<commit_message>
add some eBus api & basic mainframe
</commit_message>
<xml_diff>
--- a/doc/http_request.docx
+++ b/doc/http_request.docx
@@ -23,11 +23,6 @@
             <w:gridSpan w:val="2"/>
           </w:tcPr>
           <w:p>
-            <w:pPr>
-              <w:rPr>
-                <w:rFonts w:hint="eastAsia"/>
-              </w:rPr>
-            </w:pPr>
             <w:proofErr w:type="gramStart"/>
             <w:r>
               <w:rPr>
@@ -64,11 +59,6 @@
             <w:tcW w:w="1271" w:type="dxa"/>
           </w:tcPr>
           <w:p>
-            <w:pPr>
-              <w:rPr>
-                <w:rFonts w:hint="eastAsia"/>
-              </w:rPr>
-            </w:pPr>
             <w:r>
               <w:rPr>
                 <w:rFonts w:hint="eastAsia"/>
@@ -311,7 +301,7 @@
               <w:jc w:val="left"/>
               <w:cnfStyle w:val="000000100000" w:firstRow="0" w:lastRow="0" w:firstColumn="0" w:lastColumn="0" w:oddVBand="0" w:evenVBand="0" w:oddHBand="1" w:evenHBand="0" w:firstRowFirstColumn="0" w:firstRowLastColumn="0" w:lastRowFirstColumn="0" w:lastRowLastColumn="0"/>
               <w:rPr>
-                <w:rFonts w:ascii="Lucida Console" w:hAnsi="Lucida Console" w:cs="Lucida Console" w:hint="eastAsia"/>
+                <w:rFonts w:ascii="Lucida Console" w:hAnsi="Lucida Console" w:cs="Lucida Console"/>
                 <w:kern w:val="0"/>
                 <w:sz w:val="17"/>
                 <w:szCs w:val="17"/>
@@ -337,11 +327,6 @@
             <w:tcW w:w="1271" w:type="dxa"/>
           </w:tcPr>
           <w:p>
-            <w:pPr>
-              <w:rPr>
-                <w:rFonts w:hint="eastAsia"/>
-              </w:rPr>
-            </w:pPr>
             <w:r>
               <w:rPr>
                 <w:rFonts w:hint="eastAsia"/>
@@ -360,9 +345,6 @@
           <w:p>
             <w:pPr>
               <w:cnfStyle w:val="000000000000" w:firstRow="0" w:lastRow="0" w:firstColumn="0" w:lastColumn="0" w:oddVBand="0" w:evenVBand="0" w:oddHBand="0" w:evenHBand="0" w:firstRowFirstColumn="0" w:firstRowLastColumn="0" w:lastRowFirstColumn="0" w:lastRowLastColumn="0"/>
-              <w:rPr>
-                <w:rFonts w:hint="eastAsia"/>
-              </w:rPr>
             </w:pPr>
             <w:r>
               <w:rPr>
@@ -433,11 +415,6 @@
             <w:gridSpan w:val="2"/>
           </w:tcPr>
           <w:p>
-            <w:pPr>
-              <w:rPr>
-                <w:rFonts w:hint="eastAsia"/>
-              </w:rPr>
-            </w:pPr>
             <w:r>
               <w:rPr>
                 <w:rFonts w:hint="eastAsia"/>
@@ -460,11 +437,6 @@
             <w:tcW w:w="1271" w:type="dxa"/>
           </w:tcPr>
           <w:p>
-            <w:pPr>
-              <w:rPr>
-                <w:rFonts w:hint="eastAsia"/>
-              </w:rPr>
-            </w:pPr>
             <w:r>
               <w:rPr>
                 <w:rFonts w:hint="eastAsia"/>
@@ -724,7 +696,7 @@
               <w:jc w:val="left"/>
               <w:cnfStyle w:val="000000100000" w:firstRow="0" w:lastRow="0" w:firstColumn="0" w:lastColumn="0" w:oddVBand="0" w:evenVBand="0" w:oddHBand="1" w:evenHBand="0" w:firstRowFirstColumn="0" w:firstRowLastColumn="0" w:lastRowFirstColumn="0" w:lastRowLastColumn="0"/>
               <w:rPr>
-                <w:rFonts w:ascii="Lucida Console" w:hAnsi="Lucida Console" w:cs="Lucida Console" w:hint="eastAsia"/>
+                <w:rFonts w:ascii="Lucida Console" w:hAnsi="Lucida Console" w:cs="Lucida Console"/>
                 <w:kern w:val="0"/>
                 <w:sz w:val="17"/>
                 <w:szCs w:val="17"/>
@@ -760,11 +732,6 @@
             <w:tcW w:w="1271" w:type="dxa"/>
           </w:tcPr>
           <w:p>
-            <w:pPr>
-              <w:rPr>
-                <w:rFonts w:hint="eastAsia"/>
-              </w:rPr>
-            </w:pPr>
             <w:r>
               <w:rPr>
                 <w:rFonts w:hint="eastAsia"/>
@@ -783,9 +750,6 @@
           <w:p>
             <w:pPr>
               <w:cnfStyle w:val="000000000000" w:firstRow="0" w:lastRow="0" w:firstColumn="0" w:lastColumn="0" w:oddVBand="0" w:evenVBand="0" w:oddHBand="0" w:evenHBand="0" w:firstRowFirstColumn="0" w:firstRowLastColumn="0" w:lastRowFirstColumn="0" w:lastRowLastColumn="0"/>
-              <w:rPr>
-                <w:rFonts w:hint="eastAsia"/>
-              </w:rPr>
             </w:pPr>
             <w:r>
               <w:rPr>
@@ -828,7 +792,7 @@
         <w:adjustRightInd w:val="0"/>
         <w:jc w:val="left"/>
         <w:rPr>
-          <w:rFonts w:ascii="Lucida Console" w:hAnsi="Lucida Console" w:cs="Lucida Console" w:hint="eastAsia"/>
+          <w:rFonts w:ascii="Lucida Console" w:hAnsi="Lucida Console" w:cs="Lucida Console"/>
           <w:kern w:val="0"/>
           <w:sz w:val="17"/>
           <w:szCs w:val="17"/>
@@ -856,11 +820,6 @@
             <w:gridSpan w:val="2"/>
           </w:tcPr>
           <w:p>
-            <w:pPr>
-              <w:rPr>
-                <w:rFonts w:hint="eastAsia"/>
-              </w:rPr>
-            </w:pPr>
             <w:r>
               <w:rPr>
                 <w:rFonts w:hint="eastAsia"/>
@@ -894,11 +853,6 @@
             <w:tcW w:w="1271" w:type="dxa"/>
           </w:tcPr>
           <w:p>
-            <w:pPr>
-              <w:rPr>
-                <w:rFonts w:hint="eastAsia"/>
-              </w:rPr>
-            </w:pPr>
             <w:r>
               <w:rPr>
                 <w:rFonts w:hint="eastAsia"/>
@@ -1162,9 +1116,6 @@
           <w:p>
             <w:pPr>
               <w:cnfStyle w:val="000000100000" w:firstRow="0" w:lastRow="0" w:firstColumn="0" w:lastColumn="0" w:oddVBand="0" w:evenVBand="0" w:oddHBand="1" w:evenHBand="0" w:firstRowFirstColumn="0" w:firstRowLastColumn="0" w:lastRowFirstColumn="0" w:lastRowLastColumn="0"/>
-              <w:rPr>
-                <w:rFonts w:hint="eastAsia"/>
-              </w:rPr>
             </w:pPr>
           </w:p>
         </w:tc>
@@ -1176,11 +1127,6 @@
             <w:tcW w:w="1271" w:type="dxa"/>
           </w:tcPr>
           <w:p>
-            <w:pPr>
-              <w:rPr>
-                <w:rFonts w:hint="eastAsia"/>
-              </w:rPr>
-            </w:pPr>
             <w:r>
               <w:rPr>
                 <w:rFonts w:hint="eastAsia"/>
@@ -1199,9 +1145,6 @@
           <w:p>
             <w:pPr>
               <w:cnfStyle w:val="000000000000" w:firstRow="0" w:lastRow="0" w:firstColumn="0" w:lastColumn="0" w:oddVBand="0" w:evenVBand="0" w:oddHBand="0" w:evenHBand="0" w:firstRowFirstColumn="0" w:firstRowLastColumn="0" w:lastRowFirstColumn="0" w:lastRowLastColumn="0"/>
-              <w:rPr>
-                <w:rFonts w:hint="eastAsia"/>
-              </w:rPr>
             </w:pPr>
             <w:r>
               <w:rPr>
@@ -1237,13 +1180,7 @@
         </w:tc>
       </w:tr>
     </w:tbl>
-    <w:p>
-      <w:pPr>
-        <w:rPr>
-          <w:rFonts w:hint="eastAsia"/>
-        </w:rPr>
-      </w:pPr>
-    </w:p>
+    <w:p/>
     <w:tbl>
       <w:tblPr>
         <w:tblStyle w:val="4-3"/>
@@ -1265,11 +1202,6 @@
             <w:gridSpan w:val="2"/>
           </w:tcPr>
           <w:p>
-            <w:pPr>
-              <w:rPr>
-                <w:rFonts w:hint="eastAsia"/>
-              </w:rPr>
-            </w:pPr>
             <w:r>
               <w:rPr>
                 <w:rFonts w:hint="eastAsia"/>
@@ -1295,11 +1227,6 @@
             <w:tcW w:w="1271" w:type="dxa"/>
           </w:tcPr>
           <w:p>
-            <w:pPr>
-              <w:rPr>
-                <w:rFonts w:hint="eastAsia"/>
-              </w:rPr>
-            </w:pPr>
             <w:r>
               <w:rPr>
                 <w:rFonts w:hint="eastAsia"/>
@@ -1568,7 +1495,7 @@
               <w:jc w:val="left"/>
               <w:cnfStyle w:val="000000100000" w:firstRow="0" w:lastRow="0" w:firstColumn="0" w:lastColumn="0" w:oddVBand="0" w:evenVBand="0" w:oddHBand="1" w:evenHBand="0" w:firstRowFirstColumn="0" w:firstRowLastColumn="0" w:lastRowFirstColumn="0" w:lastRowLastColumn="0"/>
               <w:rPr>
-                <w:rFonts w:ascii="Lucida Console" w:hAnsi="Lucida Console" w:cs="Lucida Console" w:hint="eastAsia"/>
+                <w:rFonts w:ascii="Lucida Console" w:hAnsi="Lucida Console" w:cs="Lucida Console"/>
                 <w:kern w:val="0"/>
                 <w:sz w:val="17"/>
                 <w:szCs w:val="17"/>
@@ -1584,11 +1511,6 @@
             <w:tcW w:w="1271" w:type="dxa"/>
           </w:tcPr>
           <w:p>
-            <w:pPr>
-              <w:rPr>
-                <w:rFonts w:hint="eastAsia"/>
-              </w:rPr>
-            </w:pPr>
             <w:r>
               <w:rPr>
                 <w:rFonts w:hint="eastAsia"/>
@@ -1607,9 +1529,6 @@
           <w:p>
             <w:pPr>
               <w:cnfStyle w:val="000000000000" w:firstRow="0" w:lastRow="0" w:firstColumn="0" w:lastColumn="0" w:oddVBand="0" w:evenVBand="0" w:oddHBand="0" w:evenHBand="0" w:firstRowFirstColumn="0" w:firstRowLastColumn="0" w:lastRowFirstColumn="0" w:lastRowLastColumn="0"/>
-              <w:rPr>
-                <w:rFonts w:hint="eastAsia"/>
-              </w:rPr>
             </w:pPr>
             <w:r>
               <w:rPr>
@@ -1678,11 +1597,6 @@
             <w:gridSpan w:val="2"/>
           </w:tcPr>
           <w:p>
-            <w:pPr>
-              <w:rPr>
-                <w:rFonts w:hint="eastAsia"/>
-              </w:rPr>
-            </w:pPr>
             <w:r>
               <w:rPr>
                 <w:rFonts w:hint="eastAsia"/>
@@ -1708,11 +1622,6 @@
             <w:tcW w:w="988" w:type="dxa"/>
           </w:tcPr>
           <w:p>
-            <w:pPr>
-              <w:rPr>
-                <w:rFonts w:hint="eastAsia"/>
-              </w:rPr>
-            </w:pPr>
             <w:r>
               <w:rPr>
                 <w:rFonts w:hint="eastAsia"/>
@@ -1967,9 +1876,6 @@
           <w:p>
             <w:pPr>
               <w:cnfStyle w:val="000000100000" w:firstRow="0" w:lastRow="0" w:firstColumn="0" w:lastColumn="0" w:oddVBand="0" w:evenVBand="0" w:oddHBand="1" w:evenHBand="0" w:firstRowFirstColumn="0" w:firstRowLastColumn="0" w:lastRowFirstColumn="0" w:lastRowLastColumn="0"/>
-              <w:rPr>
-                <w:rFonts w:hint="eastAsia"/>
-              </w:rPr>
             </w:pPr>
             <w:proofErr w:type="spellStart"/>
             <w:r>
@@ -2020,11 +1926,6 @@
             <w:tcW w:w="988" w:type="dxa"/>
           </w:tcPr>
           <w:p>
-            <w:pPr>
-              <w:rPr>
-                <w:rFonts w:hint="eastAsia"/>
-              </w:rPr>
-            </w:pPr>
             <w:r>
               <w:rPr>
                 <w:rFonts w:hint="eastAsia"/>
@@ -2043,9 +1944,6 @@
           <w:p>
             <w:pPr>
               <w:cnfStyle w:val="000000000000" w:firstRow="0" w:lastRow="0" w:firstColumn="0" w:lastColumn="0" w:oddVBand="0" w:evenVBand="0" w:oddHBand="0" w:evenHBand="0" w:firstRowFirstColumn="0" w:firstRowLastColumn="0" w:lastRowFirstColumn="0" w:lastRowLastColumn="0"/>
-              <w:rPr>
-                <w:rFonts w:hint="eastAsia"/>
-              </w:rPr>
             </w:pPr>
             <w:r>
               <w:rPr>
@@ -2232,11 +2130,6 @@
             <w:gridSpan w:val="2"/>
           </w:tcPr>
           <w:p>
-            <w:pPr>
-              <w:rPr>
-                <w:rFonts w:hint="eastAsia"/>
-              </w:rPr>
-            </w:pPr>
             <w:r>
               <w:rPr>
                 <w:rFonts w:hint="eastAsia"/>
@@ -2262,11 +2155,6 @@
             <w:tcW w:w="0" w:type="auto"/>
           </w:tcPr>
           <w:p>
-            <w:pPr>
-              <w:rPr>
-                <w:rFonts w:hint="eastAsia"/>
-              </w:rPr>
-            </w:pPr>
             <w:r>
               <w:rPr>
                 <w:rFonts w:hint="eastAsia"/>
@@ -2526,7 +2414,7 @@
               <w:jc w:val="left"/>
               <w:cnfStyle w:val="000000100000" w:firstRow="0" w:lastRow="0" w:firstColumn="0" w:lastColumn="0" w:oddVBand="0" w:evenVBand="0" w:oddHBand="1" w:evenHBand="0" w:firstRowFirstColumn="0" w:firstRowLastColumn="0" w:lastRowFirstColumn="0" w:lastRowLastColumn="0"/>
               <w:rPr>
-                <w:rFonts w:ascii="Lucida Console" w:hAnsi="Lucida Console" w:cs="Lucida Console" w:hint="eastAsia"/>
+                <w:rFonts w:ascii="Lucida Console" w:hAnsi="Lucida Console" w:cs="Lucida Console"/>
                 <w:kern w:val="0"/>
                 <w:sz w:val="17"/>
                 <w:szCs w:val="17"/>
@@ -2551,11 +2439,6 @@
             <w:tcW w:w="0" w:type="auto"/>
           </w:tcPr>
           <w:p>
-            <w:pPr>
-              <w:rPr>
-                <w:rFonts w:hint="eastAsia"/>
-              </w:rPr>
-            </w:pPr>
             <w:r>
               <w:rPr>
                 <w:rFonts w:hint="eastAsia"/>
@@ -3197,9 +3080,6 @@
           <w:p>
             <w:pPr>
               <w:cnfStyle w:val="000000000000" w:firstRow="0" w:lastRow="0" w:firstColumn="0" w:lastColumn="0" w:oddVBand="0" w:evenVBand="0" w:oddHBand="0" w:evenHBand="0" w:firstRowFirstColumn="0" w:firstRowLastColumn="0" w:lastRowFirstColumn="0" w:lastRowLastColumn="0"/>
-              <w:rPr>
-                <w:rFonts w:hint="eastAsia"/>
-              </w:rPr>
             </w:pPr>
           </w:p>
         </w:tc>
@@ -3213,13 +3093,7 @@
             <w:cnfStyle w:val="001000000000" w:firstRow="0" w:lastRow="0" w:firstColumn="1" w:lastColumn="0" w:oddVBand="0" w:evenVBand="0" w:oddHBand="0" w:evenHBand="0" w:firstRowFirstColumn="0" w:firstRowLastColumn="0" w:lastRowFirstColumn="0" w:lastRowLastColumn="0"/>
             <w:tcW w:w="0" w:type="auto"/>
           </w:tcPr>
-          <w:p>
-            <w:pPr>
-              <w:rPr>
-                <w:rFonts w:hint="eastAsia"/>
-              </w:rPr>
-            </w:pPr>
-          </w:p>
+          <w:p/>
         </w:tc>
         <w:tc>
           <w:tcPr>
@@ -3333,11 +3207,6 @@
             <w:gridSpan w:val="2"/>
           </w:tcPr>
           <w:p>
-            <w:pPr>
-              <w:rPr>
-                <w:rFonts w:hint="eastAsia"/>
-              </w:rPr>
-            </w:pPr>
             <w:r>
               <w:rPr>
                 <w:rFonts w:hint="eastAsia"/>
@@ -3360,11 +3229,6 @@
             <w:tcW w:w="0" w:type="auto"/>
           </w:tcPr>
           <w:p>
-            <w:pPr>
-              <w:rPr>
-                <w:rFonts w:hint="eastAsia"/>
-              </w:rPr>
-            </w:pPr>
             <w:r>
               <w:rPr>
                 <w:rFonts w:hint="eastAsia"/>
@@ -3643,9 +3507,6 @@
           <w:p>
             <w:pPr>
               <w:cnfStyle w:val="000000100000" w:firstRow="0" w:lastRow="0" w:firstColumn="0" w:lastColumn="0" w:oddVBand="0" w:evenVBand="0" w:oddHBand="1" w:evenHBand="0" w:firstRowFirstColumn="0" w:firstRowLastColumn="0" w:lastRowFirstColumn="0" w:lastRowLastColumn="0"/>
-              <w:rPr>
-                <w:rFonts w:hint="eastAsia"/>
-              </w:rPr>
             </w:pPr>
           </w:p>
         </w:tc>
@@ -3657,11 +3518,6 @@
             <w:tcW w:w="0" w:type="auto"/>
           </w:tcPr>
           <w:p>
-            <w:pPr>
-              <w:rPr>
-                <w:rFonts w:hint="eastAsia"/>
-              </w:rPr>
-            </w:pPr>
             <w:r>
               <w:rPr>
                 <w:rFonts w:hint="eastAsia"/>
@@ -3680,9 +3536,6 @@
           <w:p>
             <w:pPr>
               <w:cnfStyle w:val="000000000000" w:firstRow="0" w:lastRow="0" w:firstColumn="0" w:lastColumn="0" w:oddVBand="0" w:evenVBand="0" w:oddHBand="0" w:evenHBand="0" w:firstRowFirstColumn="0" w:firstRowLastColumn="0" w:lastRowFirstColumn="0" w:lastRowLastColumn="0"/>
-              <w:rPr>
-                <w:rFonts w:hint="eastAsia"/>
-              </w:rPr>
             </w:pPr>
             <w:r>
               <w:rPr>
@@ -3726,13 +3579,7 @@
             <w:cnfStyle w:val="001000000000" w:firstRow="0" w:lastRow="0" w:firstColumn="1" w:lastColumn="0" w:oddVBand="0" w:evenVBand="0" w:oddHBand="0" w:evenHBand="0" w:firstRowFirstColumn="0" w:firstRowLastColumn="0" w:lastRowFirstColumn="0" w:lastRowLastColumn="0"/>
             <w:tcW w:w="0" w:type="auto"/>
           </w:tcPr>
-          <w:p>
-            <w:pPr>
-              <w:rPr>
-                <w:rFonts w:hint="eastAsia"/>
-              </w:rPr>
-            </w:pPr>
-          </w:p>
+          <w:p/>
         </w:tc>
         <w:tc>
           <w:tcPr>
@@ -3882,7 +3729,7 @@
         <w:pStyle w:val="a3"/>
         <w:spacing w:before="0" w:beforeAutospacing="0" w:after="0" w:afterAutospacing="0"/>
         <w:rPr>
-          <w:rFonts w:ascii="微软雅黑" w:eastAsia="微软雅黑" w:hAnsi="微软雅黑" w:cs="Calibri" w:hint="eastAsia"/>
+          <w:rFonts w:ascii="微软雅黑" w:eastAsia="微软雅黑" w:hAnsi="微软雅黑" w:cs="Calibri"/>
           <w:sz w:val="22"/>
           <w:szCs w:val="22"/>
         </w:rPr>
@@ -3909,11 +3756,6 @@
             <w:gridSpan w:val="2"/>
           </w:tcPr>
           <w:p>
-            <w:pPr>
-              <w:rPr>
-                <w:rFonts w:hint="eastAsia"/>
-              </w:rPr>
-            </w:pPr>
             <w:r>
               <w:t xml:space="preserve">Check </w:t>
             </w:r>
@@ -3938,11 +3780,6 @@
             <w:tcW w:w="1271" w:type="dxa"/>
           </w:tcPr>
           <w:p>
-            <w:pPr>
-              <w:rPr>
-                <w:rFonts w:hint="eastAsia"/>
-              </w:rPr>
-            </w:pPr>
             <w:r>
               <w:rPr>
                 <w:rFonts w:hint="eastAsia"/>
@@ -4202,7 +4039,7 @@
               <w:jc w:val="left"/>
               <w:cnfStyle w:val="000000100000" w:firstRow="0" w:lastRow="0" w:firstColumn="0" w:lastColumn="0" w:oddVBand="0" w:evenVBand="0" w:oddHBand="1" w:evenHBand="0" w:firstRowFirstColumn="0" w:firstRowLastColumn="0" w:lastRowFirstColumn="0" w:lastRowLastColumn="0"/>
               <w:rPr>
-                <w:rFonts w:ascii="Lucida Console" w:hAnsi="Lucida Console" w:cs="Lucida Console" w:hint="eastAsia"/>
+                <w:rFonts w:ascii="Lucida Console" w:hAnsi="Lucida Console" w:cs="Lucida Console"/>
                 <w:kern w:val="0"/>
                 <w:sz w:val="17"/>
                 <w:szCs w:val="17"/>
@@ -4227,11 +4064,6 @@
             <w:tcW w:w="1271" w:type="dxa"/>
           </w:tcPr>
           <w:p>
-            <w:pPr>
-              <w:rPr>
-                <w:rFonts w:hint="eastAsia"/>
-              </w:rPr>
-            </w:pPr>
             <w:r>
               <w:rPr>
                 <w:rFonts w:hint="eastAsia"/>
@@ -4250,9 +4082,6 @@
           <w:p>
             <w:pPr>
               <w:cnfStyle w:val="000000000000" w:firstRow="0" w:lastRow="0" w:firstColumn="0" w:lastColumn="0" w:oddVBand="0" w:evenVBand="0" w:oddHBand="0" w:evenHBand="0" w:firstRowFirstColumn="0" w:firstRowLastColumn="0" w:lastRowFirstColumn="0" w:lastRowLastColumn="0"/>
-              <w:rPr>
-                <w:rFonts w:hint="eastAsia"/>
-              </w:rPr>
             </w:pPr>
             <w:r>
               <w:rPr>
@@ -4320,11 +4149,6 @@
             <w:gridSpan w:val="2"/>
           </w:tcPr>
           <w:p>
-            <w:pPr>
-              <w:rPr>
-                <w:rFonts w:hint="eastAsia"/>
-              </w:rPr>
-            </w:pPr>
             <w:r>
               <w:t>Band with SZ Bus car</w:t>
             </w:r>
@@ -4341,11 +4165,6 @@
             <w:tcW w:w="1271" w:type="dxa"/>
           </w:tcPr>
           <w:p>
-            <w:pPr>
-              <w:rPr>
-                <w:rFonts w:hint="eastAsia"/>
-              </w:rPr>
-            </w:pPr>
             <w:r>
               <w:rPr>
                 <w:rFonts w:hint="eastAsia"/>
@@ -4605,7 +4424,7 @@
               <w:jc w:val="left"/>
               <w:cnfStyle w:val="000000100000" w:firstRow="0" w:lastRow="0" w:firstColumn="0" w:lastColumn="0" w:oddVBand="0" w:evenVBand="0" w:oddHBand="1" w:evenHBand="0" w:firstRowFirstColumn="0" w:firstRowLastColumn="0" w:lastRowFirstColumn="0" w:lastRowLastColumn="0"/>
               <w:rPr>
-                <w:rFonts w:ascii="Lucida Console" w:hAnsi="Lucida Console" w:cs="Lucida Console" w:hint="eastAsia"/>
+                <w:rFonts w:ascii="Lucida Console" w:hAnsi="Lucida Console" w:cs="Lucida Console"/>
                 <w:kern w:val="0"/>
                 <w:sz w:val="17"/>
                 <w:szCs w:val="17"/>
@@ -4649,11 +4468,6 @@
             <w:tcW w:w="1271" w:type="dxa"/>
           </w:tcPr>
           <w:p>
-            <w:pPr>
-              <w:rPr>
-                <w:rFonts w:hint="eastAsia"/>
-              </w:rPr>
-            </w:pPr>
             <w:r>
               <w:rPr>
                 <w:rFonts w:hint="eastAsia"/>
@@ -4672,9 +4486,6 @@
           <w:p>
             <w:pPr>
               <w:cnfStyle w:val="000000000000" w:firstRow="0" w:lastRow="0" w:firstColumn="0" w:lastColumn="0" w:oddVBand="0" w:evenVBand="0" w:oddHBand="0" w:evenHBand="0" w:firstRowFirstColumn="0" w:firstRowLastColumn="0" w:lastRowFirstColumn="0" w:lastRowLastColumn="0"/>
-              <w:rPr>
-                <w:rFonts w:hint="eastAsia"/>
-              </w:rPr>
             </w:pPr>
             <w:r>
               <w:rPr>
@@ -4805,6 +4616,503 @@
         <w:pStyle w:val="a3"/>
         <w:spacing w:before="0" w:beforeAutospacing="0" w:after="0" w:afterAutospacing="0"/>
         <w:rPr>
+          <w:rFonts w:ascii="微软雅黑" w:eastAsia="微软雅黑" w:hAnsi="微软雅黑" w:cs="Calibri"/>
+          <w:sz w:val="22"/>
+          <w:szCs w:val="22"/>
+        </w:rPr>
+      </w:pPr>
+    </w:p>
+    <w:tbl>
+      <w:tblPr>
+        <w:tblStyle w:val="4-3"/>
+        <w:tblW w:w="0" w:type="auto"/>
+        <w:tblLook w:val="04A0" w:firstRow="1" w:lastRow="0" w:firstColumn="1" w:lastColumn="0" w:noHBand="0" w:noVBand="1"/>
+      </w:tblPr>
+      <w:tblGrid>
+        <w:gridCol w:w="562"/>
+        <w:gridCol w:w="9894"/>
+      </w:tblGrid>
+      <w:tr>
+        <w:trPr>
+          <w:cnfStyle w:val="100000000000" w:firstRow="1" w:lastRow="0" w:firstColumn="0" w:lastColumn="0" w:oddVBand="0" w:evenVBand="0" w:oddHBand="0" w:evenHBand="0" w:firstRowFirstColumn="0" w:firstRowLastColumn="0" w:lastRowFirstColumn="0" w:lastRowLastColumn="0"/>
+        </w:trPr>
+        <w:tc>
+          <w:tcPr>
+            <w:cnfStyle w:val="001000000000" w:firstRow="0" w:lastRow="0" w:firstColumn="1" w:lastColumn="0" w:oddVBand="0" w:evenVBand="0" w:oddHBand="0" w:evenHBand="0" w:firstRowFirstColumn="0" w:firstRowLastColumn="0" w:lastRowFirstColumn="0" w:lastRowLastColumn="0"/>
+            <w:tcW w:w="10456" w:type="dxa"/>
+            <w:gridSpan w:val="2"/>
+          </w:tcPr>
+          <w:p>
+            <w:r>
+              <w:rPr>
+                <w:rFonts w:hint="eastAsia"/>
+              </w:rPr>
+              <w:t>B</w:t>
+            </w:r>
+            <w:r>
+              <w:t xml:space="preserve">uy P177-2 one </w:t>
+            </w:r>
+            <w:proofErr w:type="gramStart"/>
+            <w:r>
+              <w:t>ticket ,one</w:t>
+            </w:r>
+            <w:proofErr w:type="gramEnd"/>
+            <w:r>
+              <w:t xml:space="preserve"> Data, 2017-12-16</w:t>
+            </w:r>
+            <w:r>
+              <w:t xml:space="preserve"> </w:t>
+            </w:r>
+            <w:r>
+              <w:rPr>
+                <w:rFonts w:hint="eastAsia"/>
+              </w:rPr>
+              <w:t>(need</w:t>
+            </w:r>
+            <w:r>
+              <w:t xml:space="preserve"> </w:t>
+            </w:r>
+            <w:r>
+              <w:rPr>
+                <w:rFonts w:hint="eastAsia"/>
+              </w:rPr>
+              <w:t>send</w:t>
+            </w:r>
+            <w:r>
+              <w:t xml:space="preserve"> </w:t>
+            </w:r>
+            <w:r>
+              <w:t>log first</w:t>
+            </w:r>
+            <w:r>
+              <w:rPr>
+                <w:rFonts w:hint="eastAsia"/>
+              </w:rPr>
+              <w:t>)</w:t>
+            </w:r>
+          </w:p>
+        </w:tc>
+      </w:tr>
+      <w:tr>
+        <w:trPr>
+          <w:cnfStyle w:val="000000100000" w:firstRow="0" w:lastRow="0" w:firstColumn="0" w:lastColumn="0" w:oddVBand="0" w:evenVBand="0" w:oddHBand="1" w:evenHBand="0" w:firstRowFirstColumn="0" w:firstRowLastColumn="0" w:lastRowFirstColumn="0" w:lastRowLastColumn="0"/>
+        </w:trPr>
+        <w:tc>
+          <w:tcPr>
+            <w:cnfStyle w:val="001000000000" w:firstRow="0" w:lastRow="0" w:firstColumn="1" w:lastColumn="0" w:oddVBand="0" w:evenVBand="0" w:oddHBand="0" w:evenHBand="0" w:firstRowFirstColumn="0" w:firstRowLastColumn="0" w:lastRowFirstColumn="0" w:lastRowLastColumn="0"/>
+            <w:tcW w:w="1271" w:type="dxa"/>
+          </w:tcPr>
+          <w:p>
+            <w:r>
+              <w:rPr>
+                <w:rFonts w:hint="eastAsia"/>
+              </w:rPr>
+              <w:t>P</w:t>
+            </w:r>
+            <w:r>
+              <w:t>ost</w:t>
+            </w:r>
+          </w:p>
+        </w:tc>
+        <w:tc>
+          <w:tcPr>
+            <w:tcW w:w="9185" w:type="dxa"/>
+          </w:tcPr>
+          <w:p>
+            <w:pPr>
+              <w:autoSpaceDE w:val="0"/>
+              <w:autoSpaceDN w:val="0"/>
+              <w:adjustRightInd w:val="0"/>
+              <w:jc w:val="left"/>
+              <w:cnfStyle w:val="000000100000" w:firstRow="0" w:lastRow="0" w:firstColumn="0" w:lastColumn="0" w:oddVBand="0" w:evenVBand="0" w:oddHBand="1" w:evenHBand="0" w:firstRowFirstColumn="0" w:firstRowLastColumn="0" w:lastRowFirstColumn="0" w:lastRowLastColumn="0"/>
+              <w:rPr>
+                <w:rFonts w:ascii="Lucida Console" w:hAnsi="Lucida Console" w:cs="Lucida Console"/>
+                <w:kern w:val="0"/>
+                <w:sz w:val="17"/>
+                <w:szCs w:val="17"/>
+              </w:rPr>
+            </w:pPr>
+            <w:r>
+              <w:rPr>
+                <w:rFonts w:ascii="Lucida Console" w:hAnsi="Lucida Console" w:cs="Lucida Console"/>
+                <w:kern w:val="0"/>
+                <w:sz w:val="17"/>
+                <w:szCs w:val="17"/>
+              </w:rPr>
+              <w:t xml:space="preserve">POST </w:t>
+            </w:r>
+            <w:hyperlink r:id="rId16" w:history="1">
+              <w:r>
+                <w:rPr>
+                  <w:rFonts w:ascii="Lucida Console" w:hAnsi="Lucida Console" w:cs="Lucida Console"/>
+                  <w:kern w:val="0"/>
+                  <w:sz w:val="17"/>
+                  <w:szCs w:val="17"/>
+                </w:rPr>
+                <w:t>http://ewrite.szebus.net/order/phone/create HTTP/1.1</w:t>
+              </w:r>
+            </w:hyperlink>
+          </w:p>
+          <w:p>
+            <w:pPr>
+              <w:autoSpaceDE w:val="0"/>
+              <w:autoSpaceDN w:val="0"/>
+              <w:adjustRightInd w:val="0"/>
+              <w:jc w:val="left"/>
+              <w:cnfStyle w:val="000000100000" w:firstRow="0" w:lastRow="0" w:firstColumn="0" w:lastColumn="0" w:oddVBand="0" w:evenVBand="0" w:oddHBand="1" w:evenHBand="0" w:firstRowFirstColumn="0" w:firstRowLastColumn="0" w:lastRowFirstColumn="0" w:lastRowLastColumn="0"/>
+              <w:rPr>
+                <w:rFonts w:ascii="Lucida Console" w:hAnsi="Lucida Console" w:cs="Lucida Console"/>
+                <w:kern w:val="0"/>
+                <w:sz w:val="17"/>
+                <w:szCs w:val="17"/>
+              </w:rPr>
+            </w:pPr>
+            <w:r>
+              <w:rPr>
+                <w:rFonts w:ascii="Lucida Console" w:hAnsi="Lucida Console" w:cs="Lucida Console"/>
+                <w:kern w:val="0"/>
+                <w:sz w:val="17"/>
+                <w:szCs w:val="17"/>
+              </w:rPr>
+              <w:t>Content-Type: application/x-www-form-</w:t>
+            </w:r>
+            <w:proofErr w:type="spellStart"/>
+            <w:r>
+              <w:rPr>
+                <w:rFonts w:ascii="Lucida Console" w:hAnsi="Lucida Console" w:cs="Lucida Console"/>
+                <w:kern w:val="0"/>
+                <w:sz w:val="17"/>
+                <w:szCs w:val="17"/>
+              </w:rPr>
+              <w:t>urlencoded</w:t>
+            </w:r>
+            <w:proofErr w:type="spellEnd"/>
+          </w:p>
+          <w:p>
+            <w:pPr>
+              <w:autoSpaceDE w:val="0"/>
+              <w:autoSpaceDN w:val="0"/>
+              <w:adjustRightInd w:val="0"/>
+              <w:jc w:val="left"/>
+              <w:cnfStyle w:val="000000100000" w:firstRow="0" w:lastRow="0" w:firstColumn="0" w:lastColumn="0" w:oddVBand="0" w:evenVBand="0" w:oddHBand="1" w:evenHBand="0" w:firstRowFirstColumn="0" w:firstRowLastColumn="0" w:lastRowFirstColumn="0" w:lastRowLastColumn="0"/>
+              <w:rPr>
+                <w:rFonts w:ascii="Lucida Console" w:hAnsi="Lucida Console" w:cs="Lucida Console"/>
+                <w:kern w:val="0"/>
+                <w:sz w:val="17"/>
+                <w:szCs w:val="17"/>
+              </w:rPr>
+            </w:pPr>
+            <w:r>
+              <w:rPr>
+                <w:rFonts w:ascii="Lucida Console" w:hAnsi="Lucida Console" w:cs="Lucida Console"/>
+                <w:kern w:val="0"/>
+                <w:sz w:val="17"/>
+                <w:szCs w:val="17"/>
+              </w:rPr>
+              <w:t>Content-Length: 216</w:t>
+            </w:r>
+          </w:p>
+          <w:p>
+            <w:pPr>
+              <w:autoSpaceDE w:val="0"/>
+              <w:autoSpaceDN w:val="0"/>
+              <w:adjustRightInd w:val="0"/>
+              <w:jc w:val="left"/>
+              <w:cnfStyle w:val="000000100000" w:firstRow="0" w:lastRow="0" w:firstColumn="0" w:lastColumn="0" w:oddVBand="0" w:evenVBand="0" w:oddHBand="1" w:evenHBand="0" w:firstRowFirstColumn="0" w:firstRowLastColumn="0" w:lastRowFirstColumn="0" w:lastRowLastColumn="0"/>
+              <w:rPr>
+                <w:rFonts w:ascii="Lucida Console" w:hAnsi="Lucida Console" w:cs="Lucida Console"/>
+                <w:kern w:val="0"/>
+                <w:sz w:val="17"/>
+                <w:szCs w:val="17"/>
+              </w:rPr>
+            </w:pPr>
+            <w:r>
+              <w:rPr>
+                <w:rFonts w:ascii="Lucida Console" w:hAnsi="Lucida Console" w:cs="Lucida Console"/>
+                <w:kern w:val="0"/>
+                <w:sz w:val="17"/>
+                <w:szCs w:val="17"/>
+              </w:rPr>
+              <w:t>Host: ewrite.szebus.net</w:t>
+            </w:r>
+          </w:p>
+          <w:p>
+            <w:pPr>
+              <w:autoSpaceDE w:val="0"/>
+              <w:autoSpaceDN w:val="0"/>
+              <w:adjustRightInd w:val="0"/>
+              <w:jc w:val="left"/>
+              <w:cnfStyle w:val="000000100000" w:firstRow="0" w:lastRow="0" w:firstColumn="0" w:lastColumn="0" w:oddVBand="0" w:evenVBand="0" w:oddHBand="1" w:evenHBand="0" w:firstRowFirstColumn="0" w:firstRowLastColumn="0" w:lastRowFirstColumn="0" w:lastRowLastColumn="0"/>
+              <w:rPr>
+                <w:rFonts w:ascii="Lucida Console" w:hAnsi="Lucida Console" w:cs="Lucida Console"/>
+                <w:kern w:val="0"/>
+                <w:sz w:val="17"/>
+                <w:szCs w:val="17"/>
+              </w:rPr>
+            </w:pPr>
+            <w:r>
+              <w:rPr>
+                <w:rFonts w:ascii="Lucida Console" w:hAnsi="Lucida Console" w:cs="Lucida Console"/>
+                <w:kern w:val="0"/>
+                <w:sz w:val="17"/>
+                <w:szCs w:val="17"/>
+              </w:rPr>
+              <w:t>Connection: Keep-Alive</w:t>
+            </w:r>
+          </w:p>
+          <w:p>
+            <w:pPr>
+              <w:autoSpaceDE w:val="0"/>
+              <w:autoSpaceDN w:val="0"/>
+              <w:adjustRightInd w:val="0"/>
+              <w:jc w:val="left"/>
+              <w:cnfStyle w:val="000000100000" w:firstRow="0" w:lastRow="0" w:firstColumn="0" w:lastColumn="0" w:oddVBand="0" w:evenVBand="0" w:oddHBand="1" w:evenHBand="0" w:firstRowFirstColumn="0" w:firstRowLastColumn="0" w:lastRowFirstColumn="0" w:lastRowLastColumn="0"/>
+              <w:rPr>
+                <w:rFonts w:ascii="Lucida Console" w:hAnsi="Lucida Console" w:cs="Lucida Console"/>
+                <w:kern w:val="0"/>
+                <w:sz w:val="17"/>
+                <w:szCs w:val="17"/>
+              </w:rPr>
+            </w:pPr>
+            <w:r>
+              <w:rPr>
+                <w:rFonts w:ascii="Lucida Console" w:hAnsi="Lucida Console" w:cs="Lucida Console"/>
+                <w:kern w:val="0"/>
+                <w:sz w:val="17"/>
+                <w:szCs w:val="17"/>
+              </w:rPr>
+              <w:t xml:space="preserve">Accept-Encoding: </w:t>
+            </w:r>
+            <w:proofErr w:type="spellStart"/>
+            <w:r>
+              <w:rPr>
+                <w:rFonts w:ascii="Lucida Console" w:hAnsi="Lucida Console" w:cs="Lucida Console"/>
+                <w:kern w:val="0"/>
+                <w:sz w:val="17"/>
+                <w:szCs w:val="17"/>
+              </w:rPr>
+              <w:t>gzip</w:t>
+            </w:r>
+            <w:proofErr w:type="spellEnd"/>
+          </w:p>
+          <w:p>
+            <w:pPr>
+              <w:autoSpaceDE w:val="0"/>
+              <w:autoSpaceDN w:val="0"/>
+              <w:adjustRightInd w:val="0"/>
+              <w:jc w:val="left"/>
+              <w:cnfStyle w:val="000000100000" w:firstRow="0" w:lastRow="0" w:firstColumn="0" w:lastColumn="0" w:oddVBand="0" w:evenVBand="0" w:oddHBand="1" w:evenHBand="0" w:firstRowFirstColumn="0" w:firstRowLastColumn="0" w:lastRowFirstColumn="0" w:lastRowLastColumn="0"/>
+              <w:rPr>
+                <w:rFonts w:ascii="Lucida Console" w:hAnsi="Lucida Console" w:cs="Lucida Console"/>
+                <w:kern w:val="0"/>
+                <w:sz w:val="17"/>
+                <w:szCs w:val="17"/>
+              </w:rPr>
+            </w:pPr>
+            <w:r>
+              <w:rPr>
+                <w:rFonts w:ascii="Lucida Console" w:hAnsi="Lucida Console" w:cs="Lucida Console"/>
+                <w:kern w:val="0"/>
+                <w:sz w:val="17"/>
+                <w:szCs w:val="17"/>
+              </w:rPr>
+              <w:t xml:space="preserve">User-Agent: </w:t>
+            </w:r>
+            <w:proofErr w:type="spellStart"/>
+            <w:r>
+              <w:rPr>
+                <w:rFonts w:ascii="Lucida Console" w:hAnsi="Lucida Console" w:cs="Lucida Console"/>
+                <w:kern w:val="0"/>
+                <w:sz w:val="17"/>
+                <w:szCs w:val="17"/>
+              </w:rPr>
+              <w:t>okhttp</w:t>
+            </w:r>
+            <w:proofErr w:type="spellEnd"/>
+            <w:r>
+              <w:rPr>
+                <w:rFonts w:ascii="Lucida Console" w:hAnsi="Lucida Console" w:cs="Lucida Console"/>
+                <w:kern w:val="0"/>
+                <w:sz w:val="17"/>
+                <w:szCs w:val="17"/>
+              </w:rPr>
+              <w:t>/3.3.0</w:t>
+            </w:r>
+          </w:p>
+          <w:p>
+            <w:pPr>
+              <w:autoSpaceDE w:val="0"/>
+              <w:autoSpaceDN w:val="0"/>
+              <w:adjustRightInd w:val="0"/>
+              <w:jc w:val="left"/>
+              <w:cnfStyle w:val="000000100000" w:firstRow="0" w:lastRow="0" w:firstColumn="0" w:lastColumn="0" w:oddVBand="0" w:evenVBand="0" w:oddHBand="1" w:evenHBand="0" w:firstRowFirstColumn="0" w:firstRowLastColumn="0" w:lastRowFirstColumn="0" w:lastRowLastColumn="0"/>
+              <w:rPr>
+                <w:rFonts w:ascii="Lucida Console" w:hAnsi="Lucida Console" w:cs="Lucida Console"/>
+                <w:kern w:val="0"/>
+                <w:sz w:val="17"/>
+                <w:szCs w:val="17"/>
+              </w:rPr>
+            </w:pPr>
+          </w:p>
+          <w:p>
+            <w:pPr>
+              <w:autoSpaceDE w:val="0"/>
+              <w:autoSpaceDN w:val="0"/>
+              <w:adjustRightInd w:val="0"/>
+              <w:jc w:val="left"/>
+              <w:cnfStyle w:val="000000100000" w:firstRow="0" w:lastRow="0" w:firstColumn="0" w:lastColumn="0" w:oddVBand="0" w:evenVBand="0" w:oddHBand="1" w:evenHBand="0" w:firstRowFirstColumn="0" w:firstRowLastColumn="0" w:lastRowFirstColumn="0" w:lastRowLastColumn="0"/>
+            </w:pPr>
+            <w:r>
+              <w:rPr>
+                <w:rFonts w:ascii="Lucida Console" w:hAnsi="Lucida Console" w:cs="Lucida Console"/>
+                <w:kern w:val="0"/>
+                <w:sz w:val="17"/>
+                <w:szCs w:val="17"/>
+              </w:rPr>
+              <w:t>userId=307475&amp;userName=18118728184&amp;keyCode=704bc707a35c4c8cfdf08333322b9174&amp;saleDates=2017-12-16&amp;lineId=11896&amp;vehTime=1732&amp;startTime=1739&amp;onStationId=7270&amp;offStationId=511108&amp;tradePrice=10.0&amp;payType=3&amp;sztNo=326301309</w:t>
+            </w:r>
+          </w:p>
+        </w:tc>
+      </w:tr>
+      <w:tr>
+        <w:tc>
+          <w:tcPr>
+            <w:cnfStyle w:val="001000000000" w:firstRow="0" w:lastRow="0" w:firstColumn="1" w:lastColumn="0" w:oddVBand="0" w:evenVBand="0" w:oddHBand="0" w:evenHBand="0" w:firstRowFirstColumn="0" w:firstRowLastColumn="0" w:lastRowFirstColumn="0" w:lastRowLastColumn="0"/>
+            <w:tcW w:w="1271" w:type="dxa"/>
+          </w:tcPr>
+          <w:p>
+            <w:r>
+              <w:rPr>
+                <w:rFonts w:hint="eastAsia"/>
+              </w:rPr>
+              <w:t>R</w:t>
+            </w:r>
+            <w:r>
+              <w:t>eturn</w:t>
+            </w:r>
+          </w:p>
+        </w:tc>
+        <w:tc>
+          <w:tcPr>
+            <w:tcW w:w="9185" w:type="dxa"/>
+          </w:tcPr>
+          <w:p>
+            <w:pPr>
+              <w:cnfStyle w:val="000000000000" w:firstRow="0" w:lastRow="0" w:firstColumn="0" w:lastColumn="0" w:oddVBand="0" w:evenVBand="0" w:oddHBand="0" w:evenHBand="0" w:firstRowFirstColumn="0" w:firstRowLastColumn="0" w:lastRowFirstColumn="0" w:lastRowLastColumn="0"/>
+            </w:pPr>
+            <w:r>
+              <w:rPr>
+                <w:rFonts w:ascii="宋体" w:eastAsia="宋体" w:cs="宋体"/>
+                <w:kern w:val="0"/>
+                <w:sz w:val="17"/>
+                <w:szCs w:val="17"/>
+              </w:rPr>
+              <w:t>{"returnCode":"500","returnData":{"main":{"alipayCost":0,"carTeamId":44,"companyId":3,"dayNum":1,"id":6518840,"lineCode":"E25","lineId":11896,"lineName":"A8</w:t>
+            </w:r>
+            <w:r>
+              <w:rPr>
+                <w:rFonts w:ascii="宋体" w:eastAsia="宋体" w:cs="宋体" w:hint="eastAsia"/>
+                <w:kern w:val="0"/>
+                <w:sz w:val="17"/>
+                <w:szCs w:val="17"/>
+                <w:lang w:val="zh-CN"/>
+              </w:rPr>
+              <w:t>音乐大厦</w:t>
+            </w:r>
+            <w:r>
+              <w:rPr>
+                <w:rFonts w:ascii="宋体" w:eastAsia="宋体" w:cs="宋体" w:hint="eastAsia"/>
+                <w:kern w:val="0"/>
+                <w:sz w:val="17"/>
+                <w:szCs w:val="17"/>
+              </w:rPr>
+              <w:t>（</w:t>
+            </w:r>
+            <w:r>
+              <w:rPr>
+                <w:rFonts w:ascii="宋体" w:eastAsia="宋体" w:cs="宋体"/>
+                <w:kern w:val="0"/>
+                <w:sz w:val="17"/>
+                <w:szCs w:val="17"/>
+              </w:rPr>
+              <w:t>1732-35</w:t>
+            </w:r>
+            <w:r>
+              <w:rPr>
+                <w:rFonts w:ascii="宋体" w:eastAsia="宋体" w:cs="宋体" w:hint="eastAsia"/>
+                <w:kern w:val="0"/>
+                <w:sz w:val="17"/>
+                <w:szCs w:val="17"/>
+              </w:rPr>
+              <w:t>）</w:t>
+            </w:r>
+            <w:r>
+              <w:rPr>
+                <w:rFonts w:ascii="宋体" w:eastAsia="宋体" w:cs="宋体"/>
+                <w:kern w:val="0"/>
+                <w:sz w:val="17"/>
+                <w:szCs w:val="17"/>
+              </w:rPr>
+              <w:t>-</w:t>
+            </w:r>
+            <w:r>
+              <w:rPr>
+                <w:rFonts w:ascii="宋体" w:eastAsia="宋体" w:cs="宋体" w:hint="eastAsia"/>
+                <w:kern w:val="0"/>
+                <w:sz w:val="17"/>
+                <w:szCs w:val="17"/>
+                <w:lang w:val="zh-CN"/>
+              </w:rPr>
+              <w:t>香林世纪华府</w:t>
+            </w:r>
+            <w:r>
+              <w:rPr>
+                <w:rFonts w:ascii="宋体" w:eastAsia="宋体" w:cs="宋体"/>
+                <w:kern w:val="0"/>
+                <w:sz w:val="17"/>
+                <w:szCs w:val="17"/>
+              </w:rPr>
+              <w:t>","lineNo":"P177-2","mainNo":"2017120006518840","mileage":73.19,"needTime":74,"offStationId":511108,"onStationId":7270,"opType":2,"orderTime":"2017-12-12 22:05","originalPrice":10,"payNo":"326301309","payType":3,"refundNum":0,"startTime":"1739","status":0,"timeKey":20171212,"tradePrice":10,"userId":307475,"userName":"18118728184","vehTime":"1732"}},"returnInfo":"</w:t>
+            </w:r>
+            <w:r>
+              <w:rPr>
+                <w:rFonts w:ascii="宋体" w:eastAsia="宋体" w:cs="宋体" w:hint="eastAsia"/>
+                <w:kern w:val="0"/>
+                <w:sz w:val="17"/>
+                <w:szCs w:val="17"/>
+                <w:lang w:val="zh-CN"/>
+              </w:rPr>
+              <w:t>操作成功</w:t>
+            </w:r>
+            <w:r>
+              <w:rPr>
+                <w:rFonts w:ascii="宋体" w:eastAsia="宋体" w:cs="宋体"/>
+                <w:kern w:val="0"/>
+                <w:sz w:val="17"/>
+                <w:szCs w:val="17"/>
+              </w:rPr>
+              <w:t>"}</w:t>
+            </w:r>
+          </w:p>
+        </w:tc>
+      </w:tr>
+    </w:tbl>
+    <w:p>
+      <w:pPr>
+        <w:pStyle w:val="a3"/>
+        <w:spacing w:before="0" w:beforeAutospacing="0" w:after="0" w:afterAutospacing="0"/>
+        <w:rPr>
+          <w:rFonts w:ascii="微软雅黑" w:eastAsia="微软雅黑" w:hAnsi="微软雅黑" w:cs="Calibri"/>
+          <w:sz w:val="22"/>
+          <w:szCs w:val="22"/>
+        </w:rPr>
+      </w:pPr>
+    </w:p>
+    <w:p>
+      <w:pPr>
+        <w:pStyle w:val="a3"/>
+        <w:spacing w:before="0" w:beforeAutospacing="0" w:after="0" w:afterAutospacing="0"/>
+        <w:rPr>
           <w:rFonts w:ascii="微软雅黑" w:eastAsia="微软雅黑" w:hAnsi="微软雅黑" w:cs="Calibri" w:hint="eastAsia"/>
           <w:sz w:val="22"/>
           <w:szCs w:val="22"/>
@@ -4832,11 +5140,6 @@
             <w:gridSpan w:val="2"/>
           </w:tcPr>
           <w:p>
-            <w:pPr>
-              <w:rPr>
-                <w:rFonts w:hint="eastAsia"/>
-              </w:rPr>
-            </w:pPr>
             <w:r>
               <w:rPr>
                 <w:rFonts w:hint="eastAsia"/>
@@ -4867,11 +5170,6 @@
             <w:tcW w:w="1271" w:type="dxa"/>
           </w:tcPr>
           <w:p>
-            <w:pPr>
-              <w:rPr>
-                <w:rFonts w:hint="eastAsia"/>
-              </w:rPr>
-            </w:pPr>
             <w:r>
               <w:rPr>
                 <w:rFonts w:hint="eastAsia"/>
@@ -4910,7 +5208,7 @@
               </w:rPr>
               <w:t xml:space="preserve">POST </w:t>
             </w:r>
-            <w:hyperlink r:id="rId16" w:history="1">
+            <w:hyperlink r:id="rId17" w:history="1">
               <w:r>
                 <w:rPr>
                   <w:rFonts w:ascii="Lucida Console" w:hAnsi="Lucida Console" w:cs="Lucida Console"/>
@@ -5130,9 +5428,6 @@
               <w:adjustRightInd w:val="0"/>
               <w:jc w:val="left"/>
               <w:cnfStyle w:val="000000100000" w:firstRow="0" w:lastRow="0" w:firstColumn="0" w:lastColumn="0" w:oddVBand="0" w:evenVBand="0" w:oddHBand="1" w:evenHBand="0" w:firstRowFirstColumn="0" w:firstRowLastColumn="0" w:lastRowFirstColumn="0" w:lastRowLastColumn="0"/>
-              <w:rPr>
-                <w:rFonts w:hint="eastAsia"/>
-              </w:rPr>
             </w:pPr>
             <w:r>
               <w:rPr>
@@ -5153,11 +5448,6 @@
             <w:tcW w:w="1271" w:type="dxa"/>
           </w:tcPr>
           <w:p>
-            <w:pPr>
-              <w:rPr>
-                <w:rFonts w:hint="eastAsia"/>
-              </w:rPr>
-            </w:pPr>
             <w:r>
               <w:rPr>
                 <w:rFonts w:hint="eastAsia"/>
@@ -5176,9 +5466,6 @@
           <w:p>
             <w:pPr>
               <w:cnfStyle w:val="000000000000" w:firstRow="0" w:lastRow="0" w:firstColumn="0" w:lastColumn="0" w:oddVBand="0" w:evenVBand="0" w:oddHBand="0" w:evenHBand="0" w:firstRowFirstColumn="0" w:firstRowLastColumn="0" w:lastRowFirstColumn="0" w:lastRowLastColumn="0"/>
-              <w:rPr>
-                <w:rFonts w:hint="eastAsia"/>
-              </w:rPr>
             </w:pPr>
             <w:r>
               <w:rPr>
@@ -5309,11 +5596,6 @@
             <w:gridSpan w:val="2"/>
           </w:tcPr>
           <w:p>
-            <w:pPr>
-              <w:rPr>
-                <w:rFonts w:hint="eastAsia"/>
-              </w:rPr>
-            </w:pPr>
             <w:r>
               <w:rPr>
                 <w:rFonts w:hint="eastAsia"/>
@@ -5339,11 +5621,6 @@
             <w:tcW w:w="1271" w:type="dxa"/>
           </w:tcPr>
           <w:p>
-            <w:pPr>
-              <w:rPr>
-                <w:rFonts w:hint="eastAsia"/>
-              </w:rPr>
-            </w:pPr>
             <w:r>
               <w:rPr>
                 <w:rFonts w:hint="eastAsia"/>
@@ -5382,7 +5659,7 @@
               </w:rPr>
               <w:t xml:space="preserve">POST </w:t>
             </w:r>
-            <w:hyperlink r:id="rId17" w:history="1">
+            <w:hyperlink r:id="rId18" w:history="1">
               <w:r>
                 <w:rPr>
                   <w:rFonts w:ascii="Lucida Console" w:hAnsi="Lucida Console" w:cs="Lucida Console"/>
@@ -5641,9 +5918,6 @@
           <w:p>
             <w:pPr>
               <w:cnfStyle w:val="000000100000" w:firstRow="0" w:lastRow="0" w:firstColumn="0" w:lastColumn="0" w:oddVBand="0" w:evenVBand="0" w:oddHBand="1" w:evenHBand="0" w:firstRowFirstColumn="0" w:firstRowLastColumn="0" w:lastRowFirstColumn="0" w:lastRowLastColumn="0"/>
-              <w:rPr>
-                <w:rFonts w:hint="eastAsia"/>
-              </w:rPr>
             </w:pPr>
           </w:p>
         </w:tc>
@@ -5655,11 +5929,6 @@
             <w:tcW w:w="1271" w:type="dxa"/>
           </w:tcPr>
           <w:p>
-            <w:pPr>
-              <w:rPr>
-                <w:rFonts w:hint="eastAsia"/>
-              </w:rPr>
-            </w:pPr>
             <w:r>
               <w:rPr>
                 <w:rFonts w:hint="eastAsia"/>
@@ -5678,9 +5947,6 @@
           <w:p>
             <w:pPr>
               <w:cnfStyle w:val="000000000000" w:firstRow="0" w:lastRow="0" w:firstColumn="0" w:lastColumn="0" w:oddVBand="0" w:evenVBand="0" w:oddHBand="0" w:evenHBand="0" w:firstRowFirstColumn="0" w:firstRowLastColumn="0" w:lastRowFirstColumn="0" w:lastRowLastColumn="0"/>
-              <w:rPr>
-                <w:rFonts w:hint="eastAsia"/>
-              </w:rPr>
             </w:pPr>
             <w:r>
               <w:rPr>
@@ -5779,6 +6045,28 @@
         </w:tc>
       </w:tr>
     </w:tbl>
+    <w:p>
+      <w:pPr>
+        <w:pStyle w:val="a3"/>
+        <w:spacing w:before="0" w:beforeAutospacing="0" w:after="0" w:afterAutospacing="0"/>
+        <w:rPr>
+          <w:rFonts w:ascii="微软雅黑" w:eastAsia="微软雅黑" w:hAnsi="微软雅黑" w:cs="Calibri"/>
+          <w:sz w:val="22"/>
+          <w:szCs w:val="22"/>
+        </w:rPr>
+      </w:pPr>
+    </w:p>
+    <w:p>
+      <w:pPr>
+        <w:pStyle w:val="a3"/>
+        <w:spacing w:before="0" w:beforeAutospacing="0" w:after="0" w:afterAutospacing="0"/>
+        <w:rPr>
+          <w:rFonts w:ascii="微软雅黑" w:eastAsia="微软雅黑" w:hAnsi="微软雅黑" w:cs="Calibri"/>
+          <w:sz w:val="22"/>
+          <w:szCs w:val="22"/>
+        </w:rPr>
+      </w:pPr>
+    </w:p>
     <w:p>
       <w:pPr>
         <w:pStyle w:val="a3"/>
@@ -5789,8 +6077,938 @@
           <w:szCs w:val="22"/>
         </w:rPr>
       </w:pPr>
-      <w:bookmarkStart w:id="0" w:name="_GoBack"/>
-      <w:bookmarkEnd w:id="0"/>
+    </w:p>
+    <w:tbl>
+      <w:tblPr>
+        <w:tblStyle w:val="4-3"/>
+        <w:tblW w:w="0" w:type="auto"/>
+        <w:tblLook w:val="04A0" w:firstRow="1" w:lastRow="0" w:firstColumn="1" w:lastColumn="0" w:noHBand="0" w:noVBand="1"/>
+      </w:tblPr>
+      <w:tblGrid>
+        <w:gridCol w:w="455"/>
+        <w:gridCol w:w="10001"/>
+      </w:tblGrid>
+      <w:tr>
+        <w:trPr>
+          <w:cnfStyle w:val="100000000000" w:firstRow="1" w:lastRow="0" w:firstColumn="0" w:lastColumn="0" w:oddVBand="0" w:evenVBand="0" w:oddHBand="0" w:evenHBand="0" w:firstRowFirstColumn="0" w:firstRowLastColumn="0" w:lastRowFirstColumn="0" w:lastRowLastColumn="0"/>
+        </w:trPr>
+        <w:tc>
+          <w:tcPr>
+            <w:cnfStyle w:val="001000000000" w:firstRow="0" w:lastRow="0" w:firstColumn="1" w:lastColumn="0" w:oddVBand="0" w:evenVBand="0" w:oddHBand="0" w:evenHBand="0" w:firstRowFirstColumn="0" w:firstRowLastColumn="0" w:lastRowFirstColumn="0" w:lastRowLastColumn="0"/>
+            <w:tcW w:w="10456" w:type="dxa"/>
+            <w:gridSpan w:val="2"/>
+          </w:tcPr>
+          <w:p>
+            <w:r>
+              <w:rPr>
+                <w:rFonts w:hint="eastAsia"/>
+              </w:rPr>
+              <w:t>C</w:t>
+            </w:r>
+            <w:r>
+              <w:t>heck Order</w:t>
+            </w:r>
+          </w:p>
+        </w:tc>
+      </w:tr>
+      <w:tr>
+        <w:trPr>
+          <w:cnfStyle w:val="000000100000" w:firstRow="0" w:lastRow="0" w:firstColumn="0" w:lastColumn="0" w:oddVBand="0" w:evenVBand="0" w:oddHBand="1" w:evenHBand="0" w:firstRowFirstColumn="0" w:firstRowLastColumn="0" w:lastRowFirstColumn="0" w:lastRowLastColumn="0"/>
+        </w:trPr>
+        <w:tc>
+          <w:tcPr>
+            <w:cnfStyle w:val="001000000000" w:firstRow="0" w:lastRow="0" w:firstColumn="1" w:lastColumn="0" w:oddVBand="0" w:evenVBand="0" w:oddHBand="0" w:evenHBand="0" w:firstRowFirstColumn="0" w:firstRowLastColumn="0" w:lastRowFirstColumn="0" w:lastRowLastColumn="0"/>
+            <w:tcW w:w="1271" w:type="dxa"/>
+          </w:tcPr>
+          <w:p>
+            <w:r>
+              <w:rPr>
+                <w:rFonts w:hint="eastAsia"/>
+              </w:rPr>
+              <w:t>P</w:t>
+            </w:r>
+            <w:r>
+              <w:t>ost</w:t>
+            </w:r>
+          </w:p>
+        </w:tc>
+        <w:tc>
+          <w:tcPr>
+            <w:tcW w:w="9185" w:type="dxa"/>
+          </w:tcPr>
+          <w:p>
+            <w:pPr>
+              <w:autoSpaceDE w:val="0"/>
+              <w:autoSpaceDN w:val="0"/>
+              <w:adjustRightInd w:val="0"/>
+              <w:jc w:val="left"/>
+              <w:cnfStyle w:val="000000100000" w:firstRow="0" w:lastRow="0" w:firstColumn="0" w:lastColumn="0" w:oddVBand="0" w:evenVBand="0" w:oddHBand="1" w:evenHBand="0" w:firstRowFirstColumn="0" w:firstRowLastColumn="0" w:lastRowFirstColumn="0" w:lastRowLastColumn="0"/>
+              <w:rPr>
+                <w:rFonts w:ascii="Lucida Console" w:hAnsi="Lucida Console" w:cs="Lucida Console"/>
+                <w:kern w:val="0"/>
+                <w:sz w:val="17"/>
+                <w:szCs w:val="17"/>
+              </w:rPr>
+            </w:pPr>
+            <w:r>
+              <w:rPr>
+                <w:rFonts w:ascii="Lucida Console" w:hAnsi="Lucida Console" w:cs="Lucida Console"/>
+                <w:kern w:val="0"/>
+                <w:sz w:val="17"/>
+                <w:szCs w:val="17"/>
+              </w:rPr>
+              <w:t xml:space="preserve">POST </w:t>
+            </w:r>
+            <w:hyperlink r:id="rId19" w:history="1">
+              <w:r>
+                <w:rPr>
+                  <w:rFonts w:ascii="Lucida Console" w:hAnsi="Lucida Console" w:cs="Lucida Console"/>
+                  <w:kern w:val="0"/>
+                  <w:sz w:val="17"/>
+                  <w:szCs w:val="17"/>
+                </w:rPr>
+                <w:t>http://eread.szebus.net/order/phone/main/data HTTP/1.1</w:t>
+              </w:r>
+            </w:hyperlink>
+          </w:p>
+          <w:p>
+            <w:pPr>
+              <w:autoSpaceDE w:val="0"/>
+              <w:autoSpaceDN w:val="0"/>
+              <w:adjustRightInd w:val="0"/>
+              <w:jc w:val="left"/>
+              <w:cnfStyle w:val="000000100000" w:firstRow="0" w:lastRow="0" w:firstColumn="0" w:lastColumn="0" w:oddVBand="0" w:evenVBand="0" w:oddHBand="1" w:evenHBand="0" w:firstRowFirstColumn="0" w:firstRowLastColumn="0" w:lastRowFirstColumn="0" w:lastRowLastColumn="0"/>
+              <w:rPr>
+                <w:rFonts w:ascii="Lucida Console" w:hAnsi="Lucida Console" w:cs="Lucida Console"/>
+                <w:kern w:val="0"/>
+                <w:sz w:val="17"/>
+                <w:szCs w:val="17"/>
+              </w:rPr>
+            </w:pPr>
+            <w:r>
+              <w:rPr>
+                <w:rFonts w:ascii="Lucida Console" w:hAnsi="Lucida Console" w:cs="Lucida Console"/>
+                <w:kern w:val="0"/>
+                <w:sz w:val="17"/>
+                <w:szCs w:val="17"/>
+              </w:rPr>
+              <w:t>Content-Type: application/x-www-form-</w:t>
+            </w:r>
+            <w:proofErr w:type="spellStart"/>
+            <w:r>
+              <w:rPr>
+                <w:rFonts w:ascii="Lucida Console" w:hAnsi="Lucida Console" w:cs="Lucida Console"/>
+                <w:kern w:val="0"/>
+                <w:sz w:val="17"/>
+                <w:szCs w:val="17"/>
+              </w:rPr>
+              <w:t>urlencoded</w:t>
+            </w:r>
+            <w:proofErr w:type="spellEnd"/>
+          </w:p>
+          <w:p>
+            <w:pPr>
+              <w:autoSpaceDE w:val="0"/>
+              <w:autoSpaceDN w:val="0"/>
+              <w:adjustRightInd w:val="0"/>
+              <w:jc w:val="left"/>
+              <w:cnfStyle w:val="000000100000" w:firstRow="0" w:lastRow="0" w:firstColumn="0" w:lastColumn="0" w:oddVBand="0" w:evenVBand="0" w:oddHBand="1" w:evenHBand="0" w:firstRowFirstColumn="0" w:firstRowLastColumn="0" w:lastRowFirstColumn="0" w:lastRowLastColumn="0"/>
+              <w:rPr>
+                <w:rFonts w:ascii="Lucida Console" w:hAnsi="Lucida Console" w:cs="Lucida Console"/>
+                <w:kern w:val="0"/>
+                <w:sz w:val="17"/>
+                <w:szCs w:val="17"/>
+              </w:rPr>
+            </w:pPr>
+            <w:r>
+              <w:rPr>
+                <w:rFonts w:ascii="Lucida Console" w:hAnsi="Lucida Console" w:cs="Lucida Console"/>
+                <w:kern w:val="0"/>
+                <w:sz w:val="17"/>
+                <w:szCs w:val="17"/>
+              </w:rPr>
+              <w:t>Content-Length: 107</w:t>
+            </w:r>
+          </w:p>
+          <w:p>
+            <w:pPr>
+              <w:autoSpaceDE w:val="0"/>
+              <w:autoSpaceDN w:val="0"/>
+              <w:adjustRightInd w:val="0"/>
+              <w:jc w:val="left"/>
+              <w:cnfStyle w:val="000000100000" w:firstRow="0" w:lastRow="0" w:firstColumn="0" w:lastColumn="0" w:oddVBand="0" w:evenVBand="0" w:oddHBand="1" w:evenHBand="0" w:firstRowFirstColumn="0" w:firstRowLastColumn="0" w:lastRowFirstColumn="0" w:lastRowLastColumn="0"/>
+              <w:rPr>
+                <w:rFonts w:ascii="Lucida Console" w:hAnsi="Lucida Console" w:cs="Lucida Console"/>
+                <w:kern w:val="0"/>
+                <w:sz w:val="17"/>
+                <w:szCs w:val="17"/>
+              </w:rPr>
+            </w:pPr>
+            <w:r>
+              <w:rPr>
+                <w:rFonts w:ascii="Lucida Console" w:hAnsi="Lucida Console" w:cs="Lucida Console"/>
+                <w:kern w:val="0"/>
+                <w:sz w:val="17"/>
+                <w:szCs w:val="17"/>
+              </w:rPr>
+              <w:t>Host: eread.szebus.net</w:t>
+            </w:r>
+          </w:p>
+          <w:p>
+            <w:pPr>
+              <w:autoSpaceDE w:val="0"/>
+              <w:autoSpaceDN w:val="0"/>
+              <w:adjustRightInd w:val="0"/>
+              <w:jc w:val="left"/>
+              <w:cnfStyle w:val="000000100000" w:firstRow="0" w:lastRow="0" w:firstColumn="0" w:lastColumn="0" w:oddVBand="0" w:evenVBand="0" w:oddHBand="1" w:evenHBand="0" w:firstRowFirstColumn="0" w:firstRowLastColumn="0" w:lastRowFirstColumn="0" w:lastRowLastColumn="0"/>
+              <w:rPr>
+                <w:rFonts w:ascii="Lucida Console" w:hAnsi="Lucida Console" w:cs="Lucida Console"/>
+                <w:kern w:val="0"/>
+                <w:sz w:val="17"/>
+                <w:szCs w:val="17"/>
+              </w:rPr>
+            </w:pPr>
+            <w:r>
+              <w:rPr>
+                <w:rFonts w:ascii="Lucida Console" w:hAnsi="Lucida Console" w:cs="Lucida Console"/>
+                <w:kern w:val="0"/>
+                <w:sz w:val="17"/>
+                <w:szCs w:val="17"/>
+              </w:rPr>
+              <w:t>Connection: Keep-Alive</w:t>
+            </w:r>
+          </w:p>
+          <w:p>
+            <w:pPr>
+              <w:autoSpaceDE w:val="0"/>
+              <w:autoSpaceDN w:val="0"/>
+              <w:adjustRightInd w:val="0"/>
+              <w:jc w:val="left"/>
+              <w:cnfStyle w:val="000000100000" w:firstRow="0" w:lastRow="0" w:firstColumn="0" w:lastColumn="0" w:oddVBand="0" w:evenVBand="0" w:oddHBand="1" w:evenHBand="0" w:firstRowFirstColumn="0" w:firstRowLastColumn="0" w:lastRowFirstColumn="0" w:lastRowLastColumn="0"/>
+              <w:rPr>
+                <w:rFonts w:ascii="Lucida Console" w:hAnsi="Lucida Console" w:cs="Lucida Console"/>
+                <w:kern w:val="0"/>
+                <w:sz w:val="17"/>
+                <w:szCs w:val="17"/>
+              </w:rPr>
+            </w:pPr>
+            <w:r>
+              <w:rPr>
+                <w:rFonts w:ascii="Lucida Console" w:hAnsi="Lucida Console" w:cs="Lucida Console"/>
+                <w:kern w:val="0"/>
+                <w:sz w:val="17"/>
+                <w:szCs w:val="17"/>
+              </w:rPr>
+              <w:t xml:space="preserve">Accept-Encoding: </w:t>
+            </w:r>
+            <w:proofErr w:type="spellStart"/>
+            <w:r>
+              <w:rPr>
+                <w:rFonts w:ascii="Lucida Console" w:hAnsi="Lucida Console" w:cs="Lucida Console"/>
+                <w:kern w:val="0"/>
+                <w:sz w:val="17"/>
+                <w:szCs w:val="17"/>
+              </w:rPr>
+              <w:t>gzip</w:t>
+            </w:r>
+            <w:proofErr w:type="spellEnd"/>
+          </w:p>
+          <w:p>
+            <w:pPr>
+              <w:autoSpaceDE w:val="0"/>
+              <w:autoSpaceDN w:val="0"/>
+              <w:adjustRightInd w:val="0"/>
+              <w:jc w:val="left"/>
+              <w:cnfStyle w:val="000000100000" w:firstRow="0" w:lastRow="0" w:firstColumn="0" w:lastColumn="0" w:oddVBand="0" w:evenVBand="0" w:oddHBand="1" w:evenHBand="0" w:firstRowFirstColumn="0" w:firstRowLastColumn="0" w:lastRowFirstColumn="0" w:lastRowLastColumn="0"/>
+              <w:rPr>
+                <w:rFonts w:ascii="Lucida Console" w:hAnsi="Lucida Console" w:cs="Lucida Console"/>
+                <w:kern w:val="0"/>
+                <w:sz w:val="17"/>
+                <w:szCs w:val="17"/>
+              </w:rPr>
+            </w:pPr>
+            <w:r>
+              <w:rPr>
+                <w:rFonts w:ascii="Lucida Console" w:hAnsi="Lucida Console" w:cs="Lucida Console"/>
+                <w:kern w:val="0"/>
+                <w:sz w:val="17"/>
+                <w:szCs w:val="17"/>
+              </w:rPr>
+              <w:t xml:space="preserve">User-Agent: </w:t>
+            </w:r>
+            <w:proofErr w:type="spellStart"/>
+            <w:r>
+              <w:rPr>
+                <w:rFonts w:ascii="Lucida Console" w:hAnsi="Lucida Console" w:cs="Lucida Console"/>
+                <w:kern w:val="0"/>
+                <w:sz w:val="17"/>
+                <w:szCs w:val="17"/>
+              </w:rPr>
+              <w:t>okhttp</w:t>
+            </w:r>
+            <w:proofErr w:type="spellEnd"/>
+            <w:r>
+              <w:rPr>
+                <w:rFonts w:ascii="Lucida Console" w:hAnsi="Lucida Console" w:cs="Lucida Console"/>
+                <w:kern w:val="0"/>
+                <w:sz w:val="17"/>
+                <w:szCs w:val="17"/>
+              </w:rPr>
+              <w:t>/3.3.0</w:t>
+            </w:r>
+          </w:p>
+          <w:p>
+            <w:pPr>
+              <w:autoSpaceDE w:val="0"/>
+              <w:autoSpaceDN w:val="0"/>
+              <w:adjustRightInd w:val="0"/>
+              <w:jc w:val="left"/>
+              <w:cnfStyle w:val="000000100000" w:firstRow="0" w:lastRow="0" w:firstColumn="0" w:lastColumn="0" w:oddVBand="0" w:evenVBand="0" w:oddHBand="1" w:evenHBand="0" w:firstRowFirstColumn="0" w:firstRowLastColumn="0" w:lastRowFirstColumn="0" w:lastRowLastColumn="0"/>
+              <w:rPr>
+                <w:rFonts w:ascii="Lucida Console" w:hAnsi="Lucida Console" w:cs="Lucida Console"/>
+                <w:kern w:val="0"/>
+                <w:sz w:val="17"/>
+                <w:szCs w:val="17"/>
+              </w:rPr>
+            </w:pPr>
+          </w:p>
+          <w:p>
+            <w:pPr>
+              <w:autoSpaceDE w:val="0"/>
+              <w:autoSpaceDN w:val="0"/>
+              <w:adjustRightInd w:val="0"/>
+              <w:jc w:val="left"/>
+              <w:cnfStyle w:val="000000100000" w:firstRow="0" w:lastRow="0" w:firstColumn="0" w:lastColumn="0" w:oddVBand="0" w:evenVBand="0" w:oddHBand="1" w:evenHBand="0" w:firstRowFirstColumn="0" w:firstRowLastColumn="0" w:lastRowFirstColumn="0" w:lastRowLastColumn="0"/>
+              <w:rPr>
+                <w:rFonts w:ascii="Lucida Console" w:hAnsi="Lucida Console" w:cs="Lucida Console"/>
+                <w:kern w:val="0"/>
+                <w:sz w:val="17"/>
+                <w:szCs w:val="17"/>
+              </w:rPr>
+            </w:pPr>
+            <w:r>
+              <w:rPr>
+                <w:rFonts w:ascii="Lucida Console" w:hAnsi="Lucida Console" w:cs="Lucida Console"/>
+                <w:kern w:val="0"/>
+                <w:sz w:val="17"/>
+                <w:szCs w:val="17"/>
+              </w:rPr>
+              <w:t>userName=18823188184&amp;userId=166015&amp;keyCode=d891363dff145b9e8d762a5cb721f361&amp;pageNo=1&amp;pageSize=5&amp;payStatus=1</w:t>
+            </w:r>
+          </w:p>
+          <w:p>
+            <w:pPr>
+              <w:autoSpaceDE w:val="0"/>
+              <w:autoSpaceDN w:val="0"/>
+              <w:adjustRightInd w:val="0"/>
+              <w:jc w:val="left"/>
+              <w:cnfStyle w:val="000000100000" w:firstRow="0" w:lastRow="0" w:firstColumn="0" w:lastColumn="0" w:oddVBand="0" w:evenVBand="0" w:oddHBand="1" w:evenHBand="0" w:firstRowFirstColumn="0" w:firstRowLastColumn="0" w:lastRowFirstColumn="0" w:lastRowLastColumn="0"/>
+              <w:rPr>
+                <w:rFonts w:ascii="Lucida Console" w:hAnsi="Lucida Console" w:cs="Lucida Console"/>
+                <w:kern w:val="0"/>
+                <w:sz w:val="17"/>
+                <w:szCs w:val="17"/>
+              </w:rPr>
+            </w:pPr>
+          </w:p>
+        </w:tc>
+      </w:tr>
+      <w:tr>
+        <w:tc>
+          <w:tcPr>
+            <w:cnfStyle w:val="001000000000" w:firstRow="0" w:lastRow="0" w:firstColumn="1" w:lastColumn="0" w:oddVBand="0" w:evenVBand="0" w:oddHBand="0" w:evenHBand="0" w:firstRowFirstColumn="0" w:firstRowLastColumn="0" w:lastRowFirstColumn="0" w:lastRowLastColumn="0"/>
+            <w:tcW w:w="1271" w:type="dxa"/>
+          </w:tcPr>
+          <w:p>
+            <w:r>
+              <w:rPr>
+                <w:rFonts w:hint="eastAsia"/>
+              </w:rPr>
+              <w:t>R</w:t>
+            </w:r>
+            <w:r>
+              <w:t>eturn</w:t>
+            </w:r>
+          </w:p>
+        </w:tc>
+        <w:tc>
+          <w:tcPr>
+            <w:tcW w:w="9185" w:type="dxa"/>
+          </w:tcPr>
+          <w:p>
+            <w:pPr>
+              <w:cnfStyle w:val="000000000000" w:firstRow="0" w:lastRow="0" w:firstColumn="0" w:lastColumn="0" w:oddVBand="0" w:evenVBand="0" w:oddHBand="0" w:evenHBand="0" w:firstRowFirstColumn="0" w:firstRowLastColumn="0" w:lastRowFirstColumn="0" w:lastRowLastColumn="0"/>
+            </w:pPr>
+            <w:r>
+              <w:rPr>
+                <w:rFonts w:ascii="宋体" w:eastAsia="宋体" w:cs="宋体"/>
+                <w:kern w:val="0"/>
+                <w:sz w:val="17"/>
+                <w:szCs w:val="17"/>
+              </w:rPr>
+              <w:t>{"returnCode":"500","returnData":[{"alipayCost":0,"carTeamId":44,"companyId":3,"dayNum":1,"id":6552517,"lineCode":"E25","lineId":11896,"lineName":"A8</w:t>
+            </w:r>
+            <w:r>
+              <w:rPr>
+                <w:rFonts w:ascii="宋体" w:eastAsia="宋体" w:cs="宋体" w:hint="eastAsia"/>
+                <w:kern w:val="0"/>
+                <w:sz w:val="17"/>
+                <w:szCs w:val="17"/>
+                <w:lang w:val="zh-CN"/>
+              </w:rPr>
+              <w:t>音乐大厦</w:t>
+            </w:r>
+            <w:r>
+              <w:rPr>
+                <w:rFonts w:ascii="宋体" w:eastAsia="宋体" w:cs="宋体" w:hint="eastAsia"/>
+                <w:kern w:val="0"/>
+                <w:sz w:val="17"/>
+                <w:szCs w:val="17"/>
+              </w:rPr>
+              <w:t>（</w:t>
+            </w:r>
+            <w:r>
+              <w:rPr>
+                <w:rFonts w:ascii="宋体" w:eastAsia="宋体" w:cs="宋体"/>
+                <w:kern w:val="0"/>
+                <w:sz w:val="17"/>
+                <w:szCs w:val="17"/>
+              </w:rPr>
+              <w:t>1732-35</w:t>
+            </w:r>
+            <w:r>
+              <w:rPr>
+                <w:rFonts w:ascii="宋体" w:eastAsia="宋体" w:cs="宋体" w:hint="eastAsia"/>
+                <w:kern w:val="0"/>
+                <w:sz w:val="17"/>
+                <w:szCs w:val="17"/>
+              </w:rPr>
+              <w:t>）</w:t>
+            </w:r>
+            <w:r>
+              <w:rPr>
+                <w:rFonts w:ascii="宋体" w:eastAsia="宋体" w:cs="宋体"/>
+                <w:kern w:val="0"/>
+                <w:sz w:val="17"/>
+                <w:szCs w:val="17"/>
+              </w:rPr>
+              <w:t>-</w:t>
+            </w:r>
+            <w:r>
+              <w:rPr>
+                <w:rFonts w:ascii="宋体" w:eastAsia="宋体" w:cs="宋体" w:hint="eastAsia"/>
+                <w:kern w:val="0"/>
+                <w:sz w:val="17"/>
+                <w:szCs w:val="17"/>
+                <w:lang w:val="zh-CN"/>
+              </w:rPr>
+              <w:t>香林世纪华府</w:t>
+            </w:r>
+            <w:r>
+              <w:rPr>
+                <w:rFonts w:ascii="宋体" w:eastAsia="宋体" w:cs="宋体"/>
+                <w:kern w:val="0"/>
+                <w:sz w:val="17"/>
+                <w:szCs w:val="17"/>
+              </w:rPr>
+              <w:t>","lineNo":"P177-2","mainNo":"2017120006552517","mileage":73.19,"needTime":74,"offStationId":511108,"offStationName":"</w:t>
+            </w:r>
+            <w:r>
+              <w:rPr>
+                <w:rFonts w:ascii="宋体" w:eastAsia="宋体" w:cs="宋体" w:hint="eastAsia"/>
+                <w:kern w:val="0"/>
+                <w:sz w:val="17"/>
+                <w:szCs w:val="17"/>
+                <w:lang w:val="zh-CN"/>
+              </w:rPr>
+              <w:t>双龙地铁站</w:t>
+            </w:r>
+            <w:r>
+              <w:rPr>
+                <w:rFonts w:ascii="Segoe UI Symbol" w:eastAsia="宋体" w:hAnsi="Segoe UI Symbol" w:cs="Segoe UI Symbol"/>
+                <w:kern w:val="0"/>
+                <w:sz w:val="17"/>
+                <w:szCs w:val="17"/>
+              </w:rPr>
+              <w:t>②</w:t>
+            </w:r>
+            <w:r>
+              <w:rPr>
+                <w:rFonts w:ascii="宋体" w:eastAsia="宋体" w:hAnsi="Segoe UI Symbol" w:cs="宋体"/>
+                <w:kern w:val="0"/>
+                <w:sz w:val="17"/>
+                <w:szCs w:val="17"/>
+              </w:rPr>
+              <w:t>","onStationId":7270,"onStationName":"</w:t>
+            </w:r>
+            <w:r>
+              <w:rPr>
+                <w:rFonts w:ascii="宋体" w:eastAsia="宋体" w:hAnsi="Segoe UI Symbol" w:cs="宋体" w:hint="eastAsia"/>
+                <w:kern w:val="0"/>
+                <w:sz w:val="17"/>
+                <w:szCs w:val="17"/>
+              </w:rPr>
+              <w:t>高科技中心</w:t>
+            </w:r>
+            <w:r>
+              <w:rPr>
+                <w:rFonts w:ascii="宋体" w:eastAsia="宋体" w:hAnsi="Segoe UI Symbol" w:cs="宋体"/>
+                <w:kern w:val="0"/>
+                <w:sz w:val="17"/>
+                <w:szCs w:val="17"/>
+              </w:rPr>
+              <w:t>","opType":2,"orderTime":"2017-12-14 23:22","originalPrice":10,"payNo":"326301309","payType":3,"refundNum":0,"startTime":"1739","status":0,"timeKey":20171214,"tradePrice":10,"userId":166015,"userName":"18823188184","vehTime":"1732"},{"alipayCost":0,"carTeamId":56,"companyId":3,"dayNum":11,"id":6552174,"lineCode":"862","lineId":9378,"lineName":"</w:t>
+            </w:r>
+            <w:r>
+              <w:rPr>
+                <w:rFonts w:ascii="宋体" w:eastAsia="宋体" w:hAnsi="Segoe UI Symbol" w:cs="宋体" w:hint="eastAsia"/>
+                <w:kern w:val="0"/>
+                <w:sz w:val="17"/>
+                <w:szCs w:val="17"/>
+              </w:rPr>
+              <w:t>软件产业基地（</w:t>
+            </w:r>
+            <w:r>
+              <w:rPr>
+                <w:rFonts w:ascii="宋体" w:eastAsia="宋体" w:hAnsi="Segoe UI Symbol" w:cs="宋体"/>
+                <w:kern w:val="0"/>
+                <w:sz w:val="17"/>
+                <w:szCs w:val="17"/>
+              </w:rPr>
+              <w:t>1735-44</w:t>
+            </w:r>
+            <w:r>
+              <w:rPr>
+                <w:rFonts w:ascii="宋体" w:eastAsia="宋体" w:hAnsi="Segoe UI Symbol" w:cs="宋体" w:hint="eastAsia"/>
+                <w:kern w:val="0"/>
+                <w:sz w:val="17"/>
+                <w:szCs w:val="17"/>
+              </w:rPr>
+              <w:t>）</w:t>
+            </w:r>
+            <w:r>
+              <w:rPr>
+                <w:rFonts w:ascii="宋体" w:eastAsia="宋体" w:hAnsi="Segoe UI Symbol" w:cs="宋体"/>
+                <w:kern w:val="0"/>
+                <w:sz w:val="17"/>
+                <w:szCs w:val="17"/>
+              </w:rPr>
+              <w:t>-</w:t>
+            </w:r>
+            <w:r>
+              <w:rPr>
+                <w:rFonts w:ascii="宋体" w:eastAsia="宋体" w:hAnsi="Segoe UI Symbol" w:cs="宋体" w:hint="eastAsia"/>
+                <w:kern w:val="0"/>
+                <w:sz w:val="17"/>
+                <w:szCs w:val="17"/>
+              </w:rPr>
+              <w:t>双龙地铁站</w:t>
+            </w:r>
+            <w:r>
+              <w:rPr>
+                <w:rFonts w:ascii="宋体" w:eastAsia="宋体" w:hAnsi="Segoe UI Symbol" w:cs="宋体"/>
+                <w:kern w:val="0"/>
+                <w:sz w:val="17"/>
+                <w:szCs w:val="17"/>
+              </w:rPr>
+              <w:t>","lineNo":"P162-2","mainNo":"2017120006552174","mileage":73.92,"needTime":70,"offStationId":511108,"offStationName":"</w:t>
+            </w:r>
+            <w:r>
+              <w:rPr>
+                <w:rFonts w:ascii="宋体" w:eastAsia="宋体" w:hAnsi="Segoe UI Symbol" w:cs="宋体" w:hint="eastAsia"/>
+                <w:kern w:val="0"/>
+                <w:sz w:val="17"/>
+                <w:szCs w:val="17"/>
+              </w:rPr>
+              <w:t>双龙地铁站</w:t>
+            </w:r>
+            <w:r>
+              <w:rPr>
+                <w:rFonts w:ascii="Segoe UI Symbol" w:eastAsia="宋体" w:hAnsi="Segoe UI Symbol" w:cs="Segoe UI Symbol"/>
+                <w:kern w:val="0"/>
+                <w:sz w:val="17"/>
+                <w:szCs w:val="17"/>
+              </w:rPr>
+              <w:t>②</w:t>
+            </w:r>
+            <w:r>
+              <w:rPr>
+                <w:rFonts w:ascii="宋体" w:eastAsia="宋体" w:hAnsi="Segoe UI Symbol" w:cs="宋体"/>
+                <w:kern w:val="0"/>
+                <w:sz w:val="17"/>
+                <w:szCs w:val="17"/>
+              </w:rPr>
+              <w:t>","onStationId":7270,"onStationName":"</w:t>
+            </w:r>
+            <w:r>
+              <w:rPr>
+                <w:rFonts w:ascii="宋体" w:eastAsia="宋体" w:hAnsi="Segoe UI Symbol" w:cs="宋体" w:hint="eastAsia"/>
+                <w:kern w:val="0"/>
+                <w:sz w:val="17"/>
+                <w:szCs w:val="17"/>
+              </w:rPr>
+              <w:t>高科技中心</w:t>
+            </w:r>
+            <w:r>
+              <w:rPr>
+                <w:rFonts w:ascii="宋体" w:eastAsia="宋体" w:hAnsi="Segoe UI Symbol" w:cs="宋体"/>
+                <w:kern w:val="0"/>
+                <w:sz w:val="17"/>
+                <w:szCs w:val="17"/>
+              </w:rPr>
+              <w:t xml:space="preserve">","opType":2,"orderTime":"2017-12-14 22:39","originalPrice":0,"payNo":"326301309","payType":3,"refundNum":0,"remarks":"2017-12-14 22:41 </w:t>
+            </w:r>
+            <w:r>
+              <w:rPr>
+                <w:rFonts w:ascii="宋体" w:eastAsia="宋体" w:hAnsi="Segoe UI Symbol" w:cs="宋体" w:hint="eastAsia"/>
+                <w:kern w:val="0"/>
+                <w:sz w:val="17"/>
+                <w:szCs w:val="17"/>
+              </w:rPr>
+              <w:t>用户取消</w:t>
+            </w:r>
+            <w:r>
+              <w:rPr>
+                <w:rFonts w:ascii="宋体" w:eastAsia="宋体" w:hAnsi="Segoe UI Symbol" w:cs="宋体"/>
+                <w:kern w:val="0"/>
+                <w:sz w:val="17"/>
+                <w:szCs w:val="17"/>
+              </w:rPr>
+              <w:t>“</w:t>
+            </w:r>
+            <w:r>
+              <w:rPr>
+                <w:rFonts w:ascii="宋体" w:eastAsia="宋体" w:hAnsi="Segoe UI Symbol" w:cs="宋体"/>
+                <w:kern w:val="0"/>
+                <w:sz w:val="17"/>
+                <w:szCs w:val="17"/>
+              </w:rPr>
+              <w:t>20171225,20171229,20171221,20171226,20171219,20171227,20171215,20171228,20171218,20171220,20171222</w:t>
+            </w:r>
+            <w:r>
+              <w:rPr>
+                <w:rFonts w:ascii="宋体" w:eastAsia="宋体" w:hAnsi="Segoe UI Symbol" w:cs="宋体"/>
+                <w:kern w:val="0"/>
+                <w:sz w:val="17"/>
+                <w:szCs w:val="17"/>
+              </w:rPr>
+              <w:t>”</w:t>
+            </w:r>
+            <w:r>
+              <w:rPr>
+                <w:rFonts w:ascii="宋体" w:eastAsia="宋体" w:hAnsi="Segoe UI Symbol" w:cs="宋体" w:hint="eastAsia"/>
+                <w:kern w:val="0"/>
+                <w:sz w:val="17"/>
+                <w:szCs w:val="17"/>
+              </w:rPr>
+              <w:t>订单</w:t>
+            </w:r>
+            <w:r>
+              <w:rPr>
+                <w:rFonts w:ascii="宋体" w:eastAsia="宋体" w:hAnsi="Segoe UI Symbol" w:cs="宋体"/>
+                <w:kern w:val="0"/>
+                <w:sz w:val="17"/>
+                <w:szCs w:val="17"/>
+              </w:rPr>
+              <w:t>","startTime":"1742","status":1,"timeKey":20171214,"tradePrice":0,"userId":166015,"userName":"18823188184","vehTime":"1735"},{"alipayCost":0,"carTeamId":56,"companyId":3,"dayNum":4,"id":6359101,"lineCode":"862","lineId":9376,"lineName":"</w:t>
+            </w:r>
+            <w:r>
+              <w:rPr>
+                <w:rFonts w:ascii="宋体" w:eastAsia="宋体" w:hAnsi="Segoe UI Symbol" w:cs="宋体" w:hint="eastAsia"/>
+                <w:kern w:val="0"/>
+                <w:sz w:val="17"/>
+                <w:szCs w:val="17"/>
+              </w:rPr>
+              <w:t>龙东社区（</w:t>
+            </w:r>
+            <w:r>
+              <w:rPr>
+                <w:rFonts w:ascii="宋体" w:eastAsia="宋体" w:hAnsi="Segoe UI Symbol" w:cs="宋体"/>
+                <w:kern w:val="0"/>
+                <w:sz w:val="17"/>
+                <w:szCs w:val="17"/>
+              </w:rPr>
+              <w:t>0645-44</w:t>
+            </w:r>
+            <w:r>
+              <w:rPr>
+                <w:rFonts w:ascii="宋体" w:eastAsia="宋体" w:hAnsi="Segoe UI Symbol" w:cs="宋体" w:hint="eastAsia"/>
+                <w:kern w:val="0"/>
+                <w:sz w:val="17"/>
+                <w:szCs w:val="17"/>
+              </w:rPr>
+              <w:t>）</w:t>
+            </w:r>
+            <w:r>
+              <w:rPr>
+                <w:rFonts w:ascii="宋体" w:eastAsia="宋体" w:hAnsi="Segoe UI Symbol" w:cs="宋体"/>
+                <w:kern w:val="0"/>
+                <w:sz w:val="17"/>
+                <w:szCs w:val="17"/>
+              </w:rPr>
+              <w:t>-</w:t>
+            </w:r>
+            <w:r>
+              <w:rPr>
+                <w:rFonts w:ascii="宋体" w:eastAsia="宋体" w:hAnsi="Segoe UI Symbol" w:cs="宋体" w:hint="eastAsia"/>
+                <w:kern w:val="0"/>
+                <w:sz w:val="17"/>
+                <w:szCs w:val="17"/>
+              </w:rPr>
+              <w:t>滨海之窗</w:t>
+            </w:r>
+            <w:r>
+              <w:rPr>
+                <w:rFonts w:ascii="宋体" w:eastAsia="宋体" w:hAnsi="Segoe UI Symbol" w:cs="宋体"/>
+                <w:kern w:val="0"/>
+                <w:sz w:val="17"/>
+                <w:szCs w:val="17"/>
+              </w:rPr>
+              <w:t>","lineNo":"P162-1","mainNo":"2017110006359101","mileage":83.84,"needTime":83,"offStationId":7271,"offStationName":"</w:t>
+            </w:r>
+            <w:r>
+              <w:rPr>
+                <w:rFonts w:ascii="宋体" w:eastAsia="宋体" w:hAnsi="Segoe UI Symbol" w:cs="宋体" w:hint="eastAsia"/>
+                <w:kern w:val="0"/>
+                <w:sz w:val="17"/>
+                <w:szCs w:val="17"/>
+              </w:rPr>
+              <w:t>高科技中心</w:t>
+            </w:r>
+            <w:r>
+              <w:rPr>
+                <w:rFonts w:ascii="宋体" w:eastAsia="宋体" w:hAnsi="Segoe UI Symbol" w:cs="宋体"/>
+                <w:kern w:val="0"/>
+                <w:sz w:val="17"/>
+                <w:szCs w:val="17"/>
+              </w:rPr>
+              <w:t>","onStationId":17189,"onStationName":"</w:t>
+            </w:r>
+            <w:r>
+              <w:rPr>
+                <w:rFonts w:ascii="宋体" w:eastAsia="宋体" w:hAnsi="Segoe UI Symbol" w:cs="宋体" w:hint="eastAsia"/>
+                <w:kern w:val="0"/>
+                <w:sz w:val="17"/>
+                <w:szCs w:val="17"/>
+              </w:rPr>
+              <w:t>龙东社区</w:t>
+            </w:r>
+            <w:r>
+              <w:rPr>
+                <w:rFonts w:ascii="宋体" w:eastAsia="宋体" w:hAnsi="Segoe UI Symbol" w:cs="宋体"/>
+                <w:kern w:val="0"/>
+                <w:sz w:val="17"/>
+                <w:szCs w:val="17"/>
+              </w:rPr>
+              <w:t>","opType":2,"orderTime":"2017-11-30 12:08","originalPrice":40,"payNo":"326301309","payType":3,"refundNum":0,"startTime":"0710","status":0,"timeKey":20171130,"tradePrice":40,"userId":166015,"userName":"18823188184","vehTime":"0645"},{"alipayCost":0,"carTeamId":56,"companyId":3,"dayNum":1,"id":6072375,"lineCode":"862","lineId":9378,"lineName":"</w:t>
+            </w:r>
+            <w:r>
+              <w:rPr>
+                <w:rFonts w:ascii="宋体" w:eastAsia="宋体" w:hAnsi="Segoe UI Symbol" w:cs="宋体" w:hint="eastAsia"/>
+                <w:kern w:val="0"/>
+                <w:sz w:val="17"/>
+                <w:szCs w:val="17"/>
+              </w:rPr>
+              <w:t>软件产业基地（</w:t>
+            </w:r>
+            <w:r>
+              <w:rPr>
+                <w:rFonts w:ascii="宋体" w:eastAsia="宋体" w:hAnsi="Segoe UI Symbol" w:cs="宋体"/>
+                <w:kern w:val="0"/>
+                <w:sz w:val="17"/>
+                <w:szCs w:val="17"/>
+              </w:rPr>
+              <w:t>1735-44</w:t>
+            </w:r>
+            <w:r>
+              <w:rPr>
+                <w:rFonts w:ascii="宋体" w:eastAsia="宋体" w:hAnsi="Segoe UI Symbol" w:cs="宋体" w:hint="eastAsia"/>
+                <w:kern w:val="0"/>
+                <w:sz w:val="17"/>
+                <w:szCs w:val="17"/>
+              </w:rPr>
+              <w:t>）</w:t>
+            </w:r>
+            <w:r>
+              <w:rPr>
+                <w:rFonts w:ascii="宋体" w:eastAsia="宋体" w:hAnsi="Segoe UI Symbol" w:cs="宋体"/>
+                <w:kern w:val="0"/>
+                <w:sz w:val="17"/>
+                <w:szCs w:val="17"/>
+              </w:rPr>
+              <w:t>-</w:t>
+            </w:r>
+            <w:r>
+              <w:rPr>
+                <w:rFonts w:ascii="宋体" w:eastAsia="宋体" w:hAnsi="Segoe UI Symbol" w:cs="宋体" w:hint="eastAsia"/>
+                <w:kern w:val="0"/>
+                <w:sz w:val="17"/>
+                <w:szCs w:val="17"/>
+              </w:rPr>
+              <w:t>双龙地铁站</w:t>
+            </w:r>
+            <w:r>
+              <w:rPr>
+                <w:rFonts w:ascii="宋体" w:eastAsia="宋体" w:hAnsi="Segoe UI Symbol" w:cs="宋体"/>
+                <w:kern w:val="0"/>
+                <w:sz w:val="17"/>
+                <w:szCs w:val="17"/>
+              </w:rPr>
+              <w:t>","lineNo":"P162-2","mainNo":"2017110006072375","mileage":73.92,"needTime":70,"offStationId":511108,"offStationName":"</w:t>
+            </w:r>
+            <w:r>
+              <w:rPr>
+                <w:rFonts w:ascii="宋体" w:eastAsia="宋体" w:hAnsi="Segoe UI Symbol" w:cs="宋体" w:hint="eastAsia"/>
+                <w:kern w:val="0"/>
+                <w:sz w:val="17"/>
+                <w:szCs w:val="17"/>
+              </w:rPr>
+              <w:t>双龙地铁站</w:t>
+            </w:r>
+            <w:r>
+              <w:rPr>
+                <w:rFonts w:ascii="Segoe UI Symbol" w:eastAsia="宋体" w:hAnsi="Segoe UI Symbol" w:cs="Segoe UI Symbol"/>
+                <w:kern w:val="0"/>
+                <w:sz w:val="17"/>
+                <w:szCs w:val="17"/>
+              </w:rPr>
+              <w:t>②</w:t>
+            </w:r>
+            <w:r>
+              <w:rPr>
+                <w:rFonts w:ascii="宋体" w:eastAsia="宋体" w:hAnsi="Segoe UI Symbol" w:cs="宋体"/>
+                <w:kern w:val="0"/>
+                <w:sz w:val="17"/>
+                <w:szCs w:val="17"/>
+              </w:rPr>
+              <w:t>","onStationId":7270,"onStationName":"</w:t>
+            </w:r>
+            <w:r>
+              <w:rPr>
+                <w:rFonts w:ascii="宋体" w:eastAsia="宋体" w:hAnsi="Segoe UI Symbol" w:cs="宋体" w:hint="eastAsia"/>
+                <w:kern w:val="0"/>
+                <w:sz w:val="17"/>
+                <w:szCs w:val="17"/>
+              </w:rPr>
+              <w:t>高科技中心</w:t>
+            </w:r>
+            <w:r>
+              <w:rPr>
+                <w:rFonts w:ascii="宋体" w:eastAsia="宋体" w:hAnsi="Segoe UI Symbol" w:cs="宋体"/>
+                <w:kern w:val="0"/>
+                <w:sz w:val="17"/>
+                <w:szCs w:val="17"/>
+              </w:rPr>
+              <w:t xml:space="preserve">","opType":2,"orderTime":"2017-11-10 13:15","originalPrice":0,"payNo":"326301309","payType":3,"refundNum":0,"remarks":"2017-11-10 15:02 </w:t>
+            </w:r>
+            <w:r>
+              <w:rPr>
+                <w:rFonts w:ascii="宋体" w:eastAsia="宋体" w:hAnsi="Segoe UI Symbol" w:cs="宋体" w:hint="eastAsia"/>
+                <w:kern w:val="0"/>
+                <w:sz w:val="17"/>
+                <w:szCs w:val="17"/>
+              </w:rPr>
+              <w:t>用户取消</w:t>
+            </w:r>
+            <w:r>
+              <w:rPr>
+                <w:rFonts w:ascii="宋体" w:eastAsia="宋体" w:hAnsi="Segoe UI Symbol" w:cs="宋体"/>
+                <w:kern w:val="0"/>
+                <w:sz w:val="17"/>
+                <w:szCs w:val="17"/>
+              </w:rPr>
+              <w:t>“</w:t>
+            </w:r>
+            <w:r>
+              <w:rPr>
+                <w:rFonts w:ascii="宋体" w:eastAsia="宋体" w:hAnsi="Segoe UI Symbol" w:cs="宋体"/>
+                <w:kern w:val="0"/>
+                <w:sz w:val="17"/>
+                <w:szCs w:val="17"/>
+              </w:rPr>
+              <w:t>20171110</w:t>
+            </w:r>
+            <w:r>
+              <w:rPr>
+                <w:rFonts w:ascii="宋体" w:eastAsia="宋体" w:hAnsi="Segoe UI Symbol" w:cs="宋体"/>
+                <w:kern w:val="0"/>
+                <w:sz w:val="17"/>
+                <w:szCs w:val="17"/>
+              </w:rPr>
+              <w:t>”</w:t>
+            </w:r>
+            <w:r>
+              <w:rPr>
+                <w:rFonts w:ascii="宋体" w:eastAsia="宋体" w:hAnsi="Segoe UI Symbol" w:cs="宋体" w:hint="eastAsia"/>
+                <w:kern w:val="0"/>
+                <w:sz w:val="17"/>
+                <w:szCs w:val="17"/>
+              </w:rPr>
+              <w:t>订单</w:t>
+            </w:r>
+            <w:r>
+              <w:rPr>
+                <w:rFonts w:ascii="宋体" w:eastAsia="宋体" w:hAnsi="Segoe UI Symbol" w:cs="宋体"/>
+                <w:kern w:val="0"/>
+                <w:sz w:val="17"/>
+                <w:szCs w:val="17"/>
+              </w:rPr>
+              <w:t>","startTime":"1742","status":1,"timeKey":20171110,"tradePrice":0,"userId":166015,"userName":"18823188184","vehTime":"1735"}],"returnInfo":"</w:t>
+            </w:r>
+            <w:r>
+              <w:rPr>
+                <w:rFonts w:ascii="宋体" w:eastAsia="宋体" w:hAnsi="Segoe UI Symbol" w:cs="宋体" w:hint="eastAsia"/>
+                <w:kern w:val="0"/>
+                <w:sz w:val="17"/>
+                <w:szCs w:val="17"/>
+              </w:rPr>
+              <w:t>操作成功</w:t>
+            </w:r>
+            <w:r>
+              <w:rPr>
+                <w:rFonts w:ascii="宋体" w:eastAsia="宋体" w:hAnsi="Segoe UI Symbol" w:cs="宋体"/>
+                <w:kern w:val="0"/>
+                <w:sz w:val="17"/>
+                <w:szCs w:val="17"/>
+              </w:rPr>
+              <w:t>","returnSize":4}</w:t>
+            </w:r>
+          </w:p>
+        </w:tc>
+      </w:tr>
+    </w:tbl>
+    <w:p>
+      <w:pPr>
+        <w:pStyle w:val="a3"/>
+        <w:spacing w:before="0" w:beforeAutospacing="0" w:after="0" w:afterAutospacing="0"/>
+        <w:rPr>
+          <w:rFonts w:ascii="微软雅黑" w:eastAsia="微软雅黑" w:hAnsi="微软雅黑" w:cs="Calibri"/>
+          <w:sz w:val="22"/>
+          <w:szCs w:val="22"/>
+        </w:rPr>
+      </w:pPr>
+    </w:p>
+    <w:p>
+      <w:pPr>
+        <w:pStyle w:val="a3"/>
+        <w:spacing w:before="0" w:beforeAutospacing="0" w:after="0" w:afterAutospacing="0"/>
+        <w:rPr>
+          <w:rFonts w:ascii="微软雅黑" w:eastAsia="微软雅黑" w:hAnsi="微软雅黑" w:cs="Calibri"/>
+          <w:sz w:val="22"/>
+          <w:szCs w:val="22"/>
+        </w:rPr>
+      </w:pPr>
+    </w:p>
+    <w:p>
+      <w:pPr>
+        <w:pStyle w:val="a3"/>
+        <w:spacing w:before="0" w:beforeAutospacing="0" w:after="0" w:afterAutospacing="0"/>
+        <w:rPr>
+          <w:rFonts w:ascii="微软雅黑" w:eastAsia="微软雅黑" w:hAnsi="微软雅黑" w:cs="Calibri"/>
+          <w:sz w:val="22"/>
+          <w:szCs w:val="22"/>
+        </w:rPr>
+      </w:pPr>
     </w:p>
     <w:p>
       <w:pPr>
@@ -5810,8 +7028,8 @@
         <w:tblLook w:val="04A0" w:firstRow="1" w:lastRow="0" w:firstColumn="1" w:lastColumn="0" w:noHBand="0" w:noVBand="1"/>
       </w:tblPr>
       <w:tblGrid>
-        <w:gridCol w:w="712"/>
-        <w:gridCol w:w="9744"/>
+        <w:gridCol w:w="575"/>
+        <w:gridCol w:w="9881"/>
       </w:tblGrid>
       <w:tr>
         <w:trPr>
@@ -5824,19 +7042,623 @@
             <w:gridSpan w:val="2"/>
           </w:tcPr>
           <w:p>
-            <w:pPr>
+            <w:r>
+              <w:lastRenderedPageBreak/>
+              <w:t>Order</w:t>
+            </w:r>
+            <w:r>
+              <w:t xml:space="preserve"> </w:t>
+            </w:r>
+            <w:r>
               <w:rPr>
                 <w:rFonts w:hint="eastAsia"/>
               </w:rPr>
-            </w:pPr>
+              <w:t>detail</w:t>
+            </w:r>
+          </w:p>
+        </w:tc>
+      </w:tr>
+      <w:tr>
+        <w:trPr>
+          <w:cnfStyle w:val="000000100000" w:firstRow="0" w:lastRow="0" w:firstColumn="0" w:lastColumn="0" w:oddVBand="0" w:evenVBand="0" w:oddHBand="1" w:evenHBand="0" w:firstRowFirstColumn="0" w:firstRowLastColumn="0" w:lastRowFirstColumn="0" w:lastRowLastColumn="0"/>
+        </w:trPr>
+        <w:tc>
+          <w:tcPr>
+            <w:cnfStyle w:val="001000000000" w:firstRow="0" w:lastRow="0" w:firstColumn="1" w:lastColumn="0" w:oddVBand="0" w:evenVBand="0" w:oddHBand="0" w:evenHBand="0" w:firstRowFirstColumn="0" w:firstRowLastColumn="0" w:lastRowFirstColumn="0" w:lastRowLastColumn="0"/>
+            <w:tcW w:w="575" w:type="dxa"/>
+          </w:tcPr>
+          <w:p>
             <w:r>
               <w:rPr>
                 <w:rFonts w:hint="eastAsia"/>
               </w:rPr>
-              <w:t>C</w:t>
-            </w:r>
-            <w:r>
-              <w:t>heck Order</w:t>
+              <w:t>P</w:t>
+            </w:r>
+            <w:r>
+              <w:t>ost</w:t>
+            </w:r>
+          </w:p>
+        </w:tc>
+        <w:tc>
+          <w:tcPr>
+            <w:tcW w:w="9881" w:type="dxa"/>
+          </w:tcPr>
+          <w:p>
+            <w:pPr>
+              <w:autoSpaceDE w:val="0"/>
+              <w:autoSpaceDN w:val="0"/>
+              <w:adjustRightInd w:val="0"/>
+              <w:jc w:val="left"/>
+              <w:cnfStyle w:val="000000100000" w:firstRow="0" w:lastRow="0" w:firstColumn="0" w:lastColumn="0" w:oddVBand="0" w:evenVBand="0" w:oddHBand="1" w:evenHBand="0" w:firstRowFirstColumn="0" w:firstRowLastColumn="0" w:lastRowFirstColumn="0" w:lastRowLastColumn="0"/>
+              <w:rPr>
+                <w:rFonts w:ascii="Lucida Console" w:hAnsi="Lucida Console" w:cs="Lucida Console"/>
+                <w:kern w:val="0"/>
+                <w:sz w:val="17"/>
+                <w:szCs w:val="17"/>
+              </w:rPr>
+            </w:pPr>
+            <w:r>
+              <w:rPr>
+                <w:rFonts w:ascii="Lucida Console" w:hAnsi="Lucida Console" w:cs="Lucida Console"/>
+                <w:kern w:val="0"/>
+                <w:sz w:val="17"/>
+                <w:szCs w:val="17"/>
+              </w:rPr>
+              <w:t xml:space="preserve">POST </w:t>
+            </w:r>
+            <w:hyperlink r:id="rId20" w:history="1">
+              <w:r>
+                <w:rPr>
+                  <w:rFonts w:ascii="Lucida Console" w:hAnsi="Lucida Console" w:cs="Lucida Console"/>
+                  <w:kern w:val="0"/>
+                  <w:sz w:val="17"/>
+                  <w:szCs w:val="17"/>
+                </w:rPr>
+                <w:t>http://eread.szebus.net/order/phone/main/second/detail HTTP/1.1</w:t>
+              </w:r>
+            </w:hyperlink>
+          </w:p>
+          <w:p>
+            <w:pPr>
+              <w:autoSpaceDE w:val="0"/>
+              <w:autoSpaceDN w:val="0"/>
+              <w:adjustRightInd w:val="0"/>
+              <w:jc w:val="left"/>
+              <w:cnfStyle w:val="000000100000" w:firstRow="0" w:lastRow="0" w:firstColumn="0" w:lastColumn="0" w:oddVBand="0" w:evenVBand="0" w:oddHBand="1" w:evenHBand="0" w:firstRowFirstColumn="0" w:firstRowLastColumn="0" w:lastRowFirstColumn="0" w:lastRowLastColumn="0"/>
+              <w:rPr>
+                <w:rFonts w:ascii="Lucida Console" w:hAnsi="Lucida Console" w:cs="Lucida Console"/>
+                <w:kern w:val="0"/>
+                <w:sz w:val="17"/>
+                <w:szCs w:val="17"/>
+              </w:rPr>
+            </w:pPr>
+            <w:r>
+              <w:rPr>
+                <w:rFonts w:ascii="Lucida Console" w:hAnsi="Lucida Console" w:cs="Lucida Console"/>
+                <w:kern w:val="0"/>
+                <w:sz w:val="17"/>
+                <w:szCs w:val="17"/>
+              </w:rPr>
+              <w:t>Content-Type: application/x-www-form-</w:t>
+            </w:r>
+            <w:proofErr w:type="spellStart"/>
+            <w:r>
+              <w:rPr>
+                <w:rFonts w:ascii="Lucida Console" w:hAnsi="Lucida Console" w:cs="Lucida Console"/>
+                <w:kern w:val="0"/>
+                <w:sz w:val="17"/>
+                <w:szCs w:val="17"/>
+              </w:rPr>
+              <w:t>urlencoded</w:t>
+            </w:r>
+            <w:proofErr w:type="spellEnd"/>
+          </w:p>
+          <w:p>
+            <w:pPr>
+              <w:autoSpaceDE w:val="0"/>
+              <w:autoSpaceDN w:val="0"/>
+              <w:adjustRightInd w:val="0"/>
+              <w:jc w:val="left"/>
+              <w:cnfStyle w:val="000000100000" w:firstRow="0" w:lastRow="0" w:firstColumn="0" w:lastColumn="0" w:oddVBand="0" w:evenVBand="0" w:oddHBand="1" w:evenHBand="0" w:firstRowFirstColumn="0" w:firstRowLastColumn="0" w:lastRowFirstColumn="0" w:lastRowLastColumn="0"/>
+              <w:rPr>
+                <w:rFonts w:ascii="Lucida Console" w:hAnsi="Lucida Console" w:cs="Lucida Console"/>
+                <w:kern w:val="0"/>
+                <w:sz w:val="17"/>
+                <w:szCs w:val="17"/>
+              </w:rPr>
+            </w:pPr>
+            <w:r>
+              <w:rPr>
+                <w:rFonts w:ascii="Lucida Console" w:hAnsi="Lucida Console" w:cs="Lucida Console"/>
+                <w:kern w:val="0"/>
+                <w:sz w:val="17"/>
+                <w:szCs w:val="17"/>
+              </w:rPr>
+              <w:t>Content-Length: 86</w:t>
+            </w:r>
+          </w:p>
+          <w:p>
+            <w:pPr>
+              <w:autoSpaceDE w:val="0"/>
+              <w:autoSpaceDN w:val="0"/>
+              <w:adjustRightInd w:val="0"/>
+              <w:jc w:val="left"/>
+              <w:cnfStyle w:val="000000100000" w:firstRow="0" w:lastRow="0" w:firstColumn="0" w:lastColumn="0" w:oddVBand="0" w:evenVBand="0" w:oddHBand="1" w:evenHBand="0" w:firstRowFirstColumn="0" w:firstRowLastColumn="0" w:lastRowFirstColumn="0" w:lastRowLastColumn="0"/>
+              <w:rPr>
+                <w:rFonts w:ascii="Lucida Console" w:hAnsi="Lucida Console" w:cs="Lucida Console"/>
+                <w:kern w:val="0"/>
+                <w:sz w:val="17"/>
+                <w:szCs w:val="17"/>
+              </w:rPr>
+            </w:pPr>
+            <w:r>
+              <w:rPr>
+                <w:rFonts w:ascii="Lucida Console" w:hAnsi="Lucida Console" w:cs="Lucida Console"/>
+                <w:kern w:val="0"/>
+                <w:sz w:val="17"/>
+                <w:szCs w:val="17"/>
+              </w:rPr>
+              <w:t>Host: eread.szebus.net</w:t>
+            </w:r>
+          </w:p>
+          <w:p>
+            <w:pPr>
+              <w:autoSpaceDE w:val="0"/>
+              <w:autoSpaceDN w:val="0"/>
+              <w:adjustRightInd w:val="0"/>
+              <w:jc w:val="left"/>
+              <w:cnfStyle w:val="000000100000" w:firstRow="0" w:lastRow="0" w:firstColumn="0" w:lastColumn="0" w:oddVBand="0" w:evenVBand="0" w:oddHBand="1" w:evenHBand="0" w:firstRowFirstColumn="0" w:firstRowLastColumn="0" w:lastRowFirstColumn="0" w:lastRowLastColumn="0"/>
+              <w:rPr>
+                <w:rFonts w:ascii="Lucida Console" w:hAnsi="Lucida Console" w:cs="Lucida Console"/>
+                <w:kern w:val="0"/>
+                <w:sz w:val="17"/>
+                <w:szCs w:val="17"/>
+              </w:rPr>
+            </w:pPr>
+            <w:r>
+              <w:rPr>
+                <w:rFonts w:ascii="Lucida Console" w:hAnsi="Lucida Console" w:cs="Lucida Console"/>
+                <w:kern w:val="0"/>
+                <w:sz w:val="17"/>
+                <w:szCs w:val="17"/>
+              </w:rPr>
+              <w:t>Connection: Keep-Alive</w:t>
+            </w:r>
+          </w:p>
+          <w:p>
+            <w:pPr>
+              <w:autoSpaceDE w:val="0"/>
+              <w:autoSpaceDN w:val="0"/>
+              <w:adjustRightInd w:val="0"/>
+              <w:jc w:val="left"/>
+              <w:cnfStyle w:val="000000100000" w:firstRow="0" w:lastRow="0" w:firstColumn="0" w:lastColumn="0" w:oddVBand="0" w:evenVBand="0" w:oddHBand="1" w:evenHBand="0" w:firstRowFirstColumn="0" w:firstRowLastColumn="0" w:lastRowFirstColumn="0" w:lastRowLastColumn="0"/>
+              <w:rPr>
+                <w:rFonts w:ascii="Lucida Console" w:hAnsi="Lucida Console" w:cs="Lucida Console"/>
+                <w:kern w:val="0"/>
+                <w:sz w:val="17"/>
+                <w:szCs w:val="17"/>
+              </w:rPr>
+            </w:pPr>
+            <w:r>
+              <w:rPr>
+                <w:rFonts w:ascii="Lucida Console" w:hAnsi="Lucida Console" w:cs="Lucida Console"/>
+                <w:kern w:val="0"/>
+                <w:sz w:val="17"/>
+                <w:szCs w:val="17"/>
+              </w:rPr>
+              <w:t xml:space="preserve">Accept-Encoding: </w:t>
+            </w:r>
+            <w:proofErr w:type="spellStart"/>
+            <w:r>
+              <w:rPr>
+                <w:rFonts w:ascii="Lucida Console" w:hAnsi="Lucida Console" w:cs="Lucida Console"/>
+                <w:kern w:val="0"/>
+                <w:sz w:val="17"/>
+                <w:szCs w:val="17"/>
+              </w:rPr>
+              <w:t>gzip</w:t>
+            </w:r>
+            <w:proofErr w:type="spellEnd"/>
+          </w:p>
+          <w:p>
+            <w:pPr>
+              <w:autoSpaceDE w:val="0"/>
+              <w:autoSpaceDN w:val="0"/>
+              <w:adjustRightInd w:val="0"/>
+              <w:jc w:val="left"/>
+              <w:cnfStyle w:val="000000100000" w:firstRow="0" w:lastRow="0" w:firstColumn="0" w:lastColumn="0" w:oddVBand="0" w:evenVBand="0" w:oddHBand="1" w:evenHBand="0" w:firstRowFirstColumn="0" w:firstRowLastColumn="0" w:lastRowFirstColumn="0" w:lastRowLastColumn="0"/>
+              <w:rPr>
+                <w:rFonts w:ascii="Lucida Console" w:hAnsi="Lucida Console" w:cs="Lucida Console"/>
+                <w:kern w:val="0"/>
+                <w:sz w:val="17"/>
+                <w:szCs w:val="17"/>
+              </w:rPr>
+            </w:pPr>
+            <w:r>
+              <w:rPr>
+                <w:rFonts w:ascii="Lucida Console" w:hAnsi="Lucida Console" w:cs="Lucida Console"/>
+                <w:kern w:val="0"/>
+                <w:sz w:val="17"/>
+                <w:szCs w:val="17"/>
+              </w:rPr>
+              <w:t xml:space="preserve">User-Agent: </w:t>
+            </w:r>
+            <w:proofErr w:type="spellStart"/>
+            <w:r>
+              <w:rPr>
+                <w:rFonts w:ascii="Lucida Console" w:hAnsi="Lucida Console" w:cs="Lucida Console"/>
+                <w:kern w:val="0"/>
+                <w:sz w:val="17"/>
+                <w:szCs w:val="17"/>
+              </w:rPr>
+              <w:t>okhttp</w:t>
+            </w:r>
+            <w:proofErr w:type="spellEnd"/>
+            <w:r>
+              <w:rPr>
+                <w:rFonts w:ascii="Lucida Console" w:hAnsi="Lucida Console" w:cs="Lucida Console"/>
+                <w:kern w:val="0"/>
+                <w:sz w:val="17"/>
+                <w:szCs w:val="17"/>
+              </w:rPr>
+              <w:t>/3.3.0</w:t>
+            </w:r>
+          </w:p>
+          <w:p>
+            <w:pPr>
+              <w:autoSpaceDE w:val="0"/>
+              <w:autoSpaceDN w:val="0"/>
+              <w:adjustRightInd w:val="0"/>
+              <w:jc w:val="left"/>
+              <w:cnfStyle w:val="000000100000" w:firstRow="0" w:lastRow="0" w:firstColumn="0" w:lastColumn="0" w:oddVBand="0" w:evenVBand="0" w:oddHBand="1" w:evenHBand="0" w:firstRowFirstColumn="0" w:firstRowLastColumn="0" w:lastRowFirstColumn="0" w:lastRowLastColumn="0"/>
+              <w:rPr>
+                <w:rFonts w:ascii="Lucida Console" w:hAnsi="Lucida Console" w:cs="Lucida Console"/>
+                <w:kern w:val="0"/>
+                <w:sz w:val="17"/>
+                <w:szCs w:val="17"/>
+              </w:rPr>
+            </w:pPr>
+          </w:p>
+          <w:p>
+            <w:pPr>
+              <w:autoSpaceDE w:val="0"/>
+              <w:autoSpaceDN w:val="0"/>
+              <w:adjustRightInd w:val="0"/>
+              <w:jc w:val="left"/>
+              <w:cnfStyle w:val="000000100000" w:firstRow="0" w:lastRow="0" w:firstColumn="0" w:lastColumn="0" w:oddVBand="0" w:evenVBand="0" w:oddHBand="1" w:evenHBand="0" w:firstRowFirstColumn="0" w:firstRowLastColumn="0" w:lastRowFirstColumn="0" w:lastRowLastColumn="0"/>
+              <w:rPr>
+                <w:rFonts w:ascii="Lucida Console" w:hAnsi="Lucida Console" w:cs="Lucida Console"/>
+                <w:kern w:val="0"/>
+                <w:sz w:val="17"/>
+                <w:szCs w:val="17"/>
+              </w:rPr>
+            </w:pPr>
+            <w:r>
+              <w:rPr>
+                <w:rFonts w:ascii="Lucida Console" w:hAnsi="Lucida Console" w:cs="Lucida Console"/>
+                <w:kern w:val="0"/>
+                <w:sz w:val="17"/>
+                <w:szCs w:val="17"/>
+              </w:rPr>
+              <w:t>id=6552517&amp;userName=18823188184&amp;userId=166015&amp;keyCode=d891363dff145b9e8d762a5cb721f361</w:t>
+            </w:r>
+          </w:p>
+          <w:p>
+            <w:pPr>
+              <w:autoSpaceDE w:val="0"/>
+              <w:autoSpaceDN w:val="0"/>
+              <w:adjustRightInd w:val="0"/>
+              <w:jc w:val="left"/>
+              <w:cnfStyle w:val="000000100000" w:firstRow="0" w:lastRow="0" w:firstColumn="0" w:lastColumn="0" w:oddVBand="0" w:evenVBand="0" w:oddHBand="1" w:evenHBand="0" w:firstRowFirstColumn="0" w:firstRowLastColumn="0" w:lastRowFirstColumn="0" w:lastRowLastColumn="0"/>
+              <w:rPr>
+                <w:rFonts w:ascii="Lucida Console" w:hAnsi="Lucida Console" w:cs="Lucida Console"/>
+                <w:kern w:val="0"/>
+                <w:sz w:val="17"/>
+                <w:szCs w:val="17"/>
+              </w:rPr>
+            </w:pPr>
+          </w:p>
+        </w:tc>
+      </w:tr>
+      <w:tr>
+        <w:tc>
+          <w:tcPr>
+            <w:cnfStyle w:val="001000000000" w:firstRow="0" w:lastRow="0" w:firstColumn="1" w:lastColumn="0" w:oddVBand="0" w:evenVBand="0" w:oddHBand="0" w:evenHBand="0" w:firstRowFirstColumn="0" w:firstRowLastColumn="0" w:lastRowFirstColumn="0" w:lastRowLastColumn="0"/>
+            <w:tcW w:w="575" w:type="dxa"/>
+          </w:tcPr>
+          <w:p>
+            <w:r>
+              <w:rPr>
+                <w:rFonts w:hint="eastAsia"/>
+              </w:rPr>
+              <w:t>R</w:t>
+            </w:r>
+            <w:r>
+              <w:t>eturn</w:t>
+            </w:r>
+          </w:p>
+        </w:tc>
+        <w:tc>
+          <w:tcPr>
+            <w:tcW w:w="9881" w:type="dxa"/>
+          </w:tcPr>
+          <w:p>
+            <w:pPr>
+              <w:cnfStyle w:val="000000000000" w:firstRow="0" w:lastRow="0" w:firstColumn="0" w:lastColumn="0" w:oddVBand="0" w:evenVBand="0" w:oddHBand="0" w:evenHBand="0" w:firstRowFirstColumn="0" w:firstRowLastColumn="0" w:lastRowFirstColumn="0" w:lastRowLastColumn="0"/>
+            </w:pPr>
+            <w:r>
+              <w:rPr>
+                <w:rFonts w:ascii="宋体" w:eastAsia="宋体" w:cs="宋体"/>
+                <w:kern w:val="0"/>
+                <w:sz w:val="17"/>
+                <w:szCs w:val="17"/>
+              </w:rPr>
+              <w:t>{"returnCode":"500","returnData":{"alipayCost":0,"carTeamId":44,"companyId":3,"dayNum":1,"id":6552517,"lineCode":"E25","lineId":11896,"lineName":"A8</w:t>
+            </w:r>
+            <w:r>
+              <w:rPr>
+                <w:rFonts w:ascii="宋体" w:eastAsia="宋体" w:cs="宋体" w:hint="eastAsia"/>
+                <w:kern w:val="0"/>
+                <w:sz w:val="17"/>
+                <w:szCs w:val="17"/>
+                <w:lang w:val="zh-CN"/>
+              </w:rPr>
+              <w:t>音乐大厦</w:t>
+            </w:r>
+            <w:r>
+              <w:rPr>
+                <w:rFonts w:ascii="宋体" w:eastAsia="宋体" w:cs="宋体" w:hint="eastAsia"/>
+                <w:kern w:val="0"/>
+                <w:sz w:val="17"/>
+                <w:szCs w:val="17"/>
+              </w:rPr>
+              <w:t>（</w:t>
+            </w:r>
+            <w:r>
+              <w:rPr>
+                <w:rFonts w:ascii="宋体" w:eastAsia="宋体" w:cs="宋体"/>
+                <w:kern w:val="0"/>
+                <w:sz w:val="17"/>
+                <w:szCs w:val="17"/>
+              </w:rPr>
+              <w:t>1732-35</w:t>
+            </w:r>
+            <w:r>
+              <w:rPr>
+                <w:rFonts w:ascii="宋体" w:eastAsia="宋体" w:cs="宋体" w:hint="eastAsia"/>
+                <w:kern w:val="0"/>
+                <w:sz w:val="17"/>
+                <w:szCs w:val="17"/>
+              </w:rPr>
+              <w:t>）</w:t>
+            </w:r>
+            <w:r>
+              <w:rPr>
+                <w:rFonts w:ascii="宋体" w:eastAsia="宋体" w:cs="宋体"/>
+                <w:kern w:val="0"/>
+                <w:sz w:val="17"/>
+                <w:szCs w:val="17"/>
+              </w:rPr>
+              <w:t>-</w:t>
+            </w:r>
+            <w:r>
+              <w:rPr>
+                <w:rFonts w:ascii="宋体" w:eastAsia="宋体" w:cs="宋体" w:hint="eastAsia"/>
+                <w:kern w:val="0"/>
+                <w:sz w:val="17"/>
+                <w:szCs w:val="17"/>
+                <w:lang w:val="zh-CN"/>
+              </w:rPr>
+              <w:t>香林世纪华府</w:t>
+            </w:r>
+            <w:r>
+              <w:rPr>
+                <w:rFonts w:ascii="宋体" w:eastAsia="宋体" w:cs="宋体"/>
+                <w:kern w:val="0"/>
+                <w:sz w:val="17"/>
+                <w:szCs w:val="17"/>
+              </w:rPr>
+              <w:t>","lineNo":"P177-2","mainNo":"2017120006552517","mileage":73.19,"needTime":74,"offStationId":511108,"offStationName":"</w:t>
+            </w:r>
+            <w:r>
+              <w:rPr>
+                <w:rFonts w:ascii="宋体" w:eastAsia="宋体" w:cs="宋体" w:hint="eastAsia"/>
+                <w:kern w:val="0"/>
+                <w:sz w:val="17"/>
+                <w:szCs w:val="17"/>
+                <w:lang w:val="zh-CN"/>
+              </w:rPr>
+              <w:t>双龙地铁站</w:t>
+            </w:r>
+            <w:r>
+              <w:rPr>
+                <w:rFonts w:ascii="Segoe UI Symbol" w:eastAsia="宋体" w:hAnsi="Segoe UI Symbol" w:cs="Segoe UI Symbol"/>
+                <w:kern w:val="0"/>
+                <w:sz w:val="17"/>
+                <w:szCs w:val="17"/>
+              </w:rPr>
+              <w:t>②</w:t>
+            </w:r>
+            <w:r>
+              <w:rPr>
+                <w:rFonts w:ascii="宋体" w:eastAsia="宋体" w:hAnsi="Segoe UI Symbol" w:cs="宋体"/>
+                <w:kern w:val="0"/>
+                <w:sz w:val="17"/>
+                <w:szCs w:val="17"/>
+              </w:rPr>
+              <w:t>","onStationId":7270,"onStationName":"</w:t>
+            </w:r>
+            <w:r>
+              <w:rPr>
+                <w:rFonts w:ascii="宋体" w:eastAsia="宋体" w:hAnsi="Segoe UI Symbol" w:cs="宋体" w:hint="eastAsia"/>
+                <w:kern w:val="0"/>
+                <w:sz w:val="17"/>
+                <w:szCs w:val="17"/>
+              </w:rPr>
+              <w:t>高科技中心</w:t>
+            </w:r>
+            <w:r>
+              <w:rPr>
+                <w:rFonts w:ascii="宋体" w:eastAsia="宋体" w:hAnsi="Segoe UI Symbol" w:cs="宋体"/>
+                <w:kern w:val="0"/>
+                <w:sz w:val="17"/>
+                <w:szCs w:val="17"/>
+              </w:rPr>
+              <w:t>","opType":2,"orderTime":"2017-12-14 23:22","originalPrice":10,"payNo":"326301309","payType":3,"refundNum":0,"secondList":[{"alipayCost":0,"arriveTime":"1853","id":13124311,"isArrage":1,"isFree":0,"isTicket":0,"lineId":11896,"lineNo":"P177-2","mainId":6552517,"mileage":73.19,"needTime":74,"offStationId":511108,"offStationName":"</w:t>
+            </w:r>
+            <w:r>
+              <w:rPr>
+                <w:rFonts w:ascii="宋体" w:eastAsia="宋体" w:hAnsi="Segoe UI Symbol" w:cs="宋体" w:hint="eastAsia"/>
+                <w:kern w:val="0"/>
+                <w:sz w:val="17"/>
+                <w:szCs w:val="17"/>
+              </w:rPr>
+              <w:t>双龙地铁站</w:t>
+            </w:r>
+            <w:r>
+              <w:rPr>
+                <w:rFonts w:ascii="Segoe UI Symbol" w:eastAsia="宋体" w:hAnsi="Segoe UI Symbol" w:cs="Segoe UI Symbol"/>
+                <w:kern w:val="0"/>
+                <w:sz w:val="17"/>
+                <w:szCs w:val="17"/>
+              </w:rPr>
+              <w:t>②</w:t>
+            </w:r>
+            <w:r>
+              <w:rPr>
+                <w:rFonts w:ascii="宋体" w:eastAsia="宋体" w:hAnsi="Segoe UI Symbol" w:cs="宋体"/>
+                <w:kern w:val="0"/>
+                <w:sz w:val="17"/>
+                <w:szCs w:val="17"/>
+              </w:rPr>
+              <w:t>","onStationId":7270,"onStationName":"</w:t>
+            </w:r>
+            <w:r>
+              <w:rPr>
+                <w:rFonts w:ascii="宋体" w:eastAsia="宋体" w:hAnsi="Segoe UI Symbol" w:cs="宋体" w:hint="eastAsia"/>
+                <w:kern w:val="0"/>
+                <w:sz w:val="17"/>
+                <w:szCs w:val="17"/>
+              </w:rPr>
+              <w:t>高科技中心</w:t>
+            </w:r>
+            <w:r>
+              <w:rPr>
+                <w:rFonts w:ascii="宋体" w:eastAsia="宋体" w:hAnsi="Segoe UI Symbol" w:cs="宋体"/>
+                <w:kern w:val="0"/>
+                <w:sz w:val="17"/>
+                <w:szCs w:val="17"/>
+              </w:rPr>
+              <w:t>","originalPrice":10,"payNo":"326301309","payType":3,"perName":"</w:t>
+            </w:r>
+            <w:r>
+              <w:rPr>
+                <w:rFonts w:ascii="宋体" w:eastAsia="宋体" w:hAnsi="Segoe UI Symbol" w:cs="宋体" w:hint="eastAsia"/>
+                <w:kern w:val="0"/>
+                <w:sz w:val="17"/>
+                <w:szCs w:val="17"/>
+              </w:rPr>
+              <w:t>陈祥顺</w:t>
+            </w:r>
+            <w:r>
+              <w:rPr>
+                <w:rFonts w:ascii="宋体" w:eastAsia="宋体" w:hAnsi="Segoe UI Symbol" w:cs="宋体"/>
+                <w:kern w:val="0"/>
+                <w:sz w:val="17"/>
+                <w:szCs w:val="17"/>
+              </w:rPr>
+              <w:t>","runDate":"2017-12-16","seatId":26259432,"startTime":"1739","status":0,"tradePrice":10,"userId":166015,"userName":"18823188184","vehCode":"</w:t>
+            </w:r>
+            <w:r>
+              <w:rPr>
+                <w:rFonts w:ascii="宋体" w:eastAsia="宋体" w:hAnsi="Segoe UI Symbol" w:cs="宋体" w:hint="eastAsia"/>
+                <w:kern w:val="0"/>
+                <w:sz w:val="17"/>
+                <w:szCs w:val="17"/>
+              </w:rPr>
+              <w:t>粤</w:t>
+            </w:r>
+            <w:r>
+              <w:rPr>
+                <w:rFonts w:ascii="宋体" w:eastAsia="宋体" w:hAnsi="Segoe UI Symbol" w:cs="宋体"/>
+                <w:kern w:val="0"/>
+                <w:sz w:val="17"/>
+                <w:szCs w:val="17"/>
+              </w:rPr>
+              <w:t>BCJ005","vehTime":"1732"}],"startTime":"1739","status":0,"timeKey":20171214,"tradePrice":10,"userId":166015,"userName":"18823188184","vehTime":"1732"},"returnInfo":"</w:t>
+            </w:r>
+            <w:r>
+              <w:rPr>
+                <w:rFonts w:ascii="宋体" w:eastAsia="宋体" w:hAnsi="Segoe UI Symbol" w:cs="宋体" w:hint="eastAsia"/>
+                <w:kern w:val="0"/>
+                <w:sz w:val="17"/>
+                <w:szCs w:val="17"/>
+              </w:rPr>
+              <w:t>操作成功</w:t>
+            </w:r>
+            <w:r>
+              <w:rPr>
+                <w:rFonts w:ascii="宋体" w:eastAsia="宋体" w:hAnsi="Segoe UI Symbol" w:cs="宋体"/>
+                <w:kern w:val="0"/>
+                <w:sz w:val="17"/>
+                <w:szCs w:val="17"/>
+              </w:rPr>
+              <w:t>"}</w:t>
+            </w:r>
+          </w:p>
+        </w:tc>
+      </w:tr>
+    </w:tbl>
+    <w:p>
+      <w:pPr>
+        <w:pStyle w:val="a3"/>
+        <w:spacing w:before="0" w:beforeAutospacing="0" w:after="0" w:afterAutospacing="0"/>
+        <w:rPr>
+          <w:rFonts w:ascii="微软雅黑" w:eastAsia="微软雅黑" w:hAnsi="微软雅黑" w:cs="Calibri"/>
+          <w:sz w:val="22"/>
+          <w:szCs w:val="22"/>
+        </w:rPr>
+      </w:pPr>
+      <w:bookmarkStart w:id="0" w:name="_GoBack"/>
+      <w:bookmarkEnd w:id="0"/>
+    </w:p>
+    <w:p>
+      <w:pPr>
+        <w:pStyle w:val="a3"/>
+        <w:spacing w:before="0" w:beforeAutospacing="0" w:after="0" w:afterAutospacing="0"/>
+        <w:rPr>
+          <w:rFonts w:ascii="微软雅黑" w:eastAsia="微软雅黑" w:hAnsi="微软雅黑" w:cs="Calibri" w:hint="eastAsia"/>
+          <w:sz w:val="22"/>
+          <w:szCs w:val="22"/>
+        </w:rPr>
+      </w:pPr>
+    </w:p>
+    <w:tbl>
+      <w:tblPr>
+        <w:tblStyle w:val="4-3"/>
+        <w:tblW w:w="0" w:type="auto"/>
+        <w:tblLook w:val="04A0" w:firstRow="1" w:lastRow="0" w:firstColumn="1" w:lastColumn="0" w:noHBand="0" w:noVBand="1"/>
+      </w:tblPr>
+      <w:tblGrid>
+        <w:gridCol w:w="823"/>
+        <w:gridCol w:w="9633"/>
+      </w:tblGrid>
+      <w:tr>
+        <w:trPr>
+          <w:cnfStyle w:val="100000000000" w:firstRow="1" w:lastRow="0" w:firstColumn="0" w:lastColumn="0" w:oddVBand="0" w:evenVBand="0" w:oddHBand="0" w:evenHBand="0" w:firstRowFirstColumn="0" w:firstRowLastColumn="0" w:lastRowFirstColumn="0" w:lastRowLastColumn="0"/>
+        </w:trPr>
+        <w:tc>
+          <w:tcPr>
+            <w:cnfStyle w:val="001000000000" w:firstRow="0" w:lastRow="0" w:firstColumn="1" w:lastColumn="0" w:oddVBand="0" w:evenVBand="0" w:oddHBand="0" w:evenHBand="0" w:firstRowFirstColumn="0" w:firstRowLastColumn="0" w:lastRowFirstColumn="0" w:lastRowLastColumn="0"/>
+            <w:tcW w:w="10456" w:type="dxa"/>
+            <w:gridSpan w:val="2"/>
+          </w:tcPr>
+          <w:p>
+            <w:r>
+              <w:t>Cancel</w:t>
+            </w:r>
+            <w:r>
+              <w:t xml:space="preserve"> Order</w:t>
             </w:r>
           </w:p>
         </w:tc>
@@ -5851,11 +7673,6 @@
             <w:tcW w:w="1271" w:type="dxa"/>
           </w:tcPr>
           <w:p>
-            <w:pPr>
-              <w:rPr>
-                <w:rFonts w:hint="eastAsia"/>
-              </w:rPr>
-            </w:pPr>
             <w:r>
               <w:rPr>
                 <w:rFonts w:hint="eastAsia"/>
@@ -5894,7 +7711,7 @@
               </w:rPr>
               <w:t xml:space="preserve">POST </w:t>
             </w:r>
-            <w:hyperlink r:id="rId18" w:history="1">
+            <w:hyperlink r:id="rId21" w:history="1">
               <w:r>
                 <w:rPr>
                   <w:rFonts w:ascii="Lucida Console" w:hAnsi="Lucida Console" w:cs="Lucida Console"/>
@@ -5902,7 +7719,7 @@
                   <w:sz w:val="17"/>
                   <w:szCs w:val="17"/>
                 </w:rPr>
-                <w:t>http://eread.szebus.net/customer/phone/buy/data HTTP/1.1</w:t>
+                <w:t>http://ewrite.szebus.net/order/phone/cancel HTTP/1.1</w:t>
               </w:r>
             </w:hyperlink>
           </w:p>
@@ -5962,31 +7779,31 @@
                 <w:sz w:val="17"/>
                 <w:szCs w:val="17"/>
               </w:rPr>
-              <w:t>Content-Length: 95</w:t>
-            </w:r>
-          </w:p>
-          <w:p>
-            <w:pPr>
-              <w:autoSpaceDE w:val="0"/>
-              <w:autoSpaceDN w:val="0"/>
-              <w:adjustRightInd w:val="0"/>
-              <w:jc w:val="left"/>
-              <w:cnfStyle w:val="000000100000" w:firstRow="0" w:lastRow="0" w:firstColumn="0" w:lastColumn="0" w:oddVBand="0" w:evenVBand="0" w:oddHBand="1" w:evenHBand="0" w:firstRowFirstColumn="0" w:firstRowLastColumn="0" w:lastRowFirstColumn="0" w:lastRowLastColumn="0"/>
-              <w:rPr>
-                <w:rFonts w:ascii="Lucida Console" w:hAnsi="Lucida Console" w:cs="Lucida Console"/>
-                <w:kern w:val="0"/>
-                <w:sz w:val="17"/>
-                <w:szCs w:val="17"/>
-              </w:rPr>
-            </w:pPr>
-            <w:r>
-              <w:rPr>
-                <w:rFonts w:ascii="Lucida Console" w:hAnsi="Lucida Console" w:cs="Lucida Console"/>
-                <w:kern w:val="0"/>
-                <w:sz w:val="17"/>
-                <w:szCs w:val="17"/>
-              </w:rPr>
-              <w:t>Host: eread.szebus.net</w:t>
+              <w:t>Content-Length: 97</w:t>
+            </w:r>
+          </w:p>
+          <w:p>
+            <w:pPr>
+              <w:autoSpaceDE w:val="0"/>
+              <w:autoSpaceDN w:val="0"/>
+              <w:adjustRightInd w:val="0"/>
+              <w:jc w:val="left"/>
+              <w:cnfStyle w:val="000000100000" w:firstRow="0" w:lastRow="0" w:firstColumn="0" w:lastColumn="0" w:oddVBand="0" w:evenVBand="0" w:oddHBand="1" w:evenHBand="0" w:firstRowFirstColumn="0" w:firstRowLastColumn="0" w:lastRowFirstColumn="0" w:lastRowLastColumn="0"/>
+              <w:rPr>
+                <w:rFonts w:ascii="Lucida Console" w:hAnsi="Lucida Console" w:cs="Lucida Console"/>
+                <w:kern w:val="0"/>
+                <w:sz w:val="17"/>
+                <w:szCs w:val="17"/>
+              </w:rPr>
+            </w:pPr>
+            <w:r>
+              <w:rPr>
+                <w:rFonts w:ascii="Lucida Console" w:hAnsi="Lucida Console" w:cs="Lucida Console"/>
+                <w:kern w:val="0"/>
+                <w:sz w:val="17"/>
+                <w:szCs w:val="17"/>
+              </w:rPr>
+              <w:t>Host: ewrite.szebus.net</w:t>
             </w:r>
           </w:p>
           <w:p>
@@ -6115,21 +7932,36 @@
               <w:jc w:val="left"/>
               <w:cnfStyle w:val="000000100000" w:firstRow="0" w:lastRow="0" w:firstColumn="0" w:lastColumn="0" w:oddVBand="0" w:evenVBand="0" w:oddHBand="1" w:evenHBand="0" w:firstRowFirstColumn="0" w:firstRowLastColumn="0" w:lastRowFirstColumn="0" w:lastRowLastColumn="0"/>
               <w:rPr>
-                <w:rFonts w:ascii="Lucida Console" w:hAnsi="Lucida Console" w:cs="Lucida Console" w:hint="eastAsia"/>
-                <w:kern w:val="0"/>
-                <w:sz w:val="17"/>
-                <w:szCs w:val="17"/>
-              </w:rPr>
-            </w:pPr>
-            <w:r>
-              <w:rPr>
-                <w:rFonts w:ascii="Lucida Console" w:hAnsi="Lucida Console" w:cs="Lucida Console"/>
-                <w:kern w:val="0"/>
-                <w:sz w:val="17"/>
-                <w:szCs w:val="17"/>
-              </w:rPr>
-              <w:t>userName=18118728184&amp;userId=307475&amp;keyCode=704bc707a35c4c8cfdf08333322b9174&amp;pageNo=1&amp;pageSize=5</w:t>
-            </w:r>
+                <w:rFonts w:ascii="Lucida Console" w:hAnsi="Lucida Console" w:cs="Lucida Console"/>
+                <w:kern w:val="0"/>
+                <w:sz w:val="17"/>
+                <w:szCs w:val="17"/>
+              </w:rPr>
+            </w:pPr>
+            <w:r>
+              <w:rPr>
+                <w:rFonts w:ascii="Lucida Console" w:hAnsi="Lucida Console" w:cs="Lucida Console"/>
+                <w:kern w:val="0"/>
+                <w:sz w:val="17"/>
+                <w:szCs w:val="17"/>
+              </w:rPr>
+              <w:t>id=6552517&amp;userName=18823188184&amp;userId=166015&amp;keyCode=d891363dff145b9e8d762a5cb721f361&amp;saleDates=</w:t>
+            </w:r>
+          </w:p>
+          <w:p>
+            <w:pPr>
+              <w:autoSpaceDE w:val="0"/>
+              <w:autoSpaceDN w:val="0"/>
+              <w:adjustRightInd w:val="0"/>
+              <w:jc w:val="left"/>
+              <w:cnfStyle w:val="000000100000" w:firstRow="0" w:lastRow="0" w:firstColumn="0" w:lastColumn="0" w:oddVBand="0" w:evenVBand="0" w:oddHBand="1" w:evenHBand="0" w:firstRowFirstColumn="0" w:firstRowLastColumn="0" w:lastRowFirstColumn="0" w:lastRowLastColumn="0"/>
+              <w:rPr>
+                <w:rFonts w:ascii="Lucida Console" w:hAnsi="Lucida Console" w:cs="Lucida Console"/>
+                <w:kern w:val="0"/>
+                <w:sz w:val="17"/>
+                <w:szCs w:val="17"/>
+              </w:rPr>
+            </w:pPr>
           </w:p>
         </w:tc>
       </w:tr>
@@ -6140,11 +7972,6 @@
             <w:tcW w:w="1271" w:type="dxa"/>
           </w:tcPr>
           <w:p>
-            <w:pPr>
-              <w:rPr>
-                <w:rFonts w:hint="eastAsia"/>
-              </w:rPr>
-            </w:pPr>
             <w:r>
               <w:rPr>
                 <w:rFonts w:hint="eastAsia"/>
@@ -6163,82 +7990,124 @@
           <w:p>
             <w:pPr>
               <w:cnfStyle w:val="000000000000" w:firstRow="0" w:lastRow="0" w:firstColumn="0" w:lastColumn="0" w:oddVBand="0" w:evenVBand="0" w:oddHBand="0" w:evenHBand="0" w:firstRowFirstColumn="0" w:firstRowLastColumn="0" w:lastRowFirstColumn="0" w:lastRowLastColumn="0"/>
+            </w:pPr>
+            <w:r>
+              <w:rPr>
+                <w:rFonts w:ascii="宋体" w:eastAsia="宋体" w:cs="宋体"/>
+                <w:kern w:val="0"/>
+                <w:sz w:val="17"/>
+                <w:szCs w:val="17"/>
+                <w:lang w:val="zh-CN"/>
+              </w:rPr>
+              <w:t>{"returnCode":"500","returnInfo":"</w:t>
+            </w:r>
+            <w:r>
+              <w:rPr>
+                <w:rFonts w:ascii="宋体" w:eastAsia="宋体" w:cs="宋体" w:hint="eastAsia"/>
+                <w:kern w:val="0"/>
+                <w:sz w:val="17"/>
+                <w:szCs w:val="17"/>
+                <w:lang w:val="zh-CN"/>
+              </w:rPr>
+              <w:t>操作成功</w:t>
+            </w:r>
+            <w:r>
+              <w:rPr>
+                <w:rFonts w:ascii="宋体" w:eastAsia="宋体" w:cs="宋体"/>
+                <w:kern w:val="0"/>
+                <w:sz w:val="17"/>
+                <w:szCs w:val="17"/>
+                <w:lang w:val="zh-CN"/>
+              </w:rPr>
+              <w:t>"}</w:t>
+            </w:r>
+          </w:p>
+        </w:tc>
+      </w:tr>
+      <w:tr>
+        <w:trPr>
+          <w:cnfStyle w:val="000000100000" w:firstRow="0" w:lastRow="0" w:firstColumn="0" w:lastColumn="0" w:oddVBand="0" w:evenVBand="0" w:oddHBand="1" w:evenHBand="0" w:firstRowFirstColumn="0" w:firstRowLastColumn="0" w:lastRowFirstColumn="0" w:lastRowLastColumn="0"/>
+        </w:trPr>
+        <w:tc>
+          <w:tcPr>
+            <w:cnfStyle w:val="001000000000" w:firstRow="0" w:lastRow="0" w:firstColumn="1" w:lastColumn="0" w:oddVBand="0" w:evenVBand="0" w:oddHBand="0" w:evenHBand="0" w:firstRowFirstColumn="0" w:firstRowLastColumn="0" w:lastRowFirstColumn="0" w:lastRowLastColumn="0"/>
+            <w:tcW w:w="1271" w:type="dxa"/>
+          </w:tcPr>
+          <w:p>
+            <w:pPr>
               <w:rPr>
                 <w:rFonts w:hint="eastAsia"/>
               </w:rPr>
             </w:pPr>
-            <w:r>
-              <w:rPr>
-                <w:rFonts w:ascii="宋体" w:eastAsia="宋体" w:cs="宋体"/>
-                <w:kern w:val="0"/>
-                <w:sz w:val="17"/>
-                <w:szCs w:val="17"/>
-              </w:rPr>
-              <w:t>{"returnCode":"500","returnData":[{"codeKey":"307475_11896_1732_1739_7270_511108","customerId":307475,"id":1071026,"lineId":11896,"lineNo":"P177-2","mileage":73.19,"needTime":74,"offStationId":511108,"offStationName":"</w:t>
-            </w:r>
-            <w:r>
+          </w:p>
+        </w:tc>
+        <w:tc>
+          <w:tcPr>
+            <w:tcW w:w="9185" w:type="dxa"/>
+          </w:tcPr>
+          <w:p>
+            <w:pPr>
+              <w:cnfStyle w:val="000000100000" w:firstRow="0" w:lastRow="0" w:firstColumn="0" w:lastColumn="0" w:oddVBand="0" w:evenVBand="0" w:oddHBand="1" w:evenHBand="0" w:firstRowFirstColumn="0" w:firstRowLastColumn="0" w:lastRowFirstColumn="0" w:lastRowLastColumn="0"/>
               <w:rPr>
                 <w:rFonts w:ascii="宋体" w:eastAsia="宋体" w:cs="宋体" w:hint="eastAsia"/>
                 <w:kern w:val="0"/>
                 <w:sz w:val="17"/>
                 <w:szCs w:val="17"/>
-                <w:lang w:val="zh-CN"/>
-              </w:rPr>
-              <w:t>双龙地铁站</w:t>
-            </w:r>
-            <w:r>
-              <w:rPr>
-                <w:rFonts w:ascii="Segoe UI Symbol" w:eastAsia="宋体" w:hAnsi="Segoe UI Symbol" w:cs="Segoe UI Symbol"/>
-                <w:kern w:val="0"/>
-                <w:sz w:val="17"/>
-                <w:szCs w:val="17"/>
-              </w:rPr>
-              <w:t>②</w:t>
-            </w:r>
-            <w:r>
-              <w:rPr>
-                <w:rFonts w:ascii="宋体" w:eastAsia="宋体" w:hAnsi="Segoe UI Symbol" w:cs="宋体"/>
-                <w:kern w:val="0"/>
-                <w:sz w:val="17"/>
-                <w:szCs w:val="17"/>
-              </w:rPr>
-              <w:t>","onStationId":7270,"onStationName":"</w:t>
-            </w:r>
-            <w:r>
-              <w:rPr>
-                <w:rFonts w:ascii="宋体" w:eastAsia="宋体" w:hAnsi="Segoe UI Symbol" w:cs="宋体" w:hint="eastAsia"/>
-                <w:kern w:val="0"/>
-                <w:sz w:val="17"/>
-                <w:szCs w:val="17"/>
-              </w:rPr>
-              <w:t>高科技中心</w:t>
-            </w:r>
-            <w:r>
-              <w:rPr>
-                <w:rFonts w:ascii="宋体" w:eastAsia="宋体" w:hAnsi="Segoe UI Symbol" w:cs="宋体"/>
-                <w:kern w:val="0"/>
-                <w:sz w:val="17"/>
-                <w:szCs w:val="17"/>
-              </w:rPr>
-              <w:t>","price":10,"startTime":"1739","status":5,"tradePrice":10,"vehTime":"1732"}],"returnInfo":"</w:t>
-            </w:r>
-            <w:r>
-              <w:rPr>
-                <w:rFonts w:ascii="宋体" w:eastAsia="宋体" w:hAnsi="Segoe UI Symbol" w:cs="宋体" w:hint="eastAsia"/>
-                <w:kern w:val="0"/>
-                <w:sz w:val="17"/>
-                <w:szCs w:val="17"/>
-              </w:rPr>
-              <w:t>获取成功</w:t>
-            </w:r>
-            <w:r>
-              <w:rPr>
-                <w:rFonts w:ascii="宋体" w:eastAsia="宋体" w:hAnsi="Segoe UI Symbol" w:cs="宋体"/>
-                <w:kern w:val="0"/>
-                <w:sz w:val="17"/>
-                <w:szCs w:val="17"/>
-              </w:rPr>
-              <w:t>","returnSize":1}</w:t>
+              </w:rPr>
+            </w:pPr>
+            <w:r>
+              <w:rPr>
+                <w:rFonts w:ascii="Lucida Console" w:hAnsi="Lucida Console" w:cs="Lucida Console"/>
+                <w:kern w:val="0"/>
+                <w:sz w:val="17"/>
+                <w:szCs w:val="17"/>
+              </w:rPr>
+              <w:t>id=6552517</w:t>
+            </w:r>
+            <w:r>
+              <w:rPr>
+                <w:rFonts w:ascii="Lucida Console" w:hAnsi="Lucida Console" w:cs="Lucida Console"/>
+                <w:kern w:val="0"/>
+                <w:sz w:val="17"/>
+                <w:szCs w:val="17"/>
+              </w:rPr>
+              <w:t xml:space="preserve"> </w:t>
+            </w:r>
+            <w:r>
+              <w:rPr>
+                <w:rFonts w:ascii="Lucida Console" w:hAnsi="Lucida Console" w:cs="Lucida Console" w:hint="eastAsia"/>
+                <w:kern w:val="0"/>
+                <w:sz w:val="17"/>
+                <w:szCs w:val="17"/>
+              </w:rPr>
+              <w:t>是订单号码</w:t>
+            </w:r>
+            <w:r>
+              <w:rPr>
+                <w:rFonts w:ascii="Lucida Console" w:hAnsi="Lucida Console" w:cs="Lucida Console" w:hint="eastAsia"/>
+                <w:kern w:val="0"/>
+                <w:sz w:val="17"/>
+                <w:szCs w:val="17"/>
+              </w:rPr>
+              <w:t>,</w:t>
+            </w:r>
+            <w:r>
+              <w:rPr>
+                <w:rFonts w:ascii="Lucida Console" w:hAnsi="Lucida Console" w:cs="Lucida Console"/>
+                <w:kern w:val="0"/>
+                <w:sz w:val="17"/>
+                <w:szCs w:val="17"/>
+              </w:rPr>
+              <w:t xml:space="preserve"> </w:t>
+            </w:r>
+            <w:r>
+              <w:rPr>
+                <w:rFonts w:ascii="Lucida Console" w:hAnsi="Lucida Console" w:cs="Lucida Console" w:hint="eastAsia"/>
+                <w:kern w:val="0"/>
+                <w:sz w:val="17"/>
+                <w:szCs w:val="17"/>
+              </w:rPr>
+              <w:t>可通过查询订单获得</w:t>
             </w:r>
           </w:p>
         </w:tc>
@@ -6659,7 +8528,7 @@
   <w:style w:type="paragraph" w:default="1" w:styleId="a">
     <w:name w:val="Normal"/>
     <w:qFormat/>
-    <w:rsid w:val="000D2EB7"/>
+    <w:rsid w:val="00290EBB"/>
     <w:pPr>
       <w:widowControl w:val="0"/>
       <w:jc w:val="both"/>

</xml_diff>

<commit_message>
update document for book ticket
</commit_message>
<xml_diff>
--- a/doc/http_request.docx
+++ b/doc/http_request.docx
@@ -1,10 +1,10 @@
 
 <file path=word/document.xml><?xml version="1.0" encoding="utf-8"?>
-<w:document xmlns:wpc="http://schemas.microsoft.com/office/word/2010/wordprocessingCanvas" xmlns:cx="http://schemas.microsoft.com/office/drawing/2014/chartex" xmlns:cx1="http://schemas.microsoft.com/office/drawing/2015/9/8/chartex" xmlns:cx2="http://schemas.microsoft.com/office/drawing/2015/10/21/chartex" xmlns:cx3="http://schemas.microsoft.com/office/drawing/2016/5/9/chartex" xmlns:cx4="http://schemas.microsoft.com/office/drawing/2016/5/10/chartex" xmlns:cx5="http://schemas.microsoft.com/office/drawing/2016/5/11/chartex" xmlns:cx6="http://schemas.microsoft.com/office/drawing/2016/5/12/chartex" xmlns:cx7="http://schemas.microsoft.com/office/drawing/2016/5/13/chartex" xmlns:cx8="http://schemas.microsoft.com/office/drawing/2016/5/14/chartex" xmlns:mc="http://schemas.openxmlformats.org/markup-compatibility/2006" xmlns:aink="http://schemas.microsoft.com/office/drawing/2016/ink" xmlns:am3d="http://schemas.microsoft.com/office/drawing/2017/model3d" xmlns:o="urn:schemas-microsoft-com:office:office" xmlns:r="http://schemas.openxmlformats.org/officeDocument/2006/relationships" xmlns:m="http://schemas.openxmlformats.org/officeDocument/2006/math" xmlns:v="urn:schemas-microsoft-com:vml" xmlns:wp14="http://schemas.microsoft.com/office/word/2010/wordprocessingDrawing" xmlns:wp="http://schemas.openxmlformats.org/drawingml/2006/wordprocessingDrawing" xmlns:w10="urn:schemas-microsoft-com:office:word" xmlns:w="http://schemas.openxmlformats.org/wordprocessingml/2006/main" xmlns:w14="http://schemas.microsoft.com/office/word/2010/wordml" xmlns:w15="http://schemas.microsoft.com/office/word/2012/wordml" xmlns:w16se="http://schemas.microsoft.com/office/word/2015/wordml/symex" xmlns:wpg="http://schemas.microsoft.com/office/word/2010/wordprocessingGroup" xmlns:wpi="http://schemas.microsoft.com/office/word/2010/wordprocessingInk" xmlns:wne="http://schemas.microsoft.com/office/word/2006/wordml" xmlns:wps="http://schemas.microsoft.com/office/word/2010/wordprocessingShape" mc:Ignorable="w14 w15 w16se wp14">
+<w:document xmlns:wpc="http://schemas.microsoft.com/office/word/2010/wordprocessingCanvas" xmlns:cx="http://schemas.microsoft.com/office/drawing/2014/chartex" xmlns:cx1="http://schemas.microsoft.com/office/drawing/2015/9/8/chartex" xmlns:cx2="http://schemas.microsoft.com/office/drawing/2015/10/21/chartex" xmlns:cx3="http://schemas.microsoft.com/office/drawing/2016/5/9/chartex" xmlns:cx4="http://schemas.microsoft.com/office/drawing/2016/5/10/chartex" xmlns:cx5="http://schemas.microsoft.com/office/drawing/2016/5/11/chartex" xmlns:cx6="http://schemas.microsoft.com/office/drawing/2016/5/12/chartex" xmlns:cx7="http://schemas.microsoft.com/office/drawing/2016/5/13/chartex" xmlns:cx8="http://schemas.microsoft.com/office/drawing/2016/5/14/chartex" xmlns:mc="http://schemas.openxmlformats.org/markup-compatibility/2006" xmlns:aink="http://schemas.microsoft.com/office/drawing/2016/ink" xmlns:am3d="http://schemas.microsoft.com/office/drawing/2017/model3d" xmlns:o="urn:schemas-microsoft-com:office:office" xmlns:r="http://schemas.openxmlformats.org/officeDocument/2006/relationships" xmlns:m="http://schemas.openxmlformats.org/officeDocument/2006/math" xmlns:v="urn:schemas-microsoft-com:vml" xmlns:wp14="http://schemas.microsoft.com/office/word/2010/wordprocessingDrawing" xmlns:wp="http://schemas.openxmlformats.org/drawingml/2006/wordprocessingDrawing" xmlns:w10="urn:schemas-microsoft-com:office:word" xmlns:w="http://schemas.openxmlformats.org/wordprocessingml/2006/main" xmlns:w14="http://schemas.microsoft.com/office/word/2010/wordml" xmlns:w15="http://schemas.microsoft.com/office/word/2012/wordml" xmlns:w16cid="http://schemas.microsoft.com/office/word/2016/wordml/cid" xmlns:w16se="http://schemas.microsoft.com/office/word/2015/wordml/symex" xmlns:wpg="http://schemas.microsoft.com/office/word/2010/wordprocessingGroup" xmlns:wpi="http://schemas.microsoft.com/office/word/2010/wordprocessingInk" xmlns:wne="http://schemas.microsoft.com/office/word/2006/wordml" xmlns:wps="http://schemas.microsoft.com/office/word/2010/wordprocessingShape" mc:Ignorable="w14 w15 w16se w16cid wp14">
   <w:body>
     <w:tbl>
       <w:tblPr>
-        <w:tblStyle w:val="GridTable4-Accent3"/>
+        <w:tblStyle w:val="4-3"/>
         <w:tblW w:w="0" w:type="auto"/>
         <w:tblLook w:val="04A0" w:firstRow="1" w:lastRow="0" w:firstColumn="1" w:lastColumn="0" w:noHBand="0" w:noVBand="1"/>
       </w:tblPr>
@@ -23,6 +23,7 @@
             <w:gridSpan w:val="2"/>
           </w:tcPr>
           <w:p>
+            <w:proofErr w:type="gramStart"/>
             <w:r>
               <w:rPr>
                 <w:rFonts w:hint="eastAsia"/>
@@ -39,7 +40,11 @@
               <w:t>s</w:t>
             </w:r>
             <w:r>
-              <w:t>end PIN</w:t>
+              <w:t>end</w:t>
+            </w:r>
+            <w:proofErr w:type="gramEnd"/>
+            <w:r>
+              <w:t xml:space="preserve"> PIN</w:t>
             </w:r>
           </w:p>
         </w:tc>
@@ -125,8 +130,19 @@
                 <w:sz w:val="17"/>
                 <w:szCs w:val="17"/>
               </w:rPr>
-              <w:t>Content-Type: application/x-www-form-urlencoded</w:t>
-            </w:r>
+              <w:t>Content-Type: application/x-www-form-</w:t>
+            </w:r>
+            <w:proofErr w:type="spellStart"/>
+            <w:r>
+              <w:rPr>
+                <w:rFonts w:ascii="Lucida Console" w:hAnsi="Lucida Console" w:cs="Lucida Console"/>
+                <w:kern w:val="0"/>
+                <w:sz w:val="17"/>
+                <w:szCs w:val="17"/>
+              </w:rPr>
+              <w:t>urlencoded</w:t>
+            </w:r>
+            <w:proofErr w:type="spellEnd"/>
           </w:p>
           <w:p>
             <w:pPr>
@@ -221,8 +237,19 @@
                 <w:sz w:val="17"/>
                 <w:szCs w:val="17"/>
               </w:rPr>
-              <w:t>Accept-Encoding: gzip</w:t>
-            </w:r>
+              <w:t xml:space="preserve">Accept-Encoding: </w:t>
+            </w:r>
+            <w:proofErr w:type="spellStart"/>
+            <w:r>
+              <w:rPr>
+                <w:rFonts w:ascii="Lucida Console" w:hAnsi="Lucida Console" w:cs="Lucida Console"/>
+                <w:kern w:val="0"/>
+                <w:sz w:val="17"/>
+                <w:szCs w:val="17"/>
+              </w:rPr>
+              <w:t>gzip</w:t>
+            </w:r>
+            <w:proofErr w:type="spellEnd"/>
           </w:p>
           <w:p>
             <w:pPr>
@@ -369,7 +396,7 @@
     </w:p>
     <w:tbl>
       <w:tblPr>
-        <w:tblStyle w:val="GridTable4-Accent3"/>
+        <w:tblStyle w:val="4-3"/>
         <w:tblW w:w="0" w:type="auto"/>
         <w:tblLook w:val="04A0" w:firstRow="1" w:lastRow="0" w:firstColumn="1" w:lastColumn="0" w:noHBand="0" w:noVBand="1"/>
       </w:tblPr>
@@ -481,8 +508,19 @@
                 <w:sz w:val="17"/>
                 <w:szCs w:val="17"/>
               </w:rPr>
-              <w:t>Content-Type: application/x-www-form-urlencoded</w:t>
-            </w:r>
+              <w:t>Content-Type: application/x-www-form-</w:t>
+            </w:r>
+            <w:proofErr w:type="spellStart"/>
+            <w:r>
+              <w:rPr>
+                <w:rFonts w:ascii="Lucida Console" w:hAnsi="Lucida Console" w:cs="Lucida Console"/>
+                <w:kern w:val="0"/>
+                <w:sz w:val="17"/>
+                <w:szCs w:val="17"/>
+              </w:rPr>
+              <w:t>urlencoded</w:t>
+            </w:r>
+            <w:proofErr w:type="spellEnd"/>
           </w:p>
           <w:p>
             <w:pPr>
@@ -577,70 +615,112 @@
                 <w:sz w:val="17"/>
                 <w:szCs w:val="17"/>
               </w:rPr>
-              <w:t>Accept-Encoding: gzip</w:t>
-            </w:r>
-          </w:p>
-          <w:p>
-            <w:pPr>
-              <w:autoSpaceDE w:val="0"/>
-              <w:autoSpaceDN w:val="0"/>
-              <w:adjustRightInd w:val="0"/>
-              <w:jc w:val="left"/>
-              <w:cnfStyle w:val="000000100000" w:firstRow="0" w:lastRow="0" w:firstColumn="0" w:lastColumn="0" w:oddVBand="0" w:evenVBand="0" w:oddHBand="1" w:evenHBand="0" w:firstRowFirstColumn="0" w:firstRowLastColumn="0" w:lastRowFirstColumn="0" w:lastRowLastColumn="0"/>
-              <w:rPr>
-                <w:rFonts w:ascii="Lucida Console" w:hAnsi="Lucida Console" w:cs="Lucida Console"/>
-                <w:kern w:val="0"/>
-                <w:sz w:val="17"/>
-                <w:szCs w:val="17"/>
-              </w:rPr>
-            </w:pPr>
-            <w:r>
-              <w:rPr>
-                <w:rFonts w:ascii="Lucida Console" w:hAnsi="Lucida Console" w:cs="Lucida Console"/>
-                <w:kern w:val="0"/>
-                <w:sz w:val="17"/>
-                <w:szCs w:val="17"/>
-              </w:rPr>
-              <w:t>User-Agent: okhttp/3.3.0</w:t>
-            </w:r>
-          </w:p>
-          <w:p>
-            <w:pPr>
-              <w:autoSpaceDE w:val="0"/>
-              <w:autoSpaceDN w:val="0"/>
-              <w:adjustRightInd w:val="0"/>
-              <w:jc w:val="left"/>
-              <w:cnfStyle w:val="000000100000" w:firstRow="0" w:lastRow="0" w:firstColumn="0" w:lastColumn="0" w:oddVBand="0" w:evenVBand="0" w:oddHBand="1" w:evenHBand="0" w:firstRowFirstColumn="0" w:firstRowLastColumn="0" w:lastRowFirstColumn="0" w:lastRowLastColumn="0"/>
-              <w:rPr>
-                <w:rFonts w:ascii="Lucida Console" w:hAnsi="Lucida Console" w:cs="Lucida Console"/>
-                <w:kern w:val="0"/>
-                <w:sz w:val="17"/>
-                <w:szCs w:val="17"/>
-              </w:rPr>
-            </w:pPr>
-          </w:p>
-          <w:p>
-            <w:pPr>
-              <w:autoSpaceDE w:val="0"/>
-              <w:autoSpaceDN w:val="0"/>
-              <w:adjustRightInd w:val="0"/>
-              <w:jc w:val="left"/>
-              <w:cnfStyle w:val="000000100000" w:firstRow="0" w:lastRow="0" w:firstColumn="0" w:lastColumn="0" w:oddVBand="0" w:evenVBand="0" w:oddHBand="1" w:evenHBand="0" w:firstRowFirstColumn="0" w:firstRowLastColumn="0" w:lastRowFirstColumn="0" w:lastRowLastColumn="0"/>
-              <w:rPr>
-                <w:rFonts w:ascii="Lucida Console" w:hAnsi="Lucida Console" w:cs="Lucida Console"/>
-                <w:kern w:val="0"/>
-                <w:sz w:val="17"/>
-                <w:szCs w:val="17"/>
-              </w:rPr>
-            </w:pPr>
-            <w:r>
-              <w:rPr>
-                <w:rFonts w:ascii="Lucida Console" w:hAnsi="Lucida Console" w:cs="Lucida Console"/>
-                <w:kern w:val="0"/>
-                <w:sz w:val="17"/>
-                <w:szCs w:val="17"/>
-              </w:rPr>
-              <w:t>loginName=18118728184&amp;loginCode=0453</w:t>
+              <w:t xml:space="preserve">Accept-Encoding: </w:t>
+            </w:r>
+            <w:proofErr w:type="spellStart"/>
+            <w:r>
+              <w:rPr>
+                <w:rFonts w:ascii="Lucida Console" w:hAnsi="Lucida Console" w:cs="Lucida Console"/>
+                <w:kern w:val="0"/>
+                <w:sz w:val="17"/>
+                <w:szCs w:val="17"/>
+              </w:rPr>
+              <w:t>gzip</w:t>
+            </w:r>
+            <w:proofErr w:type="spellEnd"/>
+          </w:p>
+          <w:p>
+            <w:pPr>
+              <w:autoSpaceDE w:val="0"/>
+              <w:autoSpaceDN w:val="0"/>
+              <w:adjustRightInd w:val="0"/>
+              <w:jc w:val="left"/>
+              <w:cnfStyle w:val="000000100000" w:firstRow="0" w:lastRow="0" w:firstColumn="0" w:lastColumn="0" w:oddVBand="0" w:evenVBand="0" w:oddHBand="1" w:evenHBand="0" w:firstRowFirstColumn="0" w:firstRowLastColumn="0" w:lastRowFirstColumn="0" w:lastRowLastColumn="0"/>
+              <w:rPr>
+                <w:rFonts w:ascii="Lucida Console" w:hAnsi="Lucida Console" w:cs="Lucida Console"/>
+                <w:kern w:val="0"/>
+                <w:sz w:val="17"/>
+                <w:szCs w:val="17"/>
+              </w:rPr>
+            </w:pPr>
+            <w:r>
+              <w:rPr>
+                <w:rFonts w:ascii="Lucida Console" w:hAnsi="Lucida Console" w:cs="Lucida Console"/>
+                <w:kern w:val="0"/>
+                <w:sz w:val="17"/>
+                <w:szCs w:val="17"/>
+              </w:rPr>
+              <w:t xml:space="preserve">User-Agent: </w:t>
+            </w:r>
+            <w:proofErr w:type="spellStart"/>
+            <w:r>
+              <w:rPr>
+                <w:rFonts w:ascii="Lucida Console" w:hAnsi="Lucida Console" w:cs="Lucida Console"/>
+                <w:kern w:val="0"/>
+                <w:sz w:val="17"/>
+                <w:szCs w:val="17"/>
+              </w:rPr>
+              <w:t>okhttp</w:t>
+            </w:r>
+            <w:proofErr w:type="spellEnd"/>
+            <w:r>
+              <w:rPr>
+                <w:rFonts w:ascii="Lucida Console" w:hAnsi="Lucida Console" w:cs="Lucida Console"/>
+                <w:kern w:val="0"/>
+                <w:sz w:val="17"/>
+                <w:szCs w:val="17"/>
+              </w:rPr>
+              <w:t>/3.3.0</w:t>
+            </w:r>
+          </w:p>
+          <w:p>
+            <w:pPr>
+              <w:autoSpaceDE w:val="0"/>
+              <w:autoSpaceDN w:val="0"/>
+              <w:adjustRightInd w:val="0"/>
+              <w:jc w:val="left"/>
+              <w:cnfStyle w:val="000000100000" w:firstRow="0" w:lastRow="0" w:firstColumn="0" w:lastColumn="0" w:oddVBand="0" w:evenVBand="0" w:oddHBand="1" w:evenHBand="0" w:firstRowFirstColumn="0" w:firstRowLastColumn="0" w:lastRowFirstColumn="0" w:lastRowLastColumn="0"/>
+              <w:rPr>
+                <w:rFonts w:ascii="Lucida Console" w:hAnsi="Lucida Console" w:cs="Lucida Console"/>
+                <w:kern w:val="0"/>
+                <w:sz w:val="17"/>
+                <w:szCs w:val="17"/>
+              </w:rPr>
+            </w:pPr>
+          </w:p>
+          <w:p>
+            <w:pPr>
+              <w:autoSpaceDE w:val="0"/>
+              <w:autoSpaceDN w:val="0"/>
+              <w:adjustRightInd w:val="0"/>
+              <w:jc w:val="left"/>
+              <w:cnfStyle w:val="000000100000" w:firstRow="0" w:lastRow="0" w:firstColumn="0" w:lastColumn="0" w:oddVBand="0" w:evenVBand="0" w:oddHBand="1" w:evenHBand="0" w:firstRowFirstColumn="0" w:firstRowLastColumn="0" w:lastRowFirstColumn="0" w:lastRowLastColumn="0"/>
+              <w:rPr>
+                <w:rFonts w:ascii="Lucida Console" w:hAnsi="Lucida Console" w:cs="Lucida Console"/>
+                <w:kern w:val="0"/>
+                <w:sz w:val="17"/>
+                <w:szCs w:val="17"/>
+              </w:rPr>
+            </w:pPr>
+            <w:proofErr w:type="spellStart"/>
+            <w:r>
+              <w:rPr>
+                <w:rFonts w:ascii="Lucida Console" w:hAnsi="Lucida Console" w:cs="Lucida Console"/>
+                <w:kern w:val="0"/>
+                <w:sz w:val="17"/>
+                <w:szCs w:val="17"/>
+              </w:rPr>
+              <w:t>loginName</w:t>
+            </w:r>
+            <w:proofErr w:type="spellEnd"/>
+            <w:r>
+              <w:rPr>
+                <w:rFonts w:ascii="Lucida Console" w:hAnsi="Lucida Console" w:cs="Lucida Console"/>
+                <w:kern w:val="0"/>
+                <w:sz w:val="17"/>
+                <w:szCs w:val="17"/>
+              </w:rPr>
+              <w:t>=18118728184&amp;loginCode=0453</w:t>
             </w:r>
           </w:p>
         </w:tc>
@@ -721,7 +801,7 @@
     </w:p>
     <w:tbl>
       <w:tblPr>
-        <w:tblStyle w:val="GridTable4-Accent3"/>
+        <w:tblStyle w:val="4-3"/>
         <w:tblW w:w="0" w:type="auto"/>
         <w:tblLook w:val="04A0" w:firstRow="1" w:lastRow="0" w:firstColumn="1" w:lastColumn="0" w:noHBand="0" w:noVBand="1"/>
       </w:tblPr>
@@ -750,7 +830,15 @@
               <w:t>pen</w:t>
             </w:r>
             <w:r>
-              <w:t xml:space="preserve"> APP (use to check if keycode &amp; customerId is ok)</w:t>
+              <w:t xml:space="preserve"> APP (use to check if keycode &amp; </w:t>
+            </w:r>
+            <w:proofErr w:type="spellStart"/>
+            <w:r>
+              <w:t>customerId</w:t>
+            </w:r>
+            <w:proofErr w:type="spellEnd"/>
+            <w:r>
+              <w:t xml:space="preserve"> is ok)</w:t>
             </w:r>
           </w:p>
         </w:tc>
@@ -836,8 +924,19 @@
                 <w:sz w:val="17"/>
                 <w:szCs w:val="17"/>
               </w:rPr>
-              <w:t>Content-Type: application/x-www-form-urlencoded</w:t>
-            </w:r>
+              <w:t>Content-Type: application/x-www-form-</w:t>
+            </w:r>
+            <w:proofErr w:type="spellStart"/>
+            <w:r>
+              <w:rPr>
+                <w:rFonts w:ascii="Lucida Console" w:hAnsi="Lucida Console" w:cs="Lucida Console"/>
+                <w:kern w:val="0"/>
+                <w:sz w:val="17"/>
+                <w:szCs w:val="17"/>
+              </w:rPr>
+              <w:t>urlencoded</w:t>
+            </w:r>
+            <w:proofErr w:type="spellEnd"/>
           </w:p>
           <w:p>
             <w:pPr>
@@ -932,31 +1031,62 @@
                 <w:sz w:val="17"/>
                 <w:szCs w:val="17"/>
               </w:rPr>
-              <w:t>Accept-Encoding: gzip</w:t>
-            </w:r>
-          </w:p>
-          <w:p>
-            <w:pPr>
-              <w:autoSpaceDE w:val="0"/>
-              <w:autoSpaceDN w:val="0"/>
-              <w:adjustRightInd w:val="0"/>
-              <w:jc w:val="left"/>
-              <w:cnfStyle w:val="000000100000" w:firstRow="0" w:lastRow="0" w:firstColumn="0" w:lastColumn="0" w:oddVBand="0" w:evenVBand="0" w:oddHBand="1" w:evenHBand="0" w:firstRowFirstColumn="0" w:firstRowLastColumn="0" w:lastRowFirstColumn="0" w:lastRowLastColumn="0"/>
-              <w:rPr>
-                <w:rFonts w:ascii="Lucida Console" w:hAnsi="Lucida Console" w:cs="Lucida Console"/>
-                <w:kern w:val="0"/>
-                <w:sz w:val="17"/>
-                <w:szCs w:val="17"/>
-              </w:rPr>
-            </w:pPr>
-            <w:r>
-              <w:rPr>
-                <w:rFonts w:ascii="Lucida Console" w:hAnsi="Lucida Console" w:cs="Lucida Console"/>
-                <w:kern w:val="0"/>
-                <w:sz w:val="17"/>
-                <w:szCs w:val="17"/>
-              </w:rPr>
-              <w:t>User-Agent: okhttp/3.3.0</w:t>
+              <w:t xml:space="preserve">Accept-Encoding: </w:t>
+            </w:r>
+            <w:proofErr w:type="spellStart"/>
+            <w:r>
+              <w:rPr>
+                <w:rFonts w:ascii="Lucida Console" w:hAnsi="Lucida Console" w:cs="Lucida Console"/>
+                <w:kern w:val="0"/>
+                <w:sz w:val="17"/>
+                <w:szCs w:val="17"/>
+              </w:rPr>
+              <w:t>gzip</w:t>
+            </w:r>
+            <w:proofErr w:type="spellEnd"/>
+          </w:p>
+          <w:p>
+            <w:pPr>
+              <w:autoSpaceDE w:val="0"/>
+              <w:autoSpaceDN w:val="0"/>
+              <w:adjustRightInd w:val="0"/>
+              <w:jc w:val="left"/>
+              <w:cnfStyle w:val="000000100000" w:firstRow="0" w:lastRow="0" w:firstColumn="0" w:lastColumn="0" w:oddVBand="0" w:evenVBand="0" w:oddHBand="1" w:evenHBand="0" w:firstRowFirstColumn="0" w:firstRowLastColumn="0" w:lastRowFirstColumn="0" w:lastRowLastColumn="0"/>
+              <w:rPr>
+                <w:rFonts w:ascii="Lucida Console" w:hAnsi="Lucida Console" w:cs="Lucida Console"/>
+                <w:kern w:val="0"/>
+                <w:sz w:val="17"/>
+                <w:szCs w:val="17"/>
+              </w:rPr>
+            </w:pPr>
+            <w:r>
+              <w:rPr>
+                <w:rFonts w:ascii="Lucida Console" w:hAnsi="Lucida Console" w:cs="Lucida Console"/>
+                <w:kern w:val="0"/>
+                <w:sz w:val="17"/>
+                <w:szCs w:val="17"/>
+              </w:rPr>
+              <w:t xml:space="preserve">User-Agent: </w:t>
+            </w:r>
+            <w:proofErr w:type="spellStart"/>
+            <w:r>
+              <w:rPr>
+                <w:rFonts w:ascii="Lucida Console" w:hAnsi="Lucida Console" w:cs="Lucida Console"/>
+                <w:kern w:val="0"/>
+                <w:sz w:val="17"/>
+                <w:szCs w:val="17"/>
+              </w:rPr>
+              <w:t>okhttp</w:t>
+            </w:r>
+            <w:proofErr w:type="spellEnd"/>
+            <w:r>
+              <w:rPr>
+                <w:rFonts w:ascii="Lucida Console" w:hAnsi="Lucida Console" w:cs="Lucida Console"/>
+                <w:kern w:val="0"/>
+                <w:sz w:val="17"/>
+                <w:szCs w:val="17"/>
+              </w:rPr>
+              <w:t>/3.3.0</w:t>
             </w:r>
           </w:p>
           <w:p>
@@ -1053,7 +1183,7 @@
     <w:p/>
     <w:tbl>
       <w:tblPr>
-        <w:tblStyle w:val="GridTable4-Accent3"/>
+        <w:tblStyle w:val="4-3"/>
         <w:tblW w:w="0" w:type="auto"/>
         <w:tblLook w:val="04A0" w:firstRow="1" w:lastRow="0" w:firstColumn="1" w:lastColumn="0" w:noHBand="0" w:noVBand="1"/>
       </w:tblPr>
@@ -1168,31 +1298,41 @@
                 <w:sz w:val="17"/>
                 <w:szCs w:val="17"/>
               </w:rPr>
-              <w:t>Content-Type: application/x-www-form-urlencoded</w:t>
-            </w:r>
-          </w:p>
-          <w:p>
-            <w:pPr>
-              <w:autoSpaceDE w:val="0"/>
-              <w:autoSpaceDN w:val="0"/>
-              <w:adjustRightInd w:val="0"/>
-              <w:jc w:val="left"/>
-              <w:cnfStyle w:val="000000100000" w:firstRow="0" w:lastRow="0" w:firstColumn="0" w:lastColumn="0" w:oddVBand="0" w:evenVBand="0" w:oddHBand="1" w:evenHBand="0" w:firstRowFirstColumn="0" w:firstRowLastColumn="0" w:lastRowFirstColumn="0" w:lastRowLastColumn="0"/>
-              <w:rPr>
-                <w:rFonts w:ascii="Lucida Console" w:hAnsi="Lucida Console" w:cs="Lucida Console"/>
-                <w:kern w:val="0"/>
-                <w:sz w:val="17"/>
-                <w:szCs w:val="17"/>
-              </w:rPr>
-            </w:pPr>
-            <w:r>
-              <w:rPr>
-                <w:rFonts w:ascii="Lucida Console" w:hAnsi="Lucida Console" w:cs="Lucida Console"/>
-                <w:kern w:val="0"/>
-                <w:sz w:val="17"/>
-                <w:szCs w:val="17"/>
-              </w:rPr>
-              <w:lastRenderedPageBreak/>
+              <w:t>Content-Type: application/x-www-form-</w:t>
+            </w:r>
+            <w:proofErr w:type="spellStart"/>
+            <w:r>
+              <w:rPr>
+                <w:rFonts w:ascii="Lucida Console" w:hAnsi="Lucida Console" w:cs="Lucida Console"/>
+                <w:kern w:val="0"/>
+                <w:sz w:val="17"/>
+                <w:szCs w:val="17"/>
+              </w:rPr>
+              <w:t>urlencoded</w:t>
+            </w:r>
+            <w:proofErr w:type="spellEnd"/>
+          </w:p>
+          <w:p>
+            <w:pPr>
+              <w:autoSpaceDE w:val="0"/>
+              <w:autoSpaceDN w:val="0"/>
+              <w:adjustRightInd w:val="0"/>
+              <w:jc w:val="left"/>
+              <w:cnfStyle w:val="000000100000" w:firstRow="0" w:lastRow="0" w:firstColumn="0" w:lastColumn="0" w:oddVBand="0" w:evenVBand="0" w:oddHBand="1" w:evenHBand="0" w:firstRowFirstColumn="0" w:firstRowLastColumn="0" w:lastRowFirstColumn="0" w:lastRowLastColumn="0"/>
+              <w:rPr>
+                <w:rFonts w:ascii="Lucida Console" w:hAnsi="Lucida Console" w:cs="Lucida Console"/>
+                <w:kern w:val="0"/>
+                <w:sz w:val="17"/>
+                <w:szCs w:val="17"/>
+              </w:rPr>
+            </w:pPr>
+            <w:r>
+              <w:rPr>
+                <w:rFonts w:ascii="Lucida Console" w:hAnsi="Lucida Console" w:cs="Lucida Console"/>
+                <w:kern w:val="0"/>
+                <w:sz w:val="17"/>
+                <w:szCs w:val="17"/>
+              </w:rPr>
               <w:t>Content-Length: 83</w:t>
             </w:r>
           </w:p>
@@ -1265,31 +1405,62 @@
                 <w:sz w:val="17"/>
                 <w:szCs w:val="17"/>
               </w:rPr>
-              <w:t>Accept-Encoding: gzip</w:t>
-            </w:r>
-          </w:p>
-          <w:p>
-            <w:pPr>
-              <w:autoSpaceDE w:val="0"/>
-              <w:autoSpaceDN w:val="0"/>
-              <w:adjustRightInd w:val="0"/>
-              <w:jc w:val="left"/>
-              <w:cnfStyle w:val="000000100000" w:firstRow="0" w:lastRow="0" w:firstColumn="0" w:lastColumn="0" w:oddVBand="0" w:evenVBand="0" w:oddHBand="1" w:evenHBand="0" w:firstRowFirstColumn="0" w:firstRowLastColumn="0" w:lastRowFirstColumn="0" w:lastRowLastColumn="0"/>
-              <w:rPr>
-                <w:rFonts w:ascii="Lucida Console" w:hAnsi="Lucida Console" w:cs="Lucida Console"/>
-                <w:kern w:val="0"/>
-                <w:sz w:val="17"/>
-                <w:szCs w:val="17"/>
-              </w:rPr>
-            </w:pPr>
-            <w:r>
-              <w:rPr>
-                <w:rFonts w:ascii="Lucida Console" w:hAnsi="Lucida Console" w:cs="Lucida Console"/>
-                <w:kern w:val="0"/>
-                <w:sz w:val="17"/>
-                <w:szCs w:val="17"/>
-              </w:rPr>
-              <w:t>User-Agent: okhttp/3.3.0</w:t>
+              <w:t xml:space="preserve">Accept-Encoding: </w:t>
+            </w:r>
+            <w:proofErr w:type="spellStart"/>
+            <w:r>
+              <w:rPr>
+                <w:rFonts w:ascii="Lucida Console" w:hAnsi="Lucida Console" w:cs="Lucida Console"/>
+                <w:kern w:val="0"/>
+                <w:sz w:val="17"/>
+                <w:szCs w:val="17"/>
+              </w:rPr>
+              <w:t>gzip</w:t>
+            </w:r>
+            <w:proofErr w:type="spellEnd"/>
+          </w:p>
+          <w:p>
+            <w:pPr>
+              <w:autoSpaceDE w:val="0"/>
+              <w:autoSpaceDN w:val="0"/>
+              <w:adjustRightInd w:val="0"/>
+              <w:jc w:val="left"/>
+              <w:cnfStyle w:val="000000100000" w:firstRow="0" w:lastRow="0" w:firstColumn="0" w:lastColumn="0" w:oddVBand="0" w:evenVBand="0" w:oddHBand="1" w:evenHBand="0" w:firstRowFirstColumn="0" w:firstRowLastColumn="0" w:lastRowFirstColumn="0" w:lastRowLastColumn="0"/>
+              <w:rPr>
+                <w:rFonts w:ascii="Lucida Console" w:hAnsi="Lucida Console" w:cs="Lucida Console"/>
+                <w:kern w:val="0"/>
+                <w:sz w:val="17"/>
+                <w:szCs w:val="17"/>
+              </w:rPr>
+            </w:pPr>
+            <w:r>
+              <w:rPr>
+                <w:rFonts w:ascii="Lucida Console" w:hAnsi="Lucida Console" w:cs="Lucida Console"/>
+                <w:kern w:val="0"/>
+                <w:sz w:val="17"/>
+                <w:szCs w:val="17"/>
+              </w:rPr>
+              <w:t xml:space="preserve">User-Agent: </w:t>
+            </w:r>
+            <w:proofErr w:type="spellStart"/>
+            <w:r>
+              <w:rPr>
+                <w:rFonts w:ascii="Lucida Console" w:hAnsi="Lucida Console" w:cs="Lucida Console"/>
+                <w:kern w:val="0"/>
+                <w:sz w:val="17"/>
+                <w:szCs w:val="17"/>
+              </w:rPr>
+              <w:t>okhttp</w:t>
+            </w:r>
+            <w:proofErr w:type="spellEnd"/>
+            <w:r>
+              <w:rPr>
+                <w:rFonts w:ascii="Lucida Console" w:hAnsi="Lucida Console" w:cs="Lucida Console"/>
+                <w:kern w:val="0"/>
+                <w:sz w:val="17"/>
+                <w:szCs w:val="17"/>
+              </w:rPr>
+              <w:t>/3.3.0</w:t>
             </w:r>
           </w:p>
           <w:p>
@@ -1344,7 +1515,6 @@
               <w:rPr>
                 <w:rFonts w:hint="eastAsia"/>
               </w:rPr>
-              <w:lastRenderedPageBreak/>
               <w:t>R</w:t>
             </w:r>
             <w:r>
@@ -1396,7 +1566,7 @@
     </w:tbl>
     <w:p>
       <w:pPr>
-        <w:pStyle w:val="NormalWeb"/>
+        <w:pStyle w:val="a3"/>
         <w:spacing w:before="0" w:beforeAutospacing="0" w:after="0" w:afterAutospacing="0"/>
         <w:rPr>
           <w:rFonts w:ascii="微软雅黑" w:eastAsia="微软雅黑" w:hAnsi="微软雅黑" w:cs="Calibri"/>
@@ -1407,7 +1577,7 @@
     </w:p>
     <w:tbl>
       <w:tblPr>
-        <w:tblStyle w:val="GridTable4-Accent3"/>
+        <w:tblStyle w:val="4-3"/>
         <w:tblW w:w="0" w:type="auto"/>
         <w:tblLayout w:type="fixed"/>
         <w:tblLook w:val="04A0" w:firstRow="1" w:lastRow="0" w:firstColumn="1" w:lastColumn="0" w:noHBand="0" w:noVBand="1"/>
@@ -1523,8 +1693,19 @@
                 <w:sz w:val="17"/>
                 <w:szCs w:val="17"/>
               </w:rPr>
-              <w:t>Content-Type: application/x-www-form-urlencoded</w:t>
-            </w:r>
+              <w:t>Content-Type: application/x-www-form-</w:t>
+            </w:r>
+            <w:proofErr w:type="spellStart"/>
+            <w:r>
+              <w:rPr>
+                <w:rFonts w:ascii="Lucida Console" w:hAnsi="Lucida Console" w:cs="Lucida Console"/>
+                <w:kern w:val="0"/>
+                <w:sz w:val="17"/>
+                <w:szCs w:val="17"/>
+              </w:rPr>
+              <w:t>urlencoded</w:t>
+            </w:r>
+            <w:proofErr w:type="spellEnd"/>
           </w:p>
           <w:p>
             <w:pPr>
@@ -1619,60 +1800,102 @@
                 <w:sz w:val="17"/>
                 <w:szCs w:val="17"/>
               </w:rPr>
-              <w:t>Accept-Encoding: gzip</w:t>
-            </w:r>
-          </w:p>
-          <w:p>
-            <w:pPr>
-              <w:autoSpaceDE w:val="0"/>
-              <w:autoSpaceDN w:val="0"/>
-              <w:adjustRightInd w:val="0"/>
-              <w:jc w:val="left"/>
-              <w:cnfStyle w:val="000000100000" w:firstRow="0" w:lastRow="0" w:firstColumn="0" w:lastColumn="0" w:oddVBand="0" w:evenVBand="0" w:oddHBand="1" w:evenHBand="0" w:firstRowFirstColumn="0" w:firstRowLastColumn="0" w:lastRowFirstColumn="0" w:lastRowLastColumn="0"/>
-              <w:rPr>
-                <w:rFonts w:ascii="Lucida Console" w:hAnsi="Lucida Console" w:cs="Lucida Console"/>
-                <w:kern w:val="0"/>
-                <w:sz w:val="17"/>
-                <w:szCs w:val="17"/>
-              </w:rPr>
-            </w:pPr>
-            <w:r>
-              <w:rPr>
-                <w:rFonts w:ascii="Lucida Console" w:hAnsi="Lucida Console" w:cs="Lucida Console"/>
-                <w:kern w:val="0"/>
-                <w:sz w:val="17"/>
-                <w:szCs w:val="17"/>
-              </w:rPr>
-              <w:t>User-Agent: okhttp/3.3.0</w:t>
-            </w:r>
-          </w:p>
-          <w:p>
-            <w:pPr>
-              <w:autoSpaceDE w:val="0"/>
-              <w:autoSpaceDN w:val="0"/>
-              <w:adjustRightInd w:val="0"/>
-              <w:jc w:val="left"/>
-              <w:cnfStyle w:val="000000100000" w:firstRow="0" w:lastRow="0" w:firstColumn="0" w:lastColumn="0" w:oddVBand="0" w:evenVBand="0" w:oddHBand="1" w:evenHBand="0" w:firstRowFirstColumn="0" w:firstRowLastColumn="0" w:lastRowFirstColumn="0" w:lastRowLastColumn="0"/>
-              <w:rPr>
-                <w:rFonts w:ascii="Lucida Console" w:hAnsi="Lucida Console" w:cs="Lucida Console"/>
-                <w:kern w:val="0"/>
-                <w:sz w:val="17"/>
-                <w:szCs w:val="17"/>
-              </w:rPr>
-            </w:pPr>
-          </w:p>
-          <w:p>
-            <w:pPr>
-              <w:cnfStyle w:val="000000100000" w:firstRow="0" w:lastRow="0" w:firstColumn="0" w:lastColumn="0" w:oddVBand="0" w:evenVBand="0" w:oddHBand="1" w:evenHBand="0" w:firstRowFirstColumn="0" w:firstRowLastColumn="0" w:lastRowFirstColumn="0" w:lastRowLastColumn="0"/>
-            </w:pPr>
-            <w:r>
-              <w:rPr>
-                <w:rFonts w:ascii="Lucida Console" w:hAnsi="Lucida Console" w:cs="Lucida Console"/>
-                <w:kern w:val="0"/>
-                <w:sz w:val="17"/>
-                <w:szCs w:val="17"/>
-              </w:rPr>
-              <w:t>lineNo=</w:t>
+              <w:t xml:space="preserve">Accept-Encoding: </w:t>
+            </w:r>
+            <w:proofErr w:type="spellStart"/>
+            <w:r>
+              <w:rPr>
+                <w:rFonts w:ascii="Lucida Console" w:hAnsi="Lucida Console" w:cs="Lucida Console"/>
+                <w:kern w:val="0"/>
+                <w:sz w:val="17"/>
+                <w:szCs w:val="17"/>
+              </w:rPr>
+              <w:t>gzip</w:t>
+            </w:r>
+            <w:proofErr w:type="spellEnd"/>
+          </w:p>
+          <w:p>
+            <w:pPr>
+              <w:autoSpaceDE w:val="0"/>
+              <w:autoSpaceDN w:val="0"/>
+              <w:adjustRightInd w:val="0"/>
+              <w:jc w:val="left"/>
+              <w:cnfStyle w:val="000000100000" w:firstRow="0" w:lastRow="0" w:firstColumn="0" w:lastColumn="0" w:oddVBand="0" w:evenVBand="0" w:oddHBand="1" w:evenHBand="0" w:firstRowFirstColumn="0" w:firstRowLastColumn="0" w:lastRowFirstColumn="0" w:lastRowLastColumn="0"/>
+              <w:rPr>
+                <w:rFonts w:ascii="Lucida Console" w:hAnsi="Lucida Console" w:cs="Lucida Console"/>
+                <w:kern w:val="0"/>
+                <w:sz w:val="17"/>
+                <w:szCs w:val="17"/>
+              </w:rPr>
+            </w:pPr>
+            <w:r>
+              <w:rPr>
+                <w:rFonts w:ascii="Lucida Console" w:hAnsi="Lucida Console" w:cs="Lucida Console"/>
+                <w:kern w:val="0"/>
+                <w:sz w:val="17"/>
+                <w:szCs w:val="17"/>
+              </w:rPr>
+              <w:t xml:space="preserve">User-Agent: </w:t>
+            </w:r>
+            <w:proofErr w:type="spellStart"/>
+            <w:r>
+              <w:rPr>
+                <w:rFonts w:ascii="Lucida Console" w:hAnsi="Lucida Console" w:cs="Lucida Console"/>
+                <w:kern w:val="0"/>
+                <w:sz w:val="17"/>
+                <w:szCs w:val="17"/>
+              </w:rPr>
+              <w:t>okhttp</w:t>
+            </w:r>
+            <w:proofErr w:type="spellEnd"/>
+            <w:r>
+              <w:rPr>
+                <w:rFonts w:ascii="Lucida Console" w:hAnsi="Lucida Console" w:cs="Lucida Console"/>
+                <w:kern w:val="0"/>
+                <w:sz w:val="17"/>
+                <w:szCs w:val="17"/>
+              </w:rPr>
+              <w:t>/3.3.0</w:t>
+            </w:r>
+          </w:p>
+          <w:p>
+            <w:pPr>
+              <w:autoSpaceDE w:val="0"/>
+              <w:autoSpaceDN w:val="0"/>
+              <w:adjustRightInd w:val="0"/>
+              <w:jc w:val="left"/>
+              <w:cnfStyle w:val="000000100000" w:firstRow="0" w:lastRow="0" w:firstColumn="0" w:lastColumn="0" w:oddVBand="0" w:evenVBand="0" w:oddHBand="1" w:evenHBand="0" w:firstRowFirstColumn="0" w:firstRowLastColumn="0" w:lastRowFirstColumn="0" w:lastRowLastColumn="0"/>
+              <w:rPr>
+                <w:rFonts w:ascii="Lucida Console" w:hAnsi="Lucida Console" w:cs="Lucida Console"/>
+                <w:kern w:val="0"/>
+                <w:sz w:val="17"/>
+                <w:szCs w:val="17"/>
+              </w:rPr>
+            </w:pPr>
+          </w:p>
+          <w:p>
+            <w:pPr>
+              <w:cnfStyle w:val="000000100000" w:firstRow="0" w:lastRow="0" w:firstColumn="0" w:lastColumn="0" w:oddVBand="0" w:evenVBand="0" w:oddHBand="1" w:evenHBand="0" w:firstRowFirstColumn="0" w:firstRowLastColumn="0" w:lastRowFirstColumn="0" w:lastRowLastColumn="0"/>
+            </w:pPr>
+            <w:proofErr w:type="spellStart"/>
+            <w:r>
+              <w:rPr>
+                <w:rFonts w:ascii="Lucida Console" w:hAnsi="Lucida Console" w:cs="Lucida Console"/>
+                <w:kern w:val="0"/>
+                <w:sz w:val="17"/>
+                <w:szCs w:val="17"/>
+              </w:rPr>
+              <w:t>lineNo</w:t>
+            </w:r>
+            <w:proofErr w:type="spellEnd"/>
+            <w:r>
+              <w:rPr>
+                <w:rFonts w:ascii="Lucida Console" w:hAnsi="Lucida Console" w:cs="Lucida Console"/>
+                <w:kern w:val="0"/>
+                <w:sz w:val="17"/>
+                <w:szCs w:val="17"/>
+              </w:rPr>
+              <w:t>=</w:t>
             </w:r>
             <w:r>
               <w:rPr>
@@ -1866,7 +2089,7 @@
     </w:tbl>
     <w:p>
       <w:pPr>
-        <w:pStyle w:val="NormalWeb"/>
+        <w:pStyle w:val="a3"/>
         <w:spacing w:before="0" w:beforeAutospacing="0" w:after="0" w:afterAutospacing="0"/>
         <w:rPr>
           <w:rFonts w:ascii="微软雅黑" w:eastAsia="微软雅黑" w:hAnsi="微软雅黑" w:cs="Calibri"/>
@@ -1877,7 +2100,7 @@
     </w:p>
     <w:p>
       <w:pPr>
-        <w:pStyle w:val="NormalWeb"/>
+        <w:pStyle w:val="a3"/>
         <w:spacing w:before="0" w:beforeAutospacing="0" w:after="0" w:afterAutospacing="0"/>
         <w:rPr>
           <w:rFonts w:ascii="微软雅黑" w:eastAsia="微软雅黑" w:hAnsi="微软雅黑" w:cs="Calibri"/>
@@ -1888,13 +2111,13 @@
     </w:p>
     <w:tbl>
       <w:tblPr>
-        <w:tblStyle w:val="GridTable4-Accent3"/>
+        <w:tblStyle w:val="4-3"/>
         <w:tblW w:w="0" w:type="auto"/>
         <w:tblLook w:val="04A0" w:firstRow="1" w:lastRow="0" w:firstColumn="1" w:lastColumn="0" w:noHBand="0" w:noVBand="1"/>
       </w:tblPr>
       <w:tblGrid>
-        <w:gridCol w:w="413"/>
-        <w:gridCol w:w="10043"/>
+        <w:gridCol w:w="416"/>
+        <w:gridCol w:w="10040"/>
       </w:tblGrid>
       <w:tr>
         <w:trPr>
@@ -2003,8 +2226,19 @@
                 <w:sz w:val="17"/>
                 <w:szCs w:val="17"/>
               </w:rPr>
-              <w:t>Content-Type: application/x-www-form-urlencoded</w:t>
-            </w:r>
+              <w:t>Content-Type: application/x-www-form-</w:t>
+            </w:r>
+            <w:proofErr w:type="spellStart"/>
+            <w:r>
+              <w:rPr>
+                <w:rFonts w:ascii="Lucida Console" w:hAnsi="Lucida Console" w:cs="Lucida Console"/>
+                <w:kern w:val="0"/>
+                <w:sz w:val="17"/>
+                <w:szCs w:val="17"/>
+              </w:rPr>
+              <w:t>urlencoded</w:t>
+            </w:r>
+            <w:proofErr w:type="spellEnd"/>
           </w:p>
           <w:p>
             <w:pPr>
@@ -2099,31 +2333,62 @@
                 <w:sz w:val="17"/>
                 <w:szCs w:val="17"/>
               </w:rPr>
-              <w:t>Accept-Encoding: gzip</w:t>
-            </w:r>
-          </w:p>
-          <w:p>
-            <w:pPr>
-              <w:autoSpaceDE w:val="0"/>
-              <w:autoSpaceDN w:val="0"/>
-              <w:adjustRightInd w:val="0"/>
-              <w:jc w:val="left"/>
-              <w:cnfStyle w:val="000000100000" w:firstRow="0" w:lastRow="0" w:firstColumn="0" w:lastColumn="0" w:oddVBand="0" w:evenVBand="0" w:oddHBand="1" w:evenHBand="0" w:firstRowFirstColumn="0" w:firstRowLastColumn="0" w:lastRowFirstColumn="0" w:lastRowLastColumn="0"/>
-              <w:rPr>
-                <w:rFonts w:ascii="Lucida Console" w:hAnsi="Lucida Console" w:cs="Lucida Console"/>
-                <w:kern w:val="0"/>
-                <w:sz w:val="17"/>
-                <w:szCs w:val="17"/>
-              </w:rPr>
-            </w:pPr>
-            <w:r>
-              <w:rPr>
-                <w:rFonts w:ascii="Lucida Console" w:hAnsi="Lucida Console" w:cs="Lucida Console"/>
-                <w:kern w:val="0"/>
-                <w:sz w:val="17"/>
-                <w:szCs w:val="17"/>
-              </w:rPr>
-              <w:t>User-Agent: okhttp/3.3.0</w:t>
+              <w:t xml:space="preserve">Accept-Encoding: </w:t>
+            </w:r>
+            <w:proofErr w:type="spellStart"/>
+            <w:r>
+              <w:rPr>
+                <w:rFonts w:ascii="Lucida Console" w:hAnsi="Lucida Console" w:cs="Lucida Console"/>
+                <w:kern w:val="0"/>
+                <w:sz w:val="17"/>
+                <w:szCs w:val="17"/>
+              </w:rPr>
+              <w:t>gzip</w:t>
+            </w:r>
+            <w:proofErr w:type="spellEnd"/>
+          </w:p>
+          <w:p>
+            <w:pPr>
+              <w:autoSpaceDE w:val="0"/>
+              <w:autoSpaceDN w:val="0"/>
+              <w:adjustRightInd w:val="0"/>
+              <w:jc w:val="left"/>
+              <w:cnfStyle w:val="000000100000" w:firstRow="0" w:lastRow="0" w:firstColumn="0" w:lastColumn="0" w:oddVBand="0" w:evenVBand="0" w:oddHBand="1" w:evenHBand="0" w:firstRowFirstColumn="0" w:firstRowLastColumn="0" w:lastRowFirstColumn="0" w:lastRowLastColumn="0"/>
+              <w:rPr>
+                <w:rFonts w:ascii="Lucida Console" w:hAnsi="Lucida Console" w:cs="Lucida Console"/>
+                <w:kern w:val="0"/>
+                <w:sz w:val="17"/>
+                <w:szCs w:val="17"/>
+              </w:rPr>
+            </w:pPr>
+            <w:r>
+              <w:rPr>
+                <w:rFonts w:ascii="Lucida Console" w:hAnsi="Lucida Console" w:cs="Lucida Console"/>
+                <w:kern w:val="0"/>
+                <w:sz w:val="17"/>
+                <w:szCs w:val="17"/>
+              </w:rPr>
+              <w:t xml:space="preserve">User-Agent: </w:t>
+            </w:r>
+            <w:proofErr w:type="spellStart"/>
+            <w:r>
+              <w:rPr>
+                <w:rFonts w:ascii="Lucida Console" w:hAnsi="Lucida Console" w:cs="Lucida Console"/>
+                <w:kern w:val="0"/>
+                <w:sz w:val="17"/>
+                <w:szCs w:val="17"/>
+              </w:rPr>
+              <w:t>okhttp</w:t>
+            </w:r>
+            <w:proofErr w:type="spellEnd"/>
+            <w:r>
+              <w:rPr>
+                <w:rFonts w:ascii="Lucida Console" w:hAnsi="Lucida Console" w:cs="Lucida Console"/>
+                <w:kern w:val="0"/>
+                <w:sz w:val="17"/>
+                <w:szCs w:val="17"/>
+              </w:rPr>
+              <w:t>/3.3.0</w:t>
             </w:r>
           </w:p>
           <w:p>
@@ -2181,7 +2446,6 @@
               <w:t>R</w:t>
             </w:r>
             <w:r>
-              <w:lastRenderedPageBreak/>
               <w:t>eturn</w:t>
             </w:r>
           </w:p>
@@ -2195,8 +2459,176 @@
               <w:cnfStyle w:val="000000000000" w:firstRow="0" w:lastRow="0" w:firstColumn="0" w:lastColumn="0" w:oddVBand="0" w:evenVBand="0" w:oddHBand="0" w:evenHBand="0" w:firstRowFirstColumn="0" w:firstRowLastColumn="0" w:lastRowFirstColumn="0" w:lastRowLastColumn="0"/>
             </w:pPr>
             <w:r>
+              <w:t>{</w:t>
+            </w:r>
+          </w:p>
+          <w:p>
+            <w:pPr>
+              <w:cnfStyle w:val="000000000000" w:firstRow="0" w:lastRow="0" w:firstColumn="0" w:lastColumn="0" w:oddVBand="0" w:evenVBand="0" w:oddHBand="0" w:evenHBand="0" w:firstRowFirstColumn="0" w:firstRowLastColumn="0" w:lastRowFirstColumn="0" w:lastRowLastColumn="0"/>
+            </w:pPr>
+            <w:r>
+              <w:t xml:space="preserve">    "</w:t>
+            </w:r>
+            <w:proofErr w:type="spellStart"/>
+            <w:r>
+              <w:t>returnCode</w:t>
+            </w:r>
+            <w:proofErr w:type="spellEnd"/>
+            <w:r>
+              <w:t>": "500",</w:t>
+            </w:r>
+          </w:p>
+          <w:p>
+            <w:pPr>
+              <w:cnfStyle w:val="000000000000" w:firstRow="0" w:lastRow="0" w:firstColumn="0" w:lastColumn="0" w:oddVBand="0" w:evenVBand="0" w:oddHBand="0" w:evenHBand="0" w:firstRowFirstColumn="0" w:firstRowLastColumn="0" w:lastRowFirstColumn="0" w:lastRowLastColumn="0"/>
+            </w:pPr>
+            <w:r>
+              <w:t xml:space="preserve">    "</w:t>
+            </w:r>
+            <w:proofErr w:type="spellStart"/>
+            <w:r>
+              <w:t>returnData</w:t>
+            </w:r>
+            <w:proofErr w:type="spellEnd"/>
+            <w:r>
+              <w:t>": {</w:t>
+            </w:r>
+          </w:p>
+          <w:p>
+            <w:pPr>
+              <w:cnfStyle w:val="000000000000" w:firstRow="0" w:lastRow="0" w:firstColumn="0" w:lastColumn="0" w:oddVBand="0" w:evenVBand="0" w:oddHBand="0" w:evenHBand="0" w:firstRowFirstColumn="0" w:firstRowLastColumn="0" w:lastRowFirstColumn="0" w:lastRowLastColumn="0"/>
+            </w:pPr>
+            <w:r>
+              <w:t xml:space="preserve">        "</w:t>
+            </w:r>
+            <w:proofErr w:type="spellStart"/>
+            <w:r>
+              <w:t>isCl</w:t>
+            </w:r>
+            <w:proofErr w:type="spellEnd"/>
+            <w:r>
+              <w:t>": 0,</w:t>
+            </w:r>
+          </w:p>
+          <w:p>
+            <w:pPr>
+              <w:cnfStyle w:val="000000000000" w:firstRow="0" w:lastRow="0" w:firstColumn="0" w:lastColumn="0" w:oddVBand="0" w:evenVBand="0" w:oddHBand="0" w:evenHBand="0" w:firstRowFirstColumn="0" w:firstRowLastColumn="0" w:lastRowFirstColumn="0" w:lastRowLastColumn="0"/>
+            </w:pPr>
+            <w:r>
+              <w:t xml:space="preserve">        </w:t>
+            </w:r>
+            <w:r>
+              <w:rPr>
+                <w:highlight w:val="yellow"/>
+              </w:rPr>
+              <w:t>"line": “</w:t>
+            </w:r>
+            <w:r>
+              <w:rPr>
+                <w:highlight w:val="yellow"/>
+              </w:rPr>
+              <w:t>de</w:t>
+            </w:r>
+            <w:r>
+              <w:rPr>
+                <w:highlight w:val="yellow"/>
+              </w:rPr>
+              <w:t>lete a lot of data in this line”</w:t>
+            </w:r>
+            <w:r>
+              <w:t>,</w:t>
+            </w:r>
+          </w:p>
+          <w:p>
+            <w:pPr>
+              <w:cnfStyle w:val="000000000000" w:firstRow="0" w:lastRow="0" w:firstColumn="0" w:lastColumn="0" w:oddVBand="0" w:evenVBand="0" w:oddHBand="0" w:evenHBand="0" w:firstRowFirstColumn="0" w:firstRowLastColumn="0" w:lastRowFirstColumn="0" w:lastRowLastColumn="0"/>
+            </w:pPr>
+            <w:r>
+              <w:t xml:space="preserve">        "</w:t>
+            </w:r>
+            <w:proofErr w:type="spellStart"/>
+            <w:r>
+              <w:t>lineId</w:t>
+            </w:r>
+            <w:proofErr w:type="spellEnd"/>
+            <w:r>
+              <w:t>": 11896,</w:t>
+            </w:r>
+          </w:p>
+          <w:p>
+            <w:pPr>
+              <w:cnfStyle w:val="000000000000" w:firstRow="0" w:lastRow="0" w:firstColumn="0" w:lastColumn="0" w:oddVBand="0" w:evenVBand="0" w:oddHBand="0" w:evenHBand="0" w:firstRowFirstColumn="0" w:firstRowLastColumn="0" w:lastRowFirstColumn="0" w:lastRowLastColumn="0"/>
+            </w:pPr>
+            <w:r>
+              <w:t xml:space="preserve">        "</w:t>
+            </w:r>
+            <w:proofErr w:type="spellStart"/>
+            <w:r>
+              <w:t>lineNo</w:t>
+            </w:r>
+            <w:proofErr w:type="spellEnd"/>
+            <w:r>
+              <w:t>": "P177-2",</w:t>
+            </w:r>
+          </w:p>
+          <w:p>
+            <w:pPr>
+              <w:cnfStyle w:val="000000000000" w:firstRow="0" w:lastRow="0" w:firstColumn="0" w:lastColumn="0" w:oddVBand="0" w:evenVBand="0" w:oddHBand="0" w:evenHBand="0" w:firstRowFirstColumn="0" w:firstRowLastColumn="0" w:lastRowFirstColumn="0" w:lastRowLastColumn="0"/>
+            </w:pPr>
+            <w:r>
+              <w:t xml:space="preserve">        "mileage": 73.19,</w:t>
+            </w:r>
+          </w:p>
+          <w:p>
+            <w:pPr>
+              <w:cnfStyle w:val="000000000000" w:firstRow="0" w:lastRow="0" w:firstColumn="0" w:lastColumn="0" w:oddVBand="0" w:evenVBand="0" w:oddHBand="0" w:evenHBand="0" w:firstRowFirstColumn="0" w:firstRowLastColumn="0" w:lastRowFirstColumn="0" w:lastRowLastColumn="0"/>
+            </w:pPr>
+            <w:r>
+              <w:t xml:space="preserve">        "</w:t>
+            </w:r>
+            <w:proofErr w:type="spellStart"/>
+            <w:r>
+              <w:t>needTime</w:t>
+            </w:r>
+            <w:proofErr w:type="spellEnd"/>
+            <w:r>
+              <w:t>": 70,</w:t>
+            </w:r>
+          </w:p>
+          <w:p>
+            <w:pPr>
+              <w:cnfStyle w:val="000000000000" w:firstRow="0" w:lastRow="0" w:firstColumn="0" w:lastColumn="0" w:oddVBand="0" w:evenVBand="0" w:oddHBand="0" w:evenHBand="0" w:firstRowFirstColumn="0" w:firstRowLastColumn="0" w:lastRowFirstColumn="0" w:lastRowLastColumn="0"/>
+            </w:pPr>
+            <w:r>
+              <w:t xml:space="preserve">        "</w:t>
+            </w:r>
+            <w:proofErr w:type="spellStart"/>
+            <w:r>
+              <w:t>offFjIds</w:t>
+            </w:r>
+            <w:proofErr w:type="spellEnd"/>
+            <w:r>
+              <w:t>": "69954;69955;29762;29763;29764;29765;55607;29766;29767;65632;65633",</w:t>
+            </w:r>
+          </w:p>
+          <w:p>
+            <w:pPr>
+              <w:cnfStyle w:val="000000000000" w:firstRow="0" w:lastRow="0" w:firstColumn="0" w:lastColumn="0" w:oddVBand="0" w:evenVBand="0" w:oddHBand="0" w:evenHBand="0" w:firstRowFirstColumn="0" w:firstRowLastColumn="0" w:lastRowFirstColumn="0" w:lastRowLastColumn="0"/>
+            </w:pPr>
+            <w:r>
+              <w:t xml:space="preserve">        "</w:t>
+            </w:r>
+            <w:proofErr w:type="spellStart"/>
+            <w:r>
+              <w:t>offLngLat</w:t>
+            </w:r>
+            <w:proofErr w:type="spellEnd"/>
+            <w:r>
+              <w:t>": "114.213576000000000,22.686532000000000;114.226012000000000,22.699158000000000;114.230930000000000,22.703773000000000;114.238097000000000,22.710210000000000;114.244561000000000,22.70940400</w:t>
+            </w:r>
+            <w:r>
               <w:lastRenderedPageBreak/>
-              <w:t>{</w:t>
+              <w:t>0000000;114.254754000000000,22.716807000000000;114.261208000000000,22.719560000000000;114.265854000000000,22.722049000000000;114.277876000000000,22.728833000000000;114.279165000000000,22.747425000000000;114.279721000000000,22.762456000000000",</w:t>
             </w:r>
           </w:p>
           <w:p>
@@ -2204,24 +2636,74 @@
               <w:cnfStyle w:val="000000000000" w:firstRow="0" w:lastRow="0" w:firstColumn="0" w:lastColumn="0" w:oddVBand="0" w:evenVBand="0" w:oddHBand="0" w:evenHBand="0" w:firstRowFirstColumn="0" w:firstRowLastColumn="0" w:lastRowFirstColumn="0" w:lastRowLastColumn="0"/>
             </w:pPr>
             <w:r>
-              <w:lastRenderedPageBreak/>
-              <w:t xml:space="preserve">    "returnCode": "500",</w:t>
+              <w:t xml:space="preserve">        "</w:t>
+            </w:r>
+            <w:proofErr w:type="spellStart"/>
+            <w:r>
+              <w:t>offStationId</w:t>
+            </w:r>
+            <w:proofErr w:type="spellEnd"/>
+            <w:r>
+              <w:t>": 20527,</w:t>
             </w:r>
           </w:p>
           <w:p>
             <w:pPr>
               <w:cnfStyle w:val="000000000000" w:firstRow="0" w:lastRow="0" w:firstColumn="0" w:lastColumn="0" w:oddVBand="0" w:evenVBand="0" w:oddHBand="0" w:evenHBand="0" w:firstRowFirstColumn="0" w:firstRowLastColumn="0" w:lastRowFirstColumn="0" w:lastRowLastColumn="0"/>
-            </w:pPr>
-            <w:r>
-              <w:t xml:space="preserve">    "returnData": {</w:t>
+              <w:rPr>
+                <w:highlight w:val="yellow"/>
+              </w:rPr>
+            </w:pPr>
+            <w:r>
+              <w:t xml:space="preserve">        </w:t>
+            </w:r>
+            <w:r>
+              <w:rPr>
+                <w:highlight w:val="yellow"/>
+              </w:rPr>
+              <w:t>"</w:t>
+            </w:r>
+            <w:proofErr w:type="spellStart"/>
+            <w:r>
+              <w:rPr>
+                <w:highlight w:val="yellow"/>
+              </w:rPr>
+              <w:t>offStationIds</w:t>
+            </w:r>
+            <w:proofErr w:type="spellEnd"/>
+            <w:r>
+              <w:rPr>
+                <w:highlight w:val="yellow"/>
+              </w:rPr>
+              <w:t>": "4266;522291;4308;4428;510800;510801;511109;510024;511108;521581;20527",</w:t>
             </w:r>
           </w:p>
           <w:p>
             <w:pPr>
               <w:cnfStyle w:val="000000000000" w:firstRow="0" w:lastRow="0" w:firstColumn="0" w:lastColumn="0" w:oddVBand="0" w:evenVBand="0" w:oddHBand="0" w:evenHBand="0" w:firstRowFirstColumn="0" w:firstRowLastColumn="0" w:lastRowFirstColumn="0" w:lastRowLastColumn="0"/>
-            </w:pPr>
-            <w:r>
-              <w:t xml:space="preserve">        "isCl": 0,</w:t>
+              <w:rPr>
+                <w:highlight w:val="yellow"/>
+              </w:rPr>
+            </w:pPr>
+            <w:r>
+              <w:rPr>
+                <w:highlight w:val="yellow"/>
+              </w:rPr>
+              <w:t xml:space="preserve">        "</w:t>
+            </w:r>
+            <w:proofErr w:type="spellStart"/>
+            <w:r>
+              <w:rPr>
+                <w:highlight w:val="yellow"/>
+              </w:rPr>
+              <w:t>offStationName</w:t>
+            </w:r>
+            <w:proofErr w:type="spellEnd"/>
+            <w:r>
+              <w:rPr>
+                <w:highlight w:val="yellow"/>
+              </w:rPr>
+              <w:t>": "香林世纪华府",</w:t>
             </w:r>
           </w:p>
           <w:p>
@@ -2229,54 +2711,201 @@
               <w:cnfStyle w:val="000000000000" w:firstRow="0" w:lastRow="0" w:firstColumn="0" w:lastColumn="0" w:oddVBand="0" w:evenVBand="0" w:oddHBand="0" w:evenHBand="0" w:firstRowFirstColumn="0" w:firstRowLastColumn="0" w:lastRowFirstColumn="0" w:lastRowLastColumn="0"/>
             </w:pPr>
             <w:r>
+              <w:rPr>
+                <w:highlight w:val="yellow"/>
+              </w:rPr>
+              <w:t xml:space="preserve">        "</w:t>
+            </w:r>
+            <w:proofErr w:type="spellStart"/>
+            <w:r>
+              <w:rPr>
+                <w:highlight w:val="yellow"/>
+              </w:rPr>
+              <w:t>offStations</w:t>
+            </w:r>
+            <w:proofErr w:type="spellEnd"/>
+            <w:r>
+              <w:rPr>
+                <w:highlight w:val="yellow"/>
+              </w:rPr>
+              <w:t>": "信息学院;建新社区;龙城医院;公园大地;吉祥地铁站;龙城广场地铁站;南联天桥;南联地铁站;双龙地铁站②;水岸新都;香林世纪华府",</w:t>
+            </w:r>
+          </w:p>
+          <w:p>
+            <w:pPr>
+              <w:cnfStyle w:val="000000000000" w:firstRow="0" w:lastRow="0" w:firstColumn="0" w:lastColumn="0" w:oddVBand="0" w:evenVBand="0" w:oddHBand="0" w:evenHBand="0" w:firstRowFirstColumn="0" w:firstRowLastColumn="0" w:lastRowFirstColumn="0" w:lastRowLastColumn="0"/>
+            </w:pPr>
+            <w:r>
+              <w:t xml:space="preserve">        "</w:t>
+            </w:r>
+            <w:proofErr w:type="spellStart"/>
+            <w:r>
+              <w:t>offTimes</w:t>
+            </w:r>
+            <w:proofErr w:type="spellEnd"/>
+            <w:r>
+              <w:t>": "1837;1839;1842;1844;1846;1848;1850;1852;1853;1854;1842",</w:t>
+            </w:r>
+          </w:p>
+          <w:p>
+            <w:pPr>
+              <w:cnfStyle w:val="000000000000" w:firstRow="0" w:lastRow="0" w:firstColumn="0" w:lastColumn="0" w:oddVBand="0" w:evenVBand="0" w:oddHBand="0" w:evenHBand="0" w:firstRowFirstColumn="0" w:firstRowLastColumn="0" w:lastRowFirstColumn="0" w:lastRowLastColumn="0"/>
+            </w:pPr>
+            <w:r>
+              <w:t xml:space="preserve">        "</w:t>
+            </w:r>
+            <w:proofErr w:type="spellStart"/>
+            <w:r>
+              <w:t>onFjIds</w:t>
+            </w:r>
+            <w:proofErr w:type="spellEnd"/>
+            <w:r>
+              <w:t>": "58594;29751;29752;29753;29754;29755;29756;29757;29758;69877",</w:t>
+            </w:r>
+          </w:p>
+          <w:p>
+            <w:pPr>
+              <w:cnfStyle w:val="000000000000" w:firstRow="0" w:lastRow="0" w:firstColumn="0" w:lastColumn="0" w:oddVBand="0" w:evenVBand="0" w:oddHBand="0" w:evenHBand="0" w:firstRowFirstColumn="0" w:firstRowLastColumn="0" w:lastRowFirstColumn="0" w:lastRowLastColumn="0"/>
+            </w:pPr>
+            <w:r>
+              <w:t xml:space="preserve">        "</w:t>
+            </w:r>
+            <w:proofErr w:type="spellStart"/>
+            <w:r>
+              <w:t>onLngLat</w:t>
+            </w:r>
+            <w:proofErr w:type="spellEnd"/>
+            <w:r>
+              <w:t>": "113.938193000000000,22.522215000000000;113.942675000000000,22.525316000000000;113.945873000000000,22.528106000000000;113.945771000000000,22.533954000000000;113.945734000000000,22.537309000000000;113.945551000000000,22.543703000000000;113.945472000000000,22.548221000000000;113.945478000000000,22.553650000000000;113.945553000000000,22.558205000000000;113.942184000000000,22.559383000000000",</w:t>
+            </w:r>
+          </w:p>
+          <w:p>
+            <w:pPr>
+              <w:cnfStyle w:val="000000000000" w:firstRow="0" w:lastRow="0" w:firstColumn="0" w:lastColumn="0" w:oddVBand="0" w:evenVBand="0" w:oddHBand="0" w:evenHBand="0" w:firstRowFirstColumn="0" w:firstRowLastColumn="0" w:lastRowFirstColumn="0" w:lastRowLastColumn="0"/>
+              <w:rPr>
+                <w:highlight w:val="yellow"/>
+              </w:rPr>
+            </w:pPr>
+            <w:r>
               <w:t xml:space="preserve">        </w:t>
             </w:r>
             <w:r>
               <w:rPr>
                 <w:highlight w:val="yellow"/>
               </w:rPr>
-              <w:t>"line": “</w:t>
-            </w:r>
+              <w:t>"</w:t>
+            </w:r>
+            <w:proofErr w:type="spellStart"/>
             <w:r>
               <w:rPr>
                 <w:highlight w:val="yellow"/>
               </w:rPr>
-              <w:t>de</w:t>
-            </w:r>
+              <w:t>onStationId</w:t>
+            </w:r>
+            <w:proofErr w:type="spellEnd"/>
             <w:r>
               <w:rPr>
                 <w:highlight w:val="yellow"/>
               </w:rPr>
-              <w:t>lete a lot of data in this line”</w:t>
-            </w:r>
-            <w:r>
-              <w:t>,</w:t>
-            </w:r>
-            <w:bookmarkStart w:id="0" w:name="_GoBack"/>
-            <w:bookmarkEnd w:id="0"/>
+              <w:t>": 512493,</w:t>
+            </w:r>
           </w:p>
           <w:p>
             <w:pPr>
               <w:cnfStyle w:val="000000000000" w:firstRow="0" w:lastRow="0" w:firstColumn="0" w:lastColumn="0" w:oddVBand="0" w:evenVBand="0" w:oddHBand="0" w:evenHBand="0" w:firstRowFirstColumn="0" w:firstRowLastColumn="0" w:lastRowFirstColumn="0" w:lastRowLastColumn="0"/>
-            </w:pPr>
-            <w:r>
-              <w:t xml:space="preserve">        "lineId": 11896,</w:t>
+              <w:rPr>
+                <w:highlight w:val="yellow"/>
+              </w:rPr>
+            </w:pPr>
+            <w:r>
+              <w:rPr>
+                <w:highlight w:val="yellow"/>
+              </w:rPr>
+              <w:t xml:space="preserve">        "</w:t>
+            </w:r>
+            <w:proofErr w:type="spellStart"/>
+            <w:r>
+              <w:rPr>
+                <w:highlight w:val="yellow"/>
+              </w:rPr>
+              <w:t>onStationIds</w:t>
+            </w:r>
+            <w:proofErr w:type="spellEnd"/>
+            <w:r>
+              <w:rPr>
+                <w:highlight w:val="yellow"/>
+              </w:rPr>
+              <w:t>": "512493;23713;7263;17991;7270;17965;7424;7430;7452;517551",</w:t>
             </w:r>
           </w:p>
           <w:p>
             <w:pPr>
               <w:cnfStyle w:val="000000000000" w:firstRow="0" w:lastRow="0" w:firstColumn="0" w:lastColumn="0" w:oddVBand="0" w:evenVBand="0" w:oddHBand="0" w:evenHBand="0" w:firstRowFirstColumn="0" w:firstRowLastColumn="0" w:lastRowFirstColumn="0" w:lastRowLastColumn="0"/>
-            </w:pPr>
-            <w:r>
-              <w:t xml:space="preserve">        "lineNo": "P177-2",</w:t>
+              <w:rPr>
+                <w:highlight w:val="yellow"/>
+              </w:rPr>
+            </w:pPr>
+            <w:r>
+              <w:rPr>
+                <w:highlight w:val="yellow"/>
+              </w:rPr>
+              <w:t xml:space="preserve">        "</w:t>
+            </w:r>
+            <w:proofErr w:type="spellStart"/>
+            <w:r>
+              <w:rPr>
+                <w:highlight w:val="yellow"/>
+              </w:rPr>
+              <w:t>onStationName</w:t>
+            </w:r>
+            <w:proofErr w:type="spellEnd"/>
+            <w:r>
+              <w:rPr>
+                <w:highlight w:val="yellow"/>
+              </w:rPr>
+              <w:t>": "A8音乐大厦（临时站）",</w:t>
             </w:r>
           </w:p>
           <w:p>
             <w:pPr>
               <w:cnfStyle w:val="000000000000" w:firstRow="0" w:lastRow="0" w:firstColumn="0" w:lastColumn="0" w:oddVBand="0" w:evenVBand="0" w:oddHBand="0" w:evenHBand="0" w:firstRowFirstColumn="0" w:firstRowLastColumn="0" w:lastRowFirstColumn="0" w:lastRowLastColumn="0"/>
-            </w:pPr>
-            <w:r>
-              <w:t xml:space="preserve">        "mileage": 73.19,</w:t>
+              <w:rPr>
+                <w:highlight w:val="yellow"/>
+              </w:rPr>
+            </w:pPr>
+            <w:r>
+              <w:rPr>
+                <w:highlight w:val="yellow"/>
+              </w:rPr>
+              <w:t xml:space="preserve">        "</w:t>
+            </w:r>
+            <w:proofErr w:type="spellStart"/>
+            <w:r>
+              <w:rPr>
+                <w:highlight w:val="yellow"/>
+              </w:rPr>
+              <w:t>onStations</w:t>
+            </w:r>
+            <w:proofErr w:type="spellEnd"/>
+            <w:r>
+              <w:rPr>
+                <w:highlight w:val="yellow"/>
+              </w:rPr>
+              <w:t>": "A8音乐大厦（临时站）;百度国际大厦;科苑地铁站;深港产学研基地;高科技中心;深南科苑</w:t>
+            </w:r>
+            <w:proofErr w:type="gramStart"/>
+            <w:r>
+              <w:rPr>
+                <w:highlight w:val="yellow"/>
+              </w:rPr>
+              <w:t>立交北</w:t>
+            </w:r>
+            <w:proofErr w:type="gramEnd"/>
+            <w:r>
+              <w:rPr>
+                <w:highlight w:val="yellow"/>
+              </w:rPr>
+              <w:t>;科苑北;科苑北环立交;华瀚科技;海王生物（临时站）",</w:t>
             </w:r>
           </w:p>
           <w:p>
@@ -2284,7 +2913,24 @@
               <w:cnfStyle w:val="000000000000" w:firstRow="0" w:lastRow="0" w:firstColumn="0" w:lastColumn="0" w:oddVBand="0" w:evenVBand="0" w:oddHBand="0" w:evenHBand="0" w:firstRowFirstColumn="0" w:firstRowLastColumn="0" w:lastRowFirstColumn="0" w:lastRowLastColumn="0"/>
             </w:pPr>
             <w:r>
-              <w:t xml:space="preserve">        "needTime": 70,</w:t>
+              <w:rPr>
+                <w:highlight w:val="yellow"/>
+              </w:rPr>
+              <w:t xml:space="preserve">        "</w:t>
+            </w:r>
+            <w:proofErr w:type="spellStart"/>
+            <w:r>
+              <w:rPr>
+                <w:highlight w:val="yellow"/>
+              </w:rPr>
+              <w:t>onTimes</w:t>
+            </w:r>
+            <w:proofErr w:type="spellEnd"/>
+            <w:r>
+              <w:rPr>
+                <w:highlight w:val="yellow"/>
+              </w:rPr>
+              <w:t>": "1732;1734;1736;1738;1739;1741;1743;1745;1746;1748",</w:t>
             </w:r>
           </w:p>
           <w:p>
@@ -2292,7 +2938,15 @@
               <w:cnfStyle w:val="000000000000" w:firstRow="0" w:lastRow="0" w:firstColumn="0" w:lastColumn="0" w:oddVBand="0" w:evenVBand="0" w:oddHBand="0" w:evenHBand="0" w:firstRowFirstColumn="0" w:firstRowLastColumn="0" w:lastRowFirstColumn="0" w:lastRowLastColumn="0"/>
             </w:pPr>
             <w:r>
-              <w:t xml:space="preserve">        "offFjIds": "69954;69955;29762;29763;29764;29765;55607;29766;29767;65632;65633",</w:t>
+              <w:t xml:space="preserve">        "</w:t>
+            </w:r>
+            <w:proofErr w:type="spellStart"/>
+            <w:r>
+              <w:t>openType</w:t>
+            </w:r>
+            <w:proofErr w:type="spellEnd"/>
+            <w:r>
+              <w:t>": "1",</w:t>
             </w:r>
           </w:p>
           <w:p>
@@ -2300,7 +2954,15 @@
               <w:cnfStyle w:val="000000000000" w:firstRow="0" w:lastRow="0" w:firstColumn="0" w:lastColumn="0" w:oddVBand="0" w:evenVBand="0" w:oddHBand="0" w:evenHBand="0" w:firstRowFirstColumn="0" w:firstRowLastColumn="0" w:lastRowFirstColumn="0" w:lastRowLastColumn="0"/>
             </w:pPr>
             <w:r>
-              <w:t xml:space="preserve">        "offLngLat": "114.213576000000000,22.686532000000000;114.226012000000000,22.699158000000000;114.230930000000000,22.703773000000000;114.238097000000000,22.710210000000000;114.244561000000000,22.709404000000000;114.254754000000000,22.716807000000000;114.261208000000000,22.719560000000000;114.265854000000000,22.722049000000000;114.277876000000000,22.728833000000000;114.279165000000000,22.747425000000000;114.279721000000000,22.762456000000000",</w:t>
+              <w:t xml:space="preserve">        "</w:t>
+            </w:r>
+            <w:proofErr w:type="spellStart"/>
+            <w:r>
+              <w:t>perNum</w:t>
+            </w:r>
+            <w:proofErr w:type="spellEnd"/>
+            <w:r>
+              <w:t>": 0,</w:t>
             </w:r>
           </w:p>
           <w:p>
@@ -2308,38 +2970,39 @@
               <w:cnfStyle w:val="000000000000" w:firstRow="0" w:lastRow="0" w:firstColumn="0" w:lastColumn="0" w:oddVBand="0" w:evenVBand="0" w:oddHBand="0" w:evenHBand="0" w:firstRowFirstColumn="0" w:firstRowLastColumn="0" w:lastRowFirstColumn="0" w:lastRowLastColumn="0"/>
             </w:pPr>
             <w:r>
-              <w:t xml:space="preserve">        "offStationId": 20527,</w:t>
+              <w:t xml:space="preserve">        "price": 10,</w:t>
             </w:r>
           </w:p>
           <w:p>
             <w:pPr>
               <w:cnfStyle w:val="000000000000" w:firstRow="0" w:lastRow="0" w:firstColumn="0" w:lastColumn="0" w:oddVBand="0" w:evenVBand="0" w:oddHBand="0" w:evenHBand="0" w:firstRowFirstColumn="0" w:firstRowLastColumn="0" w:lastRowFirstColumn="0" w:lastRowLastColumn="0"/>
-              <w:rPr>
-                <w:highlight w:val="yellow"/>
-              </w:rPr>
-            </w:pPr>
-            <w:r>
-              <w:t xml:space="preserve">        </w:t>
-            </w:r>
-            <w:r>
-              <w:rPr>
-                <w:highlight w:val="yellow"/>
-              </w:rPr>
-              <w:t>"offStationIds": "4266;522291;4308;4428;510800;510801;511109;510024;511108;521581;20527",</w:t>
+            </w:pPr>
+            <w:r>
+              <w:t xml:space="preserve">        "</w:t>
+            </w:r>
+            <w:proofErr w:type="spellStart"/>
+            <w:r>
+              <w:t>qq</w:t>
+            </w:r>
+            <w:proofErr w:type="spellEnd"/>
+            <w:r>
+              <w:t>": "214963531",</w:t>
             </w:r>
           </w:p>
           <w:p>
             <w:pPr>
               <w:cnfStyle w:val="000000000000" w:firstRow="0" w:lastRow="0" w:firstColumn="0" w:lastColumn="0" w:oddVBand="0" w:evenVBand="0" w:oddHBand="0" w:evenHBand="0" w:firstRowFirstColumn="0" w:firstRowLastColumn="0" w:lastRowFirstColumn="0" w:lastRowLastColumn="0"/>
-              <w:rPr>
-                <w:highlight w:val="yellow"/>
-              </w:rPr>
-            </w:pPr>
-            <w:r>
-              <w:rPr>
-                <w:highlight w:val="yellow"/>
-              </w:rPr>
-              <w:t xml:space="preserve">        "offStationName": "香林世纪华府",</w:t>
+            </w:pPr>
+            <w:r>
+              <w:t xml:space="preserve">        "</w:t>
+            </w:r>
+            <w:proofErr w:type="spellStart"/>
+            <w:r>
+              <w:t>startTime</w:t>
+            </w:r>
+            <w:proofErr w:type="spellEnd"/>
+            <w:r>
+              <w:t>": "1732",</w:t>
             </w:r>
           </w:p>
           <w:p>
@@ -2347,10 +3010,7 @@
               <w:cnfStyle w:val="000000000000" w:firstRow="0" w:lastRow="0" w:firstColumn="0" w:lastColumn="0" w:oddVBand="0" w:evenVBand="0" w:oddHBand="0" w:evenHBand="0" w:firstRowFirstColumn="0" w:firstRowLastColumn="0" w:lastRowFirstColumn="0" w:lastRowLastColumn="0"/>
             </w:pPr>
             <w:r>
-              <w:rPr>
-                <w:highlight w:val="yellow"/>
-              </w:rPr>
-              <w:t xml:space="preserve">        "offStations": "信息学院;建新社区;龙城医院;公园大地;吉祥地铁站;龙城广场地铁站;南联天桥;南联地铁站;双龙地铁站②;水岸新都;香林世纪华府",</w:t>
+              <w:t xml:space="preserve">        "status": 5,</w:t>
             </w:r>
           </w:p>
           <w:p>
@@ -2358,7 +3018,15 @@
               <w:cnfStyle w:val="000000000000" w:firstRow="0" w:lastRow="0" w:firstColumn="0" w:lastColumn="0" w:oddVBand="0" w:evenVBand="0" w:oddHBand="0" w:evenHBand="0" w:firstRowFirstColumn="0" w:firstRowLastColumn="0" w:lastRowFirstColumn="0" w:lastRowLastColumn="0"/>
             </w:pPr>
             <w:r>
-              <w:t xml:space="preserve">        "offTimes": "1837;1839;1842;1844;1846;1848;1850;1852;1853;1854;1842",</w:t>
+              <w:t xml:space="preserve">        "</w:t>
+            </w:r>
+            <w:proofErr w:type="spellStart"/>
+            <w:r>
+              <w:t>tradePrice</w:t>
+            </w:r>
+            <w:proofErr w:type="spellEnd"/>
+            <w:r>
+              <w:t>": 10,</w:t>
             </w:r>
           </w:p>
           <w:p>
@@ -2366,7 +3034,15 @@
               <w:cnfStyle w:val="000000000000" w:firstRow="0" w:lastRow="0" w:firstColumn="0" w:lastColumn="0" w:oddVBand="0" w:evenVBand="0" w:oddHBand="0" w:evenHBand="0" w:firstRowFirstColumn="0" w:firstRowLastColumn="0" w:lastRowFirstColumn="0" w:lastRowLastColumn="0"/>
             </w:pPr>
             <w:r>
-              <w:t xml:space="preserve">        "onFjIds": "58594;29751;29752;29753;29754;29755;29756;29757;29758;69877",</w:t>
+              <w:t xml:space="preserve">        "</w:t>
+            </w:r>
+            <w:proofErr w:type="spellStart"/>
+            <w:r>
+              <w:t>vehTime</w:t>
+            </w:r>
+            <w:proofErr w:type="spellEnd"/>
+            <w:r>
+              <w:t>": "1732"</w:t>
             </w:r>
           </w:p>
           <w:p>
@@ -2374,161 +3050,23 @@
               <w:cnfStyle w:val="000000000000" w:firstRow="0" w:lastRow="0" w:firstColumn="0" w:lastColumn="0" w:oddVBand="0" w:evenVBand="0" w:oddHBand="0" w:evenHBand="0" w:firstRowFirstColumn="0" w:firstRowLastColumn="0" w:lastRowFirstColumn="0" w:lastRowLastColumn="0"/>
             </w:pPr>
             <w:r>
-              <w:t xml:space="preserve">        "onLngLat": </w:t>
-            </w:r>
-            <w:r>
-              <w:lastRenderedPageBreak/>
-              <w:t>"113.938193000000000,22.522215000000000;113.942675000000000,22.525316000000000;113.945873000000000,22.528106000000000;113.945771000000000,22.533954000000000;113.945734000000000,22.537309000000000;113.945551000000000,22.543703000000000;113.945472000000000,22.548221000000000;113.945478000000000,22.553650000000000;113.945553000000000,22.558205000000000;113.942184000000000,22.559383000000000",</w:t>
+              <w:t xml:space="preserve">    },</w:t>
             </w:r>
           </w:p>
           <w:p>
             <w:pPr>
               <w:cnfStyle w:val="000000000000" w:firstRow="0" w:lastRow="0" w:firstColumn="0" w:lastColumn="0" w:oddVBand="0" w:evenVBand="0" w:oddHBand="0" w:evenHBand="0" w:firstRowFirstColumn="0" w:firstRowLastColumn="0" w:lastRowFirstColumn="0" w:lastRowLastColumn="0"/>
-              <w:rPr>
-                <w:highlight w:val="yellow"/>
-              </w:rPr>
-            </w:pPr>
-            <w:r>
-              <w:t xml:space="preserve">        </w:t>
-            </w:r>
-            <w:r>
-              <w:rPr>
-                <w:highlight w:val="yellow"/>
-              </w:rPr>
-              <w:t>"onStationId": 512493,</w:t>
-            </w:r>
-          </w:p>
-          <w:p>
-            <w:pPr>
-              <w:cnfStyle w:val="000000000000" w:firstRow="0" w:lastRow="0" w:firstColumn="0" w:lastColumn="0" w:oddVBand="0" w:evenVBand="0" w:oddHBand="0" w:evenHBand="0" w:firstRowFirstColumn="0" w:firstRowLastColumn="0" w:lastRowFirstColumn="0" w:lastRowLastColumn="0"/>
-              <w:rPr>
-                <w:highlight w:val="yellow"/>
-              </w:rPr>
-            </w:pPr>
-            <w:r>
-              <w:rPr>
-                <w:highlight w:val="yellow"/>
-              </w:rPr>
-              <w:t xml:space="preserve">        "onStationIds": "512493;23713;7263;17991;7270;17965;7424;7430;7452;517551",</w:t>
-            </w:r>
-          </w:p>
-          <w:p>
-            <w:pPr>
-              <w:cnfStyle w:val="000000000000" w:firstRow="0" w:lastRow="0" w:firstColumn="0" w:lastColumn="0" w:oddVBand="0" w:evenVBand="0" w:oddHBand="0" w:evenHBand="0" w:firstRowFirstColumn="0" w:firstRowLastColumn="0" w:lastRowFirstColumn="0" w:lastRowLastColumn="0"/>
-              <w:rPr>
-                <w:highlight w:val="yellow"/>
-              </w:rPr>
-            </w:pPr>
-            <w:r>
-              <w:rPr>
-                <w:highlight w:val="yellow"/>
-              </w:rPr>
-              <w:t xml:space="preserve">        "onStationName": "A8音乐大厦（临时站）",</w:t>
-            </w:r>
-          </w:p>
-          <w:p>
-            <w:pPr>
-              <w:cnfStyle w:val="000000000000" w:firstRow="0" w:lastRow="0" w:firstColumn="0" w:lastColumn="0" w:oddVBand="0" w:evenVBand="0" w:oddHBand="0" w:evenHBand="0" w:firstRowFirstColumn="0" w:firstRowLastColumn="0" w:lastRowFirstColumn="0" w:lastRowLastColumn="0"/>
-              <w:rPr>
-                <w:highlight w:val="yellow"/>
-              </w:rPr>
-            </w:pPr>
-            <w:r>
-              <w:rPr>
-                <w:highlight w:val="yellow"/>
-              </w:rPr>
-              <w:t xml:space="preserve">        "onStations": "A8音乐大厦（临时站）;百度国际大厦;科苑地铁站;深港产学研基地;高科技中心;深南科苑立交北;科苑北;科苑北环立交;华瀚科技;海王生物（临时站）",</w:t>
-            </w:r>
-          </w:p>
-          <w:p>
-            <w:pPr>
-              <w:cnfStyle w:val="000000000000" w:firstRow="0" w:lastRow="0" w:firstColumn="0" w:lastColumn="0" w:oddVBand="0" w:evenVBand="0" w:oddHBand="0" w:evenHBand="0" w:firstRowFirstColumn="0" w:firstRowLastColumn="0" w:lastRowFirstColumn="0" w:lastRowLastColumn="0"/>
-            </w:pPr>
-            <w:r>
-              <w:rPr>
-                <w:highlight w:val="yellow"/>
-              </w:rPr>
-              <w:t xml:space="preserve">        "onTimes": "1732;1734;1736;1738;1739;1741;1743;1745;1746;1748",</w:t>
-            </w:r>
-          </w:p>
-          <w:p>
-            <w:pPr>
-              <w:cnfStyle w:val="000000000000" w:firstRow="0" w:lastRow="0" w:firstColumn="0" w:lastColumn="0" w:oddVBand="0" w:evenVBand="0" w:oddHBand="0" w:evenHBand="0" w:firstRowFirstColumn="0" w:firstRowLastColumn="0" w:lastRowFirstColumn="0" w:lastRowLastColumn="0"/>
-            </w:pPr>
-            <w:r>
-              <w:t xml:space="preserve">        "openType": "1",</w:t>
-            </w:r>
-          </w:p>
-          <w:p>
-            <w:pPr>
-              <w:cnfStyle w:val="000000000000" w:firstRow="0" w:lastRow="0" w:firstColumn="0" w:lastColumn="0" w:oddVBand="0" w:evenVBand="0" w:oddHBand="0" w:evenHBand="0" w:firstRowFirstColumn="0" w:firstRowLastColumn="0" w:lastRowFirstColumn="0" w:lastRowLastColumn="0"/>
-            </w:pPr>
-            <w:r>
-              <w:t xml:space="preserve">        "perNum": 0,</w:t>
-            </w:r>
-          </w:p>
-          <w:p>
-            <w:pPr>
-              <w:cnfStyle w:val="000000000000" w:firstRow="0" w:lastRow="0" w:firstColumn="0" w:lastColumn="0" w:oddVBand="0" w:evenVBand="0" w:oddHBand="0" w:evenHBand="0" w:firstRowFirstColumn="0" w:firstRowLastColumn="0" w:lastRowFirstColumn="0" w:lastRowLastColumn="0"/>
-            </w:pPr>
-            <w:r>
-              <w:t xml:space="preserve">        "price": 10,</w:t>
-            </w:r>
-          </w:p>
-          <w:p>
-            <w:pPr>
-              <w:cnfStyle w:val="000000000000" w:firstRow="0" w:lastRow="0" w:firstColumn="0" w:lastColumn="0" w:oddVBand="0" w:evenVBand="0" w:oddHBand="0" w:evenHBand="0" w:firstRowFirstColumn="0" w:firstRowLastColumn="0" w:lastRowFirstColumn="0" w:lastRowLastColumn="0"/>
-            </w:pPr>
-            <w:r>
-              <w:t xml:space="preserve">        "qq": "214963531",</w:t>
-            </w:r>
-          </w:p>
-          <w:p>
-            <w:pPr>
-              <w:cnfStyle w:val="000000000000" w:firstRow="0" w:lastRow="0" w:firstColumn="0" w:lastColumn="0" w:oddVBand="0" w:evenVBand="0" w:oddHBand="0" w:evenHBand="0" w:firstRowFirstColumn="0" w:firstRowLastColumn="0" w:lastRowFirstColumn="0" w:lastRowLastColumn="0"/>
-            </w:pPr>
-            <w:r>
-              <w:t xml:space="preserve">        "startTime": "1732",</w:t>
-            </w:r>
-          </w:p>
-          <w:p>
-            <w:pPr>
-              <w:cnfStyle w:val="000000000000" w:firstRow="0" w:lastRow="0" w:firstColumn="0" w:lastColumn="0" w:oddVBand="0" w:evenVBand="0" w:oddHBand="0" w:evenHBand="0" w:firstRowFirstColumn="0" w:firstRowLastColumn="0" w:lastRowFirstColumn="0" w:lastRowLastColumn="0"/>
-            </w:pPr>
-            <w:r>
-              <w:t xml:space="preserve">        "status": 5,</w:t>
-            </w:r>
-          </w:p>
-          <w:p>
-            <w:pPr>
-              <w:cnfStyle w:val="000000000000" w:firstRow="0" w:lastRow="0" w:firstColumn="0" w:lastColumn="0" w:oddVBand="0" w:evenVBand="0" w:oddHBand="0" w:evenHBand="0" w:firstRowFirstColumn="0" w:firstRowLastColumn="0" w:lastRowFirstColumn="0" w:lastRowLastColumn="0"/>
-            </w:pPr>
-            <w:r>
-              <w:t xml:space="preserve">        "tradePrice": 10,</w:t>
-            </w:r>
-          </w:p>
-          <w:p>
-            <w:pPr>
-              <w:cnfStyle w:val="000000000000" w:firstRow="0" w:lastRow="0" w:firstColumn="0" w:lastColumn="0" w:oddVBand="0" w:evenVBand="0" w:oddHBand="0" w:evenHBand="0" w:firstRowFirstColumn="0" w:firstRowLastColumn="0" w:lastRowFirstColumn="0" w:lastRowLastColumn="0"/>
-            </w:pPr>
-            <w:r>
-              <w:t xml:space="preserve">        "vehTime": "1732"</w:t>
-            </w:r>
-          </w:p>
-          <w:p>
-            <w:pPr>
-              <w:cnfStyle w:val="000000000000" w:firstRow="0" w:lastRow="0" w:firstColumn="0" w:lastColumn="0" w:oddVBand="0" w:evenVBand="0" w:oddHBand="0" w:evenHBand="0" w:firstRowFirstColumn="0" w:firstRowLastColumn="0" w:lastRowFirstColumn="0" w:lastRowLastColumn="0"/>
-            </w:pPr>
-            <w:r>
-              <w:t xml:space="preserve">    },</w:t>
-            </w:r>
-          </w:p>
-          <w:p>
-            <w:pPr>
-              <w:cnfStyle w:val="000000000000" w:firstRow="0" w:lastRow="0" w:firstColumn="0" w:lastColumn="0" w:oddVBand="0" w:evenVBand="0" w:oddHBand="0" w:evenHBand="0" w:firstRowFirstColumn="0" w:firstRowLastColumn="0" w:lastRowFirstColumn="0" w:lastRowLastColumn="0"/>
-            </w:pPr>
-            <w:r>
-              <w:t xml:space="preserve">    "returnInfo": "获取成功"</w:t>
+            </w:pPr>
+            <w:r>
+              <w:t xml:space="preserve">    "</w:t>
+            </w:r>
+            <w:proofErr w:type="spellStart"/>
+            <w:r>
+              <w:t>returnInfo</w:t>
+            </w:r>
+            <w:proofErr w:type="spellEnd"/>
+            <w:r>
+              <w:t>": "获取成功"</w:t>
             </w:r>
           </w:p>
           <w:p>
@@ -2628,7 +3166,7 @@
     </w:tbl>
     <w:p>
       <w:pPr>
-        <w:pStyle w:val="NormalWeb"/>
+        <w:pStyle w:val="a3"/>
         <w:spacing w:before="0" w:beforeAutospacing="0" w:after="0" w:afterAutospacing="0"/>
         <w:rPr>
           <w:rFonts w:ascii="微软雅黑" w:eastAsia="微软雅黑" w:hAnsi="微软雅黑" w:cs="Calibri"/>
@@ -2639,7 +3177,7 @@
     </w:p>
     <w:p>
       <w:pPr>
-        <w:pStyle w:val="NormalWeb"/>
+        <w:pStyle w:val="a3"/>
         <w:spacing w:before="0" w:beforeAutospacing="0" w:after="0" w:afterAutospacing="0"/>
         <w:rPr>
           <w:rFonts w:ascii="微软雅黑" w:eastAsia="微软雅黑" w:hAnsi="微软雅黑" w:cs="Calibri"/>
@@ -2650,13 +3188,13 @@
     </w:p>
     <w:tbl>
       <w:tblPr>
-        <w:tblStyle w:val="GridTable4-Accent3"/>
+        <w:tblStyle w:val="4-3"/>
         <w:tblW w:w="0" w:type="auto"/>
         <w:tblLook w:val="04A0" w:firstRow="1" w:lastRow="0" w:firstColumn="1" w:lastColumn="0" w:noHBand="0" w:noVBand="1"/>
       </w:tblPr>
       <w:tblGrid>
-        <w:gridCol w:w="624"/>
-        <w:gridCol w:w="9832"/>
+        <w:gridCol w:w="631"/>
+        <w:gridCol w:w="9825"/>
       </w:tblGrid>
       <w:tr>
         <w:trPr>
@@ -2762,8 +3300,19 @@
                 <w:sz w:val="17"/>
                 <w:szCs w:val="17"/>
               </w:rPr>
-              <w:t>Content-Type: application/x-www-form-urlencoded</w:t>
-            </w:r>
+              <w:t>Content-Type: application/x-www-form-</w:t>
+            </w:r>
+            <w:proofErr w:type="spellStart"/>
+            <w:r>
+              <w:rPr>
+                <w:rFonts w:ascii="Lucida Console" w:hAnsi="Lucida Console" w:cs="Lucida Console"/>
+                <w:kern w:val="0"/>
+                <w:sz w:val="17"/>
+                <w:szCs w:val="17"/>
+              </w:rPr>
+              <w:t>urlencoded</w:t>
+            </w:r>
+            <w:proofErr w:type="spellEnd"/>
           </w:p>
           <w:p>
             <w:pPr>
@@ -2858,31 +3407,62 @@
                 <w:sz w:val="17"/>
                 <w:szCs w:val="17"/>
               </w:rPr>
-              <w:t>Accept-Encoding: gzip</w:t>
-            </w:r>
-          </w:p>
-          <w:p>
-            <w:pPr>
-              <w:autoSpaceDE w:val="0"/>
-              <w:autoSpaceDN w:val="0"/>
-              <w:adjustRightInd w:val="0"/>
-              <w:jc w:val="left"/>
-              <w:cnfStyle w:val="000000100000" w:firstRow="0" w:lastRow="0" w:firstColumn="0" w:lastColumn="0" w:oddVBand="0" w:evenVBand="0" w:oddHBand="1" w:evenHBand="0" w:firstRowFirstColumn="0" w:firstRowLastColumn="0" w:lastRowFirstColumn="0" w:lastRowLastColumn="0"/>
-              <w:rPr>
-                <w:rFonts w:ascii="Lucida Console" w:hAnsi="Lucida Console" w:cs="Lucida Console"/>
-                <w:kern w:val="0"/>
-                <w:sz w:val="17"/>
-                <w:szCs w:val="17"/>
-              </w:rPr>
-            </w:pPr>
-            <w:r>
-              <w:rPr>
-                <w:rFonts w:ascii="Lucida Console" w:hAnsi="Lucida Console" w:cs="Lucida Console"/>
-                <w:kern w:val="0"/>
-                <w:sz w:val="17"/>
-                <w:szCs w:val="17"/>
-              </w:rPr>
-              <w:t>User-Agent: okhttp/3.3.0</w:t>
+              <w:t xml:space="preserve">Accept-Encoding: </w:t>
+            </w:r>
+            <w:proofErr w:type="spellStart"/>
+            <w:r>
+              <w:rPr>
+                <w:rFonts w:ascii="Lucida Console" w:hAnsi="Lucida Console" w:cs="Lucida Console"/>
+                <w:kern w:val="0"/>
+                <w:sz w:val="17"/>
+                <w:szCs w:val="17"/>
+              </w:rPr>
+              <w:t>gzip</w:t>
+            </w:r>
+            <w:proofErr w:type="spellEnd"/>
+          </w:p>
+          <w:p>
+            <w:pPr>
+              <w:autoSpaceDE w:val="0"/>
+              <w:autoSpaceDN w:val="0"/>
+              <w:adjustRightInd w:val="0"/>
+              <w:jc w:val="left"/>
+              <w:cnfStyle w:val="000000100000" w:firstRow="0" w:lastRow="0" w:firstColumn="0" w:lastColumn="0" w:oddVBand="0" w:evenVBand="0" w:oddHBand="1" w:evenHBand="0" w:firstRowFirstColumn="0" w:firstRowLastColumn="0" w:lastRowFirstColumn="0" w:lastRowLastColumn="0"/>
+              <w:rPr>
+                <w:rFonts w:ascii="Lucida Console" w:hAnsi="Lucida Console" w:cs="Lucida Console"/>
+                <w:kern w:val="0"/>
+                <w:sz w:val="17"/>
+                <w:szCs w:val="17"/>
+              </w:rPr>
+            </w:pPr>
+            <w:r>
+              <w:rPr>
+                <w:rFonts w:ascii="Lucida Console" w:hAnsi="Lucida Console" w:cs="Lucida Console"/>
+                <w:kern w:val="0"/>
+                <w:sz w:val="17"/>
+                <w:szCs w:val="17"/>
+              </w:rPr>
+              <w:t xml:space="preserve">User-Agent: </w:t>
+            </w:r>
+            <w:proofErr w:type="spellStart"/>
+            <w:r>
+              <w:rPr>
+                <w:rFonts w:ascii="Lucida Console" w:hAnsi="Lucida Console" w:cs="Lucida Console"/>
+                <w:kern w:val="0"/>
+                <w:sz w:val="17"/>
+                <w:szCs w:val="17"/>
+              </w:rPr>
+              <w:t>okhttp</w:t>
+            </w:r>
+            <w:proofErr w:type="spellEnd"/>
+            <w:r>
+              <w:rPr>
+                <w:rFonts w:ascii="Lucida Console" w:hAnsi="Lucida Console" w:cs="Lucida Console"/>
+                <w:kern w:val="0"/>
+                <w:sz w:val="17"/>
+                <w:szCs w:val="17"/>
+              </w:rPr>
+              <w:t>/3.3.0</w:t>
             </w:r>
           </w:p>
           <w:p>
@@ -2999,6 +3579,56 @@
             <w:cnfStyle w:val="001000000000" w:firstRow="0" w:lastRow="0" w:firstColumn="1" w:lastColumn="0" w:oddVBand="0" w:evenVBand="0" w:oddHBand="0" w:evenHBand="0" w:firstRowFirstColumn="0" w:firstRowLastColumn="0" w:lastRowFirstColumn="0" w:lastRowLastColumn="0"/>
             <w:tcW w:w="0" w:type="auto"/>
           </w:tcPr>
+          <w:p>
+            <w:pPr>
+              <w:rPr>
+                <w:rFonts w:hint="eastAsia"/>
+              </w:rPr>
+            </w:pPr>
+          </w:p>
+        </w:tc>
+        <w:tc>
+          <w:tcPr>
+            <w:tcW w:w="0" w:type="auto"/>
+          </w:tcPr>
+          <w:p>
+            <w:pPr>
+              <w:cnfStyle w:val="000000100000" w:firstRow="0" w:lastRow="0" w:firstColumn="0" w:lastColumn="0" w:oddVBand="0" w:evenVBand="0" w:oddHBand="1" w:evenHBand="0" w:firstRowFirstColumn="0" w:firstRowLastColumn="0" w:lastRowFirstColumn="0" w:lastRowLastColumn="0"/>
+              <w:rPr>
+                <w:rFonts w:hint="eastAsia"/>
+              </w:rPr>
+            </w:pPr>
+            <w:r>
+              <w:t>I</w:t>
+            </w:r>
+            <w:r>
+              <w:rPr>
+                <w:rFonts w:hint="eastAsia"/>
+              </w:rPr>
+              <w:t>f</w:t>
+            </w:r>
+            <w:r>
+              <w:t xml:space="preserve"> </w:t>
+            </w:r>
+            <w:proofErr w:type="spellStart"/>
+            <w:r>
+              <w:t>returnData.price</w:t>
+            </w:r>
+            <w:proofErr w:type="spellEnd"/>
+            <w:r>
+              <w:t xml:space="preserve"> is ‘-2’ mean the ticket had been book by user</w:t>
+            </w:r>
+            <w:bookmarkStart w:id="0" w:name="_GoBack"/>
+            <w:bookmarkEnd w:id="0"/>
+          </w:p>
+        </w:tc>
+      </w:tr>
+      <w:tr>
+        <w:tc>
+          <w:tcPr>
+            <w:cnfStyle w:val="001000000000" w:firstRow="0" w:lastRow="0" w:firstColumn="1" w:lastColumn="0" w:oddVBand="0" w:evenVBand="0" w:oddHBand="0" w:evenHBand="0" w:firstRowFirstColumn="0" w:firstRowLastColumn="0" w:lastRowFirstColumn="0" w:lastRowLastColumn="0"/>
+            <w:tcW w:w="0" w:type="auto"/>
+          </w:tcPr>
           <w:p/>
         </w:tc>
         <w:tc>
@@ -3007,7 +3637,7 @@
           </w:tcPr>
           <w:p>
             <w:pPr>
-              <w:cnfStyle w:val="000000100000" w:firstRow="0" w:lastRow="0" w:firstColumn="0" w:lastColumn="0" w:oddVBand="0" w:evenVBand="0" w:oddHBand="1" w:evenHBand="0" w:firstRowFirstColumn="0" w:firstRowLastColumn="0" w:lastRowFirstColumn="0" w:lastRowLastColumn="0"/>
+              <w:cnfStyle w:val="000000000000" w:firstRow="0" w:lastRow="0" w:firstColumn="0" w:lastColumn="0" w:oddVBand="0" w:evenVBand="0" w:oddHBand="0" w:evenHBand="0" w:firstRowFirstColumn="0" w:firstRowLastColumn="0" w:lastRowFirstColumn="0" w:lastRowLastColumn="0"/>
               <w:rPr>
                 <w:rFonts w:ascii="宋体" w:eastAsia="宋体" w:cs="宋体"/>
                 <w:kern w:val="0"/>
@@ -3080,7 +3710,7 @@
     </w:tbl>
     <w:p>
       <w:pPr>
-        <w:pStyle w:val="NormalWeb"/>
+        <w:pStyle w:val="a3"/>
         <w:spacing w:before="0" w:beforeAutospacing="0" w:after="0" w:afterAutospacing="0"/>
         <w:rPr>
           <w:rFonts w:ascii="微软雅黑" w:eastAsia="微软雅黑" w:hAnsi="微软雅黑" w:cs="Calibri"/>
@@ -3091,7 +3721,7 @@
     </w:p>
     <w:p>
       <w:pPr>
-        <w:pStyle w:val="NormalWeb"/>
+        <w:pStyle w:val="a3"/>
         <w:spacing w:before="0" w:beforeAutospacing="0" w:after="0" w:afterAutospacing="0"/>
         <w:rPr>
           <w:rFonts w:ascii="微软雅黑" w:eastAsia="微软雅黑" w:hAnsi="微软雅黑" w:cs="Calibri"/>
@@ -3102,7 +3732,7 @@
     </w:p>
     <w:p>
       <w:pPr>
-        <w:pStyle w:val="NormalWeb"/>
+        <w:pStyle w:val="a3"/>
         <w:spacing w:before="0" w:beforeAutospacing="0" w:after="0" w:afterAutospacing="0"/>
         <w:rPr>
           <w:rFonts w:ascii="微软雅黑" w:eastAsia="微软雅黑" w:hAnsi="微软雅黑" w:cs="Calibri"/>
@@ -3113,7 +3743,7 @@
     </w:p>
     <w:p>
       <w:pPr>
-        <w:pStyle w:val="NormalWeb"/>
+        <w:pStyle w:val="a3"/>
         <w:spacing w:before="0" w:beforeAutospacing="0" w:after="0" w:afterAutospacing="0"/>
         <w:rPr>
           <w:rFonts w:ascii="微软雅黑" w:eastAsia="微软雅黑" w:hAnsi="微软雅黑" w:cs="Calibri"/>
@@ -3124,7 +3754,7 @@
     </w:p>
     <w:p>
       <w:pPr>
-        <w:pStyle w:val="NormalWeb"/>
+        <w:pStyle w:val="a3"/>
         <w:spacing w:before="0" w:beforeAutospacing="0" w:after="0" w:afterAutospacing="0"/>
         <w:rPr>
           <w:rFonts w:ascii="微软雅黑" w:eastAsia="微软雅黑" w:hAnsi="微软雅黑" w:cs="Calibri"/>
@@ -3135,7 +3765,7 @@
     </w:p>
     <w:p>
       <w:pPr>
-        <w:pStyle w:val="NormalWeb"/>
+        <w:pStyle w:val="a3"/>
         <w:spacing w:before="0" w:beforeAutospacing="0" w:after="0" w:afterAutospacing="0"/>
         <w:rPr>
           <w:rFonts w:ascii="微软雅黑" w:eastAsia="微软雅黑" w:hAnsi="微软雅黑" w:cs="Calibri"/>
@@ -3146,7 +3776,7 @@
     </w:p>
     <w:p>
       <w:pPr>
-        <w:pStyle w:val="NormalWeb"/>
+        <w:pStyle w:val="a3"/>
         <w:spacing w:before="0" w:beforeAutospacing="0" w:after="0" w:afterAutospacing="0"/>
         <w:rPr>
           <w:rFonts w:ascii="微软雅黑" w:eastAsia="微软雅黑" w:hAnsi="微软雅黑" w:cs="Calibri"/>
@@ -3157,13 +3787,13 @@
     </w:p>
     <w:tbl>
       <w:tblPr>
-        <w:tblStyle w:val="GridTable4-Accent3"/>
+        <w:tblStyle w:val="4-3"/>
         <w:tblW w:w="0" w:type="auto"/>
         <w:tblLook w:val="04A0" w:firstRow="1" w:lastRow="0" w:firstColumn="1" w:lastColumn="0" w:noHBand="0" w:noVBand="1"/>
       </w:tblPr>
       <w:tblGrid>
-        <w:gridCol w:w="726"/>
-        <w:gridCol w:w="9730"/>
+        <w:gridCol w:w="733"/>
+        <w:gridCol w:w="9723"/>
       </w:tblGrid>
       <w:tr>
         <w:trPr>
@@ -3177,7 +3807,15 @@
           </w:tcPr>
           <w:p>
             <w:r>
-              <w:t>Check shenZhen Car Ticket?</w:t>
+              <w:t xml:space="preserve">Check </w:t>
+            </w:r>
+            <w:proofErr w:type="spellStart"/>
+            <w:r>
+              <w:t>shenZhen</w:t>
+            </w:r>
+            <w:proofErr w:type="spellEnd"/>
+            <w:r>
+              <w:t xml:space="preserve"> Car Ticket?</w:t>
             </w:r>
           </w:p>
         </w:tc>
@@ -3263,8 +3901,19 @@
                 <w:sz w:val="17"/>
                 <w:szCs w:val="17"/>
               </w:rPr>
-              <w:t>Content-Type: application/x-www-form-urlencoded</w:t>
-            </w:r>
+              <w:t>Content-Type: application/x-www-form-</w:t>
+            </w:r>
+            <w:proofErr w:type="spellStart"/>
+            <w:r>
+              <w:rPr>
+                <w:rFonts w:ascii="Lucida Console" w:hAnsi="Lucida Console" w:cs="Lucida Console"/>
+                <w:kern w:val="0"/>
+                <w:sz w:val="17"/>
+                <w:szCs w:val="17"/>
+              </w:rPr>
+              <w:t>urlencoded</w:t>
+            </w:r>
+            <w:proofErr w:type="spellEnd"/>
           </w:p>
           <w:p>
             <w:pPr>
@@ -3359,31 +4008,62 @@
                 <w:sz w:val="17"/>
                 <w:szCs w:val="17"/>
               </w:rPr>
-              <w:t>Accept-Encoding: gzip</w:t>
-            </w:r>
-          </w:p>
-          <w:p>
-            <w:pPr>
-              <w:autoSpaceDE w:val="0"/>
-              <w:autoSpaceDN w:val="0"/>
-              <w:adjustRightInd w:val="0"/>
-              <w:jc w:val="left"/>
-              <w:cnfStyle w:val="000000100000" w:firstRow="0" w:lastRow="0" w:firstColumn="0" w:lastColumn="0" w:oddVBand="0" w:evenVBand="0" w:oddHBand="1" w:evenHBand="0" w:firstRowFirstColumn="0" w:firstRowLastColumn="0" w:lastRowFirstColumn="0" w:lastRowLastColumn="0"/>
-              <w:rPr>
-                <w:rFonts w:ascii="Lucida Console" w:hAnsi="Lucida Console" w:cs="Lucida Console"/>
-                <w:kern w:val="0"/>
-                <w:sz w:val="17"/>
-                <w:szCs w:val="17"/>
-              </w:rPr>
-            </w:pPr>
-            <w:r>
-              <w:rPr>
-                <w:rFonts w:ascii="Lucida Console" w:hAnsi="Lucida Console" w:cs="Lucida Console"/>
-                <w:kern w:val="0"/>
-                <w:sz w:val="17"/>
-                <w:szCs w:val="17"/>
-              </w:rPr>
-              <w:t>User-Agent: okhttp/3.3.0</w:t>
+              <w:t xml:space="preserve">Accept-Encoding: </w:t>
+            </w:r>
+            <w:proofErr w:type="spellStart"/>
+            <w:r>
+              <w:rPr>
+                <w:rFonts w:ascii="Lucida Console" w:hAnsi="Lucida Console" w:cs="Lucida Console"/>
+                <w:kern w:val="0"/>
+                <w:sz w:val="17"/>
+                <w:szCs w:val="17"/>
+              </w:rPr>
+              <w:t>gzip</w:t>
+            </w:r>
+            <w:proofErr w:type="spellEnd"/>
+          </w:p>
+          <w:p>
+            <w:pPr>
+              <w:autoSpaceDE w:val="0"/>
+              <w:autoSpaceDN w:val="0"/>
+              <w:adjustRightInd w:val="0"/>
+              <w:jc w:val="left"/>
+              <w:cnfStyle w:val="000000100000" w:firstRow="0" w:lastRow="0" w:firstColumn="0" w:lastColumn="0" w:oddVBand="0" w:evenVBand="0" w:oddHBand="1" w:evenHBand="0" w:firstRowFirstColumn="0" w:firstRowLastColumn="0" w:lastRowFirstColumn="0" w:lastRowLastColumn="0"/>
+              <w:rPr>
+                <w:rFonts w:ascii="Lucida Console" w:hAnsi="Lucida Console" w:cs="Lucida Console"/>
+                <w:kern w:val="0"/>
+                <w:sz w:val="17"/>
+                <w:szCs w:val="17"/>
+              </w:rPr>
+            </w:pPr>
+            <w:r>
+              <w:rPr>
+                <w:rFonts w:ascii="Lucida Console" w:hAnsi="Lucida Console" w:cs="Lucida Console"/>
+                <w:kern w:val="0"/>
+                <w:sz w:val="17"/>
+                <w:szCs w:val="17"/>
+              </w:rPr>
+              <w:t xml:space="preserve">User-Agent: </w:t>
+            </w:r>
+            <w:proofErr w:type="spellStart"/>
+            <w:r>
+              <w:rPr>
+                <w:rFonts w:ascii="Lucida Console" w:hAnsi="Lucida Console" w:cs="Lucida Console"/>
+                <w:kern w:val="0"/>
+                <w:sz w:val="17"/>
+                <w:szCs w:val="17"/>
+              </w:rPr>
+              <w:t>okhttp</w:t>
+            </w:r>
+            <w:proofErr w:type="spellEnd"/>
+            <w:r>
+              <w:rPr>
+                <w:rFonts w:ascii="Lucida Console" w:hAnsi="Lucida Console" w:cs="Lucida Console"/>
+                <w:kern w:val="0"/>
+                <w:sz w:val="17"/>
+                <w:szCs w:val="17"/>
+              </w:rPr>
+              <w:t>/3.3.0</w:t>
             </w:r>
           </w:p>
           <w:p>
@@ -3441,11 +4121,7 @@
               <w:t>R</w:t>
             </w:r>
             <w:r>
-              <w:t>etu</w:t>
-            </w:r>
-            <w:r>
-              <w:lastRenderedPageBreak/>
-              <w:t>rn</w:t>
+              <w:t>eturn</w:t>
             </w:r>
           </w:p>
         </w:tc>
@@ -3465,7 +4141,6 @@
                 <w:szCs w:val="17"/>
                 <w:lang w:val="zh-CN"/>
               </w:rPr>
-              <w:lastRenderedPageBreak/>
               <w:t>{"returnCode":"500","returnData":{"sztFreeNum":0},"returnInfo":"</w:t>
             </w:r>
             <w:r>
@@ -3494,7 +4169,7 @@
     </w:tbl>
     <w:p>
       <w:pPr>
-        <w:pStyle w:val="NormalWeb"/>
+        <w:pStyle w:val="a3"/>
         <w:spacing w:before="0" w:beforeAutospacing="0" w:after="0" w:afterAutospacing="0"/>
         <w:rPr>
           <w:rFonts w:ascii="微软雅黑" w:eastAsia="微软雅黑" w:hAnsi="微软雅黑" w:cs="Calibri"/>
@@ -3505,7 +4180,7 @@
     </w:p>
     <w:tbl>
       <w:tblPr>
-        <w:tblStyle w:val="GridTable4-Accent3"/>
+        <w:tblStyle w:val="4-3"/>
         <w:tblW w:w="0" w:type="auto"/>
         <w:tblLook w:val="04A0" w:firstRow="1" w:lastRow="0" w:firstColumn="1" w:lastColumn="0" w:noHBand="0" w:noVBand="1"/>
       </w:tblPr>
@@ -3611,8 +4286,19 @@
                 <w:sz w:val="17"/>
                 <w:szCs w:val="17"/>
               </w:rPr>
-              <w:t>Content-Type: application/x-www-form-urlencoded</w:t>
-            </w:r>
+              <w:t>Content-Type: application/x-www-form-</w:t>
+            </w:r>
+            <w:proofErr w:type="spellStart"/>
+            <w:r>
+              <w:rPr>
+                <w:rFonts w:ascii="Lucida Console" w:hAnsi="Lucida Console" w:cs="Lucida Console"/>
+                <w:kern w:val="0"/>
+                <w:sz w:val="17"/>
+                <w:szCs w:val="17"/>
+              </w:rPr>
+              <w:t>urlencoded</w:t>
+            </w:r>
+            <w:proofErr w:type="spellEnd"/>
           </w:p>
           <w:p>
             <w:pPr>
@@ -3707,31 +4393,62 @@
                 <w:sz w:val="17"/>
                 <w:szCs w:val="17"/>
               </w:rPr>
-              <w:t>Accept-Encoding: gzip</w:t>
-            </w:r>
-          </w:p>
-          <w:p>
-            <w:pPr>
-              <w:autoSpaceDE w:val="0"/>
-              <w:autoSpaceDN w:val="0"/>
-              <w:adjustRightInd w:val="0"/>
-              <w:jc w:val="left"/>
-              <w:cnfStyle w:val="000000100000" w:firstRow="0" w:lastRow="0" w:firstColumn="0" w:lastColumn="0" w:oddVBand="0" w:evenVBand="0" w:oddHBand="1" w:evenHBand="0" w:firstRowFirstColumn="0" w:firstRowLastColumn="0" w:lastRowFirstColumn="0" w:lastRowLastColumn="0"/>
-              <w:rPr>
-                <w:rFonts w:ascii="Lucida Console" w:hAnsi="Lucida Console" w:cs="Lucida Console"/>
-                <w:kern w:val="0"/>
-                <w:sz w:val="17"/>
-                <w:szCs w:val="17"/>
-              </w:rPr>
-            </w:pPr>
-            <w:r>
-              <w:rPr>
-                <w:rFonts w:ascii="Lucida Console" w:hAnsi="Lucida Console" w:cs="Lucida Console"/>
-                <w:kern w:val="0"/>
-                <w:sz w:val="17"/>
-                <w:szCs w:val="17"/>
-              </w:rPr>
-              <w:t>User-Agent: okhttp/3.3.0</w:t>
+              <w:t xml:space="preserve">Accept-Encoding: </w:t>
+            </w:r>
+            <w:proofErr w:type="spellStart"/>
+            <w:r>
+              <w:rPr>
+                <w:rFonts w:ascii="Lucida Console" w:hAnsi="Lucida Console" w:cs="Lucida Console"/>
+                <w:kern w:val="0"/>
+                <w:sz w:val="17"/>
+                <w:szCs w:val="17"/>
+              </w:rPr>
+              <w:t>gzip</w:t>
+            </w:r>
+            <w:proofErr w:type="spellEnd"/>
+          </w:p>
+          <w:p>
+            <w:pPr>
+              <w:autoSpaceDE w:val="0"/>
+              <w:autoSpaceDN w:val="0"/>
+              <w:adjustRightInd w:val="0"/>
+              <w:jc w:val="left"/>
+              <w:cnfStyle w:val="000000100000" w:firstRow="0" w:lastRow="0" w:firstColumn="0" w:lastColumn="0" w:oddVBand="0" w:evenVBand="0" w:oddHBand="1" w:evenHBand="0" w:firstRowFirstColumn="0" w:firstRowLastColumn="0" w:lastRowFirstColumn="0" w:lastRowLastColumn="0"/>
+              <w:rPr>
+                <w:rFonts w:ascii="Lucida Console" w:hAnsi="Lucida Console" w:cs="Lucida Console"/>
+                <w:kern w:val="0"/>
+                <w:sz w:val="17"/>
+                <w:szCs w:val="17"/>
+              </w:rPr>
+            </w:pPr>
+            <w:r>
+              <w:rPr>
+                <w:rFonts w:ascii="Lucida Console" w:hAnsi="Lucida Console" w:cs="Lucida Console"/>
+                <w:kern w:val="0"/>
+                <w:sz w:val="17"/>
+                <w:szCs w:val="17"/>
+              </w:rPr>
+              <w:t xml:space="preserve">User-Agent: </w:t>
+            </w:r>
+            <w:proofErr w:type="spellStart"/>
+            <w:r>
+              <w:rPr>
+                <w:rFonts w:ascii="Lucida Console" w:hAnsi="Lucida Console" w:cs="Lucida Console"/>
+                <w:kern w:val="0"/>
+                <w:sz w:val="17"/>
+                <w:szCs w:val="17"/>
+              </w:rPr>
+              <w:t>okhttp</w:t>
+            </w:r>
+            <w:proofErr w:type="spellEnd"/>
+            <w:r>
+              <w:rPr>
+                <w:rFonts w:ascii="Lucida Console" w:hAnsi="Lucida Console" w:cs="Lucida Console"/>
+                <w:kern w:val="0"/>
+                <w:sz w:val="17"/>
+                <w:szCs w:val="17"/>
+              </w:rPr>
+              <w:t>/3.3.0</w:t>
             </w:r>
           </w:p>
           <w:p>
@@ -3856,7 +4573,7 @@
     </w:tbl>
     <w:p>
       <w:pPr>
-        <w:pStyle w:val="NormalWeb"/>
+        <w:pStyle w:val="a3"/>
         <w:spacing w:before="0" w:beforeAutospacing="0" w:after="0" w:afterAutospacing="0"/>
         <w:rPr>
           <w:rFonts w:ascii="微软雅黑" w:eastAsia="微软雅黑" w:hAnsi="微软雅黑" w:cs="Calibri"/>
@@ -3867,7 +4584,7 @@
     </w:p>
     <w:p>
       <w:pPr>
-        <w:pStyle w:val="NormalWeb"/>
+        <w:pStyle w:val="a3"/>
         <w:spacing w:before="0" w:beforeAutospacing="0" w:after="0" w:afterAutospacing="0"/>
         <w:rPr>
           <w:rFonts w:ascii="微软雅黑" w:eastAsia="微软雅黑" w:hAnsi="微软雅黑" w:cs="Calibri"/>
@@ -3878,7 +4595,7 @@
     </w:p>
     <w:p>
       <w:pPr>
-        <w:pStyle w:val="NormalWeb"/>
+        <w:pStyle w:val="a3"/>
         <w:spacing w:before="0" w:beforeAutospacing="0" w:after="0" w:afterAutospacing="0"/>
         <w:rPr>
           <w:rFonts w:ascii="微软雅黑" w:eastAsia="微软雅黑" w:hAnsi="微软雅黑" w:cs="Calibri"/>
@@ -3946,7 +4663,7 @@
     </w:p>
     <w:p>
       <w:pPr>
-        <w:pStyle w:val="NormalWeb"/>
+        <w:pStyle w:val="a3"/>
         <w:spacing w:before="0" w:beforeAutospacing="0" w:after="0" w:afterAutospacing="0"/>
         <w:rPr>
           <w:rFonts w:ascii="微软雅黑" w:eastAsia="微软雅黑" w:hAnsi="微软雅黑" w:cs="Calibri"/>
@@ -3957,13 +4674,13 @@
     </w:p>
     <w:tbl>
       <w:tblPr>
-        <w:tblStyle w:val="GridTable4-Accent3"/>
+        <w:tblStyle w:val="4-3"/>
         <w:tblW w:w="0" w:type="auto"/>
         <w:tblLook w:val="04A0" w:firstRow="1" w:lastRow="0" w:firstColumn="1" w:lastColumn="0" w:noHBand="0" w:noVBand="1"/>
       </w:tblPr>
       <w:tblGrid>
-        <w:gridCol w:w="557"/>
-        <w:gridCol w:w="9899"/>
+        <w:gridCol w:w="562"/>
+        <w:gridCol w:w="9894"/>
       </w:tblGrid>
       <w:tr>
         <w:trPr>
@@ -3983,7 +4700,15 @@
               <w:t>B</w:t>
             </w:r>
             <w:r>
-              <w:t xml:space="preserve">uy P177-2 one ticket ,one Data, 2017-12-16 </w:t>
+              <w:t xml:space="preserve">uy P177-2 one </w:t>
+            </w:r>
+            <w:proofErr w:type="gramStart"/>
+            <w:r>
+              <w:t>ticket ,one</w:t>
+            </w:r>
+            <w:proofErr w:type="gramEnd"/>
+            <w:r>
+              <w:t xml:space="preserve"> Data, 2017-12-16 </w:t>
             </w:r>
             <w:r>
               <w:rPr>
@@ -4096,8 +4821,19 @@
                 <w:sz w:val="17"/>
                 <w:szCs w:val="17"/>
               </w:rPr>
-              <w:t>Content-Type: application/x-www-form-urlencoded</w:t>
-            </w:r>
+              <w:t>Content-Type: application/x-www-form-</w:t>
+            </w:r>
+            <w:proofErr w:type="spellStart"/>
+            <w:r>
+              <w:rPr>
+                <w:rFonts w:ascii="Lucida Console" w:hAnsi="Lucida Console" w:cs="Lucida Console"/>
+                <w:kern w:val="0"/>
+                <w:sz w:val="17"/>
+                <w:szCs w:val="17"/>
+              </w:rPr>
+              <w:t>urlencoded</w:t>
+            </w:r>
+            <w:proofErr w:type="spellEnd"/>
           </w:p>
           <w:p>
             <w:pPr>
@@ -4192,31 +4928,62 @@
                 <w:sz w:val="17"/>
                 <w:szCs w:val="17"/>
               </w:rPr>
-              <w:t>Accept-Encoding: gzip</w:t>
-            </w:r>
-          </w:p>
-          <w:p>
-            <w:pPr>
-              <w:autoSpaceDE w:val="0"/>
-              <w:autoSpaceDN w:val="0"/>
-              <w:adjustRightInd w:val="0"/>
-              <w:jc w:val="left"/>
-              <w:cnfStyle w:val="000000100000" w:firstRow="0" w:lastRow="0" w:firstColumn="0" w:lastColumn="0" w:oddVBand="0" w:evenVBand="0" w:oddHBand="1" w:evenHBand="0" w:firstRowFirstColumn="0" w:firstRowLastColumn="0" w:lastRowFirstColumn="0" w:lastRowLastColumn="0"/>
-              <w:rPr>
-                <w:rFonts w:ascii="Lucida Console" w:hAnsi="Lucida Console" w:cs="Lucida Console"/>
-                <w:kern w:val="0"/>
-                <w:sz w:val="17"/>
-                <w:szCs w:val="17"/>
-              </w:rPr>
-            </w:pPr>
-            <w:r>
-              <w:rPr>
-                <w:rFonts w:ascii="Lucida Console" w:hAnsi="Lucida Console" w:cs="Lucida Console"/>
-                <w:kern w:val="0"/>
-                <w:sz w:val="17"/>
-                <w:szCs w:val="17"/>
-              </w:rPr>
-              <w:t>User-Agent: okhttp/3.3.0</w:t>
+              <w:t xml:space="preserve">Accept-Encoding: </w:t>
+            </w:r>
+            <w:proofErr w:type="spellStart"/>
+            <w:r>
+              <w:rPr>
+                <w:rFonts w:ascii="Lucida Console" w:hAnsi="Lucida Console" w:cs="Lucida Console"/>
+                <w:kern w:val="0"/>
+                <w:sz w:val="17"/>
+                <w:szCs w:val="17"/>
+              </w:rPr>
+              <w:t>gzip</w:t>
+            </w:r>
+            <w:proofErr w:type="spellEnd"/>
+          </w:p>
+          <w:p>
+            <w:pPr>
+              <w:autoSpaceDE w:val="0"/>
+              <w:autoSpaceDN w:val="0"/>
+              <w:adjustRightInd w:val="0"/>
+              <w:jc w:val="left"/>
+              <w:cnfStyle w:val="000000100000" w:firstRow="0" w:lastRow="0" w:firstColumn="0" w:lastColumn="0" w:oddVBand="0" w:evenVBand="0" w:oddHBand="1" w:evenHBand="0" w:firstRowFirstColumn="0" w:firstRowLastColumn="0" w:lastRowFirstColumn="0" w:lastRowLastColumn="0"/>
+              <w:rPr>
+                <w:rFonts w:ascii="Lucida Console" w:hAnsi="Lucida Console" w:cs="Lucida Console"/>
+                <w:kern w:val="0"/>
+                <w:sz w:val="17"/>
+                <w:szCs w:val="17"/>
+              </w:rPr>
+            </w:pPr>
+            <w:r>
+              <w:rPr>
+                <w:rFonts w:ascii="Lucida Console" w:hAnsi="Lucida Console" w:cs="Lucida Console"/>
+                <w:kern w:val="0"/>
+                <w:sz w:val="17"/>
+                <w:szCs w:val="17"/>
+              </w:rPr>
+              <w:t xml:space="preserve">User-Agent: </w:t>
+            </w:r>
+            <w:proofErr w:type="spellStart"/>
+            <w:r>
+              <w:rPr>
+                <w:rFonts w:ascii="Lucida Console" w:hAnsi="Lucida Console" w:cs="Lucida Console"/>
+                <w:kern w:val="0"/>
+                <w:sz w:val="17"/>
+                <w:szCs w:val="17"/>
+              </w:rPr>
+              <w:t>okhttp</w:t>
+            </w:r>
+            <w:proofErr w:type="spellEnd"/>
+            <w:r>
+              <w:rPr>
+                <w:rFonts w:ascii="Lucida Console" w:hAnsi="Lucida Console" w:cs="Lucida Console"/>
+                <w:kern w:val="0"/>
+                <w:sz w:val="17"/>
+                <w:szCs w:val="17"/>
+              </w:rPr>
+              <w:t>/3.3.0</w:t>
             </w:r>
           </w:p>
           <w:p>
@@ -4352,17 +5119,7 @@
                 <w:sz w:val="17"/>
                 <w:szCs w:val="17"/>
               </w:rPr>
-              <w:t>","lineNo":"P177-2","mainNo":"2017120006518840","mileage":73.19,"needTime":74,"offStationId":511108,"onStationId":7270,"opType":2,"orderTime":"2017-12-12 22:05","originalPrice":10,"payNo":"326301309","payType":3,"refundNum":0,"startTime":"1739","status":0,"timeKey":2</w:t>
-            </w:r>
-            <w:r>
-              <w:rPr>
-                <w:rFonts w:ascii="宋体" w:eastAsia="宋体" w:cs="宋体"/>
-                <w:kern w:val="0"/>
-                <w:sz w:val="17"/>
-                <w:szCs w:val="17"/>
-              </w:rPr>
-              <w:lastRenderedPageBreak/>
-              <w:t>0171212,"tradePrice":10,"userId":307475,"userName":"18118728184","vehTime":"1732"}},"returnInfo":"</w:t>
+              <w:t>","lineNo":"P177-2","mainNo":"2017120006518840","mileage":73.19,"needTime":74,"offStationId":511108,"onStationId":7270,"opType":2,"orderTime":"2017-12-12 22:05","originalPrice":10,"payNo":"326301309","payType":3,"refundNum":0,"startTime":"1739","status":0,"timeKey":20171212,"tradePrice":10,"userId":307475,"userName":"18118728184","vehTime":"1732"}},"returnInfo":"</w:t>
             </w:r>
             <w:r>
               <w:rPr>
@@ -4389,7 +5146,7 @@
     </w:tbl>
     <w:p>
       <w:pPr>
-        <w:pStyle w:val="NormalWeb"/>
+        <w:pStyle w:val="a3"/>
         <w:spacing w:before="0" w:beforeAutospacing="0" w:after="0" w:afterAutospacing="0"/>
         <w:rPr>
           <w:rFonts w:ascii="微软雅黑" w:eastAsia="微软雅黑" w:hAnsi="微软雅黑" w:cs="Calibri"/>
@@ -4400,7 +5157,7 @@
     </w:p>
     <w:p>
       <w:pPr>
-        <w:pStyle w:val="NormalWeb"/>
+        <w:pStyle w:val="a3"/>
         <w:spacing w:before="0" w:beforeAutospacing="0" w:after="0" w:afterAutospacing="0"/>
         <w:rPr>
           <w:rFonts w:ascii="微软雅黑" w:eastAsia="微软雅黑" w:hAnsi="微软雅黑" w:cs="Calibri"/>
@@ -4411,13 +5168,13 @@
     </w:p>
     <w:tbl>
       <w:tblPr>
-        <w:tblStyle w:val="GridTable4-Accent3"/>
+        <w:tblStyle w:val="4-3"/>
         <w:tblW w:w="0" w:type="auto"/>
         <w:tblLook w:val="04A0" w:firstRow="1" w:lastRow="0" w:firstColumn="1" w:lastColumn="0" w:noHBand="0" w:noVBand="1"/>
       </w:tblPr>
       <w:tblGrid>
-        <w:gridCol w:w="557"/>
-        <w:gridCol w:w="9899"/>
+        <w:gridCol w:w="562"/>
+        <w:gridCol w:w="9894"/>
       </w:tblGrid>
       <w:tr>
         <w:trPr>
@@ -4437,7 +5194,15 @@
               <w:t>B</w:t>
             </w:r>
             <w:r>
-              <w:t>uy P177-2 one ticket ,one Data, 2017-12-16</w:t>
+              <w:t xml:space="preserve">uy P177-2 one </w:t>
+            </w:r>
+            <w:proofErr w:type="gramStart"/>
+            <w:r>
+              <w:t>ticket ,one</w:t>
+            </w:r>
+            <w:proofErr w:type="gramEnd"/>
+            <w:r>
+              <w:t xml:space="preserve"> Data, 2017-12-16</w:t>
             </w:r>
           </w:p>
         </w:tc>
@@ -4523,8 +5288,19 @@
                 <w:sz w:val="17"/>
                 <w:szCs w:val="17"/>
               </w:rPr>
-              <w:t>Content-Type: application/x-www-form-urlencoded</w:t>
-            </w:r>
+              <w:t>Content-Type: application/x-www-form-</w:t>
+            </w:r>
+            <w:proofErr w:type="spellStart"/>
+            <w:r>
+              <w:rPr>
+                <w:rFonts w:ascii="Lucida Console" w:hAnsi="Lucida Console" w:cs="Lucida Console"/>
+                <w:kern w:val="0"/>
+                <w:sz w:val="17"/>
+                <w:szCs w:val="17"/>
+              </w:rPr>
+              <w:t>urlencoded</w:t>
+            </w:r>
+            <w:proofErr w:type="spellEnd"/>
           </w:p>
           <w:p>
             <w:pPr>
@@ -4619,31 +5395,62 @@
                 <w:sz w:val="17"/>
                 <w:szCs w:val="17"/>
               </w:rPr>
-              <w:t>Accept-Encoding: gzip</w:t>
-            </w:r>
-          </w:p>
-          <w:p>
-            <w:pPr>
-              <w:autoSpaceDE w:val="0"/>
-              <w:autoSpaceDN w:val="0"/>
-              <w:adjustRightInd w:val="0"/>
-              <w:jc w:val="left"/>
-              <w:cnfStyle w:val="000000100000" w:firstRow="0" w:lastRow="0" w:firstColumn="0" w:lastColumn="0" w:oddVBand="0" w:evenVBand="0" w:oddHBand="1" w:evenHBand="0" w:firstRowFirstColumn="0" w:firstRowLastColumn="0" w:lastRowFirstColumn="0" w:lastRowLastColumn="0"/>
-              <w:rPr>
-                <w:rFonts w:ascii="Lucida Console" w:hAnsi="Lucida Console" w:cs="Lucida Console"/>
-                <w:kern w:val="0"/>
-                <w:sz w:val="17"/>
-                <w:szCs w:val="17"/>
-              </w:rPr>
-            </w:pPr>
-            <w:r>
-              <w:rPr>
-                <w:rFonts w:ascii="Lucida Console" w:hAnsi="Lucida Console" w:cs="Lucida Console"/>
-                <w:kern w:val="0"/>
-                <w:sz w:val="17"/>
-                <w:szCs w:val="17"/>
-              </w:rPr>
-              <w:t>User-Agent: okhttp/3.3.0</w:t>
+              <w:t xml:space="preserve">Accept-Encoding: </w:t>
+            </w:r>
+            <w:proofErr w:type="spellStart"/>
+            <w:r>
+              <w:rPr>
+                <w:rFonts w:ascii="Lucida Console" w:hAnsi="Lucida Console" w:cs="Lucida Console"/>
+                <w:kern w:val="0"/>
+                <w:sz w:val="17"/>
+                <w:szCs w:val="17"/>
+              </w:rPr>
+              <w:t>gzip</w:t>
+            </w:r>
+            <w:proofErr w:type="spellEnd"/>
+          </w:p>
+          <w:p>
+            <w:pPr>
+              <w:autoSpaceDE w:val="0"/>
+              <w:autoSpaceDN w:val="0"/>
+              <w:adjustRightInd w:val="0"/>
+              <w:jc w:val="left"/>
+              <w:cnfStyle w:val="000000100000" w:firstRow="0" w:lastRow="0" w:firstColumn="0" w:lastColumn="0" w:oddVBand="0" w:evenVBand="0" w:oddHBand="1" w:evenHBand="0" w:firstRowFirstColumn="0" w:firstRowLastColumn="0" w:lastRowFirstColumn="0" w:lastRowLastColumn="0"/>
+              <w:rPr>
+                <w:rFonts w:ascii="Lucida Console" w:hAnsi="Lucida Console" w:cs="Lucida Console"/>
+                <w:kern w:val="0"/>
+                <w:sz w:val="17"/>
+                <w:szCs w:val="17"/>
+              </w:rPr>
+            </w:pPr>
+            <w:r>
+              <w:rPr>
+                <w:rFonts w:ascii="Lucida Console" w:hAnsi="Lucida Console" w:cs="Lucida Console"/>
+                <w:kern w:val="0"/>
+                <w:sz w:val="17"/>
+                <w:szCs w:val="17"/>
+              </w:rPr>
+              <w:t xml:space="preserve">User-Agent: </w:t>
+            </w:r>
+            <w:proofErr w:type="spellStart"/>
+            <w:r>
+              <w:rPr>
+                <w:rFonts w:ascii="Lucida Console" w:hAnsi="Lucida Console" w:cs="Lucida Console"/>
+                <w:kern w:val="0"/>
+                <w:sz w:val="17"/>
+                <w:szCs w:val="17"/>
+              </w:rPr>
+              <w:t>okhttp</w:t>
+            </w:r>
+            <w:proofErr w:type="spellEnd"/>
+            <w:r>
+              <w:rPr>
+                <w:rFonts w:ascii="Lucida Console" w:hAnsi="Lucida Console" w:cs="Lucida Console"/>
+                <w:kern w:val="0"/>
+                <w:sz w:val="17"/>
+                <w:szCs w:val="17"/>
+              </w:rPr>
+              <w:t>/3.3.0</w:t>
             </w:r>
           </w:p>
           <w:p>
@@ -4806,7 +5613,7 @@
     </w:tbl>
     <w:p>
       <w:pPr>
-        <w:pStyle w:val="NormalWeb"/>
+        <w:pStyle w:val="a3"/>
         <w:spacing w:before="0" w:beforeAutospacing="0" w:after="0" w:afterAutospacing="0"/>
         <w:rPr>
           <w:rFonts w:ascii="微软雅黑" w:eastAsia="微软雅黑" w:hAnsi="微软雅黑" w:cs="Calibri"/>
@@ -4817,13 +5624,13 @@
     </w:p>
     <w:tbl>
       <w:tblPr>
-        <w:tblStyle w:val="GridTable4-Accent3"/>
+        <w:tblStyle w:val="4-3"/>
         <w:tblW w:w="0" w:type="auto"/>
         <w:tblLook w:val="04A0" w:firstRow="1" w:lastRow="0" w:firstColumn="1" w:lastColumn="0" w:noHBand="0" w:noVBand="1"/>
       </w:tblPr>
       <w:tblGrid>
-        <w:gridCol w:w="557"/>
-        <w:gridCol w:w="9899"/>
+        <w:gridCol w:w="562"/>
+        <w:gridCol w:w="9894"/>
       </w:tblGrid>
       <w:tr>
         <w:trPr>
@@ -4932,8 +5739,19 @@
                 <w:sz w:val="17"/>
                 <w:szCs w:val="17"/>
               </w:rPr>
-              <w:t>Content-Type: application/x-www-form-urlencoded</w:t>
-            </w:r>
+              <w:t>Content-Type: application/x-www-form-</w:t>
+            </w:r>
+            <w:proofErr w:type="spellStart"/>
+            <w:r>
+              <w:rPr>
+                <w:rFonts w:ascii="Lucida Console" w:hAnsi="Lucida Console" w:cs="Lucida Console"/>
+                <w:kern w:val="0"/>
+                <w:sz w:val="17"/>
+                <w:szCs w:val="17"/>
+              </w:rPr>
+              <w:t>urlencoded</w:t>
+            </w:r>
+            <w:proofErr w:type="spellEnd"/>
           </w:p>
           <w:p>
             <w:pPr>
@@ -5028,31 +5846,62 @@
                 <w:sz w:val="17"/>
                 <w:szCs w:val="17"/>
               </w:rPr>
-              <w:t>Accept-Encoding: gzip</w:t>
-            </w:r>
-          </w:p>
-          <w:p>
-            <w:pPr>
-              <w:autoSpaceDE w:val="0"/>
-              <w:autoSpaceDN w:val="0"/>
-              <w:adjustRightInd w:val="0"/>
-              <w:jc w:val="left"/>
-              <w:cnfStyle w:val="000000100000" w:firstRow="0" w:lastRow="0" w:firstColumn="0" w:lastColumn="0" w:oddVBand="0" w:evenVBand="0" w:oddHBand="1" w:evenHBand="0" w:firstRowFirstColumn="0" w:firstRowLastColumn="0" w:lastRowFirstColumn="0" w:lastRowLastColumn="0"/>
-              <w:rPr>
-                <w:rFonts w:ascii="Lucida Console" w:hAnsi="Lucida Console" w:cs="Lucida Console"/>
-                <w:kern w:val="0"/>
-                <w:sz w:val="17"/>
-                <w:szCs w:val="17"/>
-              </w:rPr>
-            </w:pPr>
-            <w:r>
-              <w:rPr>
-                <w:rFonts w:ascii="Lucida Console" w:hAnsi="Lucida Console" w:cs="Lucida Console"/>
-                <w:kern w:val="0"/>
-                <w:sz w:val="17"/>
-                <w:szCs w:val="17"/>
-              </w:rPr>
-              <w:t>User-Agent: okhttp/3.3.0</w:t>
+              <w:t xml:space="preserve">Accept-Encoding: </w:t>
+            </w:r>
+            <w:proofErr w:type="spellStart"/>
+            <w:r>
+              <w:rPr>
+                <w:rFonts w:ascii="Lucida Console" w:hAnsi="Lucida Console" w:cs="Lucida Console"/>
+                <w:kern w:val="0"/>
+                <w:sz w:val="17"/>
+                <w:szCs w:val="17"/>
+              </w:rPr>
+              <w:t>gzip</w:t>
+            </w:r>
+            <w:proofErr w:type="spellEnd"/>
+          </w:p>
+          <w:p>
+            <w:pPr>
+              <w:autoSpaceDE w:val="0"/>
+              <w:autoSpaceDN w:val="0"/>
+              <w:adjustRightInd w:val="0"/>
+              <w:jc w:val="left"/>
+              <w:cnfStyle w:val="000000100000" w:firstRow="0" w:lastRow="0" w:firstColumn="0" w:lastColumn="0" w:oddVBand="0" w:evenVBand="0" w:oddHBand="1" w:evenHBand="0" w:firstRowFirstColumn="0" w:firstRowLastColumn="0" w:lastRowFirstColumn="0" w:lastRowLastColumn="0"/>
+              <w:rPr>
+                <w:rFonts w:ascii="Lucida Console" w:hAnsi="Lucida Console" w:cs="Lucida Console"/>
+                <w:kern w:val="0"/>
+                <w:sz w:val="17"/>
+                <w:szCs w:val="17"/>
+              </w:rPr>
+            </w:pPr>
+            <w:r>
+              <w:rPr>
+                <w:rFonts w:ascii="Lucida Console" w:hAnsi="Lucida Console" w:cs="Lucida Console"/>
+                <w:kern w:val="0"/>
+                <w:sz w:val="17"/>
+                <w:szCs w:val="17"/>
+              </w:rPr>
+              <w:t xml:space="preserve">User-Agent: </w:t>
+            </w:r>
+            <w:proofErr w:type="spellStart"/>
+            <w:r>
+              <w:rPr>
+                <w:rFonts w:ascii="Lucida Console" w:hAnsi="Lucida Console" w:cs="Lucida Console"/>
+                <w:kern w:val="0"/>
+                <w:sz w:val="17"/>
+                <w:szCs w:val="17"/>
+              </w:rPr>
+              <w:t>okhttp</w:t>
+            </w:r>
+            <w:proofErr w:type="spellEnd"/>
+            <w:r>
+              <w:rPr>
+                <w:rFonts w:ascii="Lucida Console" w:hAnsi="Lucida Console" w:cs="Lucida Console"/>
+                <w:kern w:val="0"/>
+                <w:sz w:val="17"/>
+                <w:szCs w:val="17"/>
+              </w:rPr>
+              <w:t>/3.3.0</w:t>
             </w:r>
           </w:p>
           <w:p>
@@ -5245,7 +6094,7 @@
     </w:tbl>
     <w:p>
       <w:pPr>
-        <w:pStyle w:val="NormalWeb"/>
+        <w:pStyle w:val="a3"/>
         <w:spacing w:before="0" w:beforeAutospacing="0" w:after="0" w:afterAutospacing="0"/>
         <w:rPr>
           <w:rFonts w:ascii="微软雅黑" w:eastAsia="微软雅黑" w:hAnsi="微软雅黑" w:cs="Calibri"/>
@@ -5256,7 +6105,7 @@
     </w:p>
     <w:p>
       <w:pPr>
-        <w:pStyle w:val="NormalWeb"/>
+        <w:pStyle w:val="a3"/>
         <w:spacing w:before="0" w:beforeAutospacing="0" w:after="0" w:afterAutospacing="0"/>
         <w:rPr>
           <w:rFonts w:ascii="微软雅黑" w:eastAsia="微软雅黑" w:hAnsi="微软雅黑" w:cs="Calibri"/>
@@ -5267,7 +6116,7 @@
     </w:p>
     <w:p>
       <w:pPr>
-        <w:pStyle w:val="NormalWeb"/>
+        <w:pStyle w:val="a3"/>
         <w:spacing w:before="0" w:beforeAutospacing="0" w:after="0" w:afterAutospacing="0"/>
         <w:rPr>
           <w:rFonts w:ascii="微软雅黑" w:eastAsia="微软雅黑" w:hAnsi="微软雅黑" w:cs="Calibri"/>
@@ -5278,13 +6127,13 @@
     </w:p>
     <w:tbl>
       <w:tblPr>
-        <w:tblStyle w:val="GridTable4-Accent3"/>
+        <w:tblStyle w:val="4-3"/>
         <w:tblW w:w="0" w:type="auto"/>
         <w:tblLook w:val="04A0" w:firstRow="1" w:lastRow="0" w:firstColumn="1" w:lastColumn="0" w:noHBand="0" w:noVBand="1"/>
       </w:tblPr>
       <w:tblGrid>
-        <w:gridCol w:w="451"/>
-        <w:gridCol w:w="10005"/>
+        <w:gridCol w:w="455"/>
+        <w:gridCol w:w="10001"/>
       </w:tblGrid>
       <w:tr>
         <w:trPr>
@@ -5390,8 +6239,19 @@
                 <w:sz w:val="17"/>
                 <w:szCs w:val="17"/>
               </w:rPr>
-              <w:t>Content-Type: application/x-www-form-urlencoded</w:t>
-            </w:r>
+              <w:t>Content-Type: application/x-www-form-</w:t>
+            </w:r>
+            <w:proofErr w:type="spellStart"/>
+            <w:r>
+              <w:rPr>
+                <w:rFonts w:ascii="Lucida Console" w:hAnsi="Lucida Console" w:cs="Lucida Console"/>
+                <w:kern w:val="0"/>
+                <w:sz w:val="17"/>
+                <w:szCs w:val="17"/>
+              </w:rPr>
+              <w:t>urlencoded</w:t>
+            </w:r>
+            <w:proofErr w:type="spellEnd"/>
           </w:p>
           <w:p>
             <w:pPr>
@@ -5486,31 +6346,62 @@
                 <w:sz w:val="17"/>
                 <w:szCs w:val="17"/>
               </w:rPr>
-              <w:t>Accept-Encoding: gzip</w:t>
-            </w:r>
-          </w:p>
-          <w:p>
-            <w:pPr>
-              <w:autoSpaceDE w:val="0"/>
-              <w:autoSpaceDN w:val="0"/>
-              <w:adjustRightInd w:val="0"/>
-              <w:jc w:val="left"/>
-              <w:cnfStyle w:val="000000100000" w:firstRow="0" w:lastRow="0" w:firstColumn="0" w:lastColumn="0" w:oddVBand="0" w:evenVBand="0" w:oddHBand="1" w:evenHBand="0" w:firstRowFirstColumn="0" w:firstRowLastColumn="0" w:lastRowFirstColumn="0" w:lastRowLastColumn="0"/>
-              <w:rPr>
-                <w:rFonts w:ascii="Lucida Console" w:hAnsi="Lucida Console" w:cs="Lucida Console"/>
-                <w:kern w:val="0"/>
-                <w:sz w:val="17"/>
-                <w:szCs w:val="17"/>
-              </w:rPr>
-            </w:pPr>
-            <w:r>
-              <w:rPr>
-                <w:rFonts w:ascii="Lucida Console" w:hAnsi="Lucida Console" w:cs="Lucida Console"/>
-                <w:kern w:val="0"/>
-                <w:sz w:val="17"/>
-                <w:szCs w:val="17"/>
-              </w:rPr>
-              <w:t>User-Agent: okhttp/3.3.0</w:t>
+              <w:t xml:space="preserve">Accept-Encoding: </w:t>
+            </w:r>
+            <w:proofErr w:type="spellStart"/>
+            <w:r>
+              <w:rPr>
+                <w:rFonts w:ascii="Lucida Console" w:hAnsi="Lucida Console" w:cs="Lucida Console"/>
+                <w:kern w:val="0"/>
+                <w:sz w:val="17"/>
+                <w:szCs w:val="17"/>
+              </w:rPr>
+              <w:t>gzip</w:t>
+            </w:r>
+            <w:proofErr w:type="spellEnd"/>
+          </w:p>
+          <w:p>
+            <w:pPr>
+              <w:autoSpaceDE w:val="0"/>
+              <w:autoSpaceDN w:val="0"/>
+              <w:adjustRightInd w:val="0"/>
+              <w:jc w:val="left"/>
+              <w:cnfStyle w:val="000000100000" w:firstRow="0" w:lastRow="0" w:firstColumn="0" w:lastColumn="0" w:oddVBand="0" w:evenVBand="0" w:oddHBand="1" w:evenHBand="0" w:firstRowFirstColumn="0" w:firstRowLastColumn="0" w:lastRowFirstColumn="0" w:lastRowLastColumn="0"/>
+              <w:rPr>
+                <w:rFonts w:ascii="Lucida Console" w:hAnsi="Lucida Console" w:cs="Lucida Console"/>
+                <w:kern w:val="0"/>
+                <w:sz w:val="17"/>
+                <w:szCs w:val="17"/>
+              </w:rPr>
+            </w:pPr>
+            <w:r>
+              <w:rPr>
+                <w:rFonts w:ascii="Lucida Console" w:hAnsi="Lucida Console" w:cs="Lucida Console"/>
+                <w:kern w:val="0"/>
+                <w:sz w:val="17"/>
+                <w:szCs w:val="17"/>
+              </w:rPr>
+              <w:t xml:space="preserve">User-Agent: </w:t>
+            </w:r>
+            <w:proofErr w:type="spellStart"/>
+            <w:r>
+              <w:rPr>
+                <w:rFonts w:ascii="Lucida Console" w:hAnsi="Lucida Console" w:cs="Lucida Console"/>
+                <w:kern w:val="0"/>
+                <w:sz w:val="17"/>
+                <w:szCs w:val="17"/>
+              </w:rPr>
+              <w:t>okhttp</w:t>
+            </w:r>
+            <w:proofErr w:type="spellEnd"/>
+            <w:r>
+              <w:rPr>
+                <w:rFonts w:ascii="Lucida Console" w:hAnsi="Lucida Console" w:cs="Lucida Console"/>
+                <w:kern w:val="0"/>
+                <w:sz w:val="17"/>
+                <w:szCs w:val="17"/>
+              </w:rPr>
+              <w:t>/3.3.0</w:t>
             </w:r>
           </w:p>
           <w:p>
@@ -6135,7 +7026,7 @@
     </w:tbl>
     <w:p>
       <w:pPr>
-        <w:pStyle w:val="NormalWeb"/>
+        <w:pStyle w:val="a3"/>
         <w:spacing w:before="0" w:beforeAutospacing="0" w:after="0" w:afterAutospacing="0"/>
         <w:rPr>
           <w:rFonts w:ascii="微软雅黑" w:eastAsia="微软雅黑" w:hAnsi="微软雅黑" w:cs="Calibri"/>
@@ -6146,7 +7037,7 @@
     </w:p>
     <w:p>
       <w:pPr>
-        <w:pStyle w:val="NormalWeb"/>
+        <w:pStyle w:val="a3"/>
         <w:spacing w:before="0" w:beforeAutospacing="0" w:after="0" w:afterAutospacing="0"/>
         <w:rPr>
           <w:rFonts w:ascii="微软雅黑" w:eastAsia="微软雅黑" w:hAnsi="微软雅黑" w:cs="Calibri"/>
@@ -6157,7 +7048,7 @@
     </w:p>
     <w:p>
       <w:pPr>
-        <w:pStyle w:val="NormalWeb"/>
+        <w:pStyle w:val="a3"/>
         <w:spacing w:before="0" w:beforeAutospacing="0" w:after="0" w:afterAutospacing="0"/>
         <w:rPr>
           <w:rFonts w:ascii="微软雅黑" w:eastAsia="微软雅黑" w:hAnsi="微软雅黑" w:cs="Calibri"/>
@@ -6168,7 +7059,7 @@
     </w:p>
     <w:p>
       <w:pPr>
-        <w:pStyle w:val="NormalWeb"/>
+        <w:pStyle w:val="a3"/>
         <w:spacing w:before="0" w:beforeAutospacing="0" w:after="0" w:afterAutospacing="0"/>
         <w:rPr>
           <w:rFonts w:ascii="微软雅黑" w:eastAsia="微软雅黑" w:hAnsi="微软雅黑" w:cs="Calibri"/>
@@ -6179,13 +7070,13 @@
     </w:p>
     <w:tbl>
       <w:tblPr>
-        <w:tblStyle w:val="GridTable4-Accent3"/>
+        <w:tblStyle w:val="4-3"/>
         <w:tblW w:w="0" w:type="auto"/>
         <w:tblLook w:val="04A0" w:firstRow="1" w:lastRow="0" w:firstColumn="1" w:lastColumn="0" w:noHBand="0" w:noVBand="1"/>
       </w:tblPr>
       <w:tblGrid>
-        <w:gridCol w:w="570"/>
-        <w:gridCol w:w="9886"/>
+        <w:gridCol w:w="575"/>
+        <w:gridCol w:w="9881"/>
       </w:tblGrid>
       <w:tr>
         <w:trPr>
@@ -6199,6 +7090,7 @@
           </w:tcPr>
           <w:p>
             <w:r>
+              <w:lastRenderedPageBreak/>
               <w:t xml:space="preserve">Order </w:t>
             </w:r>
             <w:r>
@@ -6291,8 +7183,19 @@
                 <w:sz w:val="17"/>
                 <w:szCs w:val="17"/>
               </w:rPr>
-              <w:t>Content-Type: application/x-www-form-urlencoded</w:t>
-            </w:r>
+              <w:t>Content-Type: application/x-www-form-</w:t>
+            </w:r>
+            <w:proofErr w:type="spellStart"/>
+            <w:r>
+              <w:rPr>
+                <w:rFonts w:ascii="Lucida Console" w:hAnsi="Lucida Console" w:cs="Lucida Console"/>
+                <w:kern w:val="0"/>
+                <w:sz w:val="17"/>
+                <w:szCs w:val="17"/>
+              </w:rPr>
+              <w:t>urlencoded</w:t>
+            </w:r>
+            <w:proofErr w:type="spellEnd"/>
           </w:p>
           <w:p>
             <w:pPr>
@@ -6387,31 +7290,62 @@
                 <w:sz w:val="17"/>
                 <w:szCs w:val="17"/>
               </w:rPr>
-              <w:t>Accept-Encoding: gzip</w:t>
-            </w:r>
-          </w:p>
-          <w:p>
-            <w:pPr>
-              <w:autoSpaceDE w:val="0"/>
-              <w:autoSpaceDN w:val="0"/>
-              <w:adjustRightInd w:val="0"/>
-              <w:jc w:val="left"/>
-              <w:cnfStyle w:val="000000100000" w:firstRow="0" w:lastRow="0" w:firstColumn="0" w:lastColumn="0" w:oddVBand="0" w:evenVBand="0" w:oddHBand="1" w:evenHBand="0" w:firstRowFirstColumn="0" w:firstRowLastColumn="0" w:lastRowFirstColumn="0" w:lastRowLastColumn="0"/>
-              <w:rPr>
-                <w:rFonts w:ascii="Lucida Console" w:hAnsi="Lucida Console" w:cs="Lucida Console"/>
-                <w:kern w:val="0"/>
-                <w:sz w:val="17"/>
-                <w:szCs w:val="17"/>
-              </w:rPr>
-            </w:pPr>
-            <w:r>
-              <w:rPr>
-                <w:rFonts w:ascii="Lucida Console" w:hAnsi="Lucida Console" w:cs="Lucida Console"/>
-                <w:kern w:val="0"/>
-                <w:sz w:val="17"/>
-                <w:szCs w:val="17"/>
-              </w:rPr>
-              <w:t>User-Agent: okhttp/3.3.0</w:t>
+              <w:t xml:space="preserve">Accept-Encoding: </w:t>
+            </w:r>
+            <w:proofErr w:type="spellStart"/>
+            <w:r>
+              <w:rPr>
+                <w:rFonts w:ascii="Lucida Console" w:hAnsi="Lucida Console" w:cs="Lucida Console"/>
+                <w:kern w:val="0"/>
+                <w:sz w:val="17"/>
+                <w:szCs w:val="17"/>
+              </w:rPr>
+              <w:t>gzip</w:t>
+            </w:r>
+            <w:proofErr w:type="spellEnd"/>
+          </w:p>
+          <w:p>
+            <w:pPr>
+              <w:autoSpaceDE w:val="0"/>
+              <w:autoSpaceDN w:val="0"/>
+              <w:adjustRightInd w:val="0"/>
+              <w:jc w:val="left"/>
+              <w:cnfStyle w:val="000000100000" w:firstRow="0" w:lastRow="0" w:firstColumn="0" w:lastColumn="0" w:oddVBand="0" w:evenVBand="0" w:oddHBand="1" w:evenHBand="0" w:firstRowFirstColumn="0" w:firstRowLastColumn="0" w:lastRowFirstColumn="0" w:lastRowLastColumn="0"/>
+              <w:rPr>
+                <w:rFonts w:ascii="Lucida Console" w:hAnsi="Lucida Console" w:cs="Lucida Console"/>
+                <w:kern w:val="0"/>
+                <w:sz w:val="17"/>
+                <w:szCs w:val="17"/>
+              </w:rPr>
+            </w:pPr>
+            <w:r>
+              <w:rPr>
+                <w:rFonts w:ascii="Lucida Console" w:hAnsi="Lucida Console" w:cs="Lucida Console"/>
+                <w:kern w:val="0"/>
+                <w:sz w:val="17"/>
+                <w:szCs w:val="17"/>
+              </w:rPr>
+              <w:t xml:space="preserve">User-Agent: </w:t>
+            </w:r>
+            <w:proofErr w:type="spellStart"/>
+            <w:r>
+              <w:rPr>
+                <w:rFonts w:ascii="Lucida Console" w:hAnsi="Lucida Console" w:cs="Lucida Console"/>
+                <w:kern w:val="0"/>
+                <w:sz w:val="17"/>
+                <w:szCs w:val="17"/>
+              </w:rPr>
+              <w:t>okhttp</w:t>
+            </w:r>
+            <w:proofErr w:type="spellEnd"/>
+            <w:r>
+              <w:rPr>
+                <w:rFonts w:ascii="Lucida Console" w:hAnsi="Lucida Console" w:cs="Lucida Console"/>
+                <w:kern w:val="0"/>
+                <w:sz w:val="17"/>
+                <w:szCs w:val="17"/>
+              </w:rPr>
+              <w:t>/3.3.0</w:t>
             </w:r>
           </w:p>
           <w:p>
@@ -6721,7 +7655,7 @@
     </w:tbl>
     <w:p>
       <w:pPr>
-        <w:pStyle w:val="NormalWeb"/>
+        <w:pStyle w:val="a3"/>
         <w:spacing w:before="0" w:beforeAutospacing="0" w:after="0" w:afterAutospacing="0"/>
         <w:rPr>
           <w:rFonts w:ascii="微软雅黑" w:eastAsia="微软雅黑" w:hAnsi="微软雅黑" w:cs="Calibri"/>
@@ -6732,7 +7666,7 @@
     </w:p>
     <w:p>
       <w:pPr>
-        <w:pStyle w:val="NormalWeb"/>
+        <w:pStyle w:val="a3"/>
         <w:spacing w:before="0" w:beforeAutospacing="0" w:after="0" w:afterAutospacing="0"/>
         <w:rPr>
           <w:rFonts w:ascii="微软雅黑" w:eastAsia="微软雅黑" w:hAnsi="微软雅黑" w:cs="Calibri"/>
@@ -6743,13 +7677,13 @@
     </w:p>
     <w:tbl>
       <w:tblPr>
-        <w:tblStyle w:val="GridTable4-Accent3"/>
+        <w:tblStyle w:val="4-3"/>
         <w:tblW w:w="0" w:type="auto"/>
         <w:tblLook w:val="04A0" w:firstRow="1" w:lastRow="0" w:firstColumn="1" w:lastColumn="0" w:noHBand="0" w:noVBand="1"/>
       </w:tblPr>
       <w:tblGrid>
-        <w:gridCol w:w="815"/>
-        <w:gridCol w:w="9641"/>
+        <w:gridCol w:w="823"/>
+        <w:gridCol w:w="9633"/>
       </w:tblGrid>
       <w:tr>
         <w:trPr>
@@ -6849,8 +7783,19 @@
                 <w:sz w:val="17"/>
                 <w:szCs w:val="17"/>
               </w:rPr>
-              <w:t>Content-Type: application/x-www-form-urlencoded</w:t>
-            </w:r>
+              <w:t>Content-Type: application/x-www-form-</w:t>
+            </w:r>
+            <w:proofErr w:type="spellStart"/>
+            <w:r>
+              <w:rPr>
+                <w:rFonts w:ascii="Lucida Console" w:hAnsi="Lucida Console" w:cs="Lucida Console"/>
+                <w:kern w:val="0"/>
+                <w:sz w:val="17"/>
+                <w:szCs w:val="17"/>
+              </w:rPr>
+              <w:t>urlencoded</w:t>
+            </w:r>
+            <w:proofErr w:type="spellEnd"/>
           </w:p>
           <w:p>
             <w:pPr>
@@ -6945,31 +7890,62 @@
                 <w:sz w:val="17"/>
                 <w:szCs w:val="17"/>
               </w:rPr>
-              <w:t>Accept-Encoding: gzip</w:t>
-            </w:r>
-          </w:p>
-          <w:p>
-            <w:pPr>
-              <w:autoSpaceDE w:val="0"/>
-              <w:autoSpaceDN w:val="0"/>
-              <w:adjustRightInd w:val="0"/>
-              <w:jc w:val="left"/>
-              <w:cnfStyle w:val="000000100000" w:firstRow="0" w:lastRow="0" w:firstColumn="0" w:lastColumn="0" w:oddVBand="0" w:evenVBand="0" w:oddHBand="1" w:evenHBand="0" w:firstRowFirstColumn="0" w:firstRowLastColumn="0" w:lastRowFirstColumn="0" w:lastRowLastColumn="0"/>
-              <w:rPr>
-                <w:rFonts w:ascii="Lucida Console" w:hAnsi="Lucida Console" w:cs="Lucida Console"/>
-                <w:kern w:val="0"/>
-                <w:sz w:val="17"/>
-                <w:szCs w:val="17"/>
-              </w:rPr>
-            </w:pPr>
-            <w:r>
-              <w:rPr>
-                <w:rFonts w:ascii="Lucida Console" w:hAnsi="Lucida Console" w:cs="Lucida Console"/>
-                <w:kern w:val="0"/>
-                <w:sz w:val="17"/>
-                <w:szCs w:val="17"/>
-              </w:rPr>
-              <w:t>User-Agent: okhttp/3.3.0</w:t>
+              <w:t xml:space="preserve">Accept-Encoding: </w:t>
+            </w:r>
+            <w:proofErr w:type="spellStart"/>
+            <w:r>
+              <w:rPr>
+                <w:rFonts w:ascii="Lucida Console" w:hAnsi="Lucida Console" w:cs="Lucida Console"/>
+                <w:kern w:val="0"/>
+                <w:sz w:val="17"/>
+                <w:szCs w:val="17"/>
+              </w:rPr>
+              <w:t>gzip</w:t>
+            </w:r>
+            <w:proofErr w:type="spellEnd"/>
+          </w:p>
+          <w:p>
+            <w:pPr>
+              <w:autoSpaceDE w:val="0"/>
+              <w:autoSpaceDN w:val="0"/>
+              <w:adjustRightInd w:val="0"/>
+              <w:jc w:val="left"/>
+              <w:cnfStyle w:val="000000100000" w:firstRow="0" w:lastRow="0" w:firstColumn="0" w:lastColumn="0" w:oddVBand="0" w:evenVBand="0" w:oddHBand="1" w:evenHBand="0" w:firstRowFirstColumn="0" w:firstRowLastColumn="0" w:lastRowFirstColumn="0" w:lastRowLastColumn="0"/>
+              <w:rPr>
+                <w:rFonts w:ascii="Lucida Console" w:hAnsi="Lucida Console" w:cs="Lucida Console"/>
+                <w:kern w:val="0"/>
+                <w:sz w:val="17"/>
+                <w:szCs w:val="17"/>
+              </w:rPr>
+            </w:pPr>
+            <w:r>
+              <w:rPr>
+                <w:rFonts w:ascii="Lucida Console" w:hAnsi="Lucida Console" w:cs="Lucida Console"/>
+                <w:kern w:val="0"/>
+                <w:sz w:val="17"/>
+                <w:szCs w:val="17"/>
+              </w:rPr>
+              <w:t xml:space="preserve">User-Agent: </w:t>
+            </w:r>
+            <w:proofErr w:type="spellStart"/>
+            <w:r>
+              <w:rPr>
+                <w:rFonts w:ascii="Lucida Console" w:hAnsi="Lucida Console" w:cs="Lucida Console"/>
+                <w:kern w:val="0"/>
+                <w:sz w:val="17"/>
+                <w:szCs w:val="17"/>
+              </w:rPr>
+              <w:t>okhttp</w:t>
+            </w:r>
+            <w:proofErr w:type="spellEnd"/>
+            <w:r>
+              <w:rPr>
+                <w:rFonts w:ascii="Lucida Console" w:hAnsi="Lucida Console" w:cs="Lucida Console"/>
+                <w:kern w:val="0"/>
+                <w:sz w:val="17"/>
+                <w:szCs w:val="17"/>
+              </w:rPr>
+              <w:t>/3.3.0</w:t>
             </w:r>
           </w:p>
           <w:p>
@@ -7039,7 +8015,6 @@
               <w:rPr>
                 <w:rFonts w:hint="eastAsia"/>
               </w:rPr>
-              <w:lastRenderedPageBreak/>
               <w:t>R</w:t>
             </w:r>
             <w:r>
@@ -7173,7 +8148,7 @@
     </w:tbl>
     <w:p>
       <w:pPr>
-        <w:pStyle w:val="NormalWeb"/>
+        <w:pStyle w:val="a3"/>
         <w:spacing w:before="0" w:beforeAutospacing="0" w:after="0" w:afterAutospacing="0"/>
         <w:rPr>
           <w:rFonts w:ascii="微软雅黑" w:eastAsia="微软雅黑" w:hAnsi="微软雅黑" w:cs="Calibri"/>
@@ -7193,7 +8168,7 @@
 </file>
 
 <file path=word/styles.xml><?xml version="1.0" encoding="utf-8"?>
-<w:styles xmlns:mc="http://schemas.openxmlformats.org/markup-compatibility/2006" xmlns:r="http://schemas.openxmlformats.org/officeDocument/2006/relationships" xmlns:w="http://schemas.openxmlformats.org/wordprocessingml/2006/main" xmlns:w14="http://schemas.microsoft.com/office/word/2010/wordml" xmlns:w15="http://schemas.microsoft.com/office/word/2012/wordml" xmlns:w16se="http://schemas.microsoft.com/office/word/2015/wordml/symex" mc:Ignorable="w14 w15 w16se">
+<w:styles xmlns:mc="http://schemas.openxmlformats.org/markup-compatibility/2006" xmlns:r="http://schemas.openxmlformats.org/officeDocument/2006/relationships" xmlns:w="http://schemas.openxmlformats.org/wordprocessingml/2006/main" xmlns:w14="http://schemas.microsoft.com/office/word/2010/wordml" xmlns:w15="http://schemas.microsoft.com/office/word/2012/wordml" xmlns:w16cid="http://schemas.microsoft.com/office/word/2016/wordml/cid" xmlns:w16se="http://schemas.microsoft.com/office/word/2015/wordml/symex" mc:Ignorable="w14 w15 w16se w16cid">
   <w:docDefaults>
     <w:rPrDefault>
       <w:rPr>
@@ -7583,7 +8558,7 @@
     <w:lsdException w:name="Hashtag" w:semiHidden="1" w:unhideWhenUsed="1"/>
     <w:lsdException w:name="Unresolved Mention" w:semiHidden="1" w:unhideWhenUsed="1"/>
   </w:latentStyles>
-  <w:style w:type="paragraph" w:default="1" w:styleId="Normal">
+  <w:style w:type="paragraph" w:default="1" w:styleId="a">
     <w:name w:val="Normal"/>
     <w:qFormat/>
     <w:rsid w:val="00290EBB"/>
@@ -7592,13 +8567,12 @@
       <w:jc w:val="both"/>
     </w:pPr>
   </w:style>
-  <w:style w:type="character" w:default="1" w:styleId="DefaultParagraphFont">
+  <w:style w:type="character" w:default="1" w:styleId="a0">
     <w:name w:val="Default Paragraph Font"/>
     <w:uiPriority w:val="1"/>
-    <w:semiHidden/>
     <w:unhideWhenUsed/>
   </w:style>
-  <w:style w:type="table" w:default="1" w:styleId="TableNormal">
+  <w:style w:type="table" w:default="1" w:styleId="a1">
     <w:name w:val="Normal Table"/>
     <w:uiPriority w:val="99"/>
     <w:semiHidden/>
@@ -7613,15 +8587,15 @@
       </w:tblCellMar>
     </w:tblPr>
   </w:style>
-  <w:style w:type="numbering" w:default="1" w:styleId="NoList">
+  <w:style w:type="numbering" w:default="1" w:styleId="a2">
     <w:name w:val="No List"/>
     <w:uiPriority w:val="99"/>
     <w:semiHidden/>
     <w:unhideWhenUsed/>
   </w:style>
-  <w:style w:type="paragraph" w:styleId="NormalWeb">
+  <w:style w:type="paragraph" w:styleId="a3">
     <w:name w:val="Normal (Web)"/>
-    <w:basedOn w:val="Normal"/>
+    <w:basedOn w:val="a"/>
     <w:uiPriority w:val="99"/>
     <w:semiHidden/>
     <w:unhideWhenUsed/>
@@ -7638,9 +8612,9 @@
       <w:szCs w:val="24"/>
     </w:rPr>
   </w:style>
-  <w:style w:type="character" w:styleId="Hyperlink">
+  <w:style w:type="character" w:styleId="a4">
     <w:name w:val="Hyperlink"/>
-    <w:basedOn w:val="DefaultParagraphFont"/>
+    <w:basedOn w:val="a0"/>
     <w:uiPriority w:val="99"/>
     <w:semiHidden/>
     <w:unhideWhenUsed/>
@@ -7650,25 +8624,25 @@
       <w:u w:val="single"/>
     </w:rPr>
   </w:style>
-  <w:style w:type="table" w:styleId="TableGridLight">
+  <w:style w:type="table" w:styleId="a5">
     <w:name w:val="Grid Table Light"/>
-    <w:basedOn w:val="TableNormal"/>
+    <w:basedOn w:val="a1"/>
     <w:uiPriority w:val="40"/>
     <w:rsid w:val="009B5554"/>
     <w:tblPr>
       <w:tblBorders>
-        <w:top w:val="single" w:sz="4" w:space="0" w:color="80C687" w:themeColor="background1" w:themeShade="BF"/>
-        <w:left w:val="single" w:sz="4" w:space="0" w:color="80C687" w:themeColor="background1" w:themeShade="BF"/>
-        <w:bottom w:val="single" w:sz="4" w:space="0" w:color="80C687" w:themeColor="background1" w:themeShade="BF"/>
-        <w:right w:val="single" w:sz="4" w:space="0" w:color="80C687" w:themeColor="background1" w:themeShade="BF"/>
-        <w:insideH w:val="single" w:sz="4" w:space="0" w:color="80C687" w:themeColor="background1" w:themeShade="BF"/>
-        <w:insideV w:val="single" w:sz="4" w:space="0" w:color="80C687" w:themeColor="background1" w:themeShade="BF"/>
+        <w:top w:val="single" w:sz="4" w:space="0" w:color="BFBFBF" w:themeColor="background1" w:themeShade="BF"/>
+        <w:left w:val="single" w:sz="4" w:space="0" w:color="BFBFBF" w:themeColor="background1" w:themeShade="BF"/>
+        <w:bottom w:val="single" w:sz="4" w:space="0" w:color="BFBFBF" w:themeColor="background1" w:themeShade="BF"/>
+        <w:right w:val="single" w:sz="4" w:space="0" w:color="BFBFBF" w:themeColor="background1" w:themeShade="BF"/>
+        <w:insideH w:val="single" w:sz="4" w:space="0" w:color="BFBFBF" w:themeColor="background1" w:themeShade="BF"/>
+        <w:insideV w:val="single" w:sz="4" w:space="0" w:color="BFBFBF" w:themeColor="background1" w:themeShade="BF"/>
       </w:tblBorders>
     </w:tblPr>
   </w:style>
-  <w:style w:type="table" w:styleId="TableGrid">
+  <w:style w:type="table" w:styleId="a6">
     <w:name w:val="Table Grid"/>
-    <w:basedOn w:val="TableNormal"/>
+    <w:basedOn w:val="a1"/>
     <w:uiPriority w:val="39"/>
     <w:rsid w:val="00A20AA8"/>
     <w:tblPr>
@@ -7682,21 +8656,21 @@
       </w:tblBorders>
     </w:tblPr>
   </w:style>
-  <w:style w:type="table" w:styleId="GridTable5Dark-Accent6">
+  <w:style w:type="table" w:styleId="5-6">
     <w:name w:val="Grid Table 5 Dark Accent 6"/>
-    <w:basedOn w:val="TableNormal"/>
+    <w:basedOn w:val="a1"/>
     <w:uiPriority w:val="50"/>
     <w:rsid w:val="00A20AA8"/>
     <w:tblPr>
       <w:tblStyleRowBandSize w:val="1"/>
       <w:tblStyleColBandSize w:val="1"/>
       <w:tblBorders>
-        <w:top w:val="single" w:sz="4" w:space="0" w:color="CCE8CF" w:themeColor="background1"/>
-        <w:left w:val="single" w:sz="4" w:space="0" w:color="CCE8CF" w:themeColor="background1"/>
-        <w:bottom w:val="single" w:sz="4" w:space="0" w:color="CCE8CF" w:themeColor="background1"/>
-        <w:right w:val="single" w:sz="4" w:space="0" w:color="CCE8CF" w:themeColor="background1"/>
-        <w:insideH w:val="single" w:sz="4" w:space="0" w:color="CCE8CF" w:themeColor="background1"/>
-        <w:insideV w:val="single" w:sz="4" w:space="0" w:color="CCE8CF" w:themeColor="background1"/>
+        <w:top w:val="single" w:sz="4" w:space="0" w:color="FFFFFF" w:themeColor="background1"/>
+        <w:left w:val="single" w:sz="4" w:space="0" w:color="FFFFFF" w:themeColor="background1"/>
+        <w:bottom w:val="single" w:sz="4" w:space="0" w:color="FFFFFF" w:themeColor="background1"/>
+        <w:right w:val="single" w:sz="4" w:space="0" w:color="FFFFFF" w:themeColor="background1"/>
+        <w:insideH w:val="single" w:sz="4" w:space="0" w:color="FFFFFF" w:themeColor="background1"/>
+        <w:insideV w:val="single" w:sz="4" w:space="0" w:color="FFFFFF" w:themeColor="background1"/>
       </w:tblBorders>
     </w:tblPr>
     <w:tcPr>
@@ -7706,14 +8680,14 @@
       <w:rPr>
         <w:b/>
         <w:bCs/>
-        <w:color w:val="CCE8CF" w:themeColor="background1"/>
+        <w:color w:val="FFFFFF" w:themeColor="background1"/>
       </w:rPr>
       <w:tblPr/>
       <w:tcPr>
         <w:tcBorders>
-          <w:top w:val="single" w:sz="4" w:space="0" w:color="CCE8CF" w:themeColor="background1"/>
-          <w:left w:val="single" w:sz="4" w:space="0" w:color="CCE8CF" w:themeColor="background1"/>
-          <w:right w:val="single" w:sz="4" w:space="0" w:color="CCE8CF" w:themeColor="background1"/>
+          <w:top w:val="single" w:sz="4" w:space="0" w:color="FFFFFF" w:themeColor="background1"/>
+          <w:left w:val="single" w:sz="4" w:space="0" w:color="FFFFFF" w:themeColor="background1"/>
+          <w:right w:val="single" w:sz="4" w:space="0" w:color="FFFFFF" w:themeColor="background1"/>
           <w:insideH w:val="nil"/>
           <w:insideV w:val="nil"/>
         </w:tcBorders>
@@ -7724,14 +8698,14 @@
       <w:rPr>
         <w:b/>
         <w:bCs/>
-        <w:color w:val="CCE8CF" w:themeColor="background1"/>
+        <w:color w:val="FFFFFF" w:themeColor="background1"/>
       </w:rPr>
       <w:tblPr/>
       <w:tcPr>
         <w:tcBorders>
-          <w:left w:val="single" w:sz="4" w:space="0" w:color="CCE8CF" w:themeColor="background1"/>
-          <w:bottom w:val="single" w:sz="4" w:space="0" w:color="CCE8CF" w:themeColor="background1"/>
-          <w:right w:val="single" w:sz="4" w:space="0" w:color="CCE8CF" w:themeColor="background1"/>
+          <w:left w:val="single" w:sz="4" w:space="0" w:color="FFFFFF" w:themeColor="background1"/>
+          <w:bottom w:val="single" w:sz="4" w:space="0" w:color="FFFFFF" w:themeColor="background1"/>
+          <w:right w:val="single" w:sz="4" w:space="0" w:color="FFFFFF" w:themeColor="background1"/>
           <w:insideH w:val="nil"/>
           <w:insideV w:val="nil"/>
         </w:tcBorders>
@@ -7742,14 +8716,14 @@
       <w:rPr>
         <w:b/>
         <w:bCs/>
-        <w:color w:val="CCE8CF" w:themeColor="background1"/>
+        <w:color w:val="FFFFFF" w:themeColor="background1"/>
       </w:rPr>
       <w:tblPr/>
       <w:tcPr>
         <w:tcBorders>
-          <w:top w:val="single" w:sz="4" w:space="0" w:color="CCE8CF" w:themeColor="background1"/>
-          <w:left w:val="single" w:sz="4" w:space="0" w:color="CCE8CF" w:themeColor="background1"/>
-          <w:bottom w:val="single" w:sz="4" w:space="0" w:color="CCE8CF" w:themeColor="background1"/>
+          <w:top w:val="single" w:sz="4" w:space="0" w:color="FFFFFF" w:themeColor="background1"/>
+          <w:left w:val="single" w:sz="4" w:space="0" w:color="FFFFFF" w:themeColor="background1"/>
+          <w:bottom w:val="single" w:sz="4" w:space="0" w:color="FFFFFF" w:themeColor="background1"/>
           <w:insideV w:val="nil"/>
         </w:tcBorders>
         <w:shd w:val="clear" w:color="auto" w:fill="70AD47" w:themeFill="accent6"/>
@@ -7759,14 +8733,14 @@
       <w:rPr>
         <w:b/>
         <w:bCs/>
-        <w:color w:val="CCE8CF" w:themeColor="background1"/>
+        <w:color w:val="FFFFFF" w:themeColor="background1"/>
       </w:rPr>
       <w:tblPr/>
       <w:tcPr>
         <w:tcBorders>
-          <w:top w:val="single" w:sz="4" w:space="0" w:color="CCE8CF" w:themeColor="background1"/>
-          <w:bottom w:val="single" w:sz="4" w:space="0" w:color="CCE8CF" w:themeColor="background1"/>
-          <w:right w:val="single" w:sz="4" w:space="0" w:color="CCE8CF" w:themeColor="background1"/>
+          <w:top w:val="single" w:sz="4" w:space="0" w:color="FFFFFF" w:themeColor="background1"/>
+          <w:bottom w:val="single" w:sz="4" w:space="0" w:color="FFFFFF" w:themeColor="background1"/>
+          <w:right w:val="single" w:sz="4" w:space="0" w:color="FFFFFF" w:themeColor="background1"/>
           <w:insideV w:val="nil"/>
         </w:tcBorders>
         <w:shd w:val="clear" w:color="auto" w:fill="70AD47" w:themeFill="accent6"/>
@@ -7785,21 +8759,21 @@
       </w:tcPr>
     </w:tblStylePr>
   </w:style>
-  <w:style w:type="table" w:styleId="GridTable5Dark-Accent5">
+  <w:style w:type="table" w:styleId="5-5">
     <w:name w:val="Grid Table 5 Dark Accent 5"/>
-    <w:basedOn w:val="TableNormal"/>
+    <w:basedOn w:val="a1"/>
     <w:uiPriority w:val="50"/>
     <w:rsid w:val="00A20AA8"/>
     <w:tblPr>
       <w:tblStyleRowBandSize w:val="1"/>
       <w:tblStyleColBandSize w:val="1"/>
       <w:tblBorders>
-        <w:top w:val="single" w:sz="4" w:space="0" w:color="CCE8CF" w:themeColor="background1"/>
-        <w:left w:val="single" w:sz="4" w:space="0" w:color="CCE8CF" w:themeColor="background1"/>
-        <w:bottom w:val="single" w:sz="4" w:space="0" w:color="CCE8CF" w:themeColor="background1"/>
-        <w:right w:val="single" w:sz="4" w:space="0" w:color="CCE8CF" w:themeColor="background1"/>
-        <w:insideH w:val="single" w:sz="4" w:space="0" w:color="CCE8CF" w:themeColor="background1"/>
-        <w:insideV w:val="single" w:sz="4" w:space="0" w:color="CCE8CF" w:themeColor="background1"/>
+        <w:top w:val="single" w:sz="4" w:space="0" w:color="FFFFFF" w:themeColor="background1"/>
+        <w:left w:val="single" w:sz="4" w:space="0" w:color="FFFFFF" w:themeColor="background1"/>
+        <w:bottom w:val="single" w:sz="4" w:space="0" w:color="FFFFFF" w:themeColor="background1"/>
+        <w:right w:val="single" w:sz="4" w:space="0" w:color="FFFFFF" w:themeColor="background1"/>
+        <w:insideH w:val="single" w:sz="4" w:space="0" w:color="FFFFFF" w:themeColor="background1"/>
+        <w:insideV w:val="single" w:sz="4" w:space="0" w:color="FFFFFF" w:themeColor="background1"/>
       </w:tblBorders>
     </w:tblPr>
     <w:tcPr>
@@ -7809,14 +8783,14 @@
       <w:rPr>
         <w:b/>
         <w:bCs/>
-        <w:color w:val="CCE8CF" w:themeColor="background1"/>
+        <w:color w:val="FFFFFF" w:themeColor="background1"/>
       </w:rPr>
       <w:tblPr/>
       <w:tcPr>
         <w:tcBorders>
-          <w:top w:val="single" w:sz="4" w:space="0" w:color="CCE8CF" w:themeColor="background1"/>
-          <w:left w:val="single" w:sz="4" w:space="0" w:color="CCE8CF" w:themeColor="background1"/>
-          <w:right w:val="single" w:sz="4" w:space="0" w:color="CCE8CF" w:themeColor="background1"/>
+          <w:top w:val="single" w:sz="4" w:space="0" w:color="FFFFFF" w:themeColor="background1"/>
+          <w:left w:val="single" w:sz="4" w:space="0" w:color="FFFFFF" w:themeColor="background1"/>
+          <w:right w:val="single" w:sz="4" w:space="0" w:color="FFFFFF" w:themeColor="background1"/>
           <w:insideH w:val="nil"/>
           <w:insideV w:val="nil"/>
         </w:tcBorders>
@@ -7827,14 +8801,14 @@
       <w:rPr>
         <w:b/>
         <w:bCs/>
-        <w:color w:val="CCE8CF" w:themeColor="background1"/>
+        <w:color w:val="FFFFFF" w:themeColor="background1"/>
       </w:rPr>
       <w:tblPr/>
       <w:tcPr>
         <w:tcBorders>
-          <w:left w:val="single" w:sz="4" w:space="0" w:color="CCE8CF" w:themeColor="background1"/>
-          <w:bottom w:val="single" w:sz="4" w:space="0" w:color="CCE8CF" w:themeColor="background1"/>
-          <w:right w:val="single" w:sz="4" w:space="0" w:color="CCE8CF" w:themeColor="background1"/>
+          <w:left w:val="single" w:sz="4" w:space="0" w:color="FFFFFF" w:themeColor="background1"/>
+          <w:bottom w:val="single" w:sz="4" w:space="0" w:color="FFFFFF" w:themeColor="background1"/>
+          <w:right w:val="single" w:sz="4" w:space="0" w:color="FFFFFF" w:themeColor="background1"/>
           <w:insideH w:val="nil"/>
           <w:insideV w:val="nil"/>
         </w:tcBorders>
@@ -7845,14 +8819,14 @@
       <w:rPr>
         <w:b/>
         <w:bCs/>
-        <w:color w:val="CCE8CF" w:themeColor="background1"/>
+        <w:color w:val="FFFFFF" w:themeColor="background1"/>
       </w:rPr>
       <w:tblPr/>
       <w:tcPr>
         <w:tcBorders>
-          <w:top w:val="single" w:sz="4" w:space="0" w:color="CCE8CF" w:themeColor="background1"/>
-          <w:left w:val="single" w:sz="4" w:space="0" w:color="CCE8CF" w:themeColor="background1"/>
-          <w:bottom w:val="single" w:sz="4" w:space="0" w:color="CCE8CF" w:themeColor="background1"/>
+          <w:top w:val="single" w:sz="4" w:space="0" w:color="FFFFFF" w:themeColor="background1"/>
+          <w:left w:val="single" w:sz="4" w:space="0" w:color="FFFFFF" w:themeColor="background1"/>
+          <w:bottom w:val="single" w:sz="4" w:space="0" w:color="FFFFFF" w:themeColor="background1"/>
           <w:insideV w:val="nil"/>
         </w:tcBorders>
         <w:shd w:val="clear" w:color="auto" w:fill="5B9BD5" w:themeFill="accent5"/>
@@ -7862,14 +8836,14 @@
       <w:rPr>
         <w:b/>
         <w:bCs/>
-        <w:color w:val="CCE8CF" w:themeColor="background1"/>
+        <w:color w:val="FFFFFF" w:themeColor="background1"/>
       </w:rPr>
       <w:tblPr/>
       <w:tcPr>
         <w:tcBorders>
-          <w:top w:val="single" w:sz="4" w:space="0" w:color="CCE8CF" w:themeColor="background1"/>
-          <w:bottom w:val="single" w:sz="4" w:space="0" w:color="CCE8CF" w:themeColor="background1"/>
-          <w:right w:val="single" w:sz="4" w:space="0" w:color="CCE8CF" w:themeColor="background1"/>
+          <w:top w:val="single" w:sz="4" w:space="0" w:color="FFFFFF" w:themeColor="background1"/>
+          <w:bottom w:val="single" w:sz="4" w:space="0" w:color="FFFFFF" w:themeColor="background1"/>
+          <w:right w:val="single" w:sz="4" w:space="0" w:color="FFFFFF" w:themeColor="background1"/>
           <w:insideV w:val="nil"/>
         </w:tcBorders>
         <w:shd w:val="clear" w:color="auto" w:fill="5B9BD5" w:themeFill="accent5"/>
@@ -7888,9 +8862,9 @@
       </w:tcPr>
     </w:tblStylePr>
   </w:style>
-  <w:style w:type="table" w:styleId="GridTable4-Accent3">
+  <w:style w:type="table" w:styleId="4-3">
     <w:name w:val="Grid Table 4 Accent 3"/>
-    <w:basedOn w:val="TableNormal"/>
+    <w:basedOn w:val="a1"/>
     <w:uiPriority w:val="49"/>
     <w:rsid w:val="00A20AA8"/>
     <w:tblPr>
@@ -7909,7 +8883,7 @@
       <w:rPr>
         <w:b/>
         <w:bCs/>
-        <w:color w:val="CCE8CF" w:themeColor="background1"/>
+        <w:color w:val="FFFFFF" w:themeColor="background1"/>
       </w:rPr>
       <w:tblPr/>
       <w:tcPr>
@@ -7972,7 +8946,7 @@
         <a:sysClr val="windowText" lastClr="000000"/>
       </a:dk1>
       <a:lt1>
-        <a:sysClr val="window" lastClr="CCE8CF"/>
+        <a:sysClr val="window" lastClr="FFFFFF"/>
       </a:lt1>
       <a:dk2>
         <a:srgbClr val="44546A"/>

</xml_diff>

<commit_message>
buy ticket function done
</commit_message>
<xml_diff>
--- a/doc/http_request.docx
+++ b/doc/http_request.docx
@@ -3579,13 +3579,7 @@
             <w:cnfStyle w:val="001000000000" w:firstRow="0" w:lastRow="0" w:firstColumn="1" w:lastColumn="0" w:oddVBand="0" w:evenVBand="0" w:oddHBand="0" w:evenHBand="0" w:firstRowFirstColumn="0" w:firstRowLastColumn="0" w:lastRowFirstColumn="0" w:lastRowLastColumn="0"/>
             <w:tcW w:w="0" w:type="auto"/>
           </w:tcPr>
-          <w:p>
-            <w:pPr>
-              <w:rPr>
-                <w:rFonts w:hint="eastAsia"/>
-              </w:rPr>
-            </w:pPr>
-          </w:p>
+          <w:p/>
         </w:tc>
         <w:tc>
           <w:tcPr>
@@ -3594,17 +3588,14 @@
           <w:p>
             <w:pPr>
               <w:cnfStyle w:val="000000100000" w:firstRow="0" w:lastRow="0" w:firstColumn="0" w:lastColumn="0" w:oddVBand="0" w:evenVBand="0" w:oddHBand="1" w:evenHBand="0" w:firstRowFirstColumn="0" w:firstRowLastColumn="0" w:lastRowFirstColumn="0" w:lastRowLastColumn="0"/>
+            </w:pPr>
+            <w:r>
+              <w:t>I</w:t>
+            </w:r>
+            <w:r>
               <w:rPr>
                 <w:rFonts w:hint="eastAsia"/>
               </w:rPr>
-            </w:pPr>
-            <w:r>
-              <w:t>I</w:t>
-            </w:r>
-            <w:r>
-              <w:rPr>
-                <w:rFonts w:hint="eastAsia"/>
-              </w:rPr>
               <w:t>f</w:t>
             </w:r>
             <w:r>
@@ -3618,8 +3609,6 @@
             <w:r>
               <w:t xml:space="preserve"> is ‘-2’ mean the ticket had been book by user</w:t>
             </w:r>
-            <w:bookmarkStart w:id="0" w:name="_GoBack"/>
-            <w:bookmarkEnd w:id="0"/>
           </w:p>
         </w:tc>
       </w:tr>
@@ -4660,6 +4649,8 @@
           </wp:inline>
         </w:drawing>
       </w:r>
+      <w:bookmarkStart w:id="0" w:name="_GoBack"/>
+      <w:bookmarkEnd w:id="0"/>
     </w:p>
     <w:p>
       <w:pPr>
@@ -7075,8 +7066,8 @@
         <w:tblLook w:val="04A0" w:firstRow="1" w:lastRow="0" w:firstColumn="1" w:lastColumn="0" w:noHBand="0" w:noVBand="1"/>
       </w:tblPr>
       <w:tblGrid>
-        <w:gridCol w:w="575"/>
-        <w:gridCol w:w="9881"/>
+        <w:gridCol w:w="456"/>
+        <w:gridCol w:w="10000"/>
       </w:tblGrid>
       <w:tr>
         <w:trPr>
@@ -7437,7 +7428,7 @@
                 <w:sz w:val="17"/>
                 <w:szCs w:val="17"/>
               </w:rPr>
-              <w:t>{"returnCode":"500","returnData":{"alipayCost":0,"carTeamId":44,"companyId":3,"dayNum":1,"id":6552517,"lineCode":"E25","lineId":11896,"lineName":"A8</w:t>
+              <w:t>{"returnCode":"500","returnData":[{"alipayCost":0,"carTeamId":56,"companyId":3,"dayNum":2,"id":6707060,"lineCode":"862","lineId":9378,"lineName":"</w:t>
             </w:r>
             <w:r>
               <w:rPr>
@@ -7447,7 +7438,7 @@
                 <w:szCs w:val="17"/>
                 <w:lang w:val="zh-CN"/>
               </w:rPr>
-              <w:t>音乐大厦</w:t>
+              <w:t>软件产业基地</w:t>
             </w:r>
             <w:r>
               <w:rPr>
@@ -7465,7 +7456,7 @@
                 <w:sz w:val="17"/>
                 <w:szCs w:val="17"/>
               </w:rPr>
-              <w:t>1732-35</w:t>
+              <w:t>1735-44</w:t>
             </w:r>
             <w:r>
               <w:rPr>
@@ -7493,7 +7484,7 @@
                 <w:szCs w:val="17"/>
                 <w:lang w:val="zh-CN"/>
               </w:rPr>
-              <w:t>香林世纪华府</w:t>
+              <w:t>双龙地铁站</w:t>
             </w:r>
             <w:r>
               <w:rPr>
@@ -7502,7 +7493,7 @@
                 <w:sz w:val="17"/>
                 <w:szCs w:val="17"/>
               </w:rPr>
-              <w:t>","lineNo":"P177-2","mainNo":"2017120006552517","mileage":73.19,"needTime":74,"offStationId":511108,"offStationName":"</w:t>
+              <w:t>","lineNo":"P162-2","mainNo":"2017120006707060","mileage":73.92,"needTime":68,"offStationId":510024,"offStationName":"</w:t>
             </w:r>
             <w:r>
               <w:rPr>
@@ -7512,142 +7503,522 @@
                 <w:szCs w:val="17"/>
                 <w:lang w:val="zh-CN"/>
               </w:rPr>
+              <w:t>南联地铁站</w:t>
+            </w:r>
+            <w:r>
+              <w:rPr>
+                <w:rFonts w:ascii="宋体" w:eastAsia="宋体" w:cs="宋体"/>
+                <w:kern w:val="0"/>
+                <w:sz w:val="17"/>
+                <w:szCs w:val="17"/>
+              </w:rPr>
+              <w:t>","onStationId":7270,"onStationName":"</w:t>
+            </w:r>
+            <w:r>
+              <w:rPr>
+                <w:rFonts w:ascii="宋体" w:eastAsia="宋体" w:cs="宋体" w:hint="eastAsia"/>
+                <w:kern w:val="0"/>
+                <w:sz w:val="17"/>
+                <w:szCs w:val="17"/>
+                <w:lang w:val="zh-CN"/>
+              </w:rPr>
+              <w:t>高科技中心</w:t>
+            </w:r>
+            <w:r>
+              <w:rPr>
+                <w:rFonts w:ascii="宋体" w:eastAsia="宋体" w:cs="宋体"/>
+                <w:kern w:val="0"/>
+                <w:sz w:val="17"/>
+                <w:szCs w:val="17"/>
+              </w:rPr>
+              <w:t xml:space="preserve">","opType":2,"orderTime":"2017-12-26 22:52","originalPrice":0,"payNo":"326301309","payType":3,"refundNum":0,"remarks":"2017-12-26 23:00 </w:t>
+            </w:r>
+            <w:r>
+              <w:rPr>
+                <w:rFonts w:ascii="宋体" w:eastAsia="宋体" w:cs="宋体" w:hint="eastAsia"/>
+                <w:kern w:val="0"/>
+                <w:sz w:val="17"/>
+                <w:szCs w:val="17"/>
+                <w:lang w:val="zh-CN"/>
+              </w:rPr>
+              <w:t>用户取消</w:t>
+            </w:r>
+            <w:r>
+              <w:rPr>
+                <w:rFonts w:ascii="宋体" w:eastAsia="宋体" w:cs="宋体"/>
+                <w:kern w:val="0"/>
+                <w:sz w:val="17"/>
+                <w:szCs w:val="17"/>
+              </w:rPr>
+              <w:t>“</w:t>
+            </w:r>
+            <w:r>
+              <w:rPr>
+                <w:rFonts w:ascii="宋体" w:eastAsia="宋体" w:cs="宋体"/>
+                <w:kern w:val="0"/>
+                <w:sz w:val="17"/>
+                <w:szCs w:val="17"/>
+              </w:rPr>
+              <w:t>20180102,20180103</w:t>
+            </w:r>
+            <w:r>
+              <w:rPr>
+                <w:rFonts w:ascii="宋体" w:eastAsia="宋体" w:cs="宋体"/>
+                <w:kern w:val="0"/>
+                <w:sz w:val="17"/>
+                <w:szCs w:val="17"/>
+              </w:rPr>
+              <w:t>”</w:t>
+            </w:r>
+            <w:r>
+              <w:rPr>
+                <w:rFonts w:ascii="宋体" w:eastAsia="宋体" w:cs="宋体" w:hint="eastAsia"/>
+                <w:kern w:val="0"/>
+                <w:sz w:val="17"/>
+                <w:szCs w:val="17"/>
+                <w:lang w:val="zh-CN"/>
+              </w:rPr>
+              <w:t>订单</w:t>
+            </w:r>
+            <w:r>
+              <w:rPr>
+                <w:rFonts w:ascii="宋体" w:eastAsia="宋体" w:cs="宋体"/>
+                <w:kern w:val="0"/>
+                <w:sz w:val="17"/>
+                <w:szCs w:val="17"/>
+              </w:rPr>
+              <w:t>","startTime":"1742","status":1,"timeKey":20171226,"tradePrice":0,"userId":307475,"userName":"18118728184","vehTime":"1735"},{"alipayCost":0,"carTeamId":56,"companyId":3,"dayNum":2,"id":6706804,"lineCode":"862","lineId":9378,"lineName":"</w:t>
+            </w:r>
+            <w:r>
+              <w:rPr>
+                <w:rFonts w:ascii="宋体" w:eastAsia="宋体" w:cs="宋体" w:hint="eastAsia"/>
+                <w:kern w:val="0"/>
+                <w:sz w:val="17"/>
+                <w:szCs w:val="17"/>
+                <w:lang w:val="zh-CN"/>
+              </w:rPr>
+              <w:t>软件产业基地</w:t>
+            </w:r>
+            <w:r>
+              <w:rPr>
+                <w:rFonts w:ascii="宋体" w:eastAsia="宋体" w:cs="宋体" w:hint="eastAsia"/>
+                <w:kern w:val="0"/>
+                <w:sz w:val="17"/>
+                <w:szCs w:val="17"/>
+              </w:rPr>
+              <w:t>（</w:t>
+            </w:r>
+            <w:r>
+              <w:rPr>
+                <w:rFonts w:ascii="宋体" w:eastAsia="宋体" w:cs="宋体"/>
+                <w:kern w:val="0"/>
+                <w:sz w:val="17"/>
+                <w:szCs w:val="17"/>
+              </w:rPr>
+              <w:t>1735-44</w:t>
+            </w:r>
+            <w:r>
+              <w:rPr>
+                <w:rFonts w:ascii="宋体" w:eastAsia="宋体" w:cs="宋体" w:hint="eastAsia"/>
+                <w:kern w:val="0"/>
+                <w:sz w:val="17"/>
+                <w:szCs w:val="17"/>
+              </w:rPr>
+              <w:t>）</w:t>
+            </w:r>
+            <w:r>
+              <w:rPr>
+                <w:rFonts w:ascii="宋体" w:eastAsia="宋体" w:cs="宋体"/>
+                <w:kern w:val="0"/>
+                <w:sz w:val="17"/>
+                <w:szCs w:val="17"/>
+              </w:rPr>
+              <w:t>-</w:t>
+            </w:r>
+            <w:r>
+              <w:rPr>
+                <w:rFonts w:ascii="宋体" w:eastAsia="宋体" w:cs="宋体" w:hint="eastAsia"/>
+                <w:kern w:val="0"/>
+                <w:sz w:val="17"/>
+                <w:szCs w:val="17"/>
+                <w:lang w:val="zh-CN"/>
+              </w:rPr>
               <w:t>双龙地铁站</w:t>
             </w:r>
             <w:r>
               <w:rPr>
-                <w:rFonts w:ascii="Segoe UI Symbol" w:eastAsia="宋体" w:hAnsi="Segoe UI Symbol" w:cs="Segoe UI Symbol"/>
-                <w:kern w:val="0"/>
-                <w:sz w:val="17"/>
-                <w:szCs w:val="17"/>
-              </w:rPr>
-              <w:t>②</w:t>
-            </w:r>
-            <w:r>
-              <w:rPr>
-                <w:rFonts w:ascii="宋体" w:eastAsia="宋体" w:hAnsi="Segoe UI Symbol" w:cs="宋体"/>
-                <w:kern w:val="0"/>
-                <w:sz w:val="17"/>
-                <w:szCs w:val="17"/>
-              </w:rPr>
-              <w:t>","onStationId":7270,"onStationName":"</w:t>
-            </w:r>
-            <w:r>
-              <w:rPr>
-                <w:rFonts w:ascii="宋体" w:eastAsia="宋体" w:hAnsi="Segoe UI Symbol" w:cs="宋体" w:hint="eastAsia"/>
-                <w:kern w:val="0"/>
-                <w:sz w:val="17"/>
-                <w:szCs w:val="17"/>
-              </w:rPr>
-              <w:t>高科技中心</w:t>
-            </w:r>
-            <w:r>
-              <w:rPr>
-                <w:rFonts w:ascii="宋体" w:eastAsia="宋体" w:hAnsi="Segoe UI Symbol" w:cs="宋体"/>
-                <w:kern w:val="0"/>
-                <w:sz w:val="17"/>
-                <w:szCs w:val="17"/>
-              </w:rPr>
-              <w:t>","opType":2,"orderTime":"2017-12-14 23:22","originalPrice":10,"payNo":"326301309","payType":3,"refundNum":0,"secondList":[{"alipayCost":0,"arriveTime":"1853","id":13124311,"isArrage":1,"isFree":0,"isTicket":0,"lineId":11896,"lineNo":"P177-2","mainId":6552517,"mileage":73.19,"needTime":74,"offStationId":511108,"offStationName":"</w:t>
-            </w:r>
-            <w:r>
-              <w:rPr>
-                <w:rFonts w:ascii="宋体" w:eastAsia="宋体" w:hAnsi="Segoe UI Symbol" w:cs="宋体" w:hint="eastAsia"/>
-                <w:kern w:val="0"/>
-                <w:sz w:val="17"/>
-                <w:szCs w:val="17"/>
+                <w:rFonts w:ascii="宋体" w:eastAsia="宋体" w:cs="宋体"/>
+                <w:kern w:val="0"/>
+                <w:sz w:val="17"/>
+                <w:szCs w:val="17"/>
+              </w:rPr>
+              <w:t>","lineNo":"P162-2","mainNo":"2017120006706804","mileage":73.92,"needTime":68,"offStationId":510801,"offStationName":"</w:t>
+            </w:r>
+            <w:r>
+              <w:rPr>
+                <w:rFonts w:ascii="宋体" w:eastAsia="宋体" w:cs="宋体" w:hint="eastAsia"/>
+                <w:kern w:val="0"/>
+                <w:sz w:val="17"/>
+                <w:szCs w:val="17"/>
+                <w:lang w:val="zh-CN"/>
+              </w:rPr>
+              <w:t>龙城广场地铁站</w:t>
+            </w:r>
+            <w:r>
+              <w:rPr>
+                <w:rFonts w:ascii="宋体" w:eastAsia="宋体" w:cs="宋体"/>
+                <w:kern w:val="0"/>
+                <w:sz w:val="17"/>
+                <w:szCs w:val="17"/>
+              </w:rPr>
+              <w:t>","onStationId":7263,"onStationName":"</w:t>
+            </w:r>
+            <w:r>
+              <w:rPr>
+                <w:rFonts w:ascii="宋体" w:eastAsia="宋体" w:cs="宋体" w:hint="eastAsia"/>
+                <w:kern w:val="0"/>
+                <w:sz w:val="17"/>
+                <w:szCs w:val="17"/>
+                <w:lang w:val="zh-CN"/>
+              </w:rPr>
+              <w:t>科苑地铁站</w:t>
+            </w:r>
+            <w:r>
+              <w:rPr>
+                <w:rFonts w:ascii="宋体" w:eastAsia="宋体" w:cs="宋体"/>
+                <w:kern w:val="0"/>
+                <w:sz w:val="17"/>
+                <w:szCs w:val="17"/>
+              </w:rPr>
+              <w:t>","opType":2,"orderTime":"2017-12-26 22:27","originalPrice":20,"payNo":"326301309","payType":3,"refundNum":0,"startTime":"1738","status":0,"timeKey":20171226,"tradePrice":20,"userId":307475,"userName":"18118728184","vehTime":"1735"},{"alipayCost":0,"carTeamId":56,"companyId":3,"dayNum":1,"id":6706800,"lineCode":"862","lineId":9378,"lineName":"</w:t>
+            </w:r>
+            <w:r>
+              <w:rPr>
+                <w:rFonts w:ascii="宋体" w:eastAsia="宋体" w:cs="宋体" w:hint="eastAsia"/>
+                <w:kern w:val="0"/>
+                <w:sz w:val="17"/>
+                <w:szCs w:val="17"/>
+                <w:lang w:val="zh-CN"/>
+              </w:rPr>
+              <w:t>软件产业基地</w:t>
+            </w:r>
+            <w:r>
+              <w:rPr>
+                <w:rFonts w:ascii="宋体" w:eastAsia="宋体" w:cs="宋体" w:hint="eastAsia"/>
+                <w:kern w:val="0"/>
+                <w:sz w:val="17"/>
+                <w:szCs w:val="17"/>
+              </w:rPr>
+              <w:t>（</w:t>
+            </w:r>
+            <w:r>
+              <w:rPr>
+                <w:rFonts w:ascii="宋体" w:eastAsia="宋体" w:cs="宋体"/>
+                <w:kern w:val="0"/>
+                <w:sz w:val="17"/>
+                <w:szCs w:val="17"/>
+              </w:rPr>
+              <w:t>1735-44</w:t>
+            </w:r>
+            <w:r>
+              <w:rPr>
+                <w:rFonts w:ascii="宋体" w:eastAsia="宋体" w:cs="宋体" w:hint="eastAsia"/>
+                <w:kern w:val="0"/>
+                <w:sz w:val="17"/>
+                <w:szCs w:val="17"/>
+              </w:rPr>
+              <w:t>）</w:t>
+            </w:r>
+            <w:r>
+              <w:rPr>
+                <w:rFonts w:ascii="宋体" w:eastAsia="宋体" w:cs="宋体"/>
+                <w:kern w:val="0"/>
+                <w:sz w:val="17"/>
+                <w:szCs w:val="17"/>
+              </w:rPr>
+              <w:t>-</w:t>
+            </w:r>
+            <w:r>
+              <w:rPr>
+                <w:rFonts w:ascii="宋体" w:eastAsia="宋体" w:cs="宋体" w:hint="eastAsia"/>
+                <w:kern w:val="0"/>
+                <w:sz w:val="17"/>
+                <w:szCs w:val="17"/>
+                <w:lang w:val="zh-CN"/>
               </w:rPr>
               <w:t>双龙地铁站</w:t>
             </w:r>
             <w:r>
               <w:rPr>
-                <w:rFonts w:ascii="Segoe UI Symbol" w:eastAsia="宋体" w:hAnsi="Segoe UI Symbol" w:cs="Segoe UI Symbol"/>
-                <w:kern w:val="0"/>
-                <w:sz w:val="17"/>
-                <w:szCs w:val="17"/>
-              </w:rPr>
-              <w:t>②</w:t>
-            </w:r>
-            <w:r>
-              <w:rPr>
-                <w:rFonts w:ascii="宋体" w:eastAsia="宋体" w:hAnsi="Segoe UI Symbol" w:cs="宋体"/>
-                <w:kern w:val="0"/>
-                <w:sz w:val="17"/>
-                <w:szCs w:val="17"/>
-              </w:rPr>
-              <w:t>","onStationId":7270,"onStationName":"</w:t>
-            </w:r>
-            <w:r>
-              <w:rPr>
-                <w:rFonts w:ascii="宋体" w:eastAsia="宋体" w:hAnsi="Segoe UI Symbol" w:cs="宋体" w:hint="eastAsia"/>
-                <w:kern w:val="0"/>
-                <w:sz w:val="17"/>
-                <w:szCs w:val="17"/>
-              </w:rPr>
-              <w:t>高科技中心</w:t>
-            </w:r>
-            <w:r>
-              <w:rPr>
-                <w:rFonts w:ascii="宋体" w:eastAsia="宋体" w:hAnsi="Segoe UI Symbol" w:cs="宋体"/>
-                <w:kern w:val="0"/>
-                <w:sz w:val="17"/>
-                <w:szCs w:val="17"/>
-              </w:rPr>
-              <w:t>","originalPrice":10,"payNo":"326301309","payType":3,"perName":"</w:t>
-            </w:r>
-            <w:r>
-              <w:rPr>
-                <w:rFonts w:ascii="宋体" w:eastAsia="宋体" w:hAnsi="Segoe UI Symbol" w:cs="宋体" w:hint="eastAsia"/>
-                <w:kern w:val="0"/>
-                <w:sz w:val="17"/>
-                <w:szCs w:val="17"/>
-              </w:rPr>
-              <w:t>陈祥顺</w:t>
-            </w:r>
-            <w:r>
-              <w:rPr>
-                <w:rFonts w:ascii="宋体" w:eastAsia="宋体" w:hAnsi="Segoe UI Symbol" w:cs="宋体"/>
-                <w:kern w:val="0"/>
-                <w:sz w:val="17"/>
-                <w:szCs w:val="17"/>
-              </w:rPr>
-              <w:t>","runDate":"2017-12-16","seatId":26259432,"startTime":"1739","status":0,"tradePrice":10,"userId":166015,"userName":"18823188184","vehCode":"</w:t>
-            </w:r>
-            <w:r>
-              <w:rPr>
-                <w:rFonts w:ascii="宋体" w:eastAsia="宋体" w:hAnsi="Segoe UI Symbol" w:cs="宋体" w:hint="eastAsia"/>
-                <w:kern w:val="0"/>
-                <w:sz w:val="17"/>
-                <w:szCs w:val="17"/>
-              </w:rPr>
-              <w:t>粤</w:t>
-            </w:r>
-            <w:r>
-              <w:rPr>
-                <w:rFonts w:ascii="宋体" w:eastAsia="宋体" w:hAnsi="Segoe UI Symbol" w:cs="宋体"/>
-                <w:kern w:val="0"/>
-                <w:sz w:val="17"/>
-                <w:szCs w:val="17"/>
-              </w:rPr>
-              <w:t>BCJ005","vehTime":"1732"}],"startTime":"1739","status":0,"timeKey":20171214,"tradePrice":10,"userId":166015,"userName":"18823188184","vehTime":"1732"},"returnInfo":"</w:t>
-            </w:r>
-            <w:r>
-              <w:rPr>
-                <w:rFonts w:ascii="宋体" w:eastAsia="宋体" w:hAnsi="Segoe UI Symbol" w:cs="宋体" w:hint="eastAsia"/>
-                <w:kern w:val="0"/>
-                <w:sz w:val="17"/>
-                <w:szCs w:val="17"/>
+                <w:rFonts w:ascii="宋体" w:eastAsia="宋体" w:cs="宋体"/>
+                <w:kern w:val="0"/>
+                <w:sz w:val="17"/>
+                <w:szCs w:val="17"/>
+              </w:rPr>
+              <w:t>","lineNo":"P162-2","mainNo":"2017120006706800","mileage":73.92,"needTime":68,"offStationId":510801,"offStationName":"</w:t>
+            </w:r>
+            <w:r>
+              <w:rPr>
+                <w:rFonts w:ascii="宋体" w:eastAsia="宋体" w:cs="宋体" w:hint="eastAsia"/>
+                <w:kern w:val="0"/>
+                <w:sz w:val="17"/>
+                <w:szCs w:val="17"/>
+                <w:lang w:val="zh-CN"/>
+              </w:rPr>
+              <w:t>龙城广场地铁站</w:t>
+            </w:r>
+            <w:r>
+              <w:rPr>
+                <w:rFonts w:ascii="宋体" w:eastAsia="宋体" w:cs="宋体"/>
+                <w:kern w:val="0"/>
+                <w:sz w:val="17"/>
+                <w:szCs w:val="17"/>
+              </w:rPr>
+              <w:t>","onStationId":7263,"onStationName":"</w:t>
+            </w:r>
+            <w:r>
+              <w:rPr>
+                <w:rFonts w:ascii="宋体" w:eastAsia="宋体" w:cs="宋体" w:hint="eastAsia"/>
+                <w:kern w:val="0"/>
+                <w:sz w:val="17"/>
+                <w:szCs w:val="17"/>
+                <w:lang w:val="zh-CN"/>
+              </w:rPr>
+              <w:t>科苑地铁站</w:t>
+            </w:r>
+            <w:r>
+              <w:rPr>
+                <w:rFonts w:ascii="宋体" w:eastAsia="宋体" w:cs="宋体"/>
+                <w:kern w:val="0"/>
+                <w:sz w:val="17"/>
+                <w:szCs w:val="17"/>
+              </w:rPr>
+              <w:t>","opType":2,"orderTime":"2017-12-26 22:26","originalPrice":10,"payNo":"326301309","payType":3,"refundNum":0,"startTime":"1738","status":0,"timeKey":20171226,"tradePrice":10,"userId":307475,"userName":"18118728184","vehTime":"1735"},{"alipayCost":0,"carTeamId":56,"companyId":3,"dayNum":2,"id":6706798,"lineCode":"862","lineId":9378,"lineName":"</w:t>
+            </w:r>
+            <w:r>
+              <w:rPr>
+                <w:rFonts w:ascii="宋体" w:eastAsia="宋体" w:cs="宋体" w:hint="eastAsia"/>
+                <w:kern w:val="0"/>
+                <w:sz w:val="17"/>
+                <w:szCs w:val="17"/>
+                <w:lang w:val="zh-CN"/>
+              </w:rPr>
+              <w:t>软件产业基地</w:t>
+            </w:r>
+            <w:r>
+              <w:rPr>
+                <w:rFonts w:ascii="宋体" w:eastAsia="宋体" w:cs="宋体" w:hint="eastAsia"/>
+                <w:kern w:val="0"/>
+                <w:sz w:val="17"/>
+                <w:szCs w:val="17"/>
+              </w:rPr>
+              <w:t>（</w:t>
+            </w:r>
+            <w:r>
+              <w:rPr>
+                <w:rFonts w:ascii="宋体" w:eastAsia="宋体" w:cs="宋体"/>
+                <w:kern w:val="0"/>
+                <w:sz w:val="17"/>
+                <w:szCs w:val="17"/>
+              </w:rPr>
+              <w:t>1735-44</w:t>
+            </w:r>
+            <w:r>
+              <w:rPr>
+                <w:rFonts w:ascii="宋体" w:eastAsia="宋体" w:cs="宋体" w:hint="eastAsia"/>
+                <w:kern w:val="0"/>
+                <w:sz w:val="17"/>
+                <w:szCs w:val="17"/>
+              </w:rPr>
+              <w:t>）</w:t>
+            </w:r>
+            <w:r>
+              <w:rPr>
+                <w:rFonts w:ascii="宋体" w:eastAsia="宋体" w:cs="宋体"/>
+                <w:kern w:val="0"/>
+                <w:sz w:val="17"/>
+                <w:szCs w:val="17"/>
+              </w:rPr>
+              <w:t>-</w:t>
+            </w:r>
+            <w:r>
+              <w:rPr>
+                <w:rFonts w:ascii="宋体" w:eastAsia="宋体" w:cs="宋体" w:hint="eastAsia"/>
+                <w:kern w:val="0"/>
+                <w:sz w:val="17"/>
+                <w:szCs w:val="17"/>
+                <w:lang w:val="zh-CN"/>
+              </w:rPr>
+              <w:t>双龙地铁站</w:t>
+            </w:r>
+            <w:r>
+              <w:rPr>
+                <w:rFonts w:ascii="宋体" w:eastAsia="宋体" w:cs="宋体"/>
+                <w:kern w:val="0"/>
+                <w:sz w:val="17"/>
+                <w:szCs w:val="17"/>
+              </w:rPr>
+              <w:t>","lineNo":"P162-2","mainNo":"2017120006706798","mileage":73.92,"needTime":68,"offStationId":510801,"offStationName":"</w:t>
+            </w:r>
+            <w:r>
+              <w:rPr>
+                <w:rFonts w:ascii="宋体" w:eastAsia="宋体" w:cs="宋体" w:hint="eastAsia"/>
+                <w:kern w:val="0"/>
+                <w:sz w:val="17"/>
+                <w:szCs w:val="17"/>
+                <w:lang w:val="zh-CN"/>
+              </w:rPr>
+              <w:t>龙城广场地铁站</w:t>
+            </w:r>
+            <w:r>
+              <w:rPr>
+                <w:rFonts w:ascii="宋体" w:eastAsia="宋体" w:cs="宋体"/>
+                <w:kern w:val="0"/>
+                <w:sz w:val="17"/>
+                <w:szCs w:val="17"/>
+              </w:rPr>
+              <w:t>","onStationId":7263,"onStationName":"</w:t>
+            </w:r>
+            <w:r>
+              <w:rPr>
+                <w:rFonts w:ascii="宋体" w:eastAsia="宋体" w:cs="宋体" w:hint="eastAsia"/>
+                <w:kern w:val="0"/>
+                <w:sz w:val="17"/>
+                <w:szCs w:val="17"/>
+                <w:lang w:val="zh-CN"/>
+              </w:rPr>
+              <w:t>科苑地铁站</w:t>
+            </w:r>
+            <w:r>
+              <w:rPr>
+                <w:rFonts w:ascii="宋体" w:eastAsia="宋体" w:cs="宋体"/>
+                <w:kern w:val="0"/>
+                <w:sz w:val="17"/>
+                <w:szCs w:val="17"/>
+              </w:rPr>
+              <w:t>","opType":2,"orderTime":"2017-12-26 22:26","originalPrice":20,"payNo":"326301309","payType":3,"refundNum":0,"startTime":"1738","status":0,"timeKey":20171226,"tradePrice":20,"userId":307475,"userName":"18118728184","vehTime":"1735"},{"alipayCost":0,"carTeamId":56,"companyId":3,"dayNum":1,"id":6706721,"lineCode":"862","lineId":9378,"lineName":"</w:t>
+            </w:r>
+            <w:r>
+              <w:rPr>
+                <w:rFonts w:ascii="宋体" w:eastAsia="宋体" w:cs="宋体" w:hint="eastAsia"/>
+                <w:kern w:val="0"/>
+                <w:sz w:val="17"/>
+                <w:szCs w:val="17"/>
+                <w:lang w:val="zh-CN"/>
+              </w:rPr>
+              <w:t>软件产业基地</w:t>
+            </w:r>
+            <w:r>
+              <w:rPr>
+                <w:rFonts w:ascii="宋体" w:eastAsia="宋体" w:cs="宋体" w:hint="eastAsia"/>
+                <w:kern w:val="0"/>
+                <w:sz w:val="17"/>
+                <w:szCs w:val="17"/>
+              </w:rPr>
+              <w:t>（</w:t>
+            </w:r>
+            <w:r>
+              <w:rPr>
+                <w:rFonts w:ascii="宋体" w:eastAsia="宋体" w:cs="宋体"/>
+                <w:kern w:val="0"/>
+                <w:sz w:val="17"/>
+                <w:szCs w:val="17"/>
+              </w:rPr>
+              <w:t>1735-44</w:t>
+            </w:r>
+            <w:r>
+              <w:rPr>
+                <w:rFonts w:ascii="宋体" w:eastAsia="宋体" w:cs="宋体" w:hint="eastAsia"/>
+                <w:kern w:val="0"/>
+                <w:sz w:val="17"/>
+                <w:szCs w:val="17"/>
+              </w:rPr>
+              <w:t>）</w:t>
+            </w:r>
+            <w:r>
+              <w:rPr>
+                <w:rFonts w:ascii="宋体" w:eastAsia="宋体" w:cs="宋体"/>
+                <w:kern w:val="0"/>
+                <w:sz w:val="17"/>
+                <w:szCs w:val="17"/>
+              </w:rPr>
+              <w:t>-</w:t>
+            </w:r>
+            <w:r>
+              <w:rPr>
+                <w:rFonts w:ascii="宋体" w:eastAsia="宋体" w:cs="宋体" w:hint="eastAsia"/>
+                <w:kern w:val="0"/>
+                <w:sz w:val="17"/>
+                <w:szCs w:val="17"/>
+                <w:lang w:val="zh-CN"/>
+              </w:rPr>
+              <w:t>双龙地铁站</w:t>
+            </w:r>
+            <w:r>
+              <w:rPr>
+                <w:rFonts w:ascii="宋体" w:eastAsia="宋体" w:cs="宋体"/>
+                <w:kern w:val="0"/>
+                <w:sz w:val="17"/>
+                <w:szCs w:val="17"/>
+              </w:rPr>
+              <w:t>","lineNo":"P162-2","mainNo":"2017120006706721","mileage":73.92,"needTime":64,"offStationId":510800,"offStationName":"</w:t>
+            </w:r>
+            <w:r>
+              <w:rPr>
+                <w:rFonts w:ascii="宋体" w:eastAsia="宋体" w:cs="宋体" w:hint="eastAsia"/>
+                <w:kern w:val="0"/>
+                <w:sz w:val="17"/>
+                <w:szCs w:val="17"/>
+                <w:lang w:val="zh-CN"/>
+              </w:rPr>
+              <w:t>吉祥地铁站</w:t>
+            </w:r>
+            <w:r>
+              <w:rPr>
+                <w:rFonts w:ascii="宋体" w:eastAsia="宋体" w:cs="宋体"/>
+                <w:kern w:val="0"/>
+                <w:sz w:val="17"/>
+                <w:szCs w:val="17"/>
+              </w:rPr>
+              <w:t>","onStationId":17991,"onStationName":"</w:t>
+            </w:r>
+            <w:r>
+              <w:rPr>
+                <w:rFonts w:ascii="宋体" w:eastAsia="宋体" w:cs="宋体" w:hint="eastAsia"/>
+                <w:kern w:val="0"/>
+                <w:sz w:val="17"/>
+                <w:szCs w:val="17"/>
+                <w:lang w:val="zh-CN"/>
+              </w:rPr>
+              <w:t>深港产学研基地</w:t>
+            </w:r>
+            <w:r>
+              <w:rPr>
+                <w:rFonts w:ascii="宋体" w:eastAsia="宋体" w:cs="宋体"/>
+                <w:kern w:val="0"/>
+                <w:sz w:val="17"/>
+                <w:szCs w:val="17"/>
+              </w:rPr>
+              <w:t>","opType":2,"orderTime":"2017-12-26 22:18","originalPrice":10,"payNo":"326301309","payType":3,"refundNum":0,"startTime":"1740","status":0,"timeKey":20171226,"tradePrice":10,"userId":307475,"userName":"18118728184","vehTime":"1735"}],"returnInfo":"</w:t>
+            </w:r>
+            <w:r>
+              <w:rPr>
+                <w:rFonts w:ascii="宋体" w:eastAsia="宋体" w:cs="宋体" w:hint="eastAsia"/>
+                <w:kern w:val="0"/>
+                <w:sz w:val="17"/>
+                <w:szCs w:val="17"/>
+                <w:lang w:val="zh-CN"/>
               </w:rPr>
               <w:t>操作成功</w:t>
             </w:r>
             <w:r>
               <w:rPr>
-                <w:rFonts w:ascii="宋体" w:eastAsia="宋体" w:hAnsi="Segoe UI Symbol" w:cs="宋体"/>
-                <w:kern w:val="0"/>
-                <w:sz w:val="17"/>
-                <w:szCs w:val="17"/>
-              </w:rPr>
-              <w:t>"}</w:t>
+                <w:rFonts w:ascii="宋体" w:eastAsia="宋体" w:cs="宋体"/>
+                <w:kern w:val="0"/>
+                <w:sz w:val="17"/>
+                <w:szCs w:val="17"/>
+              </w:rPr>
+              <w:t>","returnSize":11}</w:t>
             </w:r>
           </w:p>
         </w:tc>
@@ -7675,6 +8046,17 @@
         </w:rPr>
       </w:pPr>
     </w:p>
+    <w:p>
+      <w:pPr>
+        <w:pStyle w:val="a3"/>
+        <w:spacing w:before="0" w:beforeAutospacing="0" w:after="0" w:afterAutospacing="0"/>
+        <w:rPr>
+          <w:rFonts w:ascii="微软雅黑" w:eastAsia="微软雅黑" w:hAnsi="微软雅黑" w:cs="Calibri" w:hint="eastAsia"/>
+          <w:sz w:val="22"/>
+          <w:szCs w:val="22"/>
+        </w:rPr>
+      </w:pPr>
+    </w:p>
     <w:tbl>
       <w:tblPr>
         <w:tblStyle w:val="4-3"/>
@@ -7697,7 +8079,14 @@
           </w:tcPr>
           <w:p>
             <w:r>
-              <w:t>Cancel Order</w:t>
+              <w:lastRenderedPageBreak/>
+              <w:t xml:space="preserve">Cancel </w:t>
+            </w:r>
+            <w:r>
+              <w:t xml:space="preserve">all date in one </w:t>
+            </w:r>
+            <w:r>
+              <w:t>Order</w:t>
             </w:r>
           </w:p>
         </w:tc>
@@ -8152,6 +8541,515 @@
         <w:spacing w:before="0" w:beforeAutospacing="0" w:after="0" w:afterAutospacing="0"/>
         <w:rPr>
           <w:rFonts w:ascii="微软雅黑" w:eastAsia="微软雅黑" w:hAnsi="微软雅黑" w:cs="Calibri"/>
+          <w:sz w:val="22"/>
+          <w:szCs w:val="22"/>
+        </w:rPr>
+      </w:pPr>
+    </w:p>
+    <w:tbl>
+      <w:tblPr>
+        <w:tblStyle w:val="4-3"/>
+        <w:tblW w:w="0" w:type="auto"/>
+        <w:tblLook w:val="04A0" w:firstRow="1" w:lastRow="0" w:firstColumn="1" w:lastColumn="0" w:noHBand="0" w:noVBand="1"/>
+      </w:tblPr>
+      <w:tblGrid>
+        <w:gridCol w:w="795"/>
+        <w:gridCol w:w="9661"/>
+      </w:tblGrid>
+      <w:tr>
+        <w:trPr>
+          <w:cnfStyle w:val="100000000000" w:firstRow="1" w:lastRow="0" w:firstColumn="0" w:lastColumn="0" w:oddVBand="0" w:evenVBand="0" w:oddHBand="0" w:evenHBand="0" w:firstRowFirstColumn="0" w:firstRowLastColumn="0" w:lastRowFirstColumn="0" w:lastRowLastColumn="0"/>
+        </w:trPr>
+        <w:tc>
+          <w:tcPr>
+            <w:cnfStyle w:val="001000000000" w:firstRow="0" w:lastRow="0" w:firstColumn="1" w:lastColumn="0" w:oddVBand="0" w:evenVBand="0" w:oddHBand="0" w:evenHBand="0" w:firstRowFirstColumn="0" w:firstRowLastColumn="0" w:lastRowFirstColumn="0" w:lastRowLastColumn="0"/>
+            <w:tcW w:w="10456" w:type="dxa"/>
+            <w:gridSpan w:val="2"/>
+          </w:tcPr>
+          <w:p>
+            <w:r>
+              <w:t xml:space="preserve">Cancel </w:t>
+            </w:r>
+            <w:r>
+              <w:t>one</w:t>
+            </w:r>
+            <w:r>
+              <w:t xml:space="preserve"> date in one Order</w:t>
+            </w:r>
+          </w:p>
+        </w:tc>
+      </w:tr>
+      <w:tr>
+        <w:trPr>
+          <w:cnfStyle w:val="000000100000" w:firstRow="0" w:lastRow="0" w:firstColumn="0" w:lastColumn="0" w:oddVBand="0" w:evenVBand="0" w:oddHBand="1" w:evenHBand="0" w:firstRowFirstColumn="0" w:firstRowLastColumn="0" w:lastRowFirstColumn="0" w:lastRowLastColumn="0"/>
+        </w:trPr>
+        <w:tc>
+          <w:tcPr>
+            <w:cnfStyle w:val="001000000000" w:firstRow="0" w:lastRow="0" w:firstColumn="1" w:lastColumn="0" w:oddVBand="0" w:evenVBand="0" w:oddHBand="0" w:evenHBand="0" w:firstRowFirstColumn="0" w:firstRowLastColumn="0" w:lastRowFirstColumn="0" w:lastRowLastColumn="0"/>
+            <w:tcW w:w="1271" w:type="dxa"/>
+          </w:tcPr>
+          <w:p>
+            <w:r>
+              <w:rPr>
+                <w:rFonts w:hint="eastAsia"/>
+              </w:rPr>
+              <w:t>P</w:t>
+            </w:r>
+            <w:r>
+              <w:t>ost</w:t>
+            </w:r>
+          </w:p>
+        </w:tc>
+        <w:tc>
+          <w:tcPr>
+            <w:tcW w:w="9185" w:type="dxa"/>
+          </w:tcPr>
+          <w:p>
+            <w:pPr>
+              <w:autoSpaceDE w:val="0"/>
+              <w:autoSpaceDN w:val="0"/>
+              <w:adjustRightInd w:val="0"/>
+              <w:jc w:val="left"/>
+              <w:cnfStyle w:val="000000100000" w:firstRow="0" w:lastRow="0" w:firstColumn="0" w:lastColumn="0" w:oddVBand="0" w:evenVBand="0" w:oddHBand="1" w:evenHBand="0" w:firstRowFirstColumn="0" w:firstRowLastColumn="0" w:lastRowFirstColumn="0" w:lastRowLastColumn="0"/>
+              <w:rPr>
+                <w:rFonts w:ascii="Lucida Console" w:hAnsi="Lucida Console" w:cs="Lucida Console"/>
+                <w:kern w:val="0"/>
+                <w:sz w:val="17"/>
+                <w:szCs w:val="17"/>
+              </w:rPr>
+            </w:pPr>
+            <w:r>
+              <w:rPr>
+                <w:rFonts w:ascii="Lucida Console" w:hAnsi="Lucida Console" w:cs="Lucida Console"/>
+                <w:kern w:val="0"/>
+                <w:sz w:val="17"/>
+                <w:szCs w:val="17"/>
+              </w:rPr>
+              <w:t xml:space="preserve">POST </w:t>
+            </w:r>
+            <w:hyperlink r:id="rId22" w:history="1">
+              <w:r>
+                <w:rPr>
+                  <w:rFonts w:ascii="Lucida Console" w:hAnsi="Lucida Console" w:cs="Lucida Console"/>
+                  <w:kern w:val="0"/>
+                  <w:sz w:val="17"/>
+                  <w:szCs w:val="17"/>
+                </w:rPr>
+                <w:t>http://ewrite.szebus.net/order/phone/cancel HTTP/1.1</w:t>
+              </w:r>
+            </w:hyperlink>
+          </w:p>
+          <w:p>
+            <w:pPr>
+              <w:autoSpaceDE w:val="0"/>
+              <w:autoSpaceDN w:val="0"/>
+              <w:adjustRightInd w:val="0"/>
+              <w:jc w:val="left"/>
+              <w:cnfStyle w:val="000000100000" w:firstRow="0" w:lastRow="0" w:firstColumn="0" w:lastColumn="0" w:oddVBand="0" w:evenVBand="0" w:oddHBand="1" w:evenHBand="0" w:firstRowFirstColumn="0" w:firstRowLastColumn="0" w:lastRowFirstColumn="0" w:lastRowLastColumn="0"/>
+              <w:rPr>
+                <w:rFonts w:ascii="Lucida Console" w:hAnsi="Lucida Console" w:cs="Lucida Console"/>
+                <w:kern w:val="0"/>
+                <w:sz w:val="17"/>
+                <w:szCs w:val="17"/>
+              </w:rPr>
+            </w:pPr>
+            <w:r>
+              <w:rPr>
+                <w:rFonts w:ascii="Lucida Console" w:hAnsi="Lucida Console" w:cs="Lucida Console"/>
+                <w:kern w:val="0"/>
+                <w:sz w:val="17"/>
+                <w:szCs w:val="17"/>
+              </w:rPr>
+              <w:t>Content-Type: application/x-www-form-</w:t>
+            </w:r>
+            <w:proofErr w:type="spellStart"/>
+            <w:r>
+              <w:rPr>
+                <w:rFonts w:ascii="Lucida Console" w:hAnsi="Lucida Console" w:cs="Lucida Console"/>
+                <w:kern w:val="0"/>
+                <w:sz w:val="17"/>
+                <w:szCs w:val="17"/>
+              </w:rPr>
+              <w:t>urlencoded</w:t>
+            </w:r>
+            <w:proofErr w:type="spellEnd"/>
+          </w:p>
+          <w:p>
+            <w:pPr>
+              <w:autoSpaceDE w:val="0"/>
+              <w:autoSpaceDN w:val="0"/>
+              <w:adjustRightInd w:val="0"/>
+              <w:jc w:val="left"/>
+              <w:cnfStyle w:val="000000100000" w:firstRow="0" w:lastRow="0" w:firstColumn="0" w:lastColumn="0" w:oddVBand="0" w:evenVBand="0" w:oddHBand="1" w:evenHBand="0" w:firstRowFirstColumn="0" w:firstRowLastColumn="0" w:lastRowFirstColumn="0" w:lastRowLastColumn="0"/>
+              <w:rPr>
+                <w:rFonts w:ascii="Lucida Console" w:hAnsi="Lucida Console" w:cs="Lucida Console"/>
+                <w:kern w:val="0"/>
+                <w:sz w:val="17"/>
+                <w:szCs w:val="17"/>
+              </w:rPr>
+            </w:pPr>
+            <w:r>
+              <w:rPr>
+                <w:rFonts w:ascii="Lucida Console" w:hAnsi="Lucida Console" w:cs="Lucida Console"/>
+                <w:kern w:val="0"/>
+                <w:sz w:val="17"/>
+                <w:szCs w:val="17"/>
+              </w:rPr>
+              <w:t>Content-Length: 107</w:t>
+            </w:r>
+          </w:p>
+          <w:p>
+            <w:pPr>
+              <w:autoSpaceDE w:val="0"/>
+              <w:autoSpaceDN w:val="0"/>
+              <w:adjustRightInd w:val="0"/>
+              <w:jc w:val="left"/>
+              <w:cnfStyle w:val="000000100000" w:firstRow="0" w:lastRow="0" w:firstColumn="0" w:lastColumn="0" w:oddVBand="0" w:evenVBand="0" w:oddHBand="1" w:evenHBand="0" w:firstRowFirstColumn="0" w:firstRowLastColumn="0" w:lastRowFirstColumn="0" w:lastRowLastColumn="0"/>
+              <w:rPr>
+                <w:rFonts w:ascii="Lucida Console" w:hAnsi="Lucida Console" w:cs="Lucida Console"/>
+                <w:kern w:val="0"/>
+                <w:sz w:val="17"/>
+                <w:szCs w:val="17"/>
+              </w:rPr>
+            </w:pPr>
+            <w:r>
+              <w:rPr>
+                <w:rFonts w:ascii="Lucida Console" w:hAnsi="Lucida Console" w:cs="Lucida Console"/>
+                <w:kern w:val="0"/>
+                <w:sz w:val="17"/>
+                <w:szCs w:val="17"/>
+              </w:rPr>
+              <w:t>Host: ewrite.szebus.net</w:t>
+            </w:r>
+          </w:p>
+          <w:p>
+            <w:pPr>
+              <w:autoSpaceDE w:val="0"/>
+              <w:autoSpaceDN w:val="0"/>
+              <w:adjustRightInd w:val="0"/>
+              <w:jc w:val="left"/>
+              <w:cnfStyle w:val="000000100000" w:firstRow="0" w:lastRow="0" w:firstColumn="0" w:lastColumn="0" w:oddVBand="0" w:evenVBand="0" w:oddHBand="1" w:evenHBand="0" w:firstRowFirstColumn="0" w:firstRowLastColumn="0" w:lastRowFirstColumn="0" w:lastRowLastColumn="0"/>
+              <w:rPr>
+                <w:rFonts w:ascii="Lucida Console" w:hAnsi="Lucida Console" w:cs="Lucida Console"/>
+                <w:kern w:val="0"/>
+                <w:sz w:val="17"/>
+                <w:szCs w:val="17"/>
+              </w:rPr>
+            </w:pPr>
+            <w:r>
+              <w:rPr>
+                <w:rFonts w:ascii="Lucida Console" w:hAnsi="Lucida Console" w:cs="Lucida Console"/>
+                <w:kern w:val="0"/>
+                <w:sz w:val="17"/>
+                <w:szCs w:val="17"/>
+              </w:rPr>
+              <w:t>Connection: Keep-Alive</w:t>
+            </w:r>
+          </w:p>
+          <w:p>
+            <w:pPr>
+              <w:autoSpaceDE w:val="0"/>
+              <w:autoSpaceDN w:val="0"/>
+              <w:adjustRightInd w:val="0"/>
+              <w:jc w:val="left"/>
+              <w:cnfStyle w:val="000000100000" w:firstRow="0" w:lastRow="0" w:firstColumn="0" w:lastColumn="0" w:oddVBand="0" w:evenVBand="0" w:oddHBand="1" w:evenHBand="0" w:firstRowFirstColumn="0" w:firstRowLastColumn="0" w:lastRowFirstColumn="0" w:lastRowLastColumn="0"/>
+              <w:rPr>
+                <w:rFonts w:ascii="Lucida Console" w:hAnsi="Lucida Console" w:cs="Lucida Console"/>
+                <w:kern w:val="0"/>
+                <w:sz w:val="17"/>
+                <w:szCs w:val="17"/>
+              </w:rPr>
+            </w:pPr>
+            <w:r>
+              <w:rPr>
+                <w:rFonts w:ascii="Lucida Console" w:hAnsi="Lucida Console" w:cs="Lucida Console"/>
+                <w:kern w:val="0"/>
+                <w:sz w:val="17"/>
+                <w:szCs w:val="17"/>
+              </w:rPr>
+              <w:t xml:space="preserve">Accept-Encoding: </w:t>
+            </w:r>
+            <w:proofErr w:type="spellStart"/>
+            <w:r>
+              <w:rPr>
+                <w:rFonts w:ascii="Lucida Console" w:hAnsi="Lucida Console" w:cs="Lucida Console"/>
+                <w:kern w:val="0"/>
+                <w:sz w:val="17"/>
+                <w:szCs w:val="17"/>
+              </w:rPr>
+              <w:t>gzip</w:t>
+            </w:r>
+            <w:proofErr w:type="spellEnd"/>
+          </w:p>
+          <w:p>
+            <w:pPr>
+              <w:autoSpaceDE w:val="0"/>
+              <w:autoSpaceDN w:val="0"/>
+              <w:adjustRightInd w:val="0"/>
+              <w:jc w:val="left"/>
+              <w:cnfStyle w:val="000000100000" w:firstRow="0" w:lastRow="0" w:firstColumn="0" w:lastColumn="0" w:oddVBand="0" w:evenVBand="0" w:oddHBand="1" w:evenHBand="0" w:firstRowFirstColumn="0" w:firstRowLastColumn="0" w:lastRowFirstColumn="0" w:lastRowLastColumn="0"/>
+              <w:rPr>
+                <w:rFonts w:ascii="Lucida Console" w:hAnsi="Lucida Console" w:cs="Lucida Console"/>
+                <w:kern w:val="0"/>
+                <w:sz w:val="17"/>
+                <w:szCs w:val="17"/>
+              </w:rPr>
+            </w:pPr>
+            <w:r>
+              <w:rPr>
+                <w:rFonts w:ascii="Lucida Console" w:hAnsi="Lucida Console" w:cs="Lucida Console"/>
+                <w:kern w:val="0"/>
+                <w:sz w:val="17"/>
+                <w:szCs w:val="17"/>
+              </w:rPr>
+              <w:t xml:space="preserve">User-Agent: </w:t>
+            </w:r>
+            <w:proofErr w:type="spellStart"/>
+            <w:r>
+              <w:rPr>
+                <w:rFonts w:ascii="Lucida Console" w:hAnsi="Lucida Console" w:cs="Lucida Console"/>
+                <w:kern w:val="0"/>
+                <w:sz w:val="17"/>
+                <w:szCs w:val="17"/>
+              </w:rPr>
+              <w:t>okhttp</w:t>
+            </w:r>
+            <w:proofErr w:type="spellEnd"/>
+            <w:r>
+              <w:rPr>
+                <w:rFonts w:ascii="Lucida Console" w:hAnsi="Lucida Console" w:cs="Lucida Console"/>
+                <w:kern w:val="0"/>
+                <w:sz w:val="17"/>
+                <w:szCs w:val="17"/>
+              </w:rPr>
+              <w:t>/3.3.0</w:t>
+            </w:r>
+          </w:p>
+          <w:p>
+            <w:pPr>
+              <w:autoSpaceDE w:val="0"/>
+              <w:autoSpaceDN w:val="0"/>
+              <w:adjustRightInd w:val="0"/>
+              <w:jc w:val="left"/>
+              <w:cnfStyle w:val="000000100000" w:firstRow="0" w:lastRow="0" w:firstColumn="0" w:lastColumn="0" w:oddVBand="0" w:evenVBand="0" w:oddHBand="1" w:evenHBand="0" w:firstRowFirstColumn="0" w:firstRowLastColumn="0" w:lastRowFirstColumn="0" w:lastRowLastColumn="0"/>
+              <w:rPr>
+                <w:rFonts w:ascii="Lucida Console" w:hAnsi="Lucida Console" w:cs="Lucida Console"/>
+                <w:kern w:val="0"/>
+                <w:sz w:val="17"/>
+                <w:szCs w:val="17"/>
+              </w:rPr>
+            </w:pPr>
+          </w:p>
+          <w:p>
+            <w:pPr>
+              <w:autoSpaceDE w:val="0"/>
+              <w:autoSpaceDN w:val="0"/>
+              <w:adjustRightInd w:val="0"/>
+              <w:jc w:val="left"/>
+              <w:cnfStyle w:val="000000100000" w:firstRow="0" w:lastRow="0" w:firstColumn="0" w:lastColumn="0" w:oddVBand="0" w:evenVBand="0" w:oddHBand="1" w:evenHBand="0" w:firstRowFirstColumn="0" w:firstRowLastColumn="0" w:lastRowFirstColumn="0" w:lastRowLastColumn="0"/>
+              <w:rPr>
+                <w:rFonts w:ascii="Lucida Console" w:hAnsi="Lucida Console" w:cs="Lucida Console"/>
+                <w:kern w:val="0"/>
+                <w:sz w:val="17"/>
+                <w:szCs w:val="17"/>
+              </w:rPr>
+            </w:pPr>
+            <w:r>
+              <w:rPr>
+                <w:rFonts w:ascii="Lucida Console" w:hAnsi="Lucida Console" w:cs="Lucida Console"/>
+                <w:kern w:val="0"/>
+                <w:sz w:val="17"/>
+                <w:szCs w:val="17"/>
+              </w:rPr>
+              <w:t>id=6706804&amp;userName=18118728184&amp;userId=307475&amp;keyCode=f0799e2d6350cb7784c63cc81f53289a&amp;saleDates=</w:t>
+            </w:r>
+            <w:r>
+              <w:rPr>
+                <w:rFonts w:ascii="Lucida Console" w:hAnsi="Lucida Console" w:cs="Lucida Console"/>
+                <w:kern w:val="0"/>
+                <w:sz w:val="17"/>
+                <w:szCs w:val="17"/>
+                <w:highlight w:val="yellow"/>
+              </w:rPr>
+              <w:t>2018-01-04</w:t>
+            </w:r>
+          </w:p>
+          <w:p>
+            <w:pPr>
+              <w:autoSpaceDE w:val="0"/>
+              <w:autoSpaceDN w:val="0"/>
+              <w:adjustRightInd w:val="0"/>
+              <w:jc w:val="left"/>
+              <w:cnfStyle w:val="000000100000" w:firstRow="0" w:lastRow="0" w:firstColumn="0" w:lastColumn="0" w:oddVBand="0" w:evenVBand="0" w:oddHBand="1" w:evenHBand="0" w:firstRowFirstColumn="0" w:firstRowLastColumn="0" w:lastRowFirstColumn="0" w:lastRowLastColumn="0"/>
+              <w:rPr>
+                <w:rFonts w:ascii="Lucida Console" w:hAnsi="Lucida Console" w:cs="Lucida Console"/>
+                <w:kern w:val="0"/>
+                <w:sz w:val="17"/>
+                <w:szCs w:val="17"/>
+              </w:rPr>
+            </w:pPr>
+          </w:p>
+        </w:tc>
+      </w:tr>
+      <w:tr>
+        <w:tc>
+          <w:tcPr>
+            <w:cnfStyle w:val="001000000000" w:firstRow="0" w:lastRow="0" w:firstColumn="1" w:lastColumn="0" w:oddVBand="0" w:evenVBand="0" w:oddHBand="0" w:evenHBand="0" w:firstRowFirstColumn="0" w:firstRowLastColumn="0" w:lastRowFirstColumn="0" w:lastRowLastColumn="0"/>
+            <w:tcW w:w="1271" w:type="dxa"/>
+          </w:tcPr>
+          <w:p>
+            <w:r>
+              <w:rPr>
+                <w:rFonts w:hint="eastAsia"/>
+              </w:rPr>
+              <w:t>R</w:t>
+            </w:r>
+            <w:r>
+              <w:t>eturn</w:t>
+            </w:r>
+          </w:p>
+        </w:tc>
+        <w:tc>
+          <w:tcPr>
+            <w:tcW w:w="9185" w:type="dxa"/>
+          </w:tcPr>
+          <w:p>
+            <w:pPr>
+              <w:cnfStyle w:val="000000000000" w:firstRow="0" w:lastRow="0" w:firstColumn="0" w:lastColumn="0" w:oddVBand="0" w:evenVBand="0" w:oddHBand="0" w:evenHBand="0" w:firstRowFirstColumn="0" w:firstRowLastColumn="0" w:lastRowFirstColumn="0" w:lastRowLastColumn="0"/>
+            </w:pPr>
+            <w:r>
+              <w:rPr>
+                <w:rFonts w:ascii="宋体" w:eastAsia="宋体" w:cs="宋体"/>
+                <w:kern w:val="0"/>
+                <w:sz w:val="17"/>
+                <w:szCs w:val="17"/>
+                <w:lang w:val="zh-CN"/>
+              </w:rPr>
+              <w:t>{"returnCode":"500","returnInfo":"</w:t>
+            </w:r>
+            <w:r>
+              <w:rPr>
+                <w:rFonts w:ascii="宋体" w:eastAsia="宋体" w:cs="宋体" w:hint="eastAsia"/>
+                <w:kern w:val="0"/>
+                <w:sz w:val="17"/>
+                <w:szCs w:val="17"/>
+                <w:lang w:val="zh-CN"/>
+              </w:rPr>
+              <w:t>操作成功</w:t>
+            </w:r>
+            <w:r>
+              <w:rPr>
+                <w:rFonts w:ascii="宋体" w:eastAsia="宋体" w:cs="宋体"/>
+                <w:kern w:val="0"/>
+                <w:sz w:val="17"/>
+                <w:szCs w:val="17"/>
+                <w:lang w:val="zh-CN"/>
+              </w:rPr>
+              <w:t>"}</w:t>
+            </w:r>
+          </w:p>
+        </w:tc>
+      </w:tr>
+      <w:tr>
+        <w:trPr>
+          <w:cnfStyle w:val="000000100000" w:firstRow="0" w:lastRow="0" w:firstColumn="0" w:lastColumn="0" w:oddVBand="0" w:evenVBand="0" w:oddHBand="1" w:evenHBand="0" w:firstRowFirstColumn="0" w:firstRowLastColumn="0" w:lastRowFirstColumn="0" w:lastRowLastColumn="0"/>
+        </w:trPr>
+        <w:tc>
+          <w:tcPr>
+            <w:cnfStyle w:val="001000000000" w:firstRow="0" w:lastRow="0" w:firstColumn="1" w:lastColumn="0" w:oddVBand="0" w:evenVBand="0" w:oddHBand="0" w:evenHBand="0" w:firstRowFirstColumn="0" w:firstRowLastColumn="0" w:lastRowFirstColumn="0" w:lastRowLastColumn="0"/>
+            <w:tcW w:w="1271" w:type="dxa"/>
+          </w:tcPr>
+          <w:p/>
+        </w:tc>
+        <w:tc>
+          <w:tcPr>
+            <w:tcW w:w="9185" w:type="dxa"/>
+          </w:tcPr>
+          <w:p>
+            <w:pPr>
+              <w:cnfStyle w:val="000000100000" w:firstRow="0" w:lastRow="0" w:firstColumn="0" w:lastColumn="0" w:oddVBand="0" w:evenVBand="0" w:oddHBand="1" w:evenHBand="0" w:firstRowFirstColumn="0" w:firstRowLastColumn="0" w:lastRowFirstColumn="0" w:lastRowLastColumn="0"/>
+              <w:rPr>
+                <w:rFonts w:ascii="宋体" w:eastAsia="宋体" w:cs="宋体"/>
+                <w:kern w:val="0"/>
+                <w:sz w:val="17"/>
+                <w:szCs w:val="17"/>
+              </w:rPr>
+            </w:pPr>
+            <w:r>
+              <w:rPr>
+                <w:rFonts w:ascii="Lucida Console" w:hAnsi="Lucida Console" w:cs="Lucida Console"/>
+                <w:kern w:val="0"/>
+                <w:sz w:val="17"/>
+                <w:szCs w:val="17"/>
+              </w:rPr>
+              <w:t>id=6552517</w:t>
+            </w:r>
+            <w:r>
+              <w:rPr>
+                <w:rFonts w:ascii="Lucida Console" w:hAnsi="Lucida Console" w:cs="Lucida Console"/>
+                <w:kern w:val="0"/>
+                <w:sz w:val="17"/>
+                <w:szCs w:val="17"/>
+              </w:rPr>
+              <w:t xml:space="preserve"> </w:t>
+            </w:r>
+            <w:r>
+              <w:rPr>
+                <w:rFonts w:ascii="Lucida Console" w:hAnsi="Lucida Console" w:cs="Lucida Console" w:hint="eastAsia"/>
+                <w:kern w:val="0"/>
+                <w:sz w:val="17"/>
+                <w:szCs w:val="17"/>
+              </w:rPr>
+              <w:t>是订单号码</w:t>
+            </w:r>
+            <w:r>
+              <w:rPr>
+                <w:rFonts w:ascii="Lucida Console" w:hAnsi="Lucida Console" w:cs="Lucida Console" w:hint="eastAsia"/>
+                <w:kern w:val="0"/>
+                <w:sz w:val="17"/>
+                <w:szCs w:val="17"/>
+              </w:rPr>
+              <w:t>,</w:t>
+            </w:r>
+            <w:r>
+              <w:rPr>
+                <w:rFonts w:ascii="Lucida Console" w:hAnsi="Lucida Console" w:cs="Lucida Console"/>
+                <w:kern w:val="0"/>
+                <w:sz w:val="17"/>
+                <w:szCs w:val="17"/>
+              </w:rPr>
+              <w:t xml:space="preserve"> </w:t>
+            </w:r>
+            <w:r>
+              <w:rPr>
+                <w:rFonts w:ascii="Lucida Console" w:hAnsi="Lucida Console" w:cs="Lucida Console" w:hint="eastAsia"/>
+                <w:kern w:val="0"/>
+                <w:sz w:val="17"/>
+                <w:szCs w:val="17"/>
+              </w:rPr>
+              <w:t>可通过查询订单获得</w:t>
+            </w:r>
+          </w:p>
+        </w:tc>
+      </w:tr>
+    </w:tbl>
+    <w:p>
+      <w:pPr>
+        <w:pStyle w:val="a3"/>
+        <w:spacing w:before="0" w:beforeAutospacing="0" w:after="0" w:afterAutospacing="0"/>
+        <w:rPr>
+          <w:rFonts w:ascii="微软雅黑" w:eastAsia="微软雅黑" w:hAnsi="微软雅黑" w:cs="Calibri"/>
+          <w:sz w:val="22"/>
+          <w:szCs w:val="22"/>
+        </w:rPr>
+      </w:pPr>
+    </w:p>
+    <w:p>
+      <w:pPr>
+        <w:pStyle w:val="a3"/>
+        <w:spacing w:before="0" w:beforeAutospacing="0" w:after="0" w:afterAutospacing="0"/>
+        <w:rPr>
+          <w:rFonts w:ascii="微软雅黑" w:eastAsia="微软雅黑" w:hAnsi="微软雅黑" w:cs="Calibri" w:hint="eastAsia"/>
           <w:sz w:val="22"/>
           <w:szCs w:val="22"/>
         </w:rPr>
@@ -8561,7 +9459,7 @@
   <w:style w:type="paragraph" w:default="1" w:styleId="a">
     <w:name w:val="Normal"/>
     <w:qFormat/>
-    <w:rsid w:val="00290EBB"/>
+    <w:rsid w:val="00EC5AFE"/>
     <w:pPr>
       <w:widowControl w:val="0"/>
       <w:jc w:val="both"/>
@@ -8570,6 +9468,7 @@
   <w:style w:type="character" w:default="1" w:styleId="a0">
     <w:name w:val="Default Paragraph Font"/>
     <w:uiPriority w:val="1"/>
+    <w:semiHidden/>
     <w:unhideWhenUsed/>
   </w:style>
   <w:style w:type="table" w:default="1" w:styleId="a1">

</xml_diff>

<commit_message>
finish check order & cancel order function
</commit_message>
<xml_diff>
--- a/doc/http_request.docx
+++ b/doc/http_request.docx
@@ -1,10 +1,10 @@
 
 <file path=word/document.xml><?xml version="1.0" encoding="utf-8"?>
-<w:document xmlns:wpc="http://schemas.microsoft.com/office/word/2010/wordprocessingCanvas" xmlns:cx="http://schemas.microsoft.com/office/drawing/2014/chartex" xmlns:cx1="http://schemas.microsoft.com/office/drawing/2015/9/8/chartex" xmlns:cx2="http://schemas.microsoft.com/office/drawing/2015/10/21/chartex" xmlns:cx3="http://schemas.microsoft.com/office/drawing/2016/5/9/chartex" xmlns:cx4="http://schemas.microsoft.com/office/drawing/2016/5/10/chartex" xmlns:cx5="http://schemas.microsoft.com/office/drawing/2016/5/11/chartex" xmlns:cx6="http://schemas.microsoft.com/office/drawing/2016/5/12/chartex" xmlns:cx7="http://schemas.microsoft.com/office/drawing/2016/5/13/chartex" xmlns:cx8="http://schemas.microsoft.com/office/drawing/2016/5/14/chartex" xmlns:mc="http://schemas.openxmlformats.org/markup-compatibility/2006" xmlns:aink="http://schemas.microsoft.com/office/drawing/2016/ink" xmlns:am3d="http://schemas.microsoft.com/office/drawing/2017/model3d" xmlns:o="urn:schemas-microsoft-com:office:office" xmlns:r="http://schemas.openxmlformats.org/officeDocument/2006/relationships" xmlns:m="http://schemas.openxmlformats.org/officeDocument/2006/math" xmlns:v="urn:schemas-microsoft-com:vml" xmlns:wp14="http://schemas.microsoft.com/office/word/2010/wordprocessingDrawing" xmlns:wp="http://schemas.openxmlformats.org/drawingml/2006/wordprocessingDrawing" xmlns:w10="urn:schemas-microsoft-com:office:word" xmlns:w="http://schemas.openxmlformats.org/wordprocessingml/2006/main" xmlns:w14="http://schemas.microsoft.com/office/word/2010/wordml" xmlns:w15="http://schemas.microsoft.com/office/word/2012/wordml" xmlns:w16se="http://schemas.microsoft.com/office/word/2015/wordml/symex" xmlns:wpg="http://schemas.microsoft.com/office/word/2010/wordprocessingGroup" xmlns:wpi="http://schemas.microsoft.com/office/word/2010/wordprocessingInk" xmlns:wne="http://schemas.microsoft.com/office/word/2006/wordml" xmlns:wps="http://schemas.microsoft.com/office/word/2010/wordprocessingShape" mc:Ignorable="w14 w15 w16se wp14">
+<w:document xmlns:wpc="http://schemas.microsoft.com/office/word/2010/wordprocessingCanvas" xmlns:cx="http://schemas.microsoft.com/office/drawing/2014/chartex" xmlns:cx1="http://schemas.microsoft.com/office/drawing/2015/9/8/chartex" xmlns:cx2="http://schemas.microsoft.com/office/drawing/2015/10/21/chartex" xmlns:cx3="http://schemas.microsoft.com/office/drawing/2016/5/9/chartex" xmlns:cx4="http://schemas.microsoft.com/office/drawing/2016/5/10/chartex" xmlns:cx5="http://schemas.microsoft.com/office/drawing/2016/5/11/chartex" xmlns:cx6="http://schemas.microsoft.com/office/drawing/2016/5/12/chartex" xmlns:cx7="http://schemas.microsoft.com/office/drawing/2016/5/13/chartex" xmlns:cx8="http://schemas.microsoft.com/office/drawing/2016/5/14/chartex" xmlns:mc="http://schemas.openxmlformats.org/markup-compatibility/2006" xmlns:aink="http://schemas.microsoft.com/office/drawing/2016/ink" xmlns:am3d="http://schemas.microsoft.com/office/drawing/2017/model3d" xmlns:o="urn:schemas-microsoft-com:office:office" xmlns:r="http://schemas.openxmlformats.org/officeDocument/2006/relationships" xmlns:m="http://schemas.openxmlformats.org/officeDocument/2006/math" xmlns:v="urn:schemas-microsoft-com:vml" xmlns:wp14="http://schemas.microsoft.com/office/word/2010/wordprocessingDrawing" xmlns:wp="http://schemas.openxmlformats.org/drawingml/2006/wordprocessingDrawing" xmlns:w10="urn:schemas-microsoft-com:office:word" xmlns:w="http://schemas.openxmlformats.org/wordprocessingml/2006/main" xmlns:w14="http://schemas.microsoft.com/office/word/2010/wordml" xmlns:w15="http://schemas.microsoft.com/office/word/2012/wordml" xmlns:w16cid="http://schemas.microsoft.com/office/word/2016/wordml/cid" xmlns:w16se="http://schemas.microsoft.com/office/word/2015/wordml/symex" xmlns:wpg="http://schemas.microsoft.com/office/word/2010/wordprocessingGroup" xmlns:wpi="http://schemas.microsoft.com/office/word/2010/wordprocessingInk" xmlns:wne="http://schemas.microsoft.com/office/word/2006/wordml" xmlns:wps="http://schemas.microsoft.com/office/word/2010/wordprocessingShape" mc:Ignorable="w14 w15 w16se w16cid wp14">
   <w:body>
     <w:tbl>
       <w:tblPr>
-        <w:tblStyle w:val="GridTable4-Accent3"/>
+        <w:tblStyle w:val="4-3"/>
         <w:tblW w:w="0" w:type="auto"/>
         <w:tblLook w:val="04A0" w:firstRow="1" w:lastRow="0" w:firstColumn="1" w:lastColumn="0" w:noHBand="0" w:noVBand="1"/>
       </w:tblPr>
@@ -23,6 +23,7 @@
             <w:gridSpan w:val="2"/>
           </w:tcPr>
           <w:p>
+            <w:proofErr w:type="gramStart"/>
             <w:r>
               <w:rPr>
                 <w:rFonts w:hint="eastAsia"/>
@@ -39,7 +40,11 @@
               <w:t>s</w:t>
             </w:r>
             <w:r>
-              <w:t>end PIN</w:t>
+              <w:t>end</w:t>
+            </w:r>
+            <w:proofErr w:type="gramEnd"/>
+            <w:r>
+              <w:t xml:space="preserve"> PIN</w:t>
             </w:r>
           </w:p>
         </w:tc>
@@ -391,7 +396,7 @@
     </w:p>
     <w:tbl>
       <w:tblPr>
-        <w:tblStyle w:val="GridTable4-Accent3"/>
+        <w:tblStyle w:val="4-3"/>
         <w:tblW w:w="0" w:type="auto"/>
         <w:tblLook w:val="04A0" w:firstRow="1" w:lastRow="0" w:firstColumn="1" w:lastColumn="0" w:noHBand="0" w:noVBand="1"/>
       </w:tblPr>
@@ -796,7 +801,7 @@
     </w:p>
     <w:tbl>
       <w:tblPr>
-        <w:tblStyle w:val="GridTable4-Accent3"/>
+        <w:tblStyle w:val="4-3"/>
         <w:tblW w:w="0" w:type="auto"/>
         <w:tblLook w:val="04A0" w:firstRow="1" w:lastRow="0" w:firstColumn="1" w:lastColumn="0" w:noHBand="0" w:noVBand="1"/>
       </w:tblPr>
@@ -1178,7 +1183,7 @@
     <w:p/>
     <w:tbl>
       <w:tblPr>
-        <w:tblStyle w:val="GridTable4-Accent3"/>
+        <w:tblStyle w:val="4-3"/>
         <w:tblW w:w="0" w:type="auto"/>
         <w:tblLook w:val="04A0" w:firstRow="1" w:lastRow="0" w:firstColumn="1" w:lastColumn="0" w:noHBand="0" w:noVBand="1"/>
       </w:tblPr>
@@ -1328,7 +1333,6 @@
                 <w:sz w:val="17"/>
                 <w:szCs w:val="17"/>
               </w:rPr>
-              <w:lastRenderedPageBreak/>
               <w:t>Content-Length: 83</w:t>
             </w:r>
           </w:p>
@@ -1511,7 +1515,6 @@
               <w:rPr>
                 <w:rFonts w:hint="eastAsia"/>
               </w:rPr>
-              <w:lastRenderedPageBreak/>
               <w:t>R</w:t>
             </w:r>
             <w:r>
@@ -1563,7 +1566,7 @@
     </w:tbl>
     <w:p>
       <w:pPr>
-        <w:pStyle w:val="NormalWeb"/>
+        <w:pStyle w:val="a3"/>
         <w:spacing w:before="0" w:beforeAutospacing="0" w:after="0" w:afterAutospacing="0"/>
         <w:rPr>
           <w:rFonts w:ascii="微软雅黑" w:eastAsia="微软雅黑" w:hAnsi="微软雅黑" w:cs="Calibri"/>
@@ -1574,7 +1577,7 @@
     </w:p>
     <w:tbl>
       <w:tblPr>
-        <w:tblStyle w:val="GridTable4-Accent3"/>
+        <w:tblStyle w:val="4-3"/>
         <w:tblW w:w="0" w:type="auto"/>
         <w:tblLayout w:type="fixed"/>
         <w:tblLook w:val="04A0" w:firstRow="1" w:lastRow="0" w:firstColumn="1" w:lastColumn="0" w:noHBand="0" w:noVBand="1"/>
@@ -2086,7 +2089,7 @@
     </w:tbl>
     <w:p>
       <w:pPr>
-        <w:pStyle w:val="NormalWeb"/>
+        <w:pStyle w:val="a3"/>
         <w:spacing w:before="0" w:beforeAutospacing="0" w:after="0" w:afterAutospacing="0"/>
         <w:rPr>
           <w:rFonts w:ascii="微软雅黑" w:eastAsia="微软雅黑" w:hAnsi="微软雅黑" w:cs="Calibri"/>
@@ -2097,7 +2100,7 @@
     </w:p>
     <w:p>
       <w:pPr>
-        <w:pStyle w:val="NormalWeb"/>
+        <w:pStyle w:val="a3"/>
         <w:spacing w:before="0" w:beforeAutospacing="0" w:after="0" w:afterAutospacing="0"/>
         <w:rPr>
           <w:rFonts w:ascii="微软雅黑" w:eastAsia="微软雅黑" w:hAnsi="微软雅黑" w:cs="Calibri"/>
@@ -2108,13 +2111,13 @@
     </w:p>
     <w:tbl>
       <w:tblPr>
-        <w:tblStyle w:val="GridTable4-Accent3"/>
+        <w:tblStyle w:val="4-3"/>
         <w:tblW w:w="0" w:type="auto"/>
         <w:tblLook w:val="04A0" w:firstRow="1" w:lastRow="0" w:firstColumn="1" w:lastColumn="0" w:noHBand="0" w:noVBand="1"/>
       </w:tblPr>
       <w:tblGrid>
-        <w:gridCol w:w="413"/>
-        <w:gridCol w:w="10043"/>
+        <w:gridCol w:w="416"/>
+        <w:gridCol w:w="10040"/>
       </w:tblGrid>
       <w:tr>
         <w:trPr>
@@ -2443,7 +2446,6 @@
               <w:t>R</w:t>
             </w:r>
             <w:r>
-              <w:lastRenderedPageBreak/>
               <w:t>eturn</w:t>
             </w:r>
           </w:p>
@@ -2457,8 +2459,176 @@
               <w:cnfStyle w:val="000000000000" w:firstRow="0" w:lastRow="0" w:firstColumn="0" w:lastColumn="0" w:oddVBand="0" w:evenVBand="0" w:oddHBand="0" w:evenHBand="0" w:firstRowFirstColumn="0" w:firstRowLastColumn="0" w:lastRowFirstColumn="0" w:lastRowLastColumn="0"/>
             </w:pPr>
             <w:r>
+              <w:t>{</w:t>
+            </w:r>
+          </w:p>
+          <w:p>
+            <w:pPr>
+              <w:cnfStyle w:val="000000000000" w:firstRow="0" w:lastRow="0" w:firstColumn="0" w:lastColumn="0" w:oddVBand="0" w:evenVBand="0" w:oddHBand="0" w:evenHBand="0" w:firstRowFirstColumn="0" w:firstRowLastColumn="0" w:lastRowFirstColumn="0" w:lastRowLastColumn="0"/>
+            </w:pPr>
+            <w:r>
+              <w:t xml:space="preserve">    "</w:t>
+            </w:r>
+            <w:proofErr w:type="spellStart"/>
+            <w:r>
+              <w:t>returnCode</w:t>
+            </w:r>
+            <w:proofErr w:type="spellEnd"/>
+            <w:r>
+              <w:t>": "500",</w:t>
+            </w:r>
+          </w:p>
+          <w:p>
+            <w:pPr>
+              <w:cnfStyle w:val="000000000000" w:firstRow="0" w:lastRow="0" w:firstColumn="0" w:lastColumn="0" w:oddVBand="0" w:evenVBand="0" w:oddHBand="0" w:evenHBand="0" w:firstRowFirstColumn="0" w:firstRowLastColumn="0" w:lastRowFirstColumn="0" w:lastRowLastColumn="0"/>
+            </w:pPr>
+            <w:r>
+              <w:t xml:space="preserve">    "</w:t>
+            </w:r>
+            <w:proofErr w:type="spellStart"/>
+            <w:r>
+              <w:t>returnData</w:t>
+            </w:r>
+            <w:proofErr w:type="spellEnd"/>
+            <w:r>
+              <w:t>": {</w:t>
+            </w:r>
+          </w:p>
+          <w:p>
+            <w:pPr>
+              <w:cnfStyle w:val="000000000000" w:firstRow="0" w:lastRow="0" w:firstColumn="0" w:lastColumn="0" w:oddVBand="0" w:evenVBand="0" w:oddHBand="0" w:evenHBand="0" w:firstRowFirstColumn="0" w:firstRowLastColumn="0" w:lastRowFirstColumn="0" w:lastRowLastColumn="0"/>
+            </w:pPr>
+            <w:r>
+              <w:t xml:space="preserve">        "</w:t>
+            </w:r>
+            <w:proofErr w:type="spellStart"/>
+            <w:r>
+              <w:t>isCl</w:t>
+            </w:r>
+            <w:proofErr w:type="spellEnd"/>
+            <w:r>
+              <w:t>": 0,</w:t>
+            </w:r>
+          </w:p>
+          <w:p>
+            <w:pPr>
+              <w:cnfStyle w:val="000000000000" w:firstRow="0" w:lastRow="0" w:firstColumn="0" w:lastColumn="0" w:oddVBand="0" w:evenVBand="0" w:oddHBand="0" w:evenHBand="0" w:firstRowFirstColumn="0" w:firstRowLastColumn="0" w:lastRowFirstColumn="0" w:lastRowLastColumn="0"/>
+            </w:pPr>
+            <w:r>
+              <w:t xml:space="preserve">        </w:t>
+            </w:r>
+            <w:r>
+              <w:rPr>
+                <w:highlight w:val="yellow"/>
+              </w:rPr>
+              <w:t>"line": “</w:t>
+            </w:r>
+            <w:r>
+              <w:rPr>
+                <w:highlight w:val="yellow"/>
+              </w:rPr>
+              <w:t>de</w:t>
+            </w:r>
+            <w:r>
+              <w:rPr>
+                <w:highlight w:val="yellow"/>
+              </w:rPr>
+              <w:t>lete a lot of data in this line”</w:t>
+            </w:r>
+            <w:r>
+              <w:t>,</w:t>
+            </w:r>
+          </w:p>
+          <w:p>
+            <w:pPr>
+              <w:cnfStyle w:val="000000000000" w:firstRow="0" w:lastRow="0" w:firstColumn="0" w:lastColumn="0" w:oddVBand="0" w:evenVBand="0" w:oddHBand="0" w:evenHBand="0" w:firstRowFirstColumn="0" w:firstRowLastColumn="0" w:lastRowFirstColumn="0" w:lastRowLastColumn="0"/>
+            </w:pPr>
+            <w:r>
+              <w:t xml:space="preserve">        "</w:t>
+            </w:r>
+            <w:proofErr w:type="spellStart"/>
+            <w:r>
+              <w:t>lineId</w:t>
+            </w:r>
+            <w:proofErr w:type="spellEnd"/>
+            <w:r>
+              <w:t>": 11896,</w:t>
+            </w:r>
+          </w:p>
+          <w:p>
+            <w:pPr>
+              <w:cnfStyle w:val="000000000000" w:firstRow="0" w:lastRow="0" w:firstColumn="0" w:lastColumn="0" w:oddVBand="0" w:evenVBand="0" w:oddHBand="0" w:evenHBand="0" w:firstRowFirstColumn="0" w:firstRowLastColumn="0" w:lastRowFirstColumn="0" w:lastRowLastColumn="0"/>
+            </w:pPr>
+            <w:r>
+              <w:t xml:space="preserve">        "</w:t>
+            </w:r>
+            <w:proofErr w:type="spellStart"/>
+            <w:r>
+              <w:t>lineNo</w:t>
+            </w:r>
+            <w:proofErr w:type="spellEnd"/>
+            <w:r>
+              <w:t>": "P177-2",</w:t>
+            </w:r>
+          </w:p>
+          <w:p>
+            <w:pPr>
+              <w:cnfStyle w:val="000000000000" w:firstRow="0" w:lastRow="0" w:firstColumn="0" w:lastColumn="0" w:oddVBand="0" w:evenVBand="0" w:oddHBand="0" w:evenHBand="0" w:firstRowFirstColumn="0" w:firstRowLastColumn="0" w:lastRowFirstColumn="0" w:lastRowLastColumn="0"/>
+            </w:pPr>
+            <w:r>
+              <w:t xml:space="preserve">        "mileage": 73.19,</w:t>
+            </w:r>
+          </w:p>
+          <w:p>
+            <w:pPr>
+              <w:cnfStyle w:val="000000000000" w:firstRow="0" w:lastRow="0" w:firstColumn="0" w:lastColumn="0" w:oddVBand="0" w:evenVBand="0" w:oddHBand="0" w:evenHBand="0" w:firstRowFirstColumn="0" w:firstRowLastColumn="0" w:lastRowFirstColumn="0" w:lastRowLastColumn="0"/>
+            </w:pPr>
+            <w:r>
+              <w:t xml:space="preserve">        "</w:t>
+            </w:r>
+            <w:proofErr w:type="spellStart"/>
+            <w:r>
+              <w:t>needTime</w:t>
+            </w:r>
+            <w:proofErr w:type="spellEnd"/>
+            <w:r>
+              <w:t>": 70,</w:t>
+            </w:r>
+          </w:p>
+          <w:p>
+            <w:pPr>
+              <w:cnfStyle w:val="000000000000" w:firstRow="0" w:lastRow="0" w:firstColumn="0" w:lastColumn="0" w:oddVBand="0" w:evenVBand="0" w:oddHBand="0" w:evenHBand="0" w:firstRowFirstColumn="0" w:firstRowLastColumn="0" w:lastRowFirstColumn="0" w:lastRowLastColumn="0"/>
+            </w:pPr>
+            <w:r>
+              <w:t xml:space="preserve">        "</w:t>
+            </w:r>
+            <w:proofErr w:type="spellStart"/>
+            <w:r>
+              <w:t>offFjIds</w:t>
+            </w:r>
+            <w:proofErr w:type="spellEnd"/>
+            <w:r>
+              <w:t>": "69954;69955;29762;29763;29764;29765;55607;29766;29767;65632;65633",</w:t>
+            </w:r>
+          </w:p>
+          <w:p>
+            <w:pPr>
+              <w:cnfStyle w:val="000000000000" w:firstRow="0" w:lastRow="0" w:firstColumn="0" w:lastColumn="0" w:oddVBand="0" w:evenVBand="0" w:oddHBand="0" w:evenHBand="0" w:firstRowFirstColumn="0" w:firstRowLastColumn="0" w:lastRowFirstColumn="0" w:lastRowLastColumn="0"/>
+            </w:pPr>
+            <w:r>
+              <w:t xml:space="preserve">        "</w:t>
+            </w:r>
+            <w:proofErr w:type="spellStart"/>
+            <w:r>
+              <w:t>offLngLat</w:t>
+            </w:r>
+            <w:proofErr w:type="spellEnd"/>
+            <w:r>
+              <w:t>": "114.213576000000000,22.686532000000000;114.226012000000000,22.699158000000000;114.230930000000000,22.703773000000000;114.238097000000000,22.710210000000000;114.244561000000000,22.70940400</w:t>
+            </w:r>
+            <w:r>
               <w:lastRenderedPageBreak/>
-              <w:t>{</w:t>
+              <w:t>0000000;114.254754000000000,22.716807000000000;114.261208000000000,22.719560000000000;114.265854000000000,22.722049000000000;114.277876000000000,22.728833000000000;114.279165000000000,22.747425000000000;114.279721000000000,22.762456000000000",</w:t>
             </w:r>
           </w:p>
           <w:p>
@@ -2466,48 +2636,74 @@
               <w:cnfStyle w:val="000000000000" w:firstRow="0" w:lastRow="0" w:firstColumn="0" w:lastColumn="0" w:oddVBand="0" w:evenVBand="0" w:oddHBand="0" w:evenHBand="0" w:firstRowFirstColumn="0" w:firstRowLastColumn="0" w:lastRowFirstColumn="0" w:lastRowLastColumn="0"/>
             </w:pPr>
             <w:r>
-              <w:lastRenderedPageBreak/>
-              <w:t xml:space="preserve">    "</w:t>
-            </w:r>
-            <w:proofErr w:type="spellStart"/>
-            <w:r>
-              <w:t>returnCode</w:t>
-            </w:r>
-            <w:proofErr w:type="spellEnd"/>
-            <w:r>
-              <w:t>": "500",</w:t>
+              <w:t xml:space="preserve">        "</w:t>
+            </w:r>
+            <w:proofErr w:type="spellStart"/>
+            <w:r>
+              <w:t>offStationId</w:t>
+            </w:r>
+            <w:proofErr w:type="spellEnd"/>
+            <w:r>
+              <w:t>": 20527,</w:t>
             </w:r>
           </w:p>
           <w:p>
             <w:pPr>
               <w:cnfStyle w:val="000000000000" w:firstRow="0" w:lastRow="0" w:firstColumn="0" w:lastColumn="0" w:oddVBand="0" w:evenVBand="0" w:oddHBand="0" w:evenHBand="0" w:firstRowFirstColumn="0" w:firstRowLastColumn="0" w:lastRowFirstColumn="0" w:lastRowLastColumn="0"/>
-            </w:pPr>
-            <w:r>
-              <w:t xml:space="preserve">    "</w:t>
-            </w:r>
-            <w:proofErr w:type="spellStart"/>
-            <w:r>
-              <w:t>returnData</w:t>
-            </w:r>
-            <w:proofErr w:type="spellEnd"/>
-            <w:r>
-              <w:t>": {</w:t>
+              <w:rPr>
+                <w:highlight w:val="yellow"/>
+              </w:rPr>
+            </w:pPr>
+            <w:r>
+              <w:t xml:space="preserve">        </w:t>
+            </w:r>
+            <w:r>
+              <w:rPr>
+                <w:highlight w:val="yellow"/>
+              </w:rPr>
+              <w:t>"</w:t>
+            </w:r>
+            <w:proofErr w:type="spellStart"/>
+            <w:r>
+              <w:rPr>
+                <w:highlight w:val="yellow"/>
+              </w:rPr>
+              <w:t>offStationIds</w:t>
+            </w:r>
+            <w:proofErr w:type="spellEnd"/>
+            <w:r>
+              <w:rPr>
+                <w:highlight w:val="yellow"/>
+              </w:rPr>
+              <w:t>": "4266;522291;4308;4428;510800;510801;511109;510024;511108;521581;20527",</w:t>
             </w:r>
           </w:p>
           <w:p>
             <w:pPr>
               <w:cnfStyle w:val="000000000000" w:firstRow="0" w:lastRow="0" w:firstColumn="0" w:lastColumn="0" w:oddVBand="0" w:evenVBand="0" w:oddHBand="0" w:evenHBand="0" w:firstRowFirstColumn="0" w:firstRowLastColumn="0" w:lastRowFirstColumn="0" w:lastRowLastColumn="0"/>
-            </w:pPr>
-            <w:r>
+              <w:rPr>
+                <w:highlight w:val="yellow"/>
+              </w:rPr>
+            </w:pPr>
+            <w:r>
+              <w:rPr>
+                <w:highlight w:val="yellow"/>
+              </w:rPr>
               <w:t xml:space="preserve">        "</w:t>
             </w:r>
             <w:proofErr w:type="spellStart"/>
             <w:r>
-              <w:t>isCl</w:t>
-            </w:r>
-            <w:proofErr w:type="spellEnd"/>
-            <w:r>
-              <w:t>": 0,</w:t>
+              <w:rPr>
+                <w:highlight w:val="yellow"/>
+              </w:rPr>
+              <w:t>offStationName</w:t>
+            </w:r>
+            <w:proofErr w:type="spellEnd"/>
+            <w:r>
+              <w:rPr>
+                <w:highlight w:val="yellow"/>
+              </w:rPr>
+              <w:t>": "香林世纪华府",</w:t>
             </w:r>
           </w:p>
           <w:p>
@@ -2515,383 +2711,201 @@
               <w:cnfStyle w:val="000000000000" w:firstRow="0" w:lastRow="0" w:firstColumn="0" w:lastColumn="0" w:oddVBand="0" w:evenVBand="0" w:oddHBand="0" w:evenHBand="0" w:firstRowFirstColumn="0" w:firstRowLastColumn="0" w:lastRowFirstColumn="0" w:lastRowLastColumn="0"/>
             </w:pPr>
             <w:r>
+              <w:rPr>
+                <w:highlight w:val="yellow"/>
+              </w:rPr>
+              <w:t xml:space="preserve">        "</w:t>
+            </w:r>
+            <w:proofErr w:type="spellStart"/>
+            <w:r>
+              <w:rPr>
+                <w:highlight w:val="yellow"/>
+              </w:rPr>
+              <w:t>offStations</w:t>
+            </w:r>
+            <w:proofErr w:type="spellEnd"/>
+            <w:r>
+              <w:rPr>
+                <w:highlight w:val="yellow"/>
+              </w:rPr>
+              <w:t>": "信息学院;建新社区;龙城医院;公园大地;吉祥地铁站;龙城广场地铁站;南联天桥;南联地铁站;双龙地铁站②;水岸新都;香林世纪华府",</w:t>
+            </w:r>
+          </w:p>
+          <w:p>
+            <w:pPr>
+              <w:cnfStyle w:val="000000000000" w:firstRow="0" w:lastRow="0" w:firstColumn="0" w:lastColumn="0" w:oddVBand="0" w:evenVBand="0" w:oddHBand="0" w:evenHBand="0" w:firstRowFirstColumn="0" w:firstRowLastColumn="0" w:lastRowFirstColumn="0" w:lastRowLastColumn="0"/>
+            </w:pPr>
+            <w:r>
+              <w:t xml:space="preserve">        "</w:t>
+            </w:r>
+            <w:proofErr w:type="spellStart"/>
+            <w:r>
+              <w:t>offTimes</w:t>
+            </w:r>
+            <w:proofErr w:type="spellEnd"/>
+            <w:r>
+              <w:t>": "1837;1839;1842;1844;1846;1848;1850;1852;1853;1854;1842",</w:t>
+            </w:r>
+          </w:p>
+          <w:p>
+            <w:pPr>
+              <w:cnfStyle w:val="000000000000" w:firstRow="0" w:lastRow="0" w:firstColumn="0" w:lastColumn="0" w:oddVBand="0" w:evenVBand="0" w:oddHBand="0" w:evenHBand="0" w:firstRowFirstColumn="0" w:firstRowLastColumn="0" w:lastRowFirstColumn="0" w:lastRowLastColumn="0"/>
+            </w:pPr>
+            <w:r>
+              <w:t xml:space="preserve">        "</w:t>
+            </w:r>
+            <w:proofErr w:type="spellStart"/>
+            <w:r>
+              <w:t>onFjIds</w:t>
+            </w:r>
+            <w:proofErr w:type="spellEnd"/>
+            <w:r>
+              <w:t>": "58594;29751;29752;29753;29754;29755;29756;29757;29758;69877",</w:t>
+            </w:r>
+          </w:p>
+          <w:p>
+            <w:pPr>
+              <w:cnfStyle w:val="000000000000" w:firstRow="0" w:lastRow="0" w:firstColumn="0" w:lastColumn="0" w:oddVBand="0" w:evenVBand="0" w:oddHBand="0" w:evenHBand="0" w:firstRowFirstColumn="0" w:firstRowLastColumn="0" w:lastRowFirstColumn="0" w:lastRowLastColumn="0"/>
+            </w:pPr>
+            <w:r>
+              <w:t xml:space="preserve">        "</w:t>
+            </w:r>
+            <w:proofErr w:type="spellStart"/>
+            <w:r>
+              <w:t>onLngLat</w:t>
+            </w:r>
+            <w:proofErr w:type="spellEnd"/>
+            <w:r>
+              <w:t>": "113.938193000000000,22.522215000000000;113.942675000000000,22.525316000000000;113.945873000000000,22.528106000000000;113.945771000000000,22.533954000000000;113.945734000000000,22.537309000000000;113.945551000000000,22.543703000000000;113.945472000000000,22.548221000000000;113.945478000000000,22.553650000000000;113.945553000000000,22.558205000000000;113.942184000000000,22.559383000000000",</w:t>
+            </w:r>
+          </w:p>
+          <w:p>
+            <w:pPr>
+              <w:cnfStyle w:val="000000000000" w:firstRow="0" w:lastRow="0" w:firstColumn="0" w:lastColumn="0" w:oddVBand="0" w:evenVBand="0" w:oddHBand="0" w:evenHBand="0" w:firstRowFirstColumn="0" w:firstRowLastColumn="0" w:lastRowFirstColumn="0" w:lastRowLastColumn="0"/>
+              <w:rPr>
+                <w:highlight w:val="yellow"/>
+              </w:rPr>
+            </w:pPr>
+            <w:r>
               <w:t xml:space="preserve">        </w:t>
             </w:r>
             <w:r>
               <w:rPr>
                 <w:highlight w:val="yellow"/>
               </w:rPr>
-              <w:t>"line": “</w:t>
-            </w:r>
+              <w:t>"</w:t>
+            </w:r>
+            <w:proofErr w:type="spellStart"/>
             <w:r>
               <w:rPr>
                 <w:highlight w:val="yellow"/>
               </w:rPr>
-              <w:t>de</w:t>
-            </w:r>
+              <w:t>onStationId</w:t>
+            </w:r>
+            <w:proofErr w:type="spellEnd"/>
             <w:r>
               <w:rPr>
                 <w:highlight w:val="yellow"/>
               </w:rPr>
-              <w:t>lete a lot of data in this line”</w:t>
-            </w:r>
-            <w:r>
-              <w:t>,</w:t>
+              <w:t>": 512493,</w:t>
             </w:r>
           </w:p>
           <w:p>
             <w:pPr>
               <w:cnfStyle w:val="000000000000" w:firstRow="0" w:lastRow="0" w:firstColumn="0" w:lastColumn="0" w:oddVBand="0" w:evenVBand="0" w:oddHBand="0" w:evenHBand="0" w:firstRowFirstColumn="0" w:firstRowLastColumn="0" w:lastRowFirstColumn="0" w:lastRowLastColumn="0"/>
-            </w:pPr>
-            <w:r>
+              <w:rPr>
+                <w:highlight w:val="yellow"/>
+              </w:rPr>
+            </w:pPr>
+            <w:r>
+              <w:rPr>
+                <w:highlight w:val="yellow"/>
+              </w:rPr>
               <w:t xml:space="preserve">        "</w:t>
             </w:r>
             <w:proofErr w:type="spellStart"/>
             <w:r>
-              <w:t>lineId</w:t>
-            </w:r>
-            <w:proofErr w:type="spellEnd"/>
-            <w:r>
-              <w:t>": 11896,</w:t>
+              <w:rPr>
+                <w:highlight w:val="yellow"/>
+              </w:rPr>
+              <w:t>onStationIds</w:t>
+            </w:r>
+            <w:proofErr w:type="spellEnd"/>
+            <w:r>
+              <w:rPr>
+                <w:highlight w:val="yellow"/>
+              </w:rPr>
+              <w:t>": "512493;23713;7263;17991;7270;17965;7424;7430;7452;517551",</w:t>
             </w:r>
           </w:p>
           <w:p>
             <w:pPr>
               <w:cnfStyle w:val="000000000000" w:firstRow="0" w:lastRow="0" w:firstColumn="0" w:lastColumn="0" w:oddVBand="0" w:evenVBand="0" w:oddHBand="0" w:evenHBand="0" w:firstRowFirstColumn="0" w:firstRowLastColumn="0" w:lastRowFirstColumn="0" w:lastRowLastColumn="0"/>
-            </w:pPr>
-            <w:r>
+              <w:rPr>
+                <w:highlight w:val="yellow"/>
+              </w:rPr>
+            </w:pPr>
+            <w:r>
+              <w:rPr>
+                <w:highlight w:val="yellow"/>
+              </w:rPr>
               <w:t xml:space="preserve">        "</w:t>
             </w:r>
             <w:proofErr w:type="spellStart"/>
             <w:r>
-              <w:t>lineNo</w:t>
-            </w:r>
-            <w:proofErr w:type="spellEnd"/>
-            <w:r>
-              <w:t>": "P177-2",</w:t>
+              <w:rPr>
+                <w:highlight w:val="yellow"/>
+              </w:rPr>
+              <w:t>onStationName</w:t>
+            </w:r>
+            <w:proofErr w:type="spellEnd"/>
+            <w:r>
+              <w:rPr>
+                <w:highlight w:val="yellow"/>
+              </w:rPr>
+              <w:t>": "A8音乐大厦（临时站）",</w:t>
             </w:r>
           </w:p>
           <w:p>
             <w:pPr>
               <w:cnfStyle w:val="000000000000" w:firstRow="0" w:lastRow="0" w:firstColumn="0" w:lastColumn="0" w:oddVBand="0" w:evenVBand="0" w:oddHBand="0" w:evenHBand="0" w:firstRowFirstColumn="0" w:firstRowLastColumn="0" w:lastRowFirstColumn="0" w:lastRowLastColumn="0"/>
-            </w:pPr>
-            <w:r>
-              <w:t xml:space="preserve">        "mileage": 73.19,</w:t>
-            </w:r>
-          </w:p>
-          <w:p>
-            <w:pPr>
-              <w:cnfStyle w:val="000000000000" w:firstRow="0" w:lastRow="0" w:firstColumn="0" w:lastColumn="0" w:oddVBand="0" w:evenVBand="0" w:oddHBand="0" w:evenHBand="0" w:firstRowFirstColumn="0" w:firstRowLastColumn="0" w:lastRowFirstColumn="0" w:lastRowLastColumn="0"/>
-            </w:pPr>
-            <w:r>
+              <w:rPr>
+                <w:highlight w:val="yellow"/>
+              </w:rPr>
+            </w:pPr>
+            <w:r>
+              <w:rPr>
+                <w:highlight w:val="yellow"/>
+              </w:rPr>
               <w:t xml:space="preserve">        "</w:t>
             </w:r>
             <w:proofErr w:type="spellStart"/>
             <w:r>
-              <w:t>needTime</w:t>
-            </w:r>
-            <w:proofErr w:type="spellEnd"/>
-            <w:r>
-              <w:t>": 70,</w:t>
-            </w:r>
-          </w:p>
-          <w:p>
-            <w:pPr>
-              <w:cnfStyle w:val="000000000000" w:firstRow="0" w:lastRow="0" w:firstColumn="0" w:lastColumn="0" w:oddVBand="0" w:evenVBand="0" w:oddHBand="0" w:evenHBand="0" w:firstRowFirstColumn="0" w:firstRowLastColumn="0" w:lastRowFirstColumn="0" w:lastRowLastColumn="0"/>
-            </w:pPr>
-            <w:r>
-              <w:t xml:space="preserve">        "</w:t>
-            </w:r>
-            <w:proofErr w:type="spellStart"/>
-            <w:r>
-              <w:t>offFjIds</w:t>
-            </w:r>
-            <w:proofErr w:type="spellEnd"/>
-            <w:r>
-              <w:t>": "69954;69955;29762;29763;29764;29765;55607;29766;29767;65632;65633",</w:t>
-            </w:r>
-          </w:p>
-          <w:p>
-            <w:pPr>
-              <w:cnfStyle w:val="000000000000" w:firstRow="0" w:lastRow="0" w:firstColumn="0" w:lastColumn="0" w:oddVBand="0" w:evenVBand="0" w:oddHBand="0" w:evenHBand="0" w:firstRowFirstColumn="0" w:firstRowLastColumn="0" w:lastRowFirstColumn="0" w:lastRowLastColumn="0"/>
-            </w:pPr>
-            <w:r>
-              <w:t xml:space="preserve">        "</w:t>
-            </w:r>
-            <w:proofErr w:type="spellStart"/>
-            <w:r>
-              <w:t>offLngLat</w:t>
-            </w:r>
-            <w:proofErr w:type="spellEnd"/>
-            <w:r>
-              <w:t>": "114.213576000000000,22.686532000000000;114.226012000000000,22.699158000000000;114.230930000000000,22.703773000000000;114.238097000000000,22.710210000000000;114.244561000000000,22.709404000000000;114.254754000000000,22.716807000000000;114.261208000000000,22.719560000000000;114.265854000000000,22.722049000000000;114.277876000000000,22.728833000000000;114.279165000000000,22.747425000000000;114.279721000000000,22.762456000000000",</w:t>
-            </w:r>
-          </w:p>
-          <w:p>
-            <w:pPr>
-              <w:cnfStyle w:val="000000000000" w:firstRow="0" w:lastRow="0" w:firstColumn="0" w:lastColumn="0" w:oddVBand="0" w:evenVBand="0" w:oddHBand="0" w:evenHBand="0" w:firstRowFirstColumn="0" w:firstRowLastColumn="0" w:lastRowFirstColumn="0" w:lastRowLastColumn="0"/>
-            </w:pPr>
-            <w:r>
-              <w:t xml:space="preserve">        "</w:t>
-            </w:r>
-            <w:proofErr w:type="spellStart"/>
-            <w:r>
-              <w:t>offStationId</w:t>
-            </w:r>
-            <w:proofErr w:type="spellEnd"/>
-            <w:r>
-              <w:t>": 20527,</w:t>
-            </w:r>
-          </w:p>
-          <w:p>
-            <w:pPr>
-              <w:cnfStyle w:val="000000000000" w:firstRow="0" w:lastRow="0" w:firstColumn="0" w:lastColumn="0" w:oddVBand="0" w:evenVBand="0" w:oddHBand="0" w:evenHBand="0" w:firstRowFirstColumn="0" w:firstRowLastColumn="0" w:lastRowFirstColumn="0" w:lastRowLastColumn="0"/>
               <w:rPr>
                 <w:highlight w:val="yellow"/>
               </w:rPr>
-            </w:pPr>
-            <w:r>
-              <w:t xml:space="preserve">        </w:t>
-            </w:r>
+              <w:t>onStations</w:t>
+            </w:r>
+            <w:proofErr w:type="spellEnd"/>
             <w:r>
               <w:rPr>
                 <w:highlight w:val="yellow"/>
               </w:rPr>
-              <w:t>"</w:t>
-            </w:r>
-            <w:proofErr w:type="spellStart"/>
+              <w:t>": "A8音乐大厦（临时站）;百度国际大厦;科苑地铁站;深港产学研基地;高科技中心;深南科苑</w:t>
+            </w:r>
+            <w:proofErr w:type="gramStart"/>
             <w:r>
               <w:rPr>
                 <w:highlight w:val="yellow"/>
               </w:rPr>
-              <w:t>offStationIds</w:t>
-            </w:r>
-            <w:proofErr w:type="spellEnd"/>
+              <w:t>立交北</w:t>
+            </w:r>
+            <w:proofErr w:type="gramEnd"/>
             <w:r>
               <w:rPr>
                 <w:highlight w:val="yellow"/>
               </w:rPr>
-              <w:t>": "4266;522291;4308;4428;510800;510801;511109;510024;511108;521581;20527",</w:t>
-            </w:r>
-          </w:p>
-          <w:p>
-            <w:pPr>
-              <w:cnfStyle w:val="000000000000" w:firstRow="0" w:lastRow="0" w:firstColumn="0" w:lastColumn="0" w:oddVBand="0" w:evenVBand="0" w:oddHBand="0" w:evenHBand="0" w:firstRowFirstColumn="0" w:firstRowLastColumn="0" w:lastRowFirstColumn="0" w:lastRowLastColumn="0"/>
-              <w:rPr>
-                <w:highlight w:val="yellow"/>
-              </w:rPr>
-            </w:pPr>
-            <w:r>
-              <w:rPr>
-                <w:highlight w:val="yellow"/>
-              </w:rPr>
-              <w:t xml:space="preserve">        "</w:t>
-            </w:r>
-            <w:proofErr w:type="spellStart"/>
-            <w:r>
-              <w:rPr>
-                <w:highlight w:val="yellow"/>
-              </w:rPr>
-              <w:t>offStationName</w:t>
-            </w:r>
-            <w:proofErr w:type="spellEnd"/>
-            <w:r>
-              <w:rPr>
-                <w:highlight w:val="yellow"/>
-              </w:rPr>
-              <w:t>": "香林世纪华府",</w:t>
-            </w:r>
-          </w:p>
-          <w:p>
-            <w:pPr>
-              <w:cnfStyle w:val="000000000000" w:firstRow="0" w:lastRow="0" w:firstColumn="0" w:lastColumn="0" w:oddVBand="0" w:evenVBand="0" w:oddHBand="0" w:evenHBand="0" w:firstRowFirstColumn="0" w:firstRowLastColumn="0" w:lastRowFirstColumn="0" w:lastRowLastColumn="0"/>
-            </w:pPr>
-            <w:r>
-              <w:rPr>
-                <w:highlight w:val="yellow"/>
-              </w:rPr>
-              <w:t xml:space="preserve">        "</w:t>
-            </w:r>
-            <w:proofErr w:type="spellStart"/>
-            <w:r>
-              <w:rPr>
-                <w:highlight w:val="yellow"/>
-              </w:rPr>
-              <w:t>offStations</w:t>
-            </w:r>
-            <w:proofErr w:type="spellEnd"/>
-            <w:r>
-              <w:rPr>
-                <w:highlight w:val="yellow"/>
-              </w:rPr>
-              <w:t>": "信息学院;建新社区;龙城医院;公园大地;吉祥地铁站;龙城广场地铁站;南联天桥;南联地铁站;双龙地铁站②;水岸新都;香林世纪华府",</w:t>
-            </w:r>
-          </w:p>
-          <w:p>
-            <w:pPr>
-              <w:cnfStyle w:val="000000000000" w:firstRow="0" w:lastRow="0" w:firstColumn="0" w:lastColumn="0" w:oddVBand="0" w:evenVBand="0" w:oddHBand="0" w:evenHBand="0" w:firstRowFirstColumn="0" w:firstRowLastColumn="0" w:lastRowFirstColumn="0" w:lastRowLastColumn="0"/>
-            </w:pPr>
-            <w:r>
-              <w:t xml:space="preserve">        "</w:t>
-            </w:r>
-            <w:proofErr w:type="spellStart"/>
-            <w:r>
-              <w:t>offTimes</w:t>
-            </w:r>
-            <w:proofErr w:type="spellEnd"/>
-            <w:r>
-              <w:t>": "1837;1839;1842;1844;1846;1848;1850;1852;1853;1854;1842",</w:t>
-            </w:r>
-          </w:p>
-          <w:p>
-            <w:pPr>
-              <w:cnfStyle w:val="000000000000" w:firstRow="0" w:lastRow="0" w:firstColumn="0" w:lastColumn="0" w:oddVBand="0" w:evenVBand="0" w:oddHBand="0" w:evenHBand="0" w:firstRowFirstColumn="0" w:firstRowLastColumn="0" w:lastRowFirstColumn="0" w:lastRowLastColumn="0"/>
-            </w:pPr>
-            <w:r>
-              <w:t xml:space="preserve">        "</w:t>
-            </w:r>
-            <w:proofErr w:type="spellStart"/>
-            <w:r>
-              <w:t>onFjIds</w:t>
-            </w:r>
-            <w:proofErr w:type="spellEnd"/>
-            <w:r>
-              <w:t>": "58594;29751;29752;29753;29754;29755;29756;29757;29758;69877",</w:t>
-            </w:r>
-          </w:p>
-          <w:p>
-            <w:pPr>
-              <w:cnfStyle w:val="000000000000" w:firstRow="0" w:lastRow="0" w:firstColumn="0" w:lastColumn="0" w:oddVBand="0" w:evenVBand="0" w:oddHBand="0" w:evenHBand="0" w:firstRowFirstColumn="0" w:firstRowLastColumn="0" w:lastRowFirstColumn="0" w:lastRowLastColumn="0"/>
-            </w:pPr>
-            <w:r>
-              <w:t xml:space="preserve">        "</w:t>
-            </w:r>
-            <w:proofErr w:type="spellStart"/>
-            <w:r>
-              <w:t>onLngLat</w:t>
-            </w:r>
-            <w:proofErr w:type="spellEnd"/>
-            <w:r>
-              <w:t xml:space="preserve">": </w:t>
-            </w:r>
-            <w:r>
-              <w:lastRenderedPageBreak/>
-              <w:t>"113.938193000000000,22.522215000000000;113.942675000000000,22.525316000000000;113.945873000000000,22.528106000000000;113.945771000000000,22.533954000000000;113.945734000000000,22.537309000000000;113.945551000000000,22.543703000000000;113.945472000000000,22.548221000000000;113.945478000000000,22.553650000000000;113.945553000000000,22.558205000000000;113.942184000000000,22.559383000000000",</w:t>
-            </w:r>
-          </w:p>
-          <w:p>
-            <w:pPr>
-              <w:cnfStyle w:val="000000000000" w:firstRow="0" w:lastRow="0" w:firstColumn="0" w:lastColumn="0" w:oddVBand="0" w:evenVBand="0" w:oddHBand="0" w:evenHBand="0" w:firstRowFirstColumn="0" w:firstRowLastColumn="0" w:lastRowFirstColumn="0" w:lastRowLastColumn="0"/>
-              <w:rPr>
-                <w:highlight w:val="yellow"/>
-              </w:rPr>
-            </w:pPr>
-            <w:r>
-              <w:t xml:space="preserve">        </w:t>
-            </w:r>
-            <w:r>
-              <w:rPr>
-                <w:highlight w:val="yellow"/>
-              </w:rPr>
-              <w:t>"</w:t>
-            </w:r>
-            <w:proofErr w:type="spellStart"/>
-            <w:r>
-              <w:rPr>
-                <w:highlight w:val="yellow"/>
-              </w:rPr>
-              <w:t>onStationId</w:t>
-            </w:r>
-            <w:proofErr w:type="spellEnd"/>
-            <w:r>
-              <w:rPr>
-                <w:highlight w:val="yellow"/>
-              </w:rPr>
-              <w:t>": 512493,</w:t>
-            </w:r>
-          </w:p>
-          <w:p>
-            <w:pPr>
-              <w:cnfStyle w:val="000000000000" w:firstRow="0" w:lastRow="0" w:firstColumn="0" w:lastColumn="0" w:oddVBand="0" w:evenVBand="0" w:oddHBand="0" w:evenHBand="0" w:firstRowFirstColumn="0" w:firstRowLastColumn="0" w:lastRowFirstColumn="0" w:lastRowLastColumn="0"/>
-              <w:rPr>
-                <w:highlight w:val="yellow"/>
-              </w:rPr>
-            </w:pPr>
-            <w:r>
-              <w:rPr>
-                <w:highlight w:val="yellow"/>
-              </w:rPr>
-              <w:t xml:space="preserve">        "</w:t>
-            </w:r>
-            <w:proofErr w:type="spellStart"/>
-            <w:r>
-              <w:rPr>
-                <w:highlight w:val="yellow"/>
-              </w:rPr>
-              <w:t>onStationIds</w:t>
-            </w:r>
-            <w:proofErr w:type="spellEnd"/>
-            <w:r>
-              <w:rPr>
-                <w:highlight w:val="yellow"/>
-              </w:rPr>
-              <w:t>": "512493;23713;7263;17991;7270;17965;7424;7430;7452;517551",</w:t>
-            </w:r>
-          </w:p>
-          <w:p>
-            <w:pPr>
-              <w:cnfStyle w:val="000000000000" w:firstRow="0" w:lastRow="0" w:firstColumn="0" w:lastColumn="0" w:oddVBand="0" w:evenVBand="0" w:oddHBand="0" w:evenHBand="0" w:firstRowFirstColumn="0" w:firstRowLastColumn="0" w:lastRowFirstColumn="0" w:lastRowLastColumn="0"/>
-              <w:rPr>
-                <w:highlight w:val="yellow"/>
-              </w:rPr>
-            </w:pPr>
-            <w:r>
-              <w:rPr>
-                <w:highlight w:val="yellow"/>
-              </w:rPr>
-              <w:t xml:space="preserve">        "</w:t>
-            </w:r>
-            <w:proofErr w:type="spellStart"/>
-            <w:r>
-              <w:rPr>
-                <w:highlight w:val="yellow"/>
-              </w:rPr>
-              <w:t>onStationName</w:t>
-            </w:r>
-            <w:proofErr w:type="spellEnd"/>
-            <w:r>
-              <w:rPr>
-                <w:highlight w:val="yellow"/>
-              </w:rPr>
-              <w:t>": "A8音乐大厦（临时站）",</w:t>
-            </w:r>
-          </w:p>
-          <w:p>
-            <w:pPr>
-              <w:cnfStyle w:val="000000000000" w:firstRow="0" w:lastRow="0" w:firstColumn="0" w:lastColumn="0" w:oddVBand="0" w:evenVBand="0" w:oddHBand="0" w:evenHBand="0" w:firstRowFirstColumn="0" w:firstRowLastColumn="0" w:lastRowFirstColumn="0" w:lastRowLastColumn="0"/>
-              <w:rPr>
-                <w:highlight w:val="yellow"/>
-              </w:rPr>
-            </w:pPr>
-            <w:r>
-              <w:rPr>
-                <w:highlight w:val="yellow"/>
-              </w:rPr>
-              <w:t xml:space="preserve">        "</w:t>
-            </w:r>
-            <w:proofErr w:type="spellStart"/>
-            <w:r>
-              <w:rPr>
-                <w:highlight w:val="yellow"/>
-              </w:rPr>
-              <w:t>onStations</w:t>
-            </w:r>
-            <w:proofErr w:type="spellEnd"/>
-            <w:r>
-              <w:rPr>
-                <w:highlight w:val="yellow"/>
-              </w:rPr>
-              <w:t>": "A8音乐大厦（临时站）;百度国际大厦;科苑地铁站;深港产学研基地;高科技中心;深南科苑立交北;科苑北;科苑北环立交;华瀚科技;海王生物（临时站）",</w:t>
+              <w:t>;科苑北;科苑北环立交;华瀚科技;海王生物（临时站）",</w:t>
             </w:r>
           </w:p>
           <w:p>
@@ -3152,7 +3166,7 @@
     </w:tbl>
     <w:p>
       <w:pPr>
-        <w:pStyle w:val="NormalWeb"/>
+        <w:pStyle w:val="a3"/>
         <w:spacing w:before="0" w:beforeAutospacing="0" w:after="0" w:afterAutospacing="0"/>
         <w:rPr>
           <w:rFonts w:ascii="微软雅黑" w:eastAsia="微软雅黑" w:hAnsi="微软雅黑" w:cs="Calibri"/>
@@ -3163,7 +3177,7 @@
     </w:p>
     <w:p>
       <w:pPr>
-        <w:pStyle w:val="NormalWeb"/>
+        <w:pStyle w:val="a3"/>
         <w:spacing w:before="0" w:beforeAutospacing="0" w:after="0" w:afterAutospacing="0"/>
         <w:rPr>
           <w:rFonts w:ascii="微软雅黑" w:eastAsia="微软雅黑" w:hAnsi="微软雅黑" w:cs="Calibri"/>
@@ -3174,13 +3188,13 @@
     </w:p>
     <w:tbl>
       <w:tblPr>
-        <w:tblStyle w:val="GridTable4-Accent3"/>
+        <w:tblStyle w:val="4-3"/>
         <w:tblW w:w="0" w:type="auto"/>
         <w:tblLook w:val="04A0" w:firstRow="1" w:lastRow="0" w:firstColumn="1" w:lastColumn="0" w:noHBand="0" w:noVBand="1"/>
       </w:tblPr>
       <w:tblGrid>
-        <w:gridCol w:w="624"/>
-        <w:gridCol w:w="9832"/>
+        <w:gridCol w:w="631"/>
+        <w:gridCol w:w="9825"/>
       </w:tblGrid>
       <w:tr>
         <w:trPr>
@@ -3685,7 +3699,7 @@
     </w:tbl>
     <w:p>
       <w:pPr>
-        <w:pStyle w:val="NormalWeb"/>
+        <w:pStyle w:val="a3"/>
         <w:spacing w:before="0" w:beforeAutospacing="0" w:after="0" w:afterAutospacing="0"/>
         <w:rPr>
           <w:rFonts w:ascii="微软雅黑" w:eastAsia="微软雅黑" w:hAnsi="微软雅黑" w:cs="Calibri"/>
@@ -3696,7 +3710,7 @@
     </w:p>
     <w:p>
       <w:pPr>
-        <w:pStyle w:val="NormalWeb"/>
+        <w:pStyle w:val="a3"/>
         <w:spacing w:before="0" w:beforeAutospacing="0" w:after="0" w:afterAutospacing="0"/>
         <w:rPr>
           <w:rFonts w:ascii="微软雅黑" w:eastAsia="微软雅黑" w:hAnsi="微软雅黑" w:cs="Calibri"/>
@@ -3707,7 +3721,7 @@
     </w:p>
     <w:p>
       <w:pPr>
-        <w:pStyle w:val="NormalWeb"/>
+        <w:pStyle w:val="a3"/>
         <w:spacing w:before="0" w:beforeAutospacing="0" w:after="0" w:afterAutospacing="0"/>
         <w:rPr>
           <w:rFonts w:ascii="微软雅黑" w:eastAsia="微软雅黑" w:hAnsi="微软雅黑" w:cs="Calibri"/>
@@ -3718,7 +3732,7 @@
     </w:p>
     <w:p>
       <w:pPr>
-        <w:pStyle w:val="NormalWeb"/>
+        <w:pStyle w:val="a3"/>
         <w:spacing w:before="0" w:beforeAutospacing="0" w:after="0" w:afterAutospacing="0"/>
         <w:rPr>
           <w:rFonts w:ascii="微软雅黑" w:eastAsia="微软雅黑" w:hAnsi="微软雅黑" w:cs="Calibri"/>
@@ -3729,7 +3743,7 @@
     </w:p>
     <w:p>
       <w:pPr>
-        <w:pStyle w:val="NormalWeb"/>
+        <w:pStyle w:val="a3"/>
         <w:spacing w:before="0" w:beforeAutospacing="0" w:after="0" w:afterAutospacing="0"/>
         <w:rPr>
           <w:rFonts w:ascii="微软雅黑" w:eastAsia="微软雅黑" w:hAnsi="微软雅黑" w:cs="Calibri"/>
@@ -3740,7 +3754,7 @@
     </w:p>
     <w:p>
       <w:pPr>
-        <w:pStyle w:val="NormalWeb"/>
+        <w:pStyle w:val="a3"/>
         <w:spacing w:before="0" w:beforeAutospacing="0" w:after="0" w:afterAutospacing="0"/>
         <w:rPr>
           <w:rFonts w:ascii="微软雅黑" w:eastAsia="微软雅黑" w:hAnsi="微软雅黑" w:cs="Calibri"/>
@@ -3751,7 +3765,7 @@
     </w:p>
     <w:p>
       <w:pPr>
-        <w:pStyle w:val="NormalWeb"/>
+        <w:pStyle w:val="a3"/>
         <w:spacing w:before="0" w:beforeAutospacing="0" w:after="0" w:afterAutospacing="0"/>
         <w:rPr>
           <w:rFonts w:ascii="微软雅黑" w:eastAsia="微软雅黑" w:hAnsi="微软雅黑" w:cs="Calibri"/>
@@ -3762,13 +3776,13 @@
     </w:p>
     <w:tbl>
       <w:tblPr>
-        <w:tblStyle w:val="GridTable4-Accent3"/>
+        <w:tblStyle w:val="4-3"/>
         <w:tblW w:w="0" w:type="auto"/>
         <w:tblLook w:val="04A0" w:firstRow="1" w:lastRow="0" w:firstColumn="1" w:lastColumn="0" w:noHBand="0" w:noVBand="1"/>
       </w:tblPr>
       <w:tblGrid>
-        <w:gridCol w:w="726"/>
-        <w:gridCol w:w="9730"/>
+        <w:gridCol w:w="733"/>
+        <w:gridCol w:w="9723"/>
       </w:tblGrid>
       <w:tr>
         <w:trPr>
@@ -4096,11 +4110,7 @@
               <w:t>R</w:t>
             </w:r>
             <w:r>
-              <w:t>etu</w:t>
-            </w:r>
-            <w:r>
-              <w:lastRenderedPageBreak/>
-              <w:t>rn</w:t>
+              <w:t>eturn</w:t>
             </w:r>
           </w:p>
         </w:tc>
@@ -4120,7 +4130,6 @@
                 <w:szCs w:val="17"/>
                 <w:lang w:val="zh-CN"/>
               </w:rPr>
-              <w:lastRenderedPageBreak/>
               <w:t>{"returnCode":"500","returnData":{"sztFreeNum":0},"returnInfo":"</w:t>
             </w:r>
             <w:r>
@@ -4149,7 +4158,7 @@
     </w:tbl>
     <w:p>
       <w:pPr>
-        <w:pStyle w:val="NormalWeb"/>
+        <w:pStyle w:val="a3"/>
         <w:spacing w:before="0" w:beforeAutospacing="0" w:after="0" w:afterAutospacing="0"/>
         <w:rPr>
           <w:rFonts w:ascii="微软雅黑" w:eastAsia="微软雅黑" w:hAnsi="微软雅黑" w:cs="Calibri"/>
@@ -4160,7 +4169,7 @@
     </w:p>
     <w:tbl>
       <w:tblPr>
-        <w:tblStyle w:val="GridTable4-Accent3"/>
+        <w:tblStyle w:val="4-3"/>
         <w:tblW w:w="0" w:type="auto"/>
         <w:tblLook w:val="04A0" w:firstRow="1" w:lastRow="0" w:firstColumn="1" w:lastColumn="0" w:noHBand="0" w:noVBand="1"/>
       </w:tblPr>
@@ -4553,7 +4562,7 @@
     </w:tbl>
     <w:p>
       <w:pPr>
-        <w:pStyle w:val="NormalWeb"/>
+        <w:pStyle w:val="a3"/>
         <w:spacing w:before="0" w:beforeAutospacing="0" w:after="0" w:afterAutospacing="0"/>
         <w:rPr>
           <w:rFonts w:ascii="微软雅黑" w:eastAsia="微软雅黑" w:hAnsi="微软雅黑" w:cs="Calibri"/>
@@ -4564,7 +4573,7 @@
     </w:p>
     <w:p>
       <w:pPr>
-        <w:pStyle w:val="NormalWeb"/>
+        <w:pStyle w:val="a3"/>
         <w:spacing w:before="0" w:beforeAutospacing="0" w:after="0" w:afterAutospacing="0"/>
         <w:rPr>
           <w:rFonts w:ascii="微软雅黑" w:eastAsia="微软雅黑" w:hAnsi="微软雅黑" w:cs="Calibri"/>
@@ -4575,7 +4584,7 @@
     </w:p>
     <w:p>
       <w:pPr>
-        <w:pStyle w:val="NormalWeb"/>
+        <w:pStyle w:val="a3"/>
         <w:spacing w:before="0" w:beforeAutospacing="0" w:after="0" w:afterAutospacing="0"/>
         <w:rPr>
           <w:rFonts w:ascii="微软雅黑" w:eastAsia="微软雅黑" w:hAnsi="微软雅黑" w:cs="Calibri"/>
@@ -4643,7 +4652,7 @@
     </w:p>
     <w:p>
       <w:pPr>
-        <w:pStyle w:val="NormalWeb"/>
+        <w:pStyle w:val="a3"/>
         <w:spacing w:before="0" w:beforeAutospacing="0" w:after="0" w:afterAutospacing="0"/>
         <w:rPr>
           <w:rFonts w:ascii="微软雅黑" w:eastAsia="微软雅黑" w:hAnsi="微软雅黑" w:cs="Calibri"/>
@@ -4654,13 +4663,13 @@
     </w:p>
     <w:tbl>
       <w:tblPr>
-        <w:tblStyle w:val="GridTable4-Accent3"/>
+        <w:tblStyle w:val="4-3"/>
         <w:tblW w:w="0" w:type="auto"/>
         <w:tblLook w:val="04A0" w:firstRow="1" w:lastRow="0" w:firstColumn="1" w:lastColumn="0" w:noHBand="0" w:noVBand="1"/>
       </w:tblPr>
       <w:tblGrid>
-        <w:gridCol w:w="557"/>
-        <w:gridCol w:w="9899"/>
+        <w:gridCol w:w="562"/>
+        <w:gridCol w:w="9894"/>
       </w:tblGrid>
       <w:tr>
         <w:trPr>
@@ -4680,7 +4689,15 @@
               <w:t>B</w:t>
             </w:r>
             <w:r>
-              <w:t xml:space="preserve">uy P177-2 one ticket ,one Data, 2017-12-16 </w:t>
+              <w:t xml:space="preserve">uy P177-2 one </w:t>
+            </w:r>
+            <w:proofErr w:type="gramStart"/>
+            <w:r>
+              <w:t>ticket ,one</w:t>
+            </w:r>
+            <w:proofErr w:type="gramEnd"/>
+            <w:r>
+              <w:t xml:space="preserve"> Data, 2017-12-16 </w:t>
             </w:r>
             <w:r>
               <w:rPr>
@@ -5091,17 +5108,7 @@
                 <w:sz w:val="17"/>
                 <w:szCs w:val="17"/>
               </w:rPr>
-              <w:t>","lineNo":"P177-2","mainNo":"2017120006518840","mileage":73.19,"needTime":74,"offStationId":511108,"onStationId":7270,"opType":2,"orderTime":"2017-12-12 22:05","originalPrice":10,"payNo":"326301309","payType":3,"refundNum":0,"startTime":"1739","status":0,"timeKey":2</w:t>
-            </w:r>
-            <w:r>
-              <w:rPr>
-                <w:rFonts w:ascii="宋体" w:eastAsia="宋体" w:cs="宋体"/>
-                <w:kern w:val="0"/>
-                <w:sz w:val="17"/>
-                <w:szCs w:val="17"/>
-              </w:rPr>
-              <w:lastRenderedPageBreak/>
-              <w:t>0171212,"tradePrice":10,"userId":307475,"userName":"18118728184","vehTime":"1732"}},"returnInfo":"</w:t>
+              <w:t>","lineNo":"P177-2","mainNo":"2017120006518840","mileage":73.19,"needTime":74,"offStationId":511108,"onStationId":7270,"opType":2,"orderTime":"2017-12-12 22:05","originalPrice":10,"payNo":"326301309","payType":3,"refundNum":0,"startTime":"1739","status":0,"timeKey":20171212,"tradePrice":10,"userId":307475,"userName":"18118728184","vehTime":"1732"}},"returnInfo":"</w:t>
             </w:r>
             <w:r>
               <w:rPr>
@@ -5128,7 +5135,7 @@
     </w:tbl>
     <w:p>
       <w:pPr>
-        <w:pStyle w:val="NormalWeb"/>
+        <w:pStyle w:val="a3"/>
         <w:spacing w:before="0" w:beforeAutospacing="0" w:after="0" w:afterAutospacing="0"/>
         <w:rPr>
           <w:rFonts w:ascii="微软雅黑" w:eastAsia="微软雅黑" w:hAnsi="微软雅黑" w:cs="Calibri"/>
@@ -5139,7 +5146,7 @@
     </w:p>
     <w:p>
       <w:pPr>
-        <w:pStyle w:val="NormalWeb"/>
+        <w:pStyle w:val="a3"/>
         <w:spacing w:before="0" w:beforeAutospacing="0" w:after="0" w:afterAutospacing="0"/>
         <w:rPr>
           <w:rFonts w:ascii="微软雅黑" w:eastAsia="微软雅黑" w:hAnsi="微软雅黑" w:cs="Calibri"/>
@@ -5150,13 +5157,13 @@
     </w:p>
     <w:tbl>
       <w:tblPr>
-        <w:tblStyle w:val="GridTable4-Accent3"/>
+        <w:tblStyle w:val="4-3"/>
         <w:tblW w:w="0" w:type="auto"/>
         <w:tblLook w:val="04A0" w:firstRow="1" w:lastRow="0" w:firstColumn="1" w:lastColumn="0" w:noHBand="0" w:noVBand="1"/>
       </w:tblPr>
       <w:tblGrid>
-        <w:gridCol w:w="557"/>
-        <w:gridCol w:w="9899"/>
+        <w:gridCol w:w="562"/>
+        <w:gridCol w:w="9894"/>
       </w:tblGrid>
       <w:tr>
         <w:trPr>
@@ -5176,7 +5183,15 @@
               <w:t>B</w:t>
             </w:r>
             <w:r>
-              <w:t>uy P177-2 one ticket ,one Data, 2017-12-16</w:t>
+              <w:t xml:space="preserve">uy P177-2 one </w:t>
+            </w:r>
+            <w:proofErr w:type="gramStart"/>
+            <w:r>
+              <w:t>ticket ,one</w:t>
+            </w:r>
+            <w:proofErr w:type="gramEnd"/>
+            <w:r>
+              <w:t xml:space="preserve"> Data, 2017-12-16</w:t>
             </w:r>
           </w:p>
         </w:tc>
@@ -5587,7 +5602,7 @@
     </w:tbl>
     <w:p>
       <w:pPr>
-        <w:pStyle w:val="NormalWeb"/>
+        <w:pStyle w:val="a3"/>
         <w:spacing w:before="0" w:beforeAutospacing="0" w:after="0" w:afterAutospacing="0"/>
         <w:rPr>
           <w:rFonts w:ascii="微软雅黑" w:eastAsia="微软雅黑" w:hAnsi="微软雅黑" w:cs="Calibri"/>
@@ -5598,14 +5613,14 @@
     </w:p>
     <w:tbl>
       <w:tblPr>
-        <w:tblStyle w:val="GridTable4-Accent3"/>
+        <w:tblStyle w:val="4-3"/>
         <w:tblW w:w="0" w:type="auto"/>
         <w:tblLook w:val="04A0" w:firstRow="1" w:lastRow="0" w:firstColumn="1" w:lastColumn="0" w:noHBand="0" w:noVBand="1"/>
       </w:tblPr>
       <w:tblGrid>
-        <w:gridCol w:w="448"/>
+        <w:gridCol w:w="452"/>
         <w:gridCol w:w="166"/>
-        <w:gridCol w:w="9842"/>
+        <w:gridCol w:w="9838"/>
       </w:tblGrid>
       <w:tr>
         <w:trPr>
@@ -6083,7 +6098,6 @@
               <w:rPr>
                 <w:rFonts w:hint="eastAsia"/>
               </w:rPr>
-              <w:lastRenderedPageBreak/>
               <w:t>C</w:t>
             </w:r>
             <w:r>
@@ -6254,6 +6268,7 @@
                 <w:sz w:val="17"/>
                 <w:szCs w:val="17"/>
               </w:rPr>
+              <w:lastRenderedPageBreak/>
               <w:t>Connection: Keep-Alive</w:t>
             </w:r>
           </w:p>
@@ -6444,6 +6459,7 @@
               <w:rPr>
                 <w:rFonts w:hint="eastAsia"/>
               </w:rPr>
+              <w:lastRenderedPageBreak/>
               <w:t>R</w:t>
             </w:r>
             <w:r>
@@ -7022,13 +7038,7 @@
             <w:cnfStyle w:val="001000000000" w:firstRow="0" w:lastRow="0" w:firstColumn="1" w:lastColumn="0" w:oddVBand="0" w:evenVBand="0" w:oddHBand="0" w:evenHBand="0" w:firstRowFirstColumn="0" w:firstRowLastColumn="0" w:lastRowFirstColumn="0" w:lastRowLastColumn="0"/>
             <w:tcW w:w="451" w:type="dxa"/>
           </w:tcPr>
-          <w:p>
-            <w:pPr>
-              <w:rPr>
-                <w:rFonts w:hint="eastAsia"/>
-              </w:rPr>
-            </w:pPr>
-          </w:p>
+          <w:p/>
         </w:tc>
         <w:tc>
           <w:tcPr>
@@ -7209,13 +7219,50 @@
             <w:pPr>
               <w:cnfStyle w:val="000000000000" w:firstRow="0" w:lastRow="0" w:firstColumn="0" w:lastColumn="0" w:oddVBand="0" w:evenVBand="0" w:oddHBand="0" w:evenHBand="0" w:firstRowFirstColumn="0" w:firstRowLastColumn="0" w:lastRowFirstColumn="0" w:lastRowLastColumn="0"/>
               <w:rPr>
+                <w:rFonts w:ascii="Lucida Console" w:hAnsi="Lucida Console" w:cs="Lucida Console"/>
+                <w:kern w:val="0"/>
+                <w:sz w:val="17"/>
+                <w:szCs w:val="17"/>
+              </w:rPr>
+            </w:pPr>
+            <w:proofErr w:type="spellStart"/>
+            <w:r>
+              <w:rPr>
                 <w:rFonts w:ascii="Lucida Console" w:hAnsi="Lucida Console" w:cs="Lucida Console" w:hint="eastAsia"/>
                 <w:kern w:val="0"/>
                 <w:sz w:val="17"/>
                 <w:szCs w:val="17"/>
               </w:rPr>
-            </w:pPr>
-            <w:proofErr w:type="spellStart"/>
+              <w:t>return</w:t>
+            </w:r>
+            <w:r>
+              <w:rPr>
+                <w:rFonts w:ascii="Lucida Console" w:hAnsi="Lucida Console" w:cs="Lucida Console"/>
+                <w:kern w:val="0"/>
+                <w:sz w:val="17"/>
+                <w:szCs w:val="17"/>
+              </w:rPr>
+              <w:t>Data</w:t>
+            </w:r>
+            <w:proofErr w:type="spellEnd"/>
+            <w:r>
+              <w:rPr>
+                <w:rFonts w:ascii="Lucida Console" w:hAnsi="Lucida Console" w:cs="Lucida Console"/>
+                <w:kern w:val="0"/>
+                <w:sz w:val="17"/>
+                <w:szCs w:val="17"/>
+              </w:rPr>
+              <w:t>里的</w:t>
+            </w:r>
+            <w:r>
+              <w:rPr>
+                <w:rFonts w:ascii="Lucida Console" w:hAnsi="Lucida Console" w:cs="Lucida Console"/>
+                <w:kern w:val="0"/>
+                <w:sz w:val="17"/>
+                <w:szCs w:val="17"/>
+              </w:rPr>
+              <w:t xml:space="preserve">status </w:t>
+            </w:r>
             <w:r>
               <w:rPr>
                 <w:rFonts w:ascii="Lucida Console" w:hAnsi="Lucida Console" w:cs="Lucida Console" w:hint="eastAsia"/>
@@ -7223,35 +7270,16 @@
                 <w:sz w:val="17"/>
                 <w:szCs w:val="17"/>
               </w:rPr>
-              <w:t>return</w:t>
-            </w:r>
-            <w:r>
-              <w:rPr>
-                <w:rFonts w:ascii="Lucida Console" w:hAnsi="Lucida Console" w:cs="Lucida Console"/>
-                <w:kern w:val="0"/>
-                <w:sz w:val="17"/>
-                <w:szCs w:val="17"/>
-              </w:rPr>
-              <w:t>Data</w:t>
-            </w:r>
-            <w:proofErr w:type="spellEnd"/>
-            <w:r>
-              <w:rPr>
-                <w:rFonts w:ascii="Lucida Console" w:hAnsi="Lucida Console" w:cs="Lucida Console"/>
-                <w:kern w:val="0"/>
-                <w:sz w:val="17"/>
-                <w:szCs w:val="17"/>
-              </w:rPr>
-              <w:t>里的</w:t>
-            </w:r>
-            <w:r>
-              <w:rPr>
-                <w:rFonts w:ascii="Lucida Console" w:hAnsi="Lucida Console" w:cs="Lucida Console"/>
-                <w:kern w:val="0"/>
-                <w:sz w:val="17"/>
-                <w:szCs w:val="17"/>
-              </w:rPr>
-              <w:t xml:space="preserve">status </w:t>
+              <w:t>代表</w:t>
+            </w:r>
+            <w:r>
+              <w:rPr>
+                <w:rFonts w:ascii="Lucida Console" w:hAnsi="Lucida Console" w:cs="Lucida Console"/>
+                <w:kern w:val="0"/>
+                <w:sz w:val="17"/>
+                <w:szCs w:val="17"/>
+              </w:rPr>
+              <w:t>订单状态</w:t>
             </w:r>
             <w:r>
               <w:rPr>
@@ -7260,16 +7288,7 @@
                 <w:sz w:val="17"/>
                 <w:szCs w:val="17"/>
               </w:rPr>
-              <w:t>代表</w:t>
-            </w:r>
-            <w:r>
-              <w:rPr>
-                <w:rFonts w:ascii="Lucida Console" w:hAnsi="Lucida Console" w:cs="Lucida Console"/>
-                <w:kern w:val="0"/>
-                <w:sz w:val="17"/>
-                <w:szCs w:val="17"/>
-              </w:rPr>
-              <w:t>订单状态</w:t>
+              <w:t xml:space="preserve">:   0: </w:t>
             </w:r>
             <w:r>
               <w:rPr>
@@ -7278,7 +7297,16 @@
                 <w:sz w:val="17"/>
                 <w:szCs w:val="17"/>
               </w:rPr>
-              <w:t xml:space="preserve">:   0: </w:t>
+              <w:t>未</w:t>
+            </w:r>
+            <w:r>
+              <w:rPr>
+                <w:rFonts w:ascii="Lucida Console" w:hAnsi="Lucida Console" w:cs="Lucida Console"/>
+                <w:kern w:val="0"/>
+                <w:sz w:val="17"/>
+                <w:szCs w:val="17"/>
+              </w:rPr>
+              <w:t>完成</w:t>
             </w:r>
             <w:r>
               <w:rPr>
@@ -7287,7 +7315,43 @@
                 <w:sz w:val="17"/>
                 <w:szCs w:val="17"/>
               </w:rPr>
-              <w:t>未</w:t>
+              <w:t xml:space="preserve">, 1: </w:t>
+            </w:r>
+            <w:r>
+              <w:rPr>
+                <w:rFonts w:ascii="Lucida Console" w:hAnsi="Lucida Console" w:cs="Lucida Console" w:hint="eastAsia"/>
+                <w:kern w:val="0"/>
+                <w:sz w:val="17"/>
+                <w:szCs w:val="17"/>
+              </w:rPr>
+              <w:t>以</w:t>
+            </w:r>
+            <w:r>
+              <w:rPr>
+                <w:rFonts w:ascii="Lucida Console" w:hAnsi="Lucida Console" w:cs="Lucida Console"/>
+                <w:kern w:val="0"/>
+                <w:sz w:val="17"/>
+                <w:szCs w:val="17"/>
+              </w:rPr>
+              <w:t>取消</w:t>
+            </w:r>
+            <w:r>
+              <w:rPr>
+                <w:rFonts w:ascii="Lucida Console" w:hAnsi="Lucida Console" w:cs="Lucida Console" w:hint="eastAsia"/>
+                <w:kern w:val="0"/>
+                <w:sz w:val="17"/>
+                <w:szCs w:val="17"/>
+              </w:rPr>
+              <w:t xml:space="preserve">,   2: </w:t>
+            </w:r>
+            <w:r>
+              <w:rPr>
+                <w:rFonts w:ascii="Lucida Console" w:hAnsi="Lucida Console" w:cs="Lucida Console" w:hint="eastAsia"/>
+                <w:kern w:val="0"/>
+                <w:sz w:val="17"/>
+                <w:szCs w:val="17"/>
+              </w:rPr>
+              <w:t>已</w:t>
             </w:r>
             <w:r>
               <w:rPr>
@@ -7298,68 +7362,12 @@
               </w:rPr>
               <w:t>完成</w:t>
             </w:r>
-            <w:r>
-              <w:rPr>
-                <w:rFonts w:ascii="Lucida Console" w:hAnsi="Lucida Console" w:cs="Lucida Console" w:hint="eastAsia"/>
-                <w:kern w:val="0"/>
-                <w:sz w:val="17"/>
-                <w:szCs w:val="17"/>
-              </w:rPr>
-              <w:t xml:space="preserve">, 1: </w:t>
-            </w:r>
-            <w:r>
-              <w:rPr>
-                <w:rFonts w:ascii="Lucida Console" w:hAnsi="Lucida Console" w:cs="Lucida Console" w:hint="eastAsia"/>
-                <w:kern w:val="0"/>
-                <w:sz w:val="17"/>
-                <w:szCs w:val="17"/>
-              </w:rPr>
-              <w:t>以</w:t>
-            </w:r>
-            <w:r>
-              <w:rPr>
-                <w:rFonts w:ascii="Lucida Console" w:hAnsi="Lucida Console" w:cs="Lucida Console"/>
-                <w:kern w:val="0"/>
-                <w:sz w:val="17"/>
-                <w:szCs w:val="17"/>
-              </w:rPr>
-              <w:t>取消</w:t>
-            </w:r>
-            <w:r>
-              <w:rPr>
-                <w:rFonts w:ascii="Lucida Console" w:hAnsi="Lucida Console" w:cs="Lucida Console" w:hint="eastAsia"/>
-                <w:kern w:val="0"/>
-                <w:sz w:val="17"/>
-                <w:szCs w:val="17"/>
-              </w:rPr>
-              <w:t xml:space="preserve">,   2: </w:t>
-            </w:r>
-            <w:r>
-              <w:rPr>
-                <w:rFonts w:ascii="Lucida Console" w:hAnsi="Lucida Console" w:cs="Lucida Console" w:hint="eastAsia"/>
-                <w:kern w:val="0"/>
-                <w:sz w:val="17"/>
-                <w:szCs w:val="17"/>
-              </w:rPr>
-              <w:t>已</w:t>
-            </w:r>
-            <w:r>
-              <w:rPr>
-                <w:rFonts w:ascii="Lucida Console" w:hAnsi="Lucida Console" w:cs="Lucida Console"/>
-                <w:kern w:val="0"/>
-                <w:sz w:val="17"/>
-                <w:szCs w:val="17"/>
-              </w:rPr>
-              <w:t>完成</w:t>
-            </w:r>
-            <w:bookmarkStart w:id="0" w:name="_GoBack"/>
-            <w:bookmarkEnd w:id="0"/>
           </w:p>
           <w:p>
             <w:pPr>
               <w:cnfStyle w:val="000000000000" w:firstRow="0" w:lastRow="0" w:firstColumn="0" w:lastColumn="0" w:oddVBand="0" w:evenVBand="0" w:oddHBand="0" w:evenHBand="0" w:firstRowFirstColumn="0" w:firstRowLastColumn="0" w:lastRowFirstColumn="0" w:lastRowLastColumn="0"/>
               <w:rPr>
-                <w:rFonts w:ascii="宋体" w:eastAsia="宋体" w:cs="宋体" w:hint="eastAsia"/>
+                <w:rFonts w:ascii="宋体" w:eastAsia="宋体" w:cs="宋体"/>
                 <w:kern w:val="0"/>
                 <w:sz w:val="17"/>
                 <w:szCs w:val="17"/>
@@ -7371,7 +7379,7 @@
     </w:tbl>
     <w:p>
       <w:pPr>
-        <w:pStyle w:val="NormalWeb"/>
+        <w:pStyle w:val="a3"/>
         <w:spacing w:before="0" w:beforeAutospacing="0" w:after="0" w:afterAutospacing="0"/>
         <w:rPr>
           <w:rFonts w:ascii="微软雅黑" w:eastAsia="微软雅黑" w:hAnsi="微软雅黑" w:cs="Calibri"/>
@@ -7382,7 +7390,7 @@
     </w:p>
     <w:p>
       <w:pPr>
-        <w:pStyle w:val="NormalWeb"/>
+        <w:pStyle w:val="a3"/>
         <w:spacing w:before="0" w:beforeAutospacing="0" w:after="0" w:afterAutospacing="0"/>
         <w:rPr>
           <w:rFonts w:ascii="微软雅黑" w:eastAsia="微软雅黑" w:hAnsi="微软雅黑" w:cs="Calibri"/>
@@ -7393,7 +7401,7 @@
     </w:p>
     <w:p>
       <w:pPr>
-        <w:pStyle w:val="NormalWeb"/>
+        <w:pStyle w:val="a3"/>
         <w:spacing w:before="0" w:beforeAutospacing="0" w:after="0" w:afterAutospacing="0"/>
         <w:rPr>
           <w:rFonts w:ascii="微软雅黑" w:eastAsia="微软雅黑" w:hAnsi="微软雅黑" w:cs="Calibri"/>
@@ -7404,7 +7412,7 @@
     </w:p>
     <w:p>
       <w:pPr>
-        <w:pStyle w:val="NormalWeb"/>
+        <w:pStyle w:val="a3"/>
         <w:spacing w:before="0" w:beforeAutospacing="0" w:after="0" w:afterAutospacing="0"/>
         <w:rPr>
           <w:rFonts w:ascii="微软雅黑" w:eastAsia="微软雅黑" w:hAnsi="微软雅黑" w:cs="Calibri"/>
@@ -7415,13 +7423,13 @@
     </w:p>
     <w:tbl>
       <w:tblPr>
-        <w:tblStyle w:val="GridTable4-Accent3"/>
+        <w:tblStyle w:val="4-3"/>
         <w:tblW w:w="0" w:type="auto"/>
         <w:tblLook w:val="04A0" w:firstRow="1" w:lastRow="0" w:firstColumn="1" w:lastColumn="0" w:noHBand="0" w:noVBand="1"/>
       </w:tblPr>
       <w:tblGrid>
-        <w:gridCol w:w="452"/>
-        <w:gridCol w:w="10004"/>
+        <w:gridCol w:w="857"/>
+        <w:gridCol w:w="9599"/>
       </w:tblGrid>
       <w:tr>
         <w:trPr>
@@ -7562,6 +7570,7 @@
                 <w:sz w:val="17"/>
                 <w:szCs w:val="17"/>
               </w:rPr>
+              <w:lastRenderedPageBreak/>
               <w:t>Content-Length: 86</w:t>
             </w:r>
           </w:p>
@@ -7728,7 +7737,25 @@
                 <w:sz w:val="17"/>
                 <w:szCs w:val="17"/>
               </w:rPr>
-              <w:t>id=6552517&amp;userName=18823188184&amp;userId=166015&amp;keyCode=d891363dff145b9e8d762a5cb721f361</w:t>
+              <w:t>id=</w:t>
+            </w:r>
+            <w:r>
+              <w:rPr>
+                <w:rFonts w:ascii="Lucida Console" w:hAnsi="Lucida Console" w:cs="Lucida Console"/>
+                <w:kern w:val="0"/>
+                <w:sz w:val="17"/>
+                <w:szCs w:val="17"/>
+              </w:rPr>
+              <w:t>6775733</w:t>
+            </w:r>
+            <w:r>
+              <w:rPr>
+                <w:rFonts w:ascii="Lucida Console" w:hAnsi="Lucida Console" w:cs="Lucida Console"/>
+                <w:kern w:val="0"/>
+                <w:sz w:val="17"/>
+                <w:szCs w:val="17"/>
+              </w:rPr>
+              <w:t>&amp;userName=18823188184&amp;userId=166015&amp;keyCode=d891363dff145b9e8d762a5cb721f361</w:t>
             </w:r>
           </w:p>
           <w:p>
@@ -7759,6 +7786,7 @@
               <w:rPr>
                 <w:rFonts w:hint="eastAsia"/>
               </w:rPr>
+              <w:lastRenderedPageBreak/>
               <w:t>R</w:t>
             </w:r>
             <w:r>
@@ -7775,603 +7803,992 @@
               <w:cnfStyle w:val="000000000000" w:firstRow="0" w:lastRow="0" w:firstColumn="0" w:lastColumn="0" w:oddVBand="0" w:evenVBand="0" w:oddHBand="0" w:evenHBand="0" w:firstRowFirstColumn="0" w:firstRowLastColumn="0" w:lastRowFirstColumn="0" w:lastRowLastColumn="0"/>
             </w:pPr>
             <w:r>
-              <w:rPr>
-                <w:rFonts w:ascii="宋体" w:eastAsia="宋体" w:cs="宋体"/>
-                <w:kern w:val="0"/>
-                <w:sz w:val="17"/>
-                <w:szCs w:val="17"/>
-              </w:rPr>
-              <w:t>{"returnCode":"500","returnData":[{"alipayCost":0,"carTeamId":56,"companyId":3,"dayNum":2,"id":6707060,"lineCode":"862","lineId":9378,"lineName":"</w:t>
-            </w:r>
-            <w:r>
-              <w:rPr>
-                <w:rFonts w:ascii="宋体" w:eastAsia="宋体" w:cs="宋体" w:hint="eastAsia"/>
-                <w:kern w:val="0"/>
-                <w:sz w:val="17"/>
-                <w:szCs w:val="17"/>
-                <w:lang w:val="zh-CN"/>
-              </w:rPr>
-              <w:t>软件产业基地</w:t>
-            </w:r>
-            <w:r>
-              <w:rPr>
-                <w:rFonts w:ascii="宋体" w:eastAsia="宋体" w:cs="宋体" w:hint="eastAsia"/>
-                <w:kern w:val="0"/>
-                <w:sz w:val="17"/>
-                <w:szCs w:val="17"/>
-              </w:rPr>
-              <w:t>（</w:t>
-            </w:r>
-            <w:r>
-              <w:rPr>
-                <w:rFonts w:ascii="宋体" w:eastAsia="宋体" w:cs="宋体"/>
-                <w:kern w:val="0"/>
-                <w:sz w:val="17"/>
-                <w:szCs w:val="17"/>
-              </w:rPr>
-              <w:t>1735-44</w:t>
-            </w:r>
-            <w:r>
-              <w:rPr>
-                <w:rFonts w:ascii="宋体" w:eastAsia="宋体" w:cs="宋体" w:hint="eastAsia"/>
-                <w:kern w:val="0"/>
-                <w:sz w:val="17"/>
-                <w:szCs w:val="17"/>
-              </w:rPr>
-              <w:t>）</w:t>
-            </w:r>
-            <w:r>
-              <w:rPr>
-                <w:rFonts w:ascii="宋体" w:eastAsia="宋体" w:cs="宋体"/>
-                <w:kern w:val="0"/>
-                <w:sz w:val="17"/>
-                <w:szCs w:val="17"/>
-              </w:rPr>
-              <w:t>-</w:t>
-            </w:r>
-            <w:r>
-              <w:rPr>
-                <w:rFonts w:ascii="宋体" w:eastAsia="宋体" w:cs="宋体" w:hint="eastAsia"/>
-                <w:kern w:val="0"/>
-                <w:sz w:val="17"/>
-                <w:szCs w:val="17"/>
-                <w:lang w:val="zh-CN"/>
-              </w:rPr>
-              <w:t>双龙地铁站</w:t>
-            </w:r>
-            <w:r>
-              <w:rPr>
-                <w:rFonts w:ascii="宋体" w:eastAsia="宋体" w:cs="宋体"/>
-                <w:kern w:val="0"/>
-                <w:sz w:val="17"/>
-                <w:szCs w:val="17"/>
-              </w:rPr>
-              <w:t>","lineNo":"P162-2","mainNo":"2017120006707060","mileage":73.92,"needTime":68,"offStationId":510024,"offStationName":"</w:t>
-            </w:r>
-            <w:r>
-              <w:rPr>
-                <w:rFonts w:ascii="宋体" w:eastAsia="宋体" w:cs="宋体" w:hint="eastAsia"/>
-                <w:kern w:val="0"/>
-                <w:sz w:val="17"/>
-                <w:szCs w:val="17"/>
-                <w:lang w:val="zh-CN"/>
-              </w:rPr>
-              <w:t>南联地铁站</w:t>
-            </w:r>
-            <w:r>
-              <w:rPr>
-                <w:rFonts w:ascii="宋体" w:eastAsia="宋体" w:cs="宋体"/>
-                <w:kern w:val="0"/>
-                <w:sz w:val="17"/>
-                <w:szCs w:val="17"/>
-              </w:rPr>
-              <w:t>","onStationId":7270,"onStationName":"</w:t>
-            </w:r>
-            <w:r>
-              <w:rPr>
-                <w:rFonts w:ascii="宋体" w:eastAsia="宋体" w:cs="宋体" w:hint="eastAsia"/>
-                <w:kern w:val="0"/>
-                <w:sz w:val="17"/>
-                <w:szCs w:val="17"/>
-                <w:lang w:val="zh-CN"/>
-              </w:rPr>
-              <w:t>高科技中心</w:t>
-            </w:r>
-            <w:r>
-              <w:rPr>
-                <w:rFonts w:ascii="宋体" w:eastAsia="宋体" w:cs="宋体"/>
-                <w:kern w:val="0"/>
-                <w:sz w:val="17"/>
-                <w:szCs w:val="17"/>
-              </w:rPr>
-              <w:t xml:space="preserve">","opType":2,"orderTime":"2017-12-26 22:52","originalPrice":0,"payNo":"326301309","payType":3,"refundNum":0,"remarks":"2017-12-26 23:00 </w:t>
-            </w:r>
-            <w:r>
-              <w:rPr>
-                <w:rFonts w:ascii="宋体" w:eastAsia="宋体" w:cs="宋体" w:hint="eastAsia"/>
-                <w:kern w:val="0"/>
-                <w:sz w:val="17"/>
-                <w:szCs w:val="17"/>
-                <w:lang w:val="zh-CN"/>
-              </w:rPr>
-              <w:t>用户取消</w:t>
-            </w:r>
-            <w:r>
-              <w:rPr>
-                <w:rFonts w:ascii="宋体" w:eastAsia="宋体" w:cs="宋体"/>
-                <w:kern w:val="0"/>
-                <w:sz w:val="17"/>
-                <w:szCs w:val="17"/>
-              </w:rPr>
-              <w:t>“</w:t>
-            </w:r>
-            <w:r>
-              <w:rPr>
-                <w:rFonts w:ascii="宋体" w:eastAsia="宋体" w:cs="宋体"/>
-                <w:kern w:val="0"/>
-                <w:sz w:val="17"/>
-                <w:szCs w:val="17"/>
-              </w:rPr>
-              <w:t>20180102,20180103</w:t>
-            </w:r>
-            <w:r>
-              <w:rPr>
-                <w:rFonts w:ascii="宋体" w:eastAsia="宋体" w:cs="宋体"/>
-                <w:kern w:val="0"/>
-                <w:sz w:val="17"/>
-                <w:szCs w:val="17"/>
-              </w:rPr>
-              <w:t>”</w:t>
-            </w:r>
-            <w:r>
-              <w:rPr>
-                <w:rFonts w:ascii="宋体" w:eastAsia="宋体" w:cs="宋体" w:hint="eastAsia"/>
-                <w:kern w:val="0"/>
-                <w:sz w:val="17"/>
-                <w:szCs w:val="17"/>
-                <w:lang w:val="zh-CN"/>
-              </w:rPr>
-              <w:t>订单</w:t>
-            </w:r>
-            <w:r>
-              <w:rPr>
-                <w:rFonts w:ascii="宋体" w:eastAsia="宋体" w:cs="宋体"/>
-                <w:kern w:val="0"/>
-                <w:sz w:val="17"/>
-                <w:szCs w:val="17"/>
-              </w:rPr>
-              <w:t>","startTime":"1742","status":1,"timeKey":20171226,"tradePrice":0,"userId":307475,"userName":"18118728184","vehTime":"1735"},{"alipayCost":0,"carTeamId":56,"companyId":3,"dayNum":2,"id":6706804,"lineCode":"862","lineId":9378,"lineName":"</w:t>
-            </w:r>
-            <w:r>
-              <w:rPr>
-                <w:rFonts w:ascii="宋体" w:eastAsia="宋体" w:cs="宋体" w:hint="eastAsia"/>
-                <w:kern w:val="0"/>
-                <w:sz w:val="17"/>
-                <w:szCs w:val="17"/>
-                <w:lang w:val="zh-CN"/>
-              </w:rPr>
-              <w:t>软件产业基地</w:t>
-            </w:r>
-            <w:r>
-              <w:rPr>
-                <w:rFonts w:ascii="宋体" w:eastAsia="宋体" w:cs="宋体" w:hint="eastAsia"/>
-                <w:kern w:val="0"/>
-                <w:sz w:val="17"/>
-                <w:szCs w:val="17"/>
-              </w:rPr>
-              <w:t>（</w:t>
-            </w:r>
-            <w:r>
-              <w:rPr>
-                <w:rFonts w:ascii="宋体" w:eastAsia="宋体" w:cs="宋体"/>
-                <w:kern w:val="0"/>
-                <w:sz w:val="17"/>
-                <w:szCs w:val="17"/>
-              </w:rPr>
-              <w:t>1735-44</w:t>
-            </w:r>
-            <w:r>
-              <w:rPr>
-                <w:rFonts w:ascii="宋体" w:eastAsia="宋体" w:cs="宋体" w:hint="eastAsia"/>
-                <w:kern w:val="0"/>
-                <w:sz w:val="17"/>
-                <w:szCs w:val="17"/>
-              </w:rPr>
-              <w:t>）</w:t>
-            </w:r>
-            <w:r>
-              <w:rPr>
-                <w:rFonts w:ascii="宋体" w:eastAsia="宋体" w:cs="宋体"/>
-                <w:kern w:val="0"/>
-                <w:sz w:val="17"/>
-                <w:szCs w:val="17"/>
-              </w:rPr>
-              <w:t>-</w:t>
-            </w:r>
-            <w:r>
-              <w:rPr>
-                <w:rFonts w:ascii="宋体" w:eastAsia="宋体" w:cs="宋体" w:hint="eastAsia"/>
-                <w:kern w:val="0"/>
-                <w:sz w:val="17"/>
-                <w:szCs w:val="17"/>
-                <w:lang w:val="zh-CN"/>
-              </w:rPr>
-              <w:t>双龙地铁站</w:t>
-            </w:r>
-            <w:r>
-              <w:rPr>
-                <w:rFonts w:ascii="宋体" w:eastAsia="宋体" w:cs="宋体"/>
-                <w:kern w:val="0"/>
-                <w:sz w:val="17"/>
-                <w:szCs w:val="17"/>
-              </w:rPr>
-              <w:t>","lineNo":"P162-2","mainNo":"2017120006706804","mileage":73.92,"needTime":68,"offStationId":510801,"offStationName":"</w:t>
-            </w:r>
-            <w:r>
-              <w:rPr>
-                <w:rFonts w:ascii="宋体" w:eastAsia="宋体" w:cs="宋体" w:hint="eastAsia"/>
-                <w:kern w:val="0"/>
-                <w:sz w:val="17"/>
-                <w:szCs w:val="17"/>
-                <w:lang w:val="zh-CN"/>
-              </w:rPr>
-              <w:t>龙城广场地铁站</w:t>
-            </w:r>
-            <w:r>
-              <w:rPr>
-                <w:rFonts w:ascii="宋体" w:eastAsia="宋体" w:cs="宋体"/>
-                <w:kern w:val="0"/>
-                <w:sz w:val="17"/>
-                <w:szCs w:val="17"/>
-              </w:rPr>
-              <w:t>","onStationId":7263,"onStationName":"</w:t>
-            </w:r>
-            <w:r>
-              <w:rPr>
-                <w:rFonts w:ascii="宋体" w:eastAsia="宋体" w:cs="宋体" w:hint="eastAsia"/>
-                <w:kern w:val="0"/>
-                <w:sz w:val="17"/>
-                <w:szCs w:val="17"/>
-                <w:lang w:val="zh-CN"/>
-              </w:rPr>
-              <w:t>科苑地铁站</w:t>
-            </w:r>
-            <w:r>
-              <w:rPr>
-                <w:rFonts w:ascii="宋体" w:eastAsia="宋体" w:cs="宋体"/>
-                <w:kern w:val="0"/>
-                <w:sz w:val="17"/>
-                <w:szCs w:val="17"/>
-              </w:rPr>
-              <w:t>","opType":2,"orderTime":"2017-12-26 22:27","originalPrice":20,"payNo":"326301309","payType":3,"refundNum":0,"startTime":"1738","status":0,"timeKey":20171226,"tradePrice":20,"userId":307475,"userName":"18118728184","vehTime":"1735"},{"alipayCost":0,"carTeamId":56,"companyId":3,"dayNum":1,"id":6706800,"lineCode":"862","lineId":9378,"lineName":"</w:t>
-            </w:r>
-            <w:r>
-              <w:rPr>
-                <w:rFonts w:ascii="宋体" w:eastAsia="宋体" w:cs="宋体" w:hint="eastAsia"/>
-                <w:kern w:val="0"/>
-                <w:sz w:val="17"/>
-                <w:szCs w:val="17"/>
-                <w:lang w:val="zh-CN"/>
-              </w:rPr>
-              <w:t>软件产业基地</w:t>
-            </w:r>
-            <w:r>
-              <w:rPr>
-                <w:rFonts w:ascii="宋体" w:eastAsia="宋体" w:cs="宋体" w:hint="eastAsia"/>
-                <w:kern w:val="0"/>
-                <w:sz w:val="17"/>
-                <w:szCs w:val="17"/>
-              </w:rPr>
-              <w:t>（</w:t>
-            </w:r>
-            <w:r>
-              <w:rPr>
-                <w:rFonts w:ascii="宋体" w:eastAsia="宋体" w:cs="宋体"/>
-                <w:kern w:val="0"/>
-                <w:sz w:val="17"/>
-                <w:szCs w:val="17"/>
-              </w:rPr>
-              <w:t>1735-44</w:t>
-            </w:r>
-            <w:r>
-              <w:rPr>
-                <w:rFonts w:ascii="宋体" w:eastAsia="宋体" w:cs="宋体" w:hint="eastAsia"/>
-                <w:kern w:val="0"/>
-                <w:sz w:val="17"/>
-                <w:szCs w:val="17"/>
-              </w:rPr>
-              <w:t>）</w:t>
-            </w:r>
-            <w:r>
-              <w:rPr>
-                <w:rFonts w:ascii="宋体" w:eastAsia="宋体" w:cs="宋体"/>
-                <w:kern w:val="0"/>
-                <w:sz w:val="17"/>
-                <w:szCs w:val="17"/>
-              </w:rPr>
-              <w:t>-</w:t>
-            </w:r>
-            <w:r>
-              <w:rPr>
-                <w:rFonts w:ascii="宋体" w:eastAsia="宋体" w:cs="宋体" w:hint="eastAsia"/>
-                <w:kern w:val="0"/>
-                <w:sz w:val="17"/>
-                <w:szCs w:val="17"/>
-                <w:lang w:val="zh-CN"/>
-              </w:rPr>
-              <w:t>双龙地铁站</w:t>
-            </w:r>
-            <w:r>
-              <w:rPr>
-                <w:rFonts w:ascii="宋体" w:eastAsia="宋体" w:cs="宋体"/>
-                <w:kern w:val="0"/>
-                <w:sz w:val="17"/>
-                <w:szCs w:val="17"/>
-              </w:rPr>
-              <w:t>","lineNo":"P162-2","mainNo":"2017120006706800","mileage":73.92,"needTime":68,"offStationId":510801,"offStationName":"</w:t>
-            </w:r>
-            <w:r>
-              <w:rPr>
-                <w:rFonts w:ascii="宋体" w:eastAsia="宋体" w:cs="宋体" w:hint="eastAsia"/>
-                <w:kern w:val="0"/>
-                <w:sz w:val="17"/>
-                <w:szCs w:val="17"/>
-                <w:lang w:val="zh-CN"/>
-              </w:rPr>
-              <w:t>龙城广场地铁站</w:t>
-            </w:r>
-            <w:r>
-              <w:rPr>
-                <w:rFonts w:ascii="宋体" w:eastAsia="宋体" w:cs="宋体"/>
-                <w:kern w:val="0"/>
-                <w:sz w:val="17"/>
-                <w:szCs w:val="17"/>
-              </w:rPr>
-              <w:t>","onStationId":7263,"onStationName":"</w:t>
-            </w:r>
-            <w:r>
-              <w:rPr>
-                <w:rFonts w:ascii="宋体" w:eastAsia="宋体" w:cs="宋体" w:hint="eastAsia"/>
-                <w:kern w:val="0"/>
-                <w:sz w:val="17"/>
-                <w:szCs w:val="17"/>
-                <w:lang w:val="zh-CN"/>
-              </w:rPr>
-              <w:t>科苑地铁站</w:t>
-            </w:r>
-            <w:r>
-              <w:rPr>
-                <w:rFonts w:ascii="宋体" w:eastAsia="宋体" w:cs="宋体"/>
-                <w:kern w:val="0"/>
-                <w:sz w:val="17"/>
-                <w:szCs w:val="17"/>
-              </w:rPr>
-              <w:t>","opType":2,"orderTime":"2017-12-26 22:26","originalPrice":10,"payNo":"326301309","payType":3,"refundNum":0,"startTime":"1738","status":0,"timeKey":20171226,"tradePrice":10,"userId":307475,"userName":"18118728184","vehTime":"1735"},{"alipayCost":0,"carTeamId":56,"companyId":3,"dayNum":2,"id":6706798,"lineCode":"862","lineId":9378,"lineName":"</w:t>
-            </w:r>
-            <w:r>
-              <w:rPr>
-                <w:rFonts w:ascii="宋体" w:eastAsia="宋体" w:cs="宋体" w:hint="eastAsia"/>
-                <w:kern w:val="0"/>
-                <w:sz w:val="17"/>
-                <w:szCs w:val="17"/>
-                <w:lang w:val="zh-CN"/>
-              </w:rPr>
-              <w:t>软件产业基地</w:t>
-            </w:r>
-            <w:r>
-              <w:rPr>
-                <w:rFonts w:ascii="宋体" w:eastAsia="宋体" w:cs="宋体" w:hint="eastAsia"/>
-                <w:kern w:val="0"/>
-                <w:sz w:val="17"/>
-                <w:szCs w:val="17"/>
-              </w:rPr>
-              <w:t>（</w:t>
-            </w:r>
-            <w:r>
-              <w:rPr>
-                <w:rFonts w:ascii="宋体" w:eastAsia="宋体" w:cs="宋体"/>
-                <w:kern w:val="0"/>
-                <w:sz w:val="17"/>
-                <w:szCs w:val="17"/>
-              </w:rPr>
-              <w:t>1735-44</w:t>
-            </w:r>
-            <w:r>
-              <w:rPr>
-                <w:rFonts w:ascii="宋体" w:eastAsia="宋体" w:cs="宋体" w:hint="eastAsia"/>
-                <w:kern w:val="0"/>
-                <w:sz w:val="17"/>
-                <w:szCs w:val="17"/>
-              </w:rPr>
-              <w:t>）</w:t>
-            </w:r>
-            <w:r>
-              <w:rPr>
-                <w:rFonts w:ascii="宋体" w:eastAsia="宋体" w:cs="宋体"/>
-                <w:kern w:val="0"/>
-                <w:sz w:val="17"/>
-                <w:szCs w:val="17"/>
-              </w:rPr>
-              <w:t>-</w:t>
-            </w:r>
-            <w:r>
-              <w:rPr>
-                <w:rFonts w:ascii="宋体" w:eastAsia="宋体" w:cs="宋体" w:hint="eastAsia"/>
-                <w:kern w:val="0"/>
-                <w:sz w:val="17"/>
-                <w:szCs w:val="17"/>
-                <w:lang w:val="zh-CN"/>
-              </w:rPr>
-              <w:t>双龙地铁站</w:t>
-            </w:r>
-            <w:r>
-              <w:rPr>
-                <w:rFonts w:ascii="宋体" w:eastAsia="宋体" w:cs="宋体"/>
-                <w:kern w:val="0"/>
-                <w:sz w:val="17"/>
-                <w:szCs w:val="17"/>
-              </w:rPr>
-              <w:t>","lineNo":"P162-2","mainNo":"2017120006706798","mileage":73.92,"needTime":68,"offStationId":510801,"offStationName":"</w:t>
-            </w:r>
-            <w:r>
-              <w:rPr>
-                <w:rFonts w:ascii="宋体" w:eastAsia="宋体" w:cs="宋体" w:hint="eastAsia"/>
-                <w:kern w:val="0"/>
-                <w:sz w:val="17"/>
-                <w:szCs w:val="17"/>
-                <w:lang w:val="zh-CN"/>
-              </w:rPr>
-              <w:t>龙城广场地铁站</w:t>
-            </w:r>
-            <w:r>
-              <w:rPr>
-                <w:rFonts w:ascii="宋体" w:eastAsia="宋体" w:cs="宋体"/>
-                <w:kern w:val="0"/>
-                <w:sz w:val="17"/>
-                <w:szCs w:val="17"/>
-              </w:rPr>
-              <w:t>","onStationId":7263,"onStationName":"</w:t>
-            </w:r>
-            <w:r>
-              <w:rPr>
-                <w:rFonts w:ascii="宋体" w:eastAsia="宋体" w:cs="宋体" w:hint="eastAsia"/>
-                <w:kern w:val="0"/>
-                <w:sz w:val="17"/>
-                <w:szCs w:val="17"/>
-                <w:lang w:val="zh-CN"/>
-              </w:rPr>
-              <w:t>科苑地铁站</w:t>
-            </w:r>
-            <w:r>
-              <w:rPr>
-                <w:rFonts w:ascii="宋体" w:eastAsia="宋体" w:cs="宋体"/>
-                <w:kern w:val="0"/>
-                <w:sz w:val="17"/>
-                <w:szCs w:val="17"/>
-              </w:rPr>
-              <w:t>","opType":2,"orderTime":"2017-12-26 22:26","originalPrice":20,"payNo":"326301309","payType":3,"refundNum":0,"startTime":"1738","status":0,"timeKey":20171226,"tradePrice":20,"userId":307475,"userName":"18118728184","vehTime":"1735"},{"alipayCost":0,"carTeamId":56,"companyId":3,"dayNum":1,"id":6706721,"lineCode":"862","lineId":9378,"lineName":"</w:t>
-            </w:r>
-            <w:r>
-              <w:rPr>
-                <w:rFonts w:ascii="宋体" w:eastAsia="宋体" w:cs="宋体" w:hint="eastAsia"/>
-                <w:kern w:val="0"/>
-                <w:sz w:val="17"/>
-                <w:szCs w:val="17"/>
-                <w:lang w:val="zh-CN"/>
-              </w:rPr>
-              <w:t>软件产业基地</w:t>
-            </w:r>
-            <w:r>
-              <w:rPr>
-                <w:rFonts w:ascii="宋体" w:eastAsia="宋体" w:cs="宋体" w:hint="eastAsia"/>
-                <w:kern w:val="0"/>
-                <w:sz w:val="17"/>
-                <w:szCs w:val="17"/>
-              </w:rPr>
-              <w:t>（</w:t>
-            </w:r>
-            <w:r>
-              <w:rPr>
-                <w:rFonts w:ascii="宋体" w:eastAsia="宋体" w:cs="宋体"/>
-                <w:kern w:val="0"/>
-                <w:sz w:val="17"/>
-                <w:szCs w:val="17"/>
-              </w:rPr>
-              <w:t>1735-44</w:t>
-            </w:r>
-            <w:r>
-              <w:rPr>
-                <w:rFonts w:ascii="宋体" w:eastAsia="宋体" w:cs="宋体" w:hint="eastAsia"/>
-                <w:kern w:val="0"/>
-                <w:sz w:val="17"/>
-                <w:szCs w:val="17"/>
-              </w:rPr>
-              <w:t>）</w:t>
-            </w:r>
-            <w:r>
-              <w:rPr>
-                <w:rFonts w:ascii="宋体" w:eastAsia="宋体" w:cs="宋体"/>
-                <w:kern w:val="0"/>
-                <w:sz w:val="17"/>
-                <w:szCs w:val="17"/>
-              </w:rPr>
-              <w:t>-</w:t>
-            </w:r>
-            <w:r>
-              <w:rPr>
-                <w:rFonts w:ascii="宋体" w:eastAsia="宋体" w:cs="宋体" w:hint="eastAsia"/>
-                <w:kern w:val="0"/>
-                <w:sz w:val="17"/>
-                <w:szCs w:val="17"/>
-                <w:lang w:val="zh-CN"/>
-              </w:rPr>
-              <w:t>双龙地铁站</w:t>
-            </w:r>
-            <w:r>
-              <w:rPr>
-                <w:rFonts w:ascii="宋体" w:eastAsia="宋体" w:cs="宋体"/>
-                <w:kern w:val="0"/>
-                <w:sz w:val="17"/>
-                <w:szCs w:val="17"/>
-              </w:rPr>
-              <w:t>","lineNo":"P162-2","mainNo":"2017120006706721","mileage":73.92,"needTime":64,"offStationId":510800,"offStationName":"</w:t>
-            </w:r>
-            <w:r>
-              <w:rPr>
-                <w:rFonts w:ascii="宋体" w:eastAsia="宋体" w:cs="宋体" w:hint="eastAsia"/>
-                <w:kern w:val="0"/>
-                <w:sz w:val="17"/>
-                <w:szCs w:val="17"/>
-                <w:lang w:val="zh-CN"/>
-              </w:rPr>
-              <w:t>吉祥地铁站</w:t>
-            </w:r>
-            <w:r>
-              <w:rPr>
-                <w:rFonts w:ascii="宋体" w:eastAsia="宋体" w:cs="宋体"/>
-                <w:kern w:val="0"/>
-                <w:sz w:val="17"/>
-                <w:szCs w:val="17"/>
-              </w:rPr>
-              <w:t>","onStationId":17991,"onStationName":"</w:t>
-            </w:r>
-            <w:r>
-              <w:rPr>
-                <w:rFonts w:ascii="宋体" w:eastAsia="宋体" w:cs="宋体" w:hint="eastAsia"/>
-                <w:kern w:val="0"/>
-                <w:sz w:val="17"/>
-                <w:szCs w:val="17"/>
-                <w:lang w:val="zh-CN"/>
-              </w:rPr>
-              <w:t>深港产学研基地</w:t>
-            </w:r>
-            <w:r>
-              <w:rPr>
-                <w:rFonts w:ascii="宋体" w:eastAsia="宋体" w:cs="宋体"/>
-                <w:kern w:val="0"/>
-                <w:sz w:val="17"/>
-                <w:szCs w:val="17"/>
-              </w:rPr>
-              <w:t>","opType":2,"orderTime":"2017-12-26 22:18","originalPrice":10,"payNo":"326301309","payType":3,"refundNum":0,"startTime":"1740","status":0,"timeKey":20171226,"tradePrice":10,"userId":307475,"userName":"18118728184","vehTime":"1735"}],"returnInfo":"</w:t>
-            </w:r>
-            <w:r>
-              <w:rPr>
-                <w:rFonts w:ascii="宋体" w:eastAsia="宋体" w:cs="宋体" w:hint="eastAsia"/>
-                <w:kern w:val="0"/>
-                <w:sz w:val="17"/>
-                <w:szCs w:val="17"/>
-                <w:lang w:val="zh-CN"/>
-              </w:rPr>
-              <w:t>操作成功</w:t>
-            </w:r>
-            <w:r>
-              <w:rPr>
-                <w:rFonts w:ascii="宋体" w:eastAsia="宋体" w:cs="宋体"/>
-                <w:kern w:val="0"/>
-                <w:sz w:val="17"/>
-                <w:szCs w:val="17"/>
-              </w:rPr>
-              <w:t>","returnSize":11}</w:t>
+              <w:t>{"</w:t>
+            </w:r>
+            <w:proofErr w:type="spellStart"/>
+            <w:r>
+              <w:t>returnCode</w:t>
+            </w:r>
+            <w:proofErr w:type="spellEnd"/>
+            <w:r>
+              <w:t>": "500", "</w:t>
+            </w:r>
+            <w:proofErr w:type="spellStart"/>
+            <w:r>
+              <w:t>returnData</w:t>
+            </w:r>
+            <w:proofErr w:type="spellEnd"/>
+            <w:r>
+              <w:t>": {"</w:t>
+            </w:r>
+            <w:proofErr w:type="spellStart"/>
+            <w:r>
+              <w:t>alipayCost</w:t>
+            </w:r>
+            <w:proofErr w:type="spellEnd"/>
+            <w:r>
+              <w:t>": 0, "</w:t>
+            </w:r>
+            <w:proofErr w:type="spellStart"/>
+            <w:r>
+              <w:t>carTeamId</w:t>
+            </w:r>
+            <w:proofErr w:type="spellEnd"/>
+            <w:r>
+              <w:t>": 56, "</w:t>
+            </w:r>
+            <w:proofErr w:type="spellStart"/>
+            <w:r>
+              <w:t>companyId</w:t>
+            </w:r>
+            <w:proofErr w:type="spellEnd"/>
+            <w:r>
+              <w:t>": 3, "</w:t>
+            </w:r>
+            <w:proofErr w:type="spellStart"/>
+            <w:r>
+              <w:t>dayNum</w:t>
+            </w:r>
+            <w:proofErr w:type="spellEnd"/>
+            <w:r>
+              <w:t>": 4, "id": 6664975, "</w:t>
+            </w:r>
+            <w:proofErr w:type="spellStart"/>
+            <w:r>
+              <w:t>lineCode</w:t>
+            </w:r>
+            <w:proofErr w:type="spellEnd"/>
+            <w:r>
+              <w:t>": "862", "</w:t>
+            </w:r>
+            <w:proofErr w:type="spellStart"/>
+            <w:r>
+              <w:t>lineId</w:t>
+            </w:r>
+            <w:proofErr w:type="spellEnd"/>
+            <w:r>
+              <w:t>": 9376, "</w:t>
+            </w:r>
+            <w:proofErr w:type="spellStart"/>
+            <w:r>
+              <w:t>lineName</w:t>
+            </w:r>
+            <w:proofErr w:type="spellEnd"/>
+            <w:r>
+              <w:t>": "龙东社区（0645-44）-滨海之窗", "</w:t>
+            </w:r>
+            <w:proofErr w:type="spellStart"/>
+            <w:r>
+              <w:t>lineNo</w:t>
+            </w:r>
+            <w:proofErr w:type="spellEnd"/>
+            <w:r>
+              <w:t>": "P162-1", "</w:t>
+            </w:r>
+            <w:proofErr w:type="spellStart"/>
+            <w:r>
+              <w:t>mainNo</w:t>
+            </w:r>
+            <w:proofErr w:type="spellEnd"/>
+            <w:r>
+              <w:t>": "2017120006664975", "mileage": 83.84, "</w:t>
+            </w:r>
+            <w:proofErr w:type="spellStart"/>
+            <w:r>
+              <w:t>needTime</w:t>
+            </w:r>
+            <w:proofErr w:type="spellEnd"/>
+            <w:r>
+              <w:t>": 83, "</w:t>
+            </w:r>
+            <w:proofErr w:type="spellStart"/>
+            <w:r>
+              <w:t>offStationId</w:t>
+            </w:r>
+            <w:proofErr w:type="spellEnd"/>
+            <w:r>
+              <w:t>": 7271, "</w:t>
+            </w:r>
+            <w:proofErr w:type="spellStart"/>
+            <w:r>
+              <w:t>offStationName</w:t>
+            </w:r>
+            <w:proofErr w:type="spellEnd"/>
+            <w:r>
+              <w:t>": "高科技中心", "</w:t>
+            </w:r>
+            <w:proofErr w:type="spellStart"/>
+            <w:r>
+              <w:t>onStationId</w:t>
+            </w:r>
+            <w:proofErr w:type="spellEnd"/>
+            <w:r>
+              <w:t>": 17189, "</w:t>
+            </w:r>
+            <w:proofErr w:type="spellStart"/>
+            <w:r>
+              <w:t>onStationName</w:t>
+            </w:r>
+            <w:proofErr w:type="spellEnd"/>
+            <w:r>
+              <w:t>": "龙东社区", "</w:t>
+            </w:r>
+            <w:proofErr w:type="spellStart"/>
+            <w:r>
+              <w:t>opType</w:t>
+            </w:r>
+            <w:proofErr w:type="spellEnd"/>
+            <w:r>
+              <w:t>": 2, "</w:t>
+            </w:r>
+            <w:proofErr w:type="spellStart"/>
+            <w:r>
+              <w:t>orderTime</w:t>
+            </w:r>
+            <w:proofErr w:type="spellEnd"/>
+            <w:r>
+              <w:t>": "2017-12-25 12:00", "</w:t>
+            </w:r>
+            <w:proofErr w:type="spellStart"/>
+            <w:r>
+              <w:t>originalPrice</w:t>
+            </w:r>
+            <w:proofErr w:type="spellEnd"/>
+            <w:r>
+              <w:t>": 40, "</w:t>
+            </w:r>
+            <w:proofErr w:type="spellStart"/>
+            <w:r>
+              <w:t>payNo</w:t>
+            </w:r>
+            <w:proofErr w:type="spellEnd"/>
+            <w:r>
+              <w:t>": "326301309", "</w:t>
+            </w:r>
+            <w:proofErr w:type="spellStart"/>
+            <w:r>
+              <w:t>payType</w:t>
+            </w:r>
+            <w:proofErr w:type="spellEnd"/>
+            <w:r>
+              <w:t>": 3, "</w:t>
+            </w:r>
+            <w:proofErr w:type="spellStart"/>
+            <w:r>
+              <w:t>refundNum</w:t>
+            </w:r>
+            <w:proofErr w:type="spellEnd"/>
+            <w:r>
+              <w:t>": 0, "</w:t>
+            </w:r>
+            <w:proofErr w:type="spellStart"/>
+            <w:r>
+              <w:t>secondList</w:t>
+            </w:r>
+            <w:proofErr w:type="spellEnd"/>
+            <w:r>
+              <w:t>": [{"</w:t>
+            </w:r>
+            <w:proofErr w:type="spellStart"/>
+            <w:r>
+              <w:t>alipayCost</w:t>
+            </w:r>
+            <w:proofErr w:type="spellEnd"/>
+            <w:r>
+              <w:t>": 0, "</w:t>
+            </w:r>
+            <w:proofErr w:type="spellStart"/>
+            <w:r>
+              <w:t>arriveTime</w:t>
+            </w:r>
+            <w:proofErr w:type="spellEnd"/>
+            <w:r>
+              <w:t>": "0833", "id": 13289125, "</w:t>
+            </w:r>
+            <w:proofErr w:type="spellStart"/>
+            <w:r>
+              <w:t>isArrage</w:t>
+            </w:r>
+            <w:proofErr w:type="spellEnd"/>
+            <w:r>
+              <w:t>": 0, "</w:t>
+            </w:r>
+            <w:proofErr w:type="spellStart"/>
+            <w:r>
+              <w:t>isFree</w:t>
+            </w:r>
+            <w:proofErr w:type="spellEnd"/>
+            <w:r>
+              <w:t>": 0, "</w:t>
+            </w:r>
+            <w:proofErr w:type="spellStart"/>
+            <w:r>
+              <w:t>isTicket</w:t>
+            </w:r>
+            <w:proofErr w:type="spellEnd"/>
+            <w:r>
+              <w:t>": 0, "</w:t>
+            </w:r>
+            <w:proofErr w:type="spellStart"/>
+            <w:r>
+              <w:t>lineId</w:t>
+            </w:r>
+            <w:proofErr w:type="spellEnd"/>
+            <w:r>
+              <w:t>": 9376, "</w:t>
+            </w:r>
+            <w:proofErr w:type="spellStart"/>
+            <w:r>
+              <w:t>lineNo</w:t>
+            </w:r>
+            <w:proofErr w:type="spellEnd"/>
+            <w:r>
+              <w:t>": "P162-1", "</w:t>
+            </w:r>
+            <w:proofErr w:type="spellStart"/>
+            <w:r>
+              <w:t>mainId</w:t>
+            </w:r>
+            <w:proofErr w:type="spellEnd"/>
+            <w:r>
+              <w:t>": 6664975, "mileage": 83.84, "</w:t>
+            </w:r>
+            <w:proofErr w:type="spellStart"/>
+            <w:r>
+              <w:t>needTime</w:t>
+            </w:r>
+            <w:proofErr w:type="spellEnd"/>
+            <w:r>
+              <w:t>": 83, "</w:t>
+            </w:r>
+            <w:proofErr w:type="spellStart"/>
+            <w:r>
+              <w:t>offStationId</w:t>
+            </w:r>
+            <w:proofErr w:type="spellEnd"/>
+            <w:r>
+              <w:t>": 7271, "</w:t>
+            </w:r>
+            <w:proofErr w:type="spellStart"/>
+            <w:r>
+              <w:t>offStationName</w:t>
+            </w:r>
+            <w:proofErr w:type="spellEnd"/>
+            <w:r>
+              <w:t>": "高科技中心", "</w:t>
+            </w:r>
+            <w:proofErr w:type="spellStart"/>
+            <w:r>
+              <w:t>onStationId</w:t>
+            </w:r>
+            <w:proofErr w:type="spellEnd"/>
+            <w:r>
+              <w:t>": 17189, "</w:t>
+            </w:r>
+            <w:proofErr w:type="spellStart"/>
+            <w:r>
+              <w:t>onStationName</w:t>
+            </w:r>
+            <w:proofErr w:type="spellEnd"/>
+            <w:r>
+              <w:t>": "龙东社区", "</w:t>
+            </w:r>
+            <w:proofErr w:type="spellStart"/>
+            <w:r>
+              <w:t>originalPrice</w:t>
+            </w:r>
+            <w:proofErr w:type="spellEnd"/>
+            <w:r>
+              <w:t>": 10, "</w:t>
+            </w:r>
+            <w:proofErr w:type="spellStart"/>
+            <w:r>
+              <w:t>payNo</w:t>
+            </w:r>
+            <w:proofErr w:type="spellEnd"/>
+            <w:r>
+              <w:t>": "326301309", "</w:t>
+            </w:r>
+            <w:proofErr w:type="spellStart"/>
+            <w:r>
+              <w:t>payType</w:t>
+            </w:r>
+            <w:proofErr w:type="spellEnd"/>
+            <w:r>
+              <w:t>": 3, "</w:t>
+            </w:r>
+            <w:proofErr w:type="spellStart"/>
+            <w:r>
+              <w:t>runDate</w:t>
+            </w:r>
+            <w:proofErr w:type="spellEnd"/>
+            <w:r>
+              <w:t>": "2018-01-08", "</w:t>
+            </w:r>
+            <w:proofErr w:type="spellStart"/>
+            <w:r>
+              <w:t>seatId</w:t>
+            </w:r>
+            <w:proofErr w:type="spellEnd"/>
+            <w:r>
+              <w:t>": 27301516, "</w:t>
+            </w:r>
+            <w:proofErr w:type="spellStart"/>
+            <w:r>
+              <w:t>startTime</w:t>
+            </w:r>
+            <w:proofErr w:type="spellEnd"/>
+            <w:r>
+              <w:t>": "0710", "status": 0, "</w:t>
+            </w:r>
+            <w:proofErr w:type="spellStart"/>
+            <w:r>
+              <w:t>tradePrice</w:t>
+            </w:r>
+            <w:proofErr w:type="spellEnd"/>
+            <w:r>
+              <w:t>": 10, "</w:t>
+            </w:r>
+            <w:proofErr w:type="spellStart"/>
+            <w:r>
+              <w:t>userId</w:t>
+            </w:r>
+            <w:proofErr w:type="spellEnd"/>
+            <w:r>
+              <w:t>": 166015, "</w:t>
+            </w:r>
+            <w:proofErr w:type="spellStart"/>
+            <w:r>
+              <w:t>userName</w:t>
+            </w:r>
+            <w:proofErr w:type="spellEnd"/>
+            <w:r>
+              <w:t>": "18823188184", "</w:t>
+            </w:r>
+            <w:proofErr w:type="spellStart"/>
+            <w:r>
+              <w:t>vehTime</w:t>
+            </w:r>
+            <w:proofErr w:type="spellEnd"/>
+            <w:r>
+              <w:t>": "0645"}, {"</w:t>
+            </w:r>
+            <w:proofErr w:type="spellStart"/>
+            <w:r>
+              <w:t>alipayCost</w:t>
+            </w:r>
+            <w:proofErr w:type="spellEnd"/>
+            <w:r>
+              <w:t>": 0, "</w:t>
+            </w:r>
+            <w:proofErr w:type="spellStart"/>
+            <w:r>
+              <w:t>arriveTime</w:t>
+            </w:r>
+            <w:proofErr w:type="spellEnd"/>
+            <w:r>
+              <w:t>": "0833", "id": 13289132, "</w:t>
+            </w:r>
+            <w:proofErr w:type="spellStart"/>
+            <w:r>
+              <w:t>isArrage</w:t>
+            </w:r>
+            <w:proofErr w:type="spellEnd"/>
+            <w:r>
+              <w:t>": 0, "</w:t>
+            </w:r>
+            <w:proofErr w:type="spellStart"/>
+            <w:r>
+              <w:t>isFree</w:t>
+            </w:r>
+            <w:proofErr w:type="spellEnd"/>
+            <w:r>
+              <w:t>": 0, "</w:t>
+            </w:r>
+            <w:proofErr w:type="spellStart"/>
+            <w:r>
+              <w:t>isTicket</w:t>
+            </w:r>
+            <w:proofErr w:type="spellEnd"/>
+            <w:r>
+              <w:t>": 0, "</w:t>
+            </w:r>
+            <w:proofErr w:type="spellStart"/>
+            <w:r>
+              <w:t>lineId</w:t>
+            </w:r>
+            <w:proofErr w:type="spellEnd"/>
+            <w:r>
+              <w:t>": 9376, "</w:t>
+            </w:r>
+            <w:proofErr w:type="spellStart"/>
+            <w:r>
+              <w:t>lineNo</w:t>
+            </w:r>
+            <w:proofErr w:type="spellEnd"/>
+            <w:r>
+              <w:t>": "P162-1", "</w:t>
+            </w:r>
+            <w:proofErr w:type="spellStart"/>
+            <w:r>
+              <w:t>mainId</w:t>
+            </w:r>
+            <w:proofErr w:type="spellEnd"/>
+            <w:r>
+              <w:t>": 6664975, "mileage": 83.84, "</w:t>
+            </w:r>
+            <w:proofErr w:type="spellStart"/>
+            <w:r>
+              <w:t>needTime</w:t>
+            </w:r>
+            <w:proofErr w:type="spellEnd"/>
+            <w:r>
+              <w:t>": 83, "</w:t>
+            </w:r>
+            <w:proofErr w:type="spellStart"/>
+            <w:r>
+              <w:t>offStationId</w:t>
+            </w:r>
+            <w:proofErr w:type="spellEnd"/>
+            <w:r>
+              <w:t>": 7271, "</w:t>
+            </w:r>
+            <w:proofErr w:type="spellStart"/>
+            <w:r>
+              <w:t>offStationName</w:t>
+            </w:r>
+            <w:proofErr w:type="spellEnd"/>
+            <w:r>
+              <w:t>": "高科技中心", "</w:t>
+            </w:r>
+            <w:proofErr w:type="spellStart"/>
+            <w:r>
+              <w:t>onStationId</w:t>
+            </w:r>
+            <w:proofErr w:type="spellEnd"/>
+            <w:r>
+              <w:t>": 17189, "</w:t>
+            </w:r>
+            <w:proofErr w:type="spellStart"/>
+            <w:r>
+              <w:t>onStationName</w:t>
+            </w:r>
+            <w:proofErr w:type="spellEnd"/>
+            <w:r>
+              <w:t>": "龙东</w:t>
+            </w:r>
+            <w:r>
+              <w:rPr>
+                <w:rFonts w:hint="eastAsia"/>
+              </w:rPr>
+              <w:t>社区</w:t>
+            </w:r>
+            <w:r>
+              <w:t>", "</w:t>
+            </w:r>
+            <w:proofErr w:type="spellStart"/>
+            <w:r>
+              <w:t>originalPrice</w:t>
+            </w:r>
+            <w:proofErr w:type="spellEnd"/>
+            <w:r>
+              <w:t>": 10, "</w:t>
+            </w:r>
+            <w:proofErr w:type="spellStart"/>
+            <w:r>
+              <w:t>payNo</w:t>
+            </w:r>
+            <w:proofErr w:type="spellEnd"/>
+            <w:r>
+              <w:t>": "326301309", "</w:t>
+            </w:r>
+            <w:proofErr w:type="spellStart"/>
+            <w:r>
+              <w:t>payType</w:t>
+            </w:r>
+            <w:proofErr w:type="spellEnd"/>
+            <w:r>
+              <w:t>": 3, "</w:t>
+            </w:r>
+            <w:proofErr w:type="spellStart"/>
+            <w:r>
+              <w:t>runDate</w:t>
+            </w:r>
+            <w:proofErr w:type="spellEnd"/>
+            <w:r>
+              <w:t>": "2018-01-15", "</w:t>
+            </w:r>
+            <w:proofErr w:type="spellStart"/>
+            <w:r>
+              <w:t>seatId</w:t>
+            </w:r>
+            <w:proofErr w:type="spellEnd"/>
+            <w:r>
+              <w:t>": 27637932, "</w:t>
+            </w:r>
+            <w:proofErr w:type="spellStart"/>
+            <w:r>
+              <w:t>startTime</w:t>
+            </w:r>
+            <w:proofErr w:type="spellEnd"/>
+            <w:r>
+              <w:t>": "0710", "status": 0, "</w:t>
+            </w:r>
+            <w:proofErr w:type="spellStart"/>
+            <w:r>
+              <w:t>tradePrice</w:t>
+            </w:r>
+            <w:proofErr w:type="spellEnd"/>
+            <w:r>
+              <w:t>": 10, "</w:t>
+            </w:r>
+            <w:proofErr w:type="spellStart"/>
+            <w:r>
+              <w:t>userId</w:t>
+            </w:r>
+            <w:proofErr w:type="spellEnd"/>
+            <w:r>
+              <w:t>": 166015, "</w:t>
+            </w:r>
+            <w:proofErr w:type="spellStart"/>
+            <w:r>
+              <w:t>userName</w:t>
+            </w:r>
+            <w:proofErr w:type="spellEnd"/>
+            <w:r>
+              <w:t>": "18823188184", "</w:t>
+            </w:r>
+            <w:proofErr w:type="spellStart"/>
+            <w:r>
+              <w:t>vehTime</w:t>
+            </w:r>
+            <w:proofErr w:type="spellEnd"/>
+            <w:r>
+              <w:t>": "0645"}, {"</w:t>
+            </w:r>
+            <w:proofErr w:type="spellStart"/>
+            <w:r>
+              <w:t>alipayCost</w:t>
+            </w:r>
+            <w:proofErr w:type="spellEnd"/>
+            <w:r>
+              <w:t>": 0, "</w:t>
+            </w:r>
+            <w:proofErr w:type="spellStart"/>
+            <w:r>
+              <w:t>arriveTime</w:t>
+            </w:r>
+            <w:proofErr w:type="spellEnd"/>
+            <w:r>
+              <w:t>": "0833", "id": 13289136, "</w:t>
+            </w:r>
+            <w:proofErr w:type="spellStart"/>
+            <w:r>
+              <w:t>isArrage</w:t>
+            </w:r>
+            <w:proofErr w:type="spellEnd"/>
+            <w:r>
+              <w:t>": 0, "</w:t>
+            </w:r>
+            <w:proofErr w:type="spellStart"/>
+            <w:r>
+              <w:t>isFree</w:t>
+            </w:r>
+            <w:proofErr w:type="spellEnd"/>
+            <w:r>
+              <w:t>": 0, "</w:t>
+            </w:r>
+            <w:proofErr w:type="spellStart"/>
+            <w:r>
+              <w:t>isTicket</w:t>
+            </w:r>
+            <w:proofErr w:type="spellEnd"/>
+            <w:r>
+              <w:t>": 0, "</w:t>
+            </w:r>
+            <w:proofErr w:type="spellStart"/>
+            <w:r>
+              <w:t>lineId</w:t>
+            </w:r>
+            <w:proofErr w:type="spellEnd"/>
+            <w:r>
+              <w:t>": 9376, "</w:t>
+            </w:r>
+            <w:proofErr w:type="spellStart"/>
+            <w:r>
+              <w:t>lineNo</w:t>
+            </w:r>
+            <w:proofErr w:type="spellEnd"/>
+            <w:r>
+              <w:t>": "P162-1", "</w:t>
+            </w:r>
+            <w:proofErr w:type="spellStart"/>
+            <w:r>
+              <w:t>mainId</w:t>
+            </w:r>
+            <w:proofErr w:type="spellEnd"/>
+            <w:r>
+              <w:t>": 6664975, "mileage": 83.84, "</w:t>
+            </w:r>
+            <w:proofErr w:type="spellStart"/>
+            <w:r>
+              <w:t>needTime</w:t>
+            </w:r>
+            <w:proofErr w:type="spellEnd"/>
+            <w:r>
+              <w:t>": 83, "</w:t>
+            </w:r>
+            <w:proofErr w:type="spellStart"/>
+            <w:r>
+              <w:t>offStationId</w:t>
+            </w:r>
+            <w:proofErr w:type="spellEnd"/>
+            <w:r>
+              <w:t>": 7271, "</w:t>
+            </w:r>
+            <w:proofErr w:type="spellStart"/>
+            <w:r>
+              <w:t>offStationName</w:t>
+            </w:r>
+            <w:proofErr w:type="spellEnd"/>
+            <w:r>
+              <w:t>": "高科技中心", "</w:t>
+            </w:r>
+            <w:proofErr w:type="spellStart"/>
+            <w:r>
+              <w:t>onStationId</w:t>
+            </w:r>
+            <w:proofErr w:type="spellEnd"/>
+            <w:r>
+              <w:t>": 17189, "</w:t>
+            </w:r>
+            <w:proofErr w:type="spellStart"/>
+            <w:r>
+              <w:t>onStationName</w:t>
+            </w:r>
+            <w:proofErr w:type="spellEnd"/>
+            <w:r>
+              <w:t>": "龙东社区", "</w:t>
+            </w:r>
+            <w:proofErr w:type="spellStart"/>
+            <w:r>
+              <w:t>originalPrice</w:t>
+            </w:r>
+            <w:proofErr w:type="spellEnd"/>
+            <w:r>
+              <w:t>": 10, "</w:t>
+            </w:r>
+            <w:proofErr w:type="spellStart"/>
+            <w:r>
+              <w:t>payNo</w:t>
+            </w:r>
+            <w:proofErr w:type="spellEnd"/>
+            <w:r>
+              <w:t>": "326301309", "</w:t>
+            </w:r>
+            <w:proofErr w:type="spellStart"/>
+            <w:r>
+              <w:t>payType</w:t>
+            </w:r>
+            <w:proofErr w:type="spellEnd"/>
+            <w:r>
+              <w:t>": 3, "</w:t>
+            </w:r>
+            <w:proofErr w:type="spellStart"/>
+            <w:r>
+              <w:t>runDate</w:t>
+            </w:r>
+            <w:proofErr w:type="spellEnd"/>
+            <w:r>
+              <w:t>": "2018-01-22", "</w:t>
+            </w:r>
+            <w:proofErr w:type="spellStart"/>
+            <w:r>
+              <w:t>seatId</w:t>
+            </w:r>
+            <w:proofErr w:type="spellEnd"/>
+            <w:r>
+              <w:t>": 27955035, "</w:t>
+            </w:r>
+            <w:proofErr w:type="spellStart"/>
+            <w:r>
+              <w:t>startTime</w:t>
+            </w:r>
+            <w:proofErr w:type="spellEnd"/>
+            <w:r>
+              <w:t>": "0710", "status": 0, "</w:t>
+            </w:r>
+            <w:proofErr w:type="spellStart"/>
+            <w:r>
+              <w:t>tradePrice</w:t>
+            </w:r>
+            <w:proofErr w:type="spellEnd"/>
+            <w:r>
+              <w:t>": 10, "</w:t>
+            </w:r>
+            <w:proofErr w:type="spellStart"/>
+            <w:r>
+              <w:t>userId</w:t>
+            </w:r>
+            <w:proofErr w:type="spellEnd"/>
+            <w:r>
+              <w:t>": 166015, "</w:t>
+            </w:r>
+            <w:proofErr w:type="spellStart"/>
+            <w:r>
+              <w:t>userName</w:t>
+            </w:r>
+            <w:proofErr w:type="spellEnd"/>
+            <w:r>
+              <w:t>": "18823188184", "</w:t>
+            </w:r>
+            <w:proofErr w:type="spellStart"/>
+            <w:r>
+              <w:t>vehTime</w:t>
+            </w:r>
+            <w:proofErr w:type="spellEnd"/>
+            <w:r>
+              <w:t>": "0645"}, {"</w:t>
+            </w:r>
+            <w:proofErr w:type="spellStart"/>
+            <w:r>
+              <w:t>alipayCost</w:t>
+            </w:r>
+            <w:proofErr w:type="spellEnd"/>
+            <w:r>
+              <w:t>": 0, "</w:t>
+            </w:r>
+            <w:proofErr w:type="spellStart"/>
+            <w:r>
+              <w:t>arriveTime</w:t>
+            </w:r>
+            <w:proofErr w:type="spellEnd"/>
+            <w:r>
+              <w:t>": "0833", "id": 13289141, "</w:t>
+            </w:r>
+            <w:proofErr w:type="spellStart"/>
+            <w:r>
+              <w:t>isArrage</w:t>
+            </w:r>
+            <w:proofErr w:type="spellEnd"/>
+            <w:r>
+              <w:t>": 0, "</w:t>
+            </w:r>
+            <w:proofErr w:type="spellStart"/>
+            <w:r>
+              <w:t>isFree</w:t>
+            </w:r>
+            <w:proofErr w:type="spellEnd"/>
+            <w:r>
+              <w:t>": 0, "</w:t>
+            </w:r>
+            <w:proofErr w:type="spellStart"/>
+            <w:r>
+              <w:t>isTicket</w:t>
+            </w:r>
+            <w:proofErr w:type="spellEnd"/>
+            <w:r>
+              <w:t>": 0, "</w:t>
+            </w:r>
+            <w:proofErr w:type="spellStart"/>
+            <w:r>
+              <w:t>lineId</w:t>
+            </w:r>
+            <w:proofErr w:type="spellEnd"/>
+            <w:r>
+              <w:t>": 9376, "</w:t>
+            </w:r>
+            <w:proofErr w:type="spellStart"/>
+            <w:r>
+              <w:t>lineNo</w:t>
+            </w:r>
+            <w:proofErr w:type="spellEnd"/>
+            <w:r>
+              <w:t>": "P162-1", "</w:t>
+            </w:r>
+            <w:proofErr w:type="spellStart"/>
+            <w:r>
+              <w:t>mainId</w:t>
+            </w:r>
+            <w:proofErr w:type="spellEnd"/>
+            <w:r>
+              <w:t>": 6664975, "mileage": 83.84, "</w:t>
+            </w:r>
+            <w:proofErr w:type="spellStart"/>
+            <w:r>
+              <w:t>needTime</w:t>
+            </w:r>
+            <w:proofErr w:type="spellEnd"/>
+            <w:r>
+              <w:t>": 83, "</w:t>
+            </w:r>
+            <w:proofErr w:type="spellStart"/>
+            <w:r>
+              <w:t>offStationId</w:t>
+            </w:r>
+            <w:proofErr w:type="spellEnd"/>
+            <w:r>
+              <w:t>": 7271, "</w:t>
+            </w:r>
+            <w:proofErr w:type="spellStart"/>
+            <w:r>
+              <w:t>offStationName</w:t>
+            </w:r>
+            <w:proofErr w:type="spellEnd"/>
+            <w:r>
+              <w:t>": "高科技中心", "</w:t>
+            </w:r>
+            <w:proofErr w:type="spellStart"/>
+            <w:r>
+              <w:t>onStationId</w:t>
+            </w:r>
+            <w:proofErr w:type="spellEnd"/>
+            <w:r>
+              <w:t>": 17189, "</w:t>
+            </w:r>
+            <w:proofErr w:type="spellStart"/>
+            <w:r>
+              <w:t>onStationName</w:t>
+            </w:r>
+            <w:proofErr w:type="spellEnd"/>
+            <w:r>
+              <w:t>": "龙东社区", "</w:t>
+            </w:r>
+            <w:proofErr w:type="spellStart"/>
+            <w:r>
+              <w:t>originalPrice</w:t>
+            </w:r>
+            <w:proofErr w:type="spellEnd"/>
+            <w:r>
+              <w:t>": 10, "</w:t>
+            </w:r>
+            <w:proofErr w:type="spellStart"/>
+            <w:r>
+              <w:t>payNo</w:t>
+            </w:r>
+            <w:proofErr w:type="spellEnd"/>
+            <w:r>
+              <w:t>": "326301309", "</w:t>
+            </w:r>
+            <w:proofErr w:type="spellStart"/>
+            <w:r>
+              <w:t>payType</w:t>
+            </w:r>
+            <w:proofErr w:type="spellEnd"/>
+            <w:r>
+              <w:t>": 3, "</w:t>
+            </w:r>
+            <w:proofErr w:type="spellStart"/>
+            <w:r>
+              <w:t>runDate</w:t>
+            </w:r>
+            <w:proofErr w:type="spellEnd"/>
+            <w:r>
+              <w:t>": "2018-01-29", "</w:t>
+            </w:r>
+            <w:proofErr w:type="spellStart"/>
+            <w:r>
+              <w:t>seatId</w:t>
+            </w:r>
+            <w:proofErr w:type="spellEnd"/>
+            <w:r>
+              <w:t>": 28271821, "</w:t>
+            </w:r>
+            <w:proofErr w:type="spellStart"/>
+            <w:r>
+              <w:t>startTime</w:t>
+            </w:r>
+            <w:proofErr w:type="spellEnd"/>
+            <w:r>
+              <w:t>": "0710", "status": 0, "</w:t>
+            </w:r>
+            <w:proofErr w:type="spellStart"/>
+            <w:r>
+              <w:t>tradePrice</w:t>
+            </w:r>
+            <w:proofErr w:type="spellEnd"/>
+            <w:r>
+              <w:t>": 10, "</w:t>
+            </w:r>
+            <w:proofErr w:type="spellStart"/>
+            <w:r>
+              <w:t>userId</w:t>
+            </w:r>
+            <w:proofErr w:type="spellEnd"/>
+            <w:r>
+              <w:t>": 166015, "</w:t>
+            </w:r>
+            <w:proofErr w:type="spellStart"/>
+            <w:r>
+              <w:t>userName</w:t>
+            </w:r>
+            <w:proofErr w:type="spellEnd"/>
+            <w:r>
+              <w:t>": "18823188184", "</w:t>
+            </w:r>
+            <w:proofErr w:type="spellStart"/>
+            <w:r>
+              <w:t>vehTime</w:t>
+            </w:r>
+            <w:proofErr w:type="spellEnd"/>
+            <w:r>
+              <w:t>": "0645"}], "</w:t>
+            </w:r>
+            <w:proofErr w:type="spellStart"/>
+            <w:r>
+              <w:t>startTime</w:t>
+            </w:r>
+            <w:proofErr w:type="spellEnd"/>
+            <w:r>
+              <w:t>": "0710", "status": 0, "</w:t>
+            </w:r>
+            <w:proofErr w:type="spellStart"/>
+            <w:r>
+              <w:t>timeKey</w:t>
+            </w:r>
+            <w:proofErr w:type="spellEnd"/>
+            <w:r>
+              <w:t>": 20171225, "</w:t>
+            </w:r>
+            <w:proofErr w:type="spellStart"/>
+            <w:r>
+              <w:t>tradePrice</w:t>
+            </w:r>
+            <w:proofErr w:type="spellEnd"/>
+            <w:r>
+              <w:t>": 40, "</w:t>
+            </w:r>
+            <w:proofErr w:type="spellStart"/>
+            <w:r>
+              <w:t>userId</w:t>
+            </w:r>
+            <w:proofErr w:type="spellEnd"/>
+            <w:r>
+              <w:t>": 166015, "</w:t>
+            </w:r>
+            <w:proofErr w:type="spellStart"/>
+            <w:r>
+              <w:t>userName</w:t>
+            </w:r>
+            <w:proofErr w:type="spellEnd"/>
+            <w:r>
+              <w:t>": "18823188184", "</w:t>
+            </w:r>
+            <w:proofErr w:type="spellStart"/>
+            <w:r>
+              <w:t>vehTime</w:t>
+            </w:r>
+            <w:proofErr w:type="spellEnd"/>
+            <w:r>
+              <w:t>": "0645"}, "</w:t>
+            </w:r>
+            <w:proofErr w:type="spellStart"/>
+            <w:r>
+              <w:t>returnInfo</w:t>
+            </w:r>
+            <w:proofErr w:type="spellEnd"/>
+            <w:r>
+              <w:t>": "操作成功"}</w:t>
             </w:r>
           </w:p>
         </w:tc>
@@ -8379,7 +8796,7 @@
     </w:tbl>
     <w:p>
       <w:pPr>
-        <w:pStyle w:val="NormalWeb"/>
+        <w:pStyle w:val="a3"/>
         <w:spacing w:before="0" w:beforeAutospacing="0" w:after="0" w:afterAutospacing="0"/>
         <w:rPr>
           <w:rFonts w:ascii="微软雅黑" w:eastAsia="微软雅黑" w:hAnsi="微软雅黑" w:cs="Calibri"/>
@@ -8390,7 +8807,7 @@
     </w:p>
     <w:p>
       <w:pPr>
-        <w:pStyle w:val="NormalWeb"/>
+        <w:pStyle w:val="a3"/>
         <w:spacing w:before="0" w:beforeAutospacing="0" w:after="0" w:afterAutospacing="0"/>
         <w:rPr>
           <w:rFonts w:ascii="微软雅黑" w:eastAsia="微软雅黑" w:hAnsi="微软雅黑" w:cs="Calibri"/>
@@ -8401,7 +8818,7 @@
     </w:p>
     <w:p>
       <w:pPr>
-        <w:pStyle w:val="NormalWeb"/>
+        <w:pStyle w:val="a3"/>
         <w:spacing w:before="0" w:beforeAutospacing="0" w:after="0" w:afterAutospacing="0"/>
         <w:rPr>
           <w:rFonts w:ascii="微软雅黑" w:eastAsia="微软雅黑" w:hAnsi="微软雅黑" w:cs="Calibri"/>
@@ -8412,13 +8829,13 @@
     </w:p>
     <w:tbl>
       <w:tblPr>
-        <w:tblStyle w:val="GridTable4-Accent3"/>
+        <w:tblStyle w:val="4-3"/>
         <w:tblW w:w="0" w:type="auto"/>
         <w:tblLook w:val="04A0" w:firstRow="1" w:lastRow="0" w:firstColumn="1" w:lastColumn="0" w:noHBand="0" w:noVBand="1"/>
       </w:tblPr>
       <w:tblGrid>
-        <w:gridCol w:w="815"/>
-        <w:gridCol w:w="9641"/>
+        <w:gridCol w:w="823"/>
+        <w:gridCol w:w="9633"/>
       </w:tblGrid>
       <w:tr>
         <w:trPr>
@@ -8756,6 +9173,7 @@
               <w:rPr>
                 <w:rFonts w:hint="eastAsia"/>
               </w:rPr>
+              <w:lastRenderedPageBreak/>
               <w:t>R</w:t>
             </w:r>
             <w:r>
@@ -8889,7 +9307,7 @@
     </w:tbl>
     <w:p>
       <w:pPr>
-        <w:pStyle w:val="NormalWeb"/>
+        <w:pStyle w:val="a3"/>
         <w:spacing w:before="0" w:beforeAutospacing="0" w:after="0" w:afterAutospacing="0"/>
         <w:rPr>
           <w:rFonts w:ascii="微软雅黑" w:eastAsia="微软雅黑" w:hAnsi="微软雅黑" w:cs="Calibri"/>
@@ -8900,13 +9318,13 @@
     </w:p>
     <w:tbl>
       <w:tblPr>
-        <w:tblStyle w:val="GridTable4-Accent3"/>
+        <w:tblStyle w:val="4-3"/>
         <w:tblW w:w="0" w:type="auto"/>
         <w:tblLook w:val="04A0" w:firstRow="1" w:lastRow="0" w:firstColumn="1" w:lastColumn="0" w:noHBand="0" w:noVBand="1"/>
       </w:tblPr>
       <w:tblGrid>
-        <w:gridCol w:w="787"/>
-        <w:gridCol w:w="9669"/>
+        <w:gridCol w:w="795"/>
+        <w:gridCol w:w="9661"/>
       </w:tblGrid>
       <w:tr>
         <w:trPr>
@@ -9185,6 +9603,8 @@
                 <w:szCs w:val="17"/>
               </w:rPr>
             </w:pPr>
+            <w:bookmarkStart w:id="0" w:name="_GoBack"/>
+            <w:bookmarkEnd w:id="0"/>
           </w:p>
           <w:p>
             <w:pPr>
@@ -9381,7 +9801,7 @@
     </w:tbl>
     <w:p>
       <w:pPr>
-        <w:pStyle w:val="NormalWeb"/>
+        <w:pStyle w:val="a3"/>
         <w:spacing w:before="0" w:beforeAutospacing="0" w:after="0" w:afterAutospacing="0"/>
         <w:rPr>
           <w:rFonts w:ascii="微软雅黑" w:eastAsia="微软雅黑" w:hAnsi="微软雅黑" w:cs="Calibri"/>
@@ -9392,7 +9812,7 @@
     </w:p>
     <w:p>
       <w:pPr>
-        <w:pStyle w:val="NormalWeb"/>
+        <w:pStyle w:val="a3"/>
         <w:spacing w:before="0" w:beforeAutospacing="0" w:after="0" w:afterAutospacing="0"/>
         <w:rPr>
           <w:rFonts w:ascii="微软雅黑" w:eastAsia="微软雅黑" w:hAnsi="微软雅黑" w:cs="Calibri"/>
@@ -9412,7 +9832,7 @@
 </file>
 
 <file path=word/styles.xml><?xml version="1.0" encoding="utf-8"?>
-<w:styles xmlns:mc="http://schemas.openxmlformats.org/markup-compatibility/2006" xmlns:r="http://schemas.openxmlformats.org/officeDocument/2006/relationships" xmlns:w="http://schemas.openxmlformats.org/wordprocessingml/2006/main" xmlns:w14="http://schemas.microsoft.com/office/word/2010/wordml" xmlns:w15="http://schemas.microsoft.com/office/word/2012/wordml" xmlns:w16se="http://schemas.microsoft.com/office/word/2015/wordml/symex" mc:Ignorable="w14 w15 w16se">
+<w:styles xmlns:mc="http://schemas.openxmlformats.org/markup-compatibility/2006" xmlns:r="http://schemas.openxmlformats.org/officeDocument/2006/relationships" xmlns:w="http://schemas.openxmlformats.org/wordprocessingml/2006/main" xmlns:w14="http://schemas.microsoft.com/office/word/2010/wordml" xmlns:w15="http://schemas.microsoft.com/office/word/2012/wordml" xmlns:w16cid="http://schemas.microsoft.com/office/word/2016/wordml/cid" xmlns:w16se="http://schemas.microsoft.com/office/word/2015/wordml/symex" mc:Ignorable="w14 w15 w16se w16cid">
   <w:docDefaults>
     <w:rPrDefault>
       <w:rPr>
@@ -9802,7 +10222,7 @@
     <w:lsdException w:name="Hashtag" w:semiHidden="1" w:unhideWhenUsed="1"/>
     <w:lsdException w:name="Unresolved Mention" w:semiHidden="1" w:unhideWhenUsed="1"/>
   </w:latentStyles>
-  <w:style w:type="paragraph" w:default="1" w:styleId="Normal">
+  <w:style w:type="paragraph" w:default="1" w:styleId="a">
     <w:name w:val="Normal"/>
     <w:qFormat/>
     <w:rsid w:val="00EC5AFE"/>
@@ -9811,12 +10231,12 @@
       <w:jc w:val="both"/>
     </w:pPr>
   </w:style>
-  <w:style w:type="character" w:default="1" w:styleId="DefaultParagraphFont">
+  <w:style w:type="character" w:default="1" w:styleId="a0">
     <w:name w:val="Default Paragraph Font"/>
     <w:uiPriority w:val="1"/>
     <w:unhideWhenUsed/>
   </w:style>
-  <w:style w:type="table" w:default="1" w:styleId="TableNormal">
+  <w:style w:type="table" w:default="1" w:styleId="a1">
     <w:name w:val="Normal Table"/>
     <w:uiPriority w:val="99"/>
     <w:semiHidden/>
@@ -9831,15 +10251,15 @@
       </w:tblCellMar>
     </w:tblPr>
   </w:style>
-  <w:style w:type="numbering" w:default="1" w:styleId="NoList">
+  <w:style w:type="numbering" w:default="1" w:styleId="a2">
     <w:name w:val="No List"/>
     <w:uiPriority w:val="99"/>
     <w:semiHidden/>
     <w:unhideWhenUsed/>
   </w:style>
-  <w:style w:type="paragraph" w:styleId="NormalWeb">
+  <w:style w:type="paragraph" w:styleId="a3">
     <w:name w:val="Normal (Web)"/>
-    <w:basedOn w:val="Normal"/>
+    <w:basedOn w:val="a"/>
     <w:uiPriority w:val="99"/>
     <w:semiHidden/>
     <w:unhideWhenUsed/>
@@ -9856,9 +10276,9 @@
       <w:szCs w:val="24"/>
     </w:rPr>
   </w:style>
-  <w:style w:type="character" w:styleId="Hyperlink">
+  <w:style w:type="character" w:styleId="a4">
     <w:name w:val="Hyperlink"/>
-    <w:basedOn w:val="DefaultParagraphFont"/>
+    <w:basedOn w:val="a0"/>
     <w:uiPriority w:val="99"/>
     <w:semiHidden/>
     <w:unhideWhenUsed/>
@@ -9868,25 +10288,25 @@
       <w:u w:val="single"/>
     </w:rPr>
   </w:style>
-  <w:style w:type="table" w:styleId="TableGridLight">
+  <w:style w:type="table" w:styleId="a5">
     <w:name w:val="Grid Table Light"/>
-    <w:basedOn w:val="TableNormal"/>
+    <w:basedOn w:val="a1"/>
     <w:uiPriority w:val="40"/>
     <w:rsid w:val="009B5554"/>
     <w:tblPr>
       <w:tblBorders>
-        <w:top w:val="single" w:sz="4" w:space="0" w:color="80C687" w:themeColor="background1" w:themeShade="BF"/>
-        <w:left w:val="single" w:sz="4" w:space="0" w:color="80C687" w:themeColor="background1" w:themeShade="BF"/>
-        <w:bottom w:val="single" w:sz="4" w:space="0" w:color="80C687" w:themeColor="background1" w:themeShade="BF"/>
-        <w:right w:val="single" w:sz="4" w:space="0" w:color="80C687" w:themeColor="background1" w:themeShade="BF"/>
-        <w:insideH w:val="single" w:sz="4" w:space="0" w:color="80C687" w:themeColor="background1" w:themeShade="BF"/>
-        <w:insideV w:val="single" w:sz="4" w:space="0" w:color="80C687" w:themeColor="background1" w:themeShade="BF"/>
+        <w:top w:val="single" w:sz="4" w:space="0" w:color="BFBFBF" w:themeColor="background1" w:themeShade="BF"/>
+        <w:left w:val="single" w:sz="4" w:space="0" w:color="BFBFBF" w:themeColor="background1" w:themeShade="BF"/>
+        <w:bottom w:val="single" w:sz="4" w:space="0" w:color="BFBFBF" w:themeColor="background1" w:themeShade="BF"/>
+        <w:right w:val="single" w:sz="4" w:space="0" w:color="BFBFBF" w:themeColor="background1" w:themeShade="BF"/>
+        <w:insideH w:val="single" w:sz="4" w:space="0" w:color="BFBFBF" w:themeColor="background1" w:themeShade="BF"/>
+        <w:insideV w:val="single" w:sz="4" w:space="0" w:color="BFBFBF" w:themeColor="background1" w:themeShade="BF"/>
       </w:tblBorders>
     </w:tblPr>
   </w:style>
-  <w:style w:type="table" w:styleId="TableGrid">
+  <w:style w:type="table" w:styleId="a6">
     <w:name w:val="Table Grid"/>
-    <w:basedOn w:val="TableNormal"/>
+    <w:basedOn w:val="a1"/>
     <w:uiPriority w:val="39"/>
     <w:rsid w:val="00A20AA8"/>
     <w:tblPr>
@@ -9900,21 +10320,21 @@
       </w:tblBorders>
     </w:tblPr>
   </w:style>
-  <w:style w:type="table" w:styleId="GridTable5Dark-Accent6">
+  <w:style w:type="table" w:styleId="5-6">
     <w:name w:val="Grid Table 5 Dark Accent 6"/>
-    <w:basedOn w:val="TableNormal"/>
+    <w:basedOn w:val="a1"/>
     <w:uiPriority w:val="50"/>
     <w:rsid w:val="00A20AA8"/>
     <w:tblPr>
       <w:tblStyleRowBandSize w:val="1"/>
       <w:tblStyleColBandSize w:val="1"/>
       <w:tblBorders>
-        <w:top w:val="single" w:sz="4" w:space="0" w:color="CCE8CF" w:themeColor="background1"/>
-        <w:left w:val="single" w:sz="4" w:space="0" w:color="CCE8CF" w:themeColor="background1"/>
-        <w:bottom w:val="single" w:sz="4" w:space="0" w:color="CCE8CF" w:themeColor="background1"/>
-        <w:right w:val="single" w:sz="4" w:space="0" w:color="CCE8CF" w:themeColor="background1"/>
-        <w:insideH w:val="single" w:sz="4" w:space="0" w:color="CCE8CF" w:themeColor="background1"/>
-        <w:insideV w:val="single" w:sz="4" w:space="0" w:color="CCE8CF" w:themeColor="background1"/>
+        <w:top w:val="single" w:sz="4" w:space="0" w:color="FFFFFF" w:themeColor="background1"/>
+        <w:left w:val="single" w:sz="4" w:space="0" w:color="FFFFFF" w:themeColor="background1"/>
+        <w:bottom w:val="single" w:sz="4" w:space="0" w:color="FFFFFF" w:themeColor="background1"/>
+        <w:right w:val="single" w:sz="4" w:space="0" w:color="FFFFFF" w:themeColor="background1"/>
+        <w:insideH w:val="single" w:sz="4" w:space="0" w:color="FFFFFF" w:themeColor="background1"/>
+        <w:insideV w:val="single" w:sz="4" w:space="0" w:color="FFFFFF" w:themeColor="background1"/>
       </w:tblBorders>
     </w:tblPr>
     <w:tcPr>
@@ -9924,14 +10344,14 @@
       <w:rPr>
         <w:b/>
         <w:bCs/>
-        <w:color w:val="CCE8CF" w:themeColor="background1"/>
+        <w:color w:val="FFFFFF" w:themeColor="background1"/>
       </w:rPr>
       <w:tblPr/>
       <w:tcPr>
         <w:tcBorders>
-          <w:top w:val="single" w:sz="4" w:space="0" w:color="CCE8CF" w:themeColor="background1"/>
-          <w:left w:val="single" w:sz="4" w:space="0" w:color="CCE8CF" w:themeColor="background1"/>
-          <w:right w:val="single" w:sz="4" w:space="0" w:color="CCE8CF" w:themeColor="background1"/>
+          <w:top w:val="single" w:sz="4" w:space="0" w:color="FFFFFF" w:themeColor="background1"/>
+          <w:left w:val="single" w:sz="4" w:space="0" w:color="FFFFFF" w:themeColor="background1"/>
+          <w:right w:val="single" w:sz="4" w:space="0" w:color="FFFFFF" w:themeColor="background1"/>
           <w:insideH w:val="nil"/>
           <w:insideV w:val="nil"/>
         </w:tcBorders>
@@ -9942,14 +10362,14 @@
       <w:rPr>
         <w:b/>
         <w:bCs/>
-        <w:color w:val="CCE8CF" w:themeColor="background1"/>
+        <w:color w:val="FFFFFF" w:themeColor="background1"/>
       </w:rPr>
       <w:tblPr/>
       <w:tcPr>
         <w:tcBorders>
-          <w:left w:val="single" w:sz="4" w:space="0" w:color="CCE8CF" w:themeColor="background1"/>
-          <w:bottom w:val="single" w:sz="4" w:space="0" w:color="CCE8CF" w:themeColor="background1"/>
-          <w:right w:val="single" w:sz="4" w:space="0" w:color="CCE8CF" w:themeColor="background1"/>
+          <w:left w:val="single" w:sz="4" w:space="0" w:color="FFFFFF" w:themeColor="background1"/>
+          <w:bottom w:val="single" w:sz="4" w:space="0" w:color="FFFFFF" w:themeColor="background1"/>
+          <w:right w:val="single" w:sz="4" w:space="0" w:color="FFFFFF" w:themeColor="background1"/>
           <w:insideH w:val="nil"/>
           <w:insideV w:val="nil"/>
         </w:tcBorders>
@@ -9960,14 +10380,14 @@
       <w:rPr>
         <w:b/>
         <w:bCs/>
-        <w:color w:val="CCE8CF" w:themeColor="background1"/>
+        <w:color w:val="FFFFFF" w:themeColor="background1"/>
       </w:rPr>
       <w:tblPr/>
       <w:tcPr>
         <w:tcBorders>
-          <w:top w:val="single" w:sz="4" w:space="0" w:color="CCE8CF" w:themeColor="background1"/>
-          <w:left w:val="single" w:sz="4" w:space="0" w:color="CCE8CF" w:themeColor="background1"/>
-          <w:bottom w:val="single" w:sz="4" w:space="0" w:color="CCE8CF" w:themeColor="background1"/>
+          <w:top w:val="single" w:sz="4" w:space="0" w:color="FFFFFF" w:themeColor="background1"/>
+          <w:left w:val="single" w:sz="4" w:space="0" w:color="FFFFFF" w:themeColor="background1"/>
+          <w:bottom w:val="single" w:sz="4" w:space="0" w:color="FFFFFF" w:themeColor="background1"/>
           <w:insideV w:val="nil"/>
         </w:tcBorders>
         <w:shd w:val="clear" w:color="auto" w:fill="70AD47" w:themeFill="accent6"/>
@@ -9977,14 +10397,14 @@
       <w:rPr>
         <w:b/>
         <w:bCs/>
-        <w:color w:val="CCE8CF" w:themeColor="background1"/>
+        <w:color w:val="FFFFFF" w:themeColor="background1"/>
       </w:rPr>
       <w:tblPr/>
       <w:tcPr>
         <w:tcBorders>
-          <w:top w:val="single" w:sz="4" w:space="0" w:color="CCE8CF" w:themeColor="background1"/>
-          <w:bottom w:val="single" w:sz="4" w:space="0" w:color="CCE8CF" w:themeColor="background1"/>
-          <w:right w:val="single" w:sz="4" w:space="0" w:color="CCE8CF" w:themeColor="background1"/>
+          <w:top w:val="single" w:sz="4" w:space="0" w:color="FFFFFF" w:themeColor="background1"/>
+          <w:bottom w:val="single" w:sz="4" w:space="0" w:color="FFFFFF" w:themeColor="background1"/>
+          <w:right w:val="single" w:sz="4" w:space="0" w:color="FFFFFF" w:themeColor="background1"/>
           <w:insideV w:val="nil"/>
         </w:tcBorders>
         <w:shd w:val="clear" w:color="auto" w:fill="70AD47" w:themeFill="accent6"/>
@@ -10003,21 +10423,21 @@
       </w:tcPr>
     </w:tblStylePr>
   </w:style>
-  <w:style w:type="table" w:styleId="GridTable5Dark-Accent5">
+  <w:style w:type="table" w:styleId="5-5">
     <w:name w:val="Grid Table 5 Dark Accent 5"/>
-    <w:basedOn w:val="TableNormal"/>
+    <w:basedOn w:val="a1"/>
     <w:uiPriority w:val="50"/>
     <w:rsid w:val="00A20AA8"/>
     <w:tblPr>
       <w:tblStyleRowBandSize w:val="1"/>
       <w:tblStyleColBandSize w:val="1"/>
       <w:tblBorders>
-        <w:top w:val="single" w:sz="4" w:space="0" w:color="CCE8CF" w:themeColor="background1"/>
-        <w:left w:val="single" w:sz="4" w:space="0" w:color="CCE8CF" w:themeColor="background1"/>
-        <w:bottom w:val="single" w:sz="4" w:space="0" w:color="CCE8CF" w:themeColor="background1"/>
-        <w:right w:val="single" w:sz="4" w:space="0" w:color="CCE8CF" w:themeColor="background1"/>
-        <w:insideH w:val="single" w:sz="4" w:space="0" w:color="CCE8CF" w:themeColor="background1"/>
-        <w:insideV w:val="single" w:sz="4" w:space="0" w:color="CCE8CF" w:themeColor="background1"/>
+        <w:top w:val="single" w:sz="4" w:space="0" w:color="FFFFFF" w:themeColor="background1"/>
+        <w:left w:val="single" w:sz="4" w:space="0" w:color="FFFFFF" w:themeColor="background1"/>
+        <w:bottom w:val="single" w:sz="4" w:space="0" w:color="FFFFFF" w:themeColor="background1"/>
+        <w:right w:val="single" w:sz="4" w:space="0" w:color="FFFFFF" w:themeColor="background1"/>
+        <w:insideH w:val="single" w:sz="4" w:space="0" w:color="FFFFFF" w:themeColor="background1"/>
+        <w:insideV w:val="single" w:sz="4" w:space="0" w:color="FFFFFF" w:themeColor="background1"/>
       </w:tblBorders>
     </w:tblPr>
     <w:tcPr>
@@ -10027,14 +10447,14 @@
       <w:rPr>
         <w:b/>
         <w:bCs/>
-        <w:color w:val="CCE8CF" w:themeColor="background1"/>
+        <w:color w:val="FFFFFF" w:themeColor="background1"/>
       </w:rPr>
       <w:tblPr/>
       <w:tcPr>
         <w:tcBorders>
-          <w:top w:val="single" w:sz="4" w:space="0" w:color="CCE8CF" w:themeColor="background1"/>
-          <w:left w:val="single" w:sz="4" w:space="0" w:color="CCE8CF" w:themeColor="background1"/>
-          <w:right w:val="single" w:sz="4" w:space="0" w:color="CCE8CF" w:themeColor="background1"/>
+          <w:top w:val="single" w:sz="4" w:space="0" w:color="FFFFFF" w:themeColor="background1"/>
+          <w:left w:val="single" w:sz="4" w:space="0" w:color="FFFFFF" w:themeColor="background1"/>
+          <w:right w:val="single" w:sz="4" w:space="0" w:color="FFFFFF" w:themeColor="background1"/>
           <w:insideH w:val="nil"/>
           <w:insideV w:val="nil"/>
         </w:tcBorders>
@@ -10045,14 +10465,14 @@
       <w:rPr>
         <w:b/>
         <w:bCs/>
-        <w:color w:val="CCE8CF" w:themeColor="background1"/>
+        <w:color w:val="FFFFFF" w:themeColor="background1"/>
       </w:rPr>
       <w:tblPr/>
       <w:tcPr>
         <w:tcBorders>
-          <w:left w:val="single" w:sz="4" w:space="0" w:color="CCE8CF" w:themeColor="background1"/>
-          <w:bottom w:val="single" w:sz="4" w:space="0" w:color="CCE8CF" w:themeColor="background1"/>
-          <w:right w:val="single" w:sz="4" w:space="0" w:color="CCE8CF" w:themeColor="background1"/>
+          <w:left w:val="single" w:sz="4" w:space="0" w:color="FFFFFF" w:themeColor="background1"/>
+          <w:bottom w:val="single" w:sz="4" w:space="0" w:color="FFFFFF" w:themeColor="background1"/>
+          <w:right w:val="single" w:sz="4" w:space="0" w:color="FFFFFF" w:themeColor="background1"/>
           <w:insideH w:val="nil"/>
           <w:insideV w:val="nil"/>
         </w:tcBorders>
@@ -10063,14 +10483,14 @@
       <w:rPr>
         <w:b/>
         <w:bCs/>
-        <w:color w:val="CCE8CF" w:themeColor="background1"/>
+        <w:color w:val="FFFFFF" w:themeColor="background1"/>
       </w:rPr>
       <w:tblPr/>
       <w:tcPr>
         <w:tcBorders>
-          <w:top w:val="single" w:sz="4" w:space="0" w:color="CCE8CF" w:themeColor="background1"/>
-          <w:left w:val="single" w:sz="4" w:space="0" w:color="CCE8CF" w:themeColor="background1"/>
-          <w:bottom w:val="single" w:sz="4" w:space="0" w:color="CCE8CF" w:themeColor="background1"/>
+          <w:top w:val="single" w:sz="4" w:space="0" w:color="FFFFFF" w:themeColor="background1"/>
+          <w:left w:val="single" w:sz="4" w:space="0" w:color="FFFFFF" w:themeColor="background1"/>
+          <w:bottom w:val="single" w:sz="4" w:space="0" w:color="FFFFFF" w:themeColor="background1"/>
           <w:insideV w:val="nil"/>
         </w:tcBorders>
         <w:shd w:val="clear" w:color="auto" w:fill="5B9BD5" w:themeFill="accent5"/>
@@ -10080,14 +10500,14 @@
       <w:rPr>
         <w:b/>
         <w:bCs/>
-        <w:color w:val="CCE8CF" w:themeColor="background1"/>
+        <w:color w:val="FFFFFF" w:themeColor="background1"/>
       </w:rPr>
       <w:tblPr/>
       <w:tcPr>
         <w:tcBorders>
-          <w:top w:val="single" w:sz="4" w:space="0" w:color="CCE8CF" w:themeColor="background1"/>
-          <w:bottom w:val="single" w:sz="4" w:space="0" w:color="CCE8CF" w:themeColor="background1"/>
-          <w:right w:val="single" w:sz="4" w:space="0" w:color="CCE8CF" w:themeColor="background1"/>
+          <w:top w:val="single" w:sz="4" w:space="0" w:color="FFFFFF" w:themeColor="background1"/>
+          <w:bottom w:val="single" w:sz="4" w:space="0" w:color="FFFFFF" w:themeColor="background1"/>
+          <w:right w:val="single" w:sz="4" w:space="0" w:color="FFFFFF" w:themeColor="background1"/>
           <w:insideV w:val="nil"/>
         </w:tcBorders>
         <w:shd w:val="clear" w:color="auto" w:fill="5B9BD5" w:themeFill="accent5"/>
@@ -10106,9 +10526,9 @@
       </w:tcPr>
     </w:tblStylePr>
   </w:style>
-  <w:style w:type="table" w:styleId="GridTable4-Accent3">
+  <w:style w:type="table" w:styleId="4-3">
     <w:name w:val="Grid Table 4 Accent 3"/>
-    <w:basedOn w:val="TableNormal"/>
+    <w:basedOn w:val="a1"/>
     <w:uiPriority w:val="49"/>
     <w:rsid w:val="00A20AA8"/>
     <w:tblPr>
@@ -10127,7 +10547,7 @@
       <w:rPr>
         <w:b/>
         <w:bCs/>
-        <w:color w:val="CCE8CF" w:themeColor="background1"/>
+        <w:color w:val="FFFFFF" w:themeColor="background1"/>
       </w:rPr>
       <w:tblPr/>
       <w:tcPr>
@@ -10190,7 +10610,7 @@
         <a:sysClr val="windowText" lastClr="000000"/>
       </a:dk1>
       <a:lt1>
-        <a:sysClr val="window" lastClr="CCE8CF"/>
+        <a:sysClr val="window" lastClr="FFFFFF"/>
       </a:lt1>
       <a:dk2>
         <a:srgbClr val="44546A"/>

</xml_diff>